<commit_message>
atualizando todos os arquivos
</commit_message>
<xml_diff>
--- a/Levantamento de Requisitos/Projeto Classificados.docx
+++ b/Levantamento de Requisitos/Projeto Classificados.docx
@@ -230,20 +230,6 @@
         </w:rPr>
         <w:tab/>
         <w:tab/>
-      </w:r>
-    </w:p>
-    <w:p>
-      <w:pPr>
-        <w:pStyle w:val="Corpodotexto"/>
-        <w:rPr>
-          <w:b/>
-          <w:b/>
-        </w:rPr>
-      </w:pPr>
-      <w:r>
-        <w:rPr>
-          <w:b/>
-        </w:rPr>
       </w:r>
     </w:p>
     <w:p>
@@ -692,17 +678,14 @@
           <w:docGrid w:type="default" w:linePitch="100" w:charSpace="0"/>
         </w:sectPr>
         <w:pStyle w:val="Corpodotexto"/>
-        <w:spacing w:before="6" w:after="0"/>
-        <w:rPr>
-          <w:b/>
-          <w:b/>
-          <w:sz w:val="21"/>
+        <w:rPr>
+          <w:b/>
+          <w:b/>
         </w:rPr>
       </w:pPr>
       <w:r>
         <w:rPr>
           <w:b/>
-          <w:sz w:val="21"/>
         </w:rPr>
       </w:r>
     </w:p>
@@ -1050,67 +1033,7 @@
               <w:rPr>
                 <w:rFonts w:ascii="Times New Roman" w:hAnsi="Times New Roman"/>
               </w:rPr>
-              <w:t xml:space="preserve">Colocando </w:t>
-            </w:r>
-            <w:r>
-              <w:rPr>
-                <w:rFonts w:ascii="Times New Roman" w:hAnsi="Times New Roman"/>
-              </w:rPr>
-              <w:t>o</w:t>
-            </w:r>
-            <w:r>
-              <w:rPr>
-                <w:rFonts w:ascii="Times New Roman" w:hAnsi="Times New Roman"/>
-              </w:rPr>
-              <w:t xml:space="preserve"> diagrama </w:t>
-            </w:r>
-            <w:r>
-              <w:rPr>
-                <w:rFonts w:ascii="Times New Roman" w:hAnsi="Times New Roman"/>
-              </w:rPr>
-              <w:t>de casos de uso, o diagrama de classes</w:t>
-            </w:r>
-            <w:r>
-              <w:rPr>
-                <w:rFonts w:ascii="Times New Roman" w:hAnsi="Times New Roman"/>
-              </w:rPr>
-              <w:t xml:space="preserve">, </w:t>
-            </w:r>
-            <w:r>
-              <w:rPr>
-                <w:rFonts w:ascii="Times New Roman" w:hAnsi="Times New Roman"/>
-              </w:rPr>
-              <w:t>os requisitos funcionais, requisitos não funcionais, inserindo a</w:t>
-            </w:r>
-            <w:r>
-              <w:rPr>
-                <w:rFonts w:ascii="Times New Roman" w:hAnsi="Times New Roman"/>
-              </w:rPr>
-              <w:t>s</w:t>
-            </w:r>
-            <w:r>
-              <w:rPr>
-                <w:rFonts w:ascii="Times New Roman" w:hAnsi="Times New Roman"/>
-              </w:rPr>
-              <w:t xml:space="preserve"> regra</w:t>
-            </w:r>
-            <w:r>
-              <w:rPr>
-                <w:rFonts w:ascii="Times New Roman" w:hAnsi="Times New Roman"/>
-              </w:rPr>
-              <w:t>s</w:t>
-            </w:r>
-            <w:r>
-              <w:rPr>
-                <w:rFonts w:ascii="Times New Roman" w:hAnsi="Times New Roman"/>
-              </w:rPr>
-              <w:t xml:space="preserve"> de negócio e</w:t>
-            </w:r>
-            <w:r>
-              <w:rPr>
-                <w:rFonts w:ascii="Times New Roman" w:hAnsi="Times New Roman"/>
-              </w:rPr>
-              <w:t xml:space="preserve"> atualizando o documento.</w:t>
+              <w:t>Colocando o diagrama de casos de uso, o diagrama de classes, os requisitos funcionais, requisitos não funcionais, inserindo as regras de negócio e atualizando o documento.</w:t>
             </w:r>
           </w:p>
         </w:tc>
@@ -1434,7 +1357,7 @@
           <w:docPartGallery w:val="Table of Contents"/>
           <w:docPartUnique w:val="true"/>
         </w:docPartObj>
-        <w:id w:val="1183817791"/>
+        <w:id w:val="1975424669"/>
       </w:sdtPr>
       <w:sdtContent>
         <w:p>
@@ -2593,7 +2516,7 @@
               <mc:Choice Requires="wpg">
                 <w:drawing>
                   <wp:inline distT="0" distB="0" distL="0" distR="0" wp14:anchorId="11D5DDC1">
-                    <wp:extent cx="5525135" cy="1270"/>
+                    <wp:extent cx="5525770" cy="1270"/>
                     <wp:effectExtent l="12700" t="0" r="13335" b="0"/>
                     <wp:docPr id="21" name="Forma13"/>
                     <a:graphic xmlns:a="http://schemas.openxmlformats.org/drawingml/2006/main">
@@ -2603,17 +2526,17 @@
                           <wpg:grpSpPr>
                             <a:xfrm>
                               <a:off x="0" y="0"/>
-                              <a:ext cx="5524560" cy="720"/>
+                              <a:ext cx="5525280" cy="720"/>
                               <a:chOff x="0" y="-1440"/>
-                              <a:chExt cx="5524560" cy="720"/>
+                              <a:chExt cx="5525280" cy="720"/>
                             </a:xfrm>
                           </wpg:grpSpPr>
                           <wps:wsp>
                             <wps:cNvSpPr/>
                             <wps:spPr>
-                              <a:xfrm>
+                              <a:xfrm flipV="1">
                                 <a:off x="0" y="0"/>
-                                <a:ext cx="5524560" cy="720"/>
+                                <a:ext cx="5525280" cy="720"/>
                               </a:xfrm>
                               <a:prstGeom prst="line">
                                 <a:avLst/>
@@ -2641,8 +2564,8 @@
               </mc:Choice>
               <mc:Fallback>
                 <w:pict>
-                  <v:group id="shape_0" alt="Forma13" style="position:absolute;margin-left:0pt;margin-top:-0.1pt;width:434.95pt;height:0pt" coordorigin="0,-2" coordsize="8699,0">
-                    <v:line id="shape_0" from="0,-2" to="8699,-2" stroked="t" style="position:absolute;mso-position-vertical:top">
+                  <v:group id="shape_0" alt="Forma13" style="position:absolute;margin-left:0pt;margin-top:-0.1pt;width:435pt;height:0pt" coordorigin="0,-2" coordsize="8700,0">
+                    <v:line id="shape_0" from="0,-2" to="8700,-2" stroked="t" style="position:absolute;flip:y;mso-position-vertical:top">
                       <v:stroke color="#1f487c" weight="27360" joinstyle="round" endcap="flat"/>
                       <v:fill o:detectmouseclick="t" on="false"/>
                       <w10:wrap type="square"/>
@@ -2891,7 +2814,7 @@
               <mc:Choice Requires="wpg">
                 <w:drawing>
                   <wp:inline distT="0" distB="0" distL="0" distR="0" wp14:anchorId="71094257">
-                    <wp:extent cx="5525135" cy="1270"/>
+                    <wp:extent cx="5525770" cy="1270"/>
                     <wp:effectExtent l="12700" t="0" r="13335" b="0"/>
                     <wp:docPr id="32" name="Forma20"/>
                     <a:graphic xmlns:a="http://schemas.openxmlformats.org/drawingml/2006/main">
@@ -2901,17 +2824,17 @@
                           <wpg:grpSpPr>
                             <a:xfrm>
                               <a:off x="0" y="0"/>
-                              <a:ext cx="5524560" cy="720"/>
+                              <a:ext cx="5525280" cy="720"/>
                               <a:chOff x="0" y="-1440"/>
-                              <a:chExt cx="5524560" cy="720"/>
+                              <a:chExt cx="5525280" cy="720"/>
                             </a:xfrm>
                           </wpg:grpSpPr>
                           <wps:wsp>
                             <wps:cNvSpPr/>
                             <wps:spPr>
-                              <a:xfrm>
+                              <a:xfrm flipV="1">
                                 <a:off x="0" y="0"/>
-                                <a:ext cx="5524560" cy="720"/>
+                                <a:ext cx="5525280" cy="720"/>
                               </a:xfrm>
                               <a:prstGeom prst="line">
                                 <a:avLst/>
@@ -2939,8 +2862,8 @@
               </mc:Choice>
               <mc:Fallback>
                 <w:pict>
-                  <v:group id="shape_0" alt="Forma20" style="position:absolute;margin-left:0pt;margin-top:-0.1pt;width:434.95pt;height:0pt" coordorigin="0,-2" coordsize="8699,0">
-                    <v:line id="shape_0" from="0,-2" to="8699,-2" stroked="t" style="position:absolute;mso-position-vertical:top">
+                  <v:group id="shape_0" alt="Forma20" style="position:absolute;margin-left:0pt;margin-top:-0.1pt;width:435pt;height:0pt" coordorigin="0,-2" coordsize="8700,0">
+                    <v:line id="shape_0" from="0,-2" to="8700,-2" stroked="t" style="position:absolute;flip:y;mso-position-vertical:top">
                       <v:stroke color="#1f487c" weight="27360" joinstyle="round" endcap="flat"/>
                       <v:fill o:detectmouseclick="t" on="false"/>
                       <w10:wrap type="square"/>
@@ -3101,8 +3024,8 @@
       </w:tblPr>
       <w:tblGrid>
         <w:gridCol w:w="629"/>
-        <w:gridCol w:w="3757"/>
-        <w:gridCol w:w="4246"/>
+        <w:gridCol w:w="3756"/>
+        <w:gridCol w:w="4247"/>
       </w:tblGrid>
       <w:tr>
         <w:trPr>
@@ -3142,7 +3065,7 @@
         </w:tc>
         <w:tc>
           <w:tcPr>
-            <w:tcW w:w="3757" w:type="dxa"/>
+            <w:tcW w:w="3756" w:type="dxa"/>
             <w:tcBorders/>
             <w:shd w:color="auto" w:fill="003366" w:val="clear"/>
           </w:tcPr>
@@ -3174,7 +3097,7 @@
         </w:tc>
         <w:tc>
           <w:tcPr>
-            <w:tcW w:w="4246" w:type="dxa"/>
+            <w:tcW w:w="4247" w:type="dxa"/>
             <w:tcBorders/>
             <w:shd w:color="auto" w:fill="003366" w:val="clear"/>
           </w:tcPr>
@@ -3239,7 +3162,7 @@
         </w:tc>
         <w:tc>
           <w:tcPr>
-            <w:tcW w:w="3757" w:type="dxa"/>
+            <w:tcW w:w="3756" w:type="dxa"/>
             <w:tcBorders>
               <w:top w:val="single" w:sz="4" w:space="0" w:color="003366"/>
               <w:left w:val="single" w:sz="4" w:space="0" w:color="003366"/>
@@ -3267,7 +3190,7 @@
         </w:tc>
         <w:tc>
           <w:tcPr>
-            <w:tcW w:w="4246" w:type="dxa"/>
+            <w:tcW w:w="4247" w:type="dxa"/>
             <w:tcBorders>
               <w:top w:val="single" w:sz="4" w:space="0" w:color="003366"/>
               <w:left w:val="single" w:sz="4" w:space="0" w:color="003366"/>
@@ -3329,7 +3252,7 @@
         </w:tc>
         <w:tc>
           <w:tcPr>
-            <w:tcW w:w="3757" w:type="dxa"/>
+            <w:tcW w:w="3756" w:type="dxa"/>
             <w:tcBorders>
               <w:top w:val="single" w:sz="4" w:space="0" w:color="003366"/>
               <w:left w:val="single" w:sz="4" w:space="0" w:color="003366"/>
@@ -3357,7 +3280,7 @@
         </w:tc>
         <w:tc>
           <w:tcPr>
-            <w:tcW w:w="4246" w:type="dxa"/>
+            <w:tcW w:w="4247" w:type="dxa"/>
             <w:tcBorders>
               <w:top w:val="single" w:sz="4" w:space="0" w:color="003366"/>
               <w:left w:val="single" w:sz="4" w:space="0" w:color="003366"/>
@@ -3419,7 +3342,7 @@
         </w:tc>
         <w:tc>
           <w:tcPr>
-            <w:tcW w:w="3757" w:type="dxa"/>
+            <w:tcW w:w="3756" w:type="dxa"/>
             <w:tcBorders>
               <w:top w:val="single" w:sz="4" w:space="0" w:color="003366"/>
               <w:left w:val="single" w:sz="4" w:space="0" w:color="003366"/>
@@ -3447,7 +3370,7 @@
         </w:tc>
         <w:tc>
           <w:tcPr>
-            <w:tcW w:w="4246" w:type="dxa"/>
+            <w:tcW w:w="4247" w:type="dxa"/>
             <w:tcBorders>
               <w:top w:val="single" w:sz="4" w:space="0" w:color="003366"/>
               <w:left w:val="single" w:sz="4" w:space="0" w:color="003366"/>
@@ -3569,8 +3492,8 @@
         <w:tblLook w:firstRow="1" w:noVBand="0" w:lastRow="1" w:firstColumn="1" w:lastColumn="1" w:noHBand="0" w:val="01e0"/>
       </w:tblPr>
       <w:tblGrid>
-        <w:gridCol w:w="504"/>
-        <w:gridCol w:w="1881"/>
+        <w:gridCol w:w="503"/>
+        <w:gridCol w:w="1882"/>
         <w:gridCol w:w="6245"/>
       </w:tblGrid>
       <w:tr>
@@ -3579,7 +3502,7 @@
         </w:trPr>
         <w:tc>
           <w:tcPr>
-            <w:tcW w:w="504" w:type="dxa"/>
+            <w:tcW w:w="503" w:type="dxa"/>
             <w:tcBorders/>
             <w:shd w:color="auto" w:fill="003366" w:val="clear"/>
           </w:tcPr>
@@ -3611,7 +3534,7 @@
         </w:tc>
         <w:tc>
           <w:tcPr>
-            <w:tcW w:w="1881" w:type="dxa"/>
+            <w:tcW w:w="1882" w:type="dxa"/>
             <w:tcBorders/>
             <w:shd w:color="auto" w:fill="003366" w:val="clear"/>
           </w:tcPr>
@@ -3680,7 +3603,7 @@
         </w:trPr>
         <w:tc>
           <w:tcPr>
-            <w:tcW w:w="504" w:type="dxa"/>
+            <w:tcW w:w="503" w:type="dxa"/>
             <w:tcBorders>
               <w:top w:val="single" w:sz="4" w:space="0" w:color="003366"/>
               <w:left w:val="single" w:sz="4" w:space="0" w:color="003366"/>
@@ -3710,7 +3633,7 @@
         </w:tc>
         <w:tc>
           <w:tcPr>
-            <w:tcW w:w="1881" w:type="dxa"/>
+            <w:tcW w:w="1882" w:type="dxa"/>
             <w:tcBorders>
               <w:top w:val="single" w:sz="4" w:space="0" w:color="003366"/>
               <w:left w:val="single" w:sz="4" w:space="0" w:color="003366"/>
@@ -3783,7 +3706,7 @@
         </w:trPr>
         <w:tc>
           <w:tcPr>
-            <w:tcW w:w="504" w:type="dxa"/>
+            <w:tcW w:w="503" w:type="dxa"/>
             <w:tcBorders>
               <w:top w:val="single" w:sz="4" w:space="0" w:color="003366"/>
               <w:left w:val="single" w:sz="4" w:space="0" w:color="003366"/>
@@ -3813,7 +3736,7 @@
         </w:tc>
         <w:tc>
           <w:tcPr>
-            <w:tcW w:w="1881" w:type="dxa"/>
+            <w:tcW w:w="1882" w:type="dxa"/>
             <w:tcBorders>
               <w:top w:val="single" w:sz="4" w:space="0" w:color="003366"/>
               <w:left w:val="single" w:sz="4" w:space="0" w:color="003366"/>
@@ -3992,7 +3915,7 @@
           <mc:Choice Requires="wpg">
             <w:drawing>
               <wp:inline distT="0" distB="0" distL="0" distR="0" wp14:anchorId="24635478">
-                <wp:extent cx="5525135" cy="1270"/>
+                <wp:extent cx="5525770" cy="1270"/>
                 <wp:effectExtent l="12700" t="0" r="13335" b="0"/>
                 <wp:docPr id="43" name="Forma27"/>
                 <a:graphic xmlns:a="http://schemas.openxmlformats.org/drawingml/2006/main">
@@ -4002,17 +3925,17 @@
                       <wpg:grpSpPr>
                         <a:xfrm>
                           <a:off x="0" y="0"/>
-                          <a:ext cx="5524560" cy="720"/>
+                          <a:ext cx="5525280" cy="720"/>
                           <a:chOff x="0" y="-1440"/>
-                          <a:chExt cx="5524560" cy="720"/>
+                          <a:chExt cx="5525280" cy="720"/>
                         </a:xfrm>
                       </wpg:grpSpPr>
                       <wps:wsp>
                         <wps:cNvSpPr/>
                         <wps:spPr>
-                          <a:xfrm>
+                          <a:xfrm flipV="1">
                             <a:off x="0" y="0"/>
-                            <a:ext cx="5524560" cy="720"/>
+                            <a:ext cx="5525280" cy="720"/>
                           </a:xfrm>
                           <a:prstGeom prst="line">
                             <a:avLst/>
@@ -4040,8 +3963,8 @@
           </mc:Choice>
           <mc:Fallback>
             <w:pict>
-              <v:group id="shape_0" alt="Forma27" style="position:absolute;margin-left:0pt;margin-top:-0.1pt;width:434.95pt;height:0pt" coordorigin="0,-2" coordsize="8699,0">
-                <v:line id="shape_0" from="0,-2" to="8699,-2" stroked="t" style="position:absolute;mso-position-vertical:top">
+              <v:group id="shape_0" alt="Forma27" style="position:absolute;margin-left:0pt;margin-top:-0.1pt;width:435pt;height:0pt" coordorigin="0,-2" coordsize="8700,0">
+                <v:line id="shape_0" from="0,-2" to="8700,-2" stroked="t" style="position:absolute;flip:y;mso-position-vertical:top">
                   <v:stroke color="#1f487c" weight="27360" joinstyle="round" endcap="flat"/>
                   <v:fill o:detectmouseclick="t" on="false"/>
                   <w10:wrap type="square"/>
@@ -4144,7 +4067,7 @@
       <w:tblGrid>
         <w:gridCol w:w="1024"/>
         <w:gridCol w:w="5096"/>
-        <w:gridCol w:w="2456"/>
+        <w:gridCol w:w="2457"/>
       </w:tblGrid>
       <w:tr>
         <w:trPr>
@@ -4216,7 +4139,7 @@
         </w:tc>
         <w:tc>
           <w:tcPr>
-            <w:tcW w:w="2456" w:type="dxa"/>
+            <w:tcW w:w="2457" w:type="dxa"/>
             <w:tcBorders/>
             <w:shd w:color="auto" w:fill="003366" w:val="clear"/>
           </w:tcPr>
@@ -4309,7 +4232,7 @@
         </w:tc>
         <w:tc>
           <w:tcPr>
-            <w:tcW w:w="2456" w:type="dxa"/>
+            <w:tcW w:w="2457" w:type="dxa"/>
             <w:tcBorders>
               <w:top w:val="single" w:sz="4" w:space="0" w:color="003366"/>
               <w:left w:val="single" w:sz="4" w:space="0" w:color="003366"/>
@@ -4400,7 +4323,7 @@
         </w:tc>
         <w:tc>
           <w:tcPr>
-            <w:tcW w:w="2456" w:type="dxa"/>
+            <w:tcW w:w="2457" w:type="dxa"/>
             <w:tcBorders>
               <w:top w:val="single" w:sz="4" w:space="0" w:color="003366"/>
               <w:left w:val="single" w:sz="4" w:space="0" w:color="003366"/>
@@ -4502,7 +4425,7 @@
         </w:tc>
         <w:tc>
           <w:tcPr>
-            <w:tcW w:w="2456" w:type="dxa"/>
+            <w:tcW w:w="2457" w:type="dxa"/>
             <w:tcBorders>
               <w:top w:val="single" w:sz="4" w:space="0" w:color="003366"/>
               <w:left w:val="single" w:sz="4" w:space="0" w:color="003366"/>
@@ -4593,98 +4516,7 @@
         </w:tc>
         <w:tc>
           <w:tcPr>
-            <w:tcW w:w="2456" w:type="dxa"/>
-            <w:tcBorders>
-              <w:top w:val="single" w:sz="4" w:space="0" w:color="003366"/>
-              <w:left w:val="single" w:sz="4" w:space="0" w:color="003366"/>
-              <w:bottom w:val="single" w:sz="4" w:space="0" w:color="003366"/>
-              <w:right w:val="single" w:sz="4" w:space="0" w:color="003366"/>
-            </w:tcBorders>
-          </w:tcPr>
-          <w:p>
-            <w:pPr>
-              <w:pStyle w:val="TableParagraph"/>
-              <w:widowControl w:val="false"/>
-              <w:suppressAutoHyphens w:val="true"/>
-              <w:spacing w:lineRule="exact" w:line="224" w:before="5" w:after="0"/>
-              <w:jc w:val="center"/>
-              <w:rPr>
-                <w:sz w:val="20"/>
-              </w:rPr>
-            </w:pPr>
-            <w:r>
-              <w:rPr>
-                <w:sz w:val="20"/>
-              </w:rPr>
-              <w:t>web/mobile</w:t>
-            </w:r>
-          </w:p>
-        </w:tc>
-      </w:tr>
-      <w:tr>
-        <w:trPr>
-          <w:trHeight w:val="261" w:hRule="atLeast"/>
-        </w:trPr>
-        <w:tc>
-          <w:tcPr>
-            <w:tcW w:w="1024" w:type="dxa"/>
-            <w:tcBorders>
-              <w:top w:val="single" w:sz="4" w:space="0" w:color="003366"/>
-              <w:left w:val="single" w:sz="4" w:space="0" w:color="003366"/>
-              <w:bottom w:val="single" w:sz="4" w:space="0" w:color="003366"/>
-            </w:tcBorders>
-          </w:tcPr>
-          <w:p>
-            <w:pPr>
-              <w:pStyle w:val="TableParagraph"/>
-              <w:widowControl w:val="false"/>
-              <w:suppressAutoHyphens w:val="true"/>
-              <w:spacing w:lineRule="exact" w:line="222" w:before="0" w:after="0"/>
-              <w:jc w:val="left"/>
-              <w:rPr>
-                <w:sz w:val="20"/>
-              </w:rPr>
-            </w:pPr>
-            <w:r>
-              <w:rPr>
-                <w:sz w:val="20"/>
-              </w:rPr>
-              <w:t>RF.5</w:t>
-            </w:r>
-          </w:p>
-        </w:tc>
-        <w:tc>
-          <w:tcPr>
-            <w:tcW w:w="5096" w:type="dxa"/>
-            <w:tcBorders>
-              <w:top w:val="single" w:sz="4" w:space="0" w:color="003366"/>
-              <w:left w:val="single" w:sz="4" w:space="0" w:color="003366"/>
-              <w:bottom w:val="single" w:sz="4" w:space="0" w:color="003366"/>
-              <w:right w:val="single" w:sz="4" w:space="0" w:color="003366"/>
-            </w:tcBorders>
-          </w:tcPr>
-          <w:p>
-            <w:pPr>
-              <w:pStyle w:val="TableParagraph"/>
-              <w:widowControl w:val="false"/>
-              <w:suppressAutoHyphens w:val="true"/>
-              <w:spacing w:lineRule="exact" w:line="222" w:before="0" w:after="0"/>
-              <w:jc w:val="left"/>
-              <w:rPr>
-                <w:sz w:val="20"/>
-              </w:rPr>
-            </w:pPr>
-            <w:r>
-              <w:rPr>
-                <w:sz w:val="20"/>
-              </w:rPr>
-              <w:t>Listar Usuários</w:t>
-            </w:r>
-          </w:p>
-        </w:tc>
-        <w:tc>
-          <w:tcPr>
-            <w:tcW w:w="2456" w:type="dxa"/>
+            <w:tcW w:w="2457" w:type="dxa"/>
             <w:tcBorders>
               <w:top w:val="single" w:sz="4" w:space="0" w:color="003366"/>
               <w:left w:val="single" w:sz="4" w:space="0" w:color="003366"/>
@@ -4745,7 +4577,7 @@
               <w:rPr>
                 <w:sz w:val="20"/>
               </w:rPr>
-              <w:t>6</w:t>
+              <w:t>5</w:t>
             </w:r>
           </w:p>
         </w:tc>
@@ -4779,7 +4611,7 @@
         </w:tc>
         <w:tc>
           <w:tcPr>
-            <w:tcW w:w="2456" w:type="dxa"/>
+            <w:tcW w:w="2457" w:type="dxa"/>
             <w:tcBorders>
               <w:left w:val="single" w:sz="4" w:space="0" w:color="003366"/>
               <w:bottom w:val="single" w:sz="4" w:space="0" w:color="003366"/>
@@ -4839,7 +4671,7 @@
               <w:rPr>
                 <w:sz w:val="20"/>
               </w:rPr>
-              <w:t>7</w:t>
+              <w:t>6</w:t>
             </w:r>
           </w:p>
         </w:tc>
@@ -4873,7 +4705,7 @@
         </w:tc>
         <w:tc>
           <w:tcPr>
-            <w:tcW w:w="2456" w:type="dxa"/>
+            <w:tcW w:w="2457" w:type="dxa"/>
             <w:tcBorders>
               <w:left w:val="single" w:sz="4" w:space="0" w:color="003366"/>
               <w:bottom w:val="single" w:sz="4" w:space="0" w:color="003366"/>
@@ -4933,7 +4765,7 @@
               <w:rPr>
                 <w:sz w:val="20"/>
               </w:rPr>
-              <w:t>8</w:t>
+              <w:t>7</w:t>
             </w:r>
           </w:p>
         </w:tc>
@@ -4967,7 +4799,7 @@
         </w:tc>
         <w:tc>
           <w:tcPr>
-            <w:tcW w:w="2456" w:type="dxa"/>
+            <w:tcW w:w="2457" w:type="dxa"/>
             <w:tcBorders>
               <w:left w:val="single" w:sz="4" w:space="0" w:color="003366"/>
               <w:bottom w:val="single" w:sz="4" w:space="0" w:color="003366"/>
@@ -5027,7 +4859,7 @@
               <w:rPr>
                 <w:sz w:val="20"/>
               </w:rPr>
-              <w:t>9</w:t>
+              <w:t>8</w:t>
             </w:r>
           </w:p>
         </w:tc>
@@ -5061,7 +4893,7 @@
         </w:tc>
         <w:tc>
           <w:tcPr>
-            <w:tcW w:w="2456" w:type="dxa"/>
+            <w:tcW w:w="2457" w:type="dxa"/>
             <w:tcBorders>
               <w:left w:val="single" w:sz="4" w:space="0" w:color="003366"/>
               <w:bottom w:val="single" w:sz="4" w:space="0" w:color="003366"/>
@@ -5121,7 +4953,7 @@
               <w:rPr>
                 <w:sz w:val="20"/>
               </w:rPr>
-              <w:t>10</w:t>
+              <w:t>9</w:t>
             </w:r>
           </w:p>
         </w:tc>
@@ -5155,7 +4987,7 @@
         </w:tc>
         <w:tc>
           <w:tcPr>
-            <w:tcW w:w="2456" w:type="dxa"/>
+            <w:tcW w:w="2457" w:type="dxa"/>
             <w:tcBorders>
               <w:left w:val="single" w:sz="4" w:space="0" w:color="003366"/>
               <w:bottom w:val="single" w:sz="4" w:space="0" w:color="003366"/>
@@ -5209,13 +5041,13 @@
               <w:rPr>
                 <w:sz w:val="20"/>
               </w:rPr>
-              <w:t>RF.</w:t>
-            </w:r>
-            <w:r>
-              <w:rPr>
-                <w:sz w:val="20"/>
-              </w:rPr>
-              <w:t>11</w:t>
+              <w:t>RF.1</w:t>
+            </w:r>
+            <w:r>
+              <w:rPr>
+                <w:sz w:val="20"/>
+              </w:rPr>
+              <w:t>0</w:t>
             </w:r>
           </w:p>
         </w:tc>
@@ -5234,18 +5066,12 @@
               <w:widowControl w:val="false"/>
               <w:suppressAutoHyphens w:val="true"/>
               <w:spacing w:lineRule="exact" w:line="222" w:before="0" w:after="0"/>
-              <w:ind w:hanging="0"/>
+              <w:ind w:left="107" w:hanging="0"/>
               <w:jc w:val="left"/>
               <w:rPr>
                 <w:sz w:val="20"/>
               </w:rPr>
             </w:pPr>
-            <w:r>
-              <w:rPr>
-                <w:sz w:val="20"/>
-              </w:rPr>
-              <w:t xml:space="preserve">  </w:t>
-            </w:r>
             <w:r>
               <w:rPr>
                 <w:sz w:val="20"/>
@@ -5256,7 +5082,7 @@
         </w:tc>
         <w:tc>
           <w:tcPr>
-            <w:tcW w:w="2456" w:type="dxa"/>
+            <w:tcW w:w="2457" w:type="dxa"/>
             <w:tcBorders>
               <w:left w:val="single" w:sz="4" w:space="0" w:color="003366"/>
               <w:bottom w:val="single" w:sz="4" w:space="0" w:color="003366"/>
@@ -5310,13 +5136,13 @@
               <w:rPr>
                 <w:sz w:val="20"/>
               </w:rPr>
-              <w:t>RF.</w:t>
-            </w:r>
-            <w:r>
-              <w:rPr>
-                <w:sz w:val="20"/>
-              </w:rPr>
-              <w:t>12</w:t>
+              <w:t>RF.1</w:t>
+            </w:r>
+            <w:r>
+              <w:rPr>
+                <w:sz w:val="20"/>
+              </w:rPr>
+              <w:t>1</w:t>
             </w:r>
           </w:p>
         </w:tc>
@@ -5350,7 +5176,7 @@
         </w:tc>
         <w:tc>
           <w:tcPr>
-            <w:tcW w:w="2456" w:type="dxa"/>
+            <w:tcW w:w="2457" w:type="dxa"/>
             <w:tcBorders>
               <w:left w:val="single" w:sz="4" w:space="0" w:color="003366"/>
               <w:bottom w:val="single" w:sz="4" w:space="0" w:color="003366"/>
@@ -5404,13 +5230,13 @@
               <w:rPr>
                 <w:sz w:val="20"/>
               </w:rPr>
-              <w:t>RF.</w:t>
-            </w:r>
-            <w:r>
-              <w:rPr>
-                <w:sz w:val="20"/>
-              </w:rPr>
-              <w:t>13</w:t>
+              <w:t>RF.1</w:t>
+            </w:r>
+            <w:r>
+              <w:rPr>
+                <w:sz w:val="20"/>
+              </w:rPr>
+              <w:t>2</w:t>
             </w:r>
           </w:p>
         </w:tc>
@@ -5444,7 +5270,7 @@
         </w:tc>
         <w:tc>
           <w:tcPr>
-            <w:tcW w:w="2456" w:type="dxa"/>
+            <w:tcW w:w="2457" w:type="dxa"/>
             <w:tcBorders>
               <w:left w:val="single" w:sz="4" w:space="0" w:color="003366"/>
               <w:bottom w:val="single" w:sz="4" w:space="0" w:color="003366"/>
@@ -5498,13 +5324,13 @@
               <w:rPr>
                 <w:sz w:val="20"/>
               </w:rPr>
-              <w:t>RF.</w:t>
-            </w:r>
-            <w:r>
-              <w:rPr>
-                <w:sz w:val="20"/>
-              </w:rPr>
-              <w:t>14</w:t>
+              <w:t>RF.1</w:t>
+            </w:r>
+            <w:r>
+              <w:rPr>
+                <w:sz w:val="20"/>
+              </w:rPr>
+              <w:t>3</w:t>
             </w:r>
           </w:p>
         </w:tc>
@@ -5532,19 +5358,13 @@
               <w:rPr>
                 <w:sz w:val="20"/>
               </w:rPr>
-              <w:t>Listar Produto</w:t>
-            </w:r>
-            <w:r>
-              <w:rPr>
-                <w:sz w:val="20"/>
-              </w:rPr>
-              <w:t>s</w:t>
+              <w:t>Listar Produtos</w:t>
             </w:r>
           </w:p>
         </w:tc>
         <w:tc>
           <w:tcPr>
-            <w:tcW w:w="2456" w:type="dxa"/>
+            <w:tcW w:w="2457" w:type="dxa"/>
             <w:tcBorders>
               <w:left w:val="single" w:sz="4" w:space="0" w:color="003366"/>
               <w:bottom w:val="single" w:sz="4" w:space="0" w:color="003366"/>
@@ -6228,7 +6048,7 @@
           <mc:Choice Requires="wpg">
             <w:drawing>
               <wp:inline distT="0" distB="0" distL="0" distR="0" wp14:anchorId="18DF0C4E">
-                <wp:extent cx="5525135" cy="1270"/>
+                <wp:extent cx="5525770" cy="1270"/>
                 <wp:effectExtent l="12700" t="0" r="13335" b="0"/>
                 <wp:docPr id="54" name="Forma34"/>
                 <a:graphic xmlns:a="http://schemas.openxmlformats.org/drawingml/2006/main">
@@ -6238,17 +6058,17 @@
                       <wpg:grpSpPr>
                         <a:xfrm>
                           <a:off x="0" y="0"/>
-                          <a:ext cx="5524560" cy="720"/>
+                          <a:ext cx="5525280" cy="720"/>
                           <a:chOff x="0" y="-1440"/>
-                          <a:chExt cx="5524560" cy="720"/>
+                          <a:chExt cx="5525280" cy="720"/>
                         </a:xfrm>
                       </wpg:grpSpPr>
                       <wps:wsp>
                         <wps:cNvSpPr/>
                         <wps:spPr>
-                          <a:xfrm>
+                          <a:xfrm flipV="1">
                             <a:off x="0" y="0"/>
-                            <a:ext cx="5524560" cy="720"/>
+                            <a:ext cx="5525280" cy="720"/>
                           </a:xfrm>
                           <a:prstGeom prst="line">
                             <a:avLst/>
@@ -6276,8 +6096,8 @@
           </mc:Choice>
           <mc:Fallback>
             <w:pict>
-              <v:group id="shape_0" alt="Forma34" style="position:absolute;margin-left:0pt;margin-top:-0.1pt;width:434.95pt;height:0pt" coordorigin="0,-2" coordsize="8699,0">
-                <v:line id="shape_0" from="0,-2" to="8699,-2" stroked="t" style="position:absolute;mso-position-vertical:top">
+              <v:group id="shape_0" alt="Forma34" style="position:absolute;margin-left:0pt;margin-top:-0.1pt;width:435pt;height:0pt" coordorigin="0,-2" coordsize="8700,0">
+                <v:line id="shape_0" from="0,-2" to="8700,-2" stroked="t" style="position:absolute;flip:y;mso-position-vertical:top">
                   <v:stroke color="#1f487c" weight="27360" joinstyle="round" endcap="flat"/>
                   <v:fill o:detectmouseclick="t" on="false"/>
                   <w10:wrap type="square"/>
@@ -8299,7 +8119,11 @@
           <w:tab w:val="left" w:pos="1000" w:leader="none"/>
         </w:tabs>
         <w:spacing w:before="101" w:after="0"/>
-        <w:rPr/>
+        <w:rPr>
+          <w:b/>
+          <w:b/>
+          <w:sz w:val="21"/>
+        </w:rPr>
       </w:pPr>
       <w:r>
         <w:rPr/>
@@ -8325,7 +8149,11 @@
           <w:tab w:val="left" w:pos="1000" w:leader="none"/>
         </w:tabs>
         <w:spacing w:before="101" w:after="0"/>
-        <w:rPr/>
+        <w:rPr>
+          <w:b/>
+          <w:b/>
+          <w:sz w:val="21"/>
+        </w:rPr>
       </w:pPr>
       <w:r>
         <w:rPr/>
@@ -8338,7 +8166,7 @@
             <wp:positionV relativeFrom="paragraph">
               <wp:posOffset>635</wp:posOffset>
             </wp:positionV>
-            <wp:extent cx="5613400" cy="4820285"/>
+            <wp:extent cx="5613400" cy="4838700"/>
             <wp:effectExtent l="0" t="0" r="0" b="0"/>
             <wp:wrapSquare wrapText="largest"/>
             <wp:docPr id="75" name="Figura1" descr=""/>
@@ -8363,7 +8191,7 @@
                   <pic:spPr bwMode="auto">
                     <a:xfrm>
                       <a:off x="0" y="0"/>
-                      <a:ext cx="5613400" cy="4820285"/>
+                      <a:ext cx="5613400" cy="4838700"/>
                     </a:xfrm>
                     <a:prstGeom prst="rect">
                       <a:avLst/>
@@ -8492,7 +8320,7 @@
             <wp:positionV relativeFrom="paragraph">
               <wp:posOffset>635</wp:posOffset>
             </wp:positionV>
-            <wp:extent cx="5842000" cy="1501775"/>
+            <wp:extent cx="5842000" cy="1642745"/>
             <wp:effectExtent l="0" t="0" r="0" b="0"/>
             <wp:wrapSquare wrapText="largest"/>
             <wp:docPr id="86" name="Figura2" descr=""/>
@@ -8517,7 +8345,7 @@
                   <pic:spPr bwMode="auto">
                     <a:xfrm>
                       <a:off x="0" y="0"/>
-                      <a:ext cx="5842000" cy="1501775"/>
+                      <a:ext cx="5842000" cy="1642745"/>
                     </a:xfrm>
                     <a:prstGeom prst="rect">
                       <a:avLst/>
@@ -8615,7 +8443,7 @@
           <mc:Choice Requires="wpg">
             <w:drawing>
               <wp:inline distT="0" distB="0" distL="0" distR="0" wp14:anchorId="6F755C80">
-                <wp:extent cx="5525135" cy="1270"/>
+                <wp:extent cx="5525770" cy="1270"/>
                 <wp:effectExtent l="12700" t="0" r="13335" b="0"/>
                 <wp:docPr id="97" name="Forma59"/>
                 <a:graphic xmlns:a="http://schemas.openxmlformats.org/drawingml/2006/main">
@@ -8625,17 +8453,17 @@
                       <wpg:grpSpPr>
                         <a:xfrm>
                           <a:off x="0" y="0"/>
-                          <a:ext cx="5524560" cy="720"/>
+                          <a:ext cx="5525280" cy="720"/>
                           <a:chOff x="0" y="-1440"/>
-                          <a:chExt cx="5524560" cy="720"/>
+                          <a:chExt cx="5525280" cy="720"/>
                         </a:xfrm>
                       </wpg:grpSpPr>
                       <wps:wsp>
                         <wps:cNvSpPr/>
                         <wps:spPr>
-                          <a:xfrm>
+                          <a:xfrm flipV="1">
                             <a:off x="0" y="0"/>
-                            <a:ext cx="5524560" cy="720"/>
+                            <a:ext cx="5525280" cy="720"/>
                           </a:xfrm>
                           <a:prstGeom prst="line">
                             <a:avLst/>
@@ -8663,8 +8491,8 @@
           </mc:Choice>
           <mc:Fallback>
             <w:pict>
-              <v:group id="shape_0" alt="Forma59" style="position:absolute;margin-left:0pt;margin-top:-0.1pt;width:434.95pt;height:0pt" coordorigin="0,-2" coordsize="8699,0">
-                <v:line id="shape_0" from="0,-2" to="8699,-2" stroked="t" style="position:absolute;mso-position-vertical:top">
+              <v:group id="shape_0" alt="Forma59" style="position:absolute;margin-left:0pt;margin-top:-0.1pt;width:435pt;height:0pt" coordorigin="0,-2" coordsize="8700,0">
+                <v:line id="shape_0" from="0,-2" to="8700,-2" stroked="t" style="position:absolute;flip:y;mso-position-vertical:top">
                   <v:stroke color="#1f487c" weight="27360" joinstyle="round" endcap="flat"/>
                   <v:fill o:detectmouseclick="t" on="false"/>
                   <w10:wrap type="square"/>
@@ -8673,20 +8501,6 @@
             </w:pict>
           </mc:Fallback>
         </mc:AlternateContent>
-      </w:r>
-    </w:p>
-    <w:p>
-      <w:pPr>
-        <w:pStyle w:val="Corpodotexto"/>
-        <w:rPr>
-          <w:b/>
-          <w:b/>
-        </w:rPr>
-      </w:pPr>
-      <w:r>
-        <w:rPr>
-          <w:b/>
-        </w:rPr>
       </w:r>
     </w:p>
     <w:p>
@@ -9047,7 +8861,7 @@
   <w:p>
     <w:pPr>
       <w:pStyle w:val="Corpodotexto"/>
-      <w:spacing w:lineRule="auto" w:line="9"/>
+      <w:spacing w:lineRule="auto" w:line="7"/>
       <w:rPr/>
     </w:pPr>
     <w:r>
@@ -9055,7 +8869,7 @@
       <mc:AlternateContent>
         <mc:Choice Requires="wps">
           <w:drawing>
-            <wp:anchor behindDoc="1" distT="0" distB="0" distL="0" distR="0" simplePos="0" locked="0" layoutInCell="0" allowOverlap="1" relativeHeight="17" wp14:anchorId="729B4932">
+            <wp:anchor behindDoc="1" distT="0" distB="0" distL="0" distR="0" simplePos="0" locked="0" layoutInCell="0" allowOverlap="1" relativeHeight="22" wp14:anchorId="729B4932">
               <wp:simplePos x="0" y="0"/>
               <wp:positionH relativeFrom="page">
                 <wp:posOffset>1198880</wp:posOffset>
@@ -9063,7 +8877,7 @@
               <wp:positionV relativeFrom="page">
                 <wp:posOffset>9343390</wp:posOffset>
               </wp:positionV>
-              <wp:extent cx="2197735" cy="151130"/>
+              <wp:extent cx="2198370" cy="151765"/>
               <wp:effectExtent l="0" t="0" r="0" b="0"/>
               <wp:wrapNone/>
               <wp:docPr id="6" name="Text Box 22"/>
@@ -9074,7 +8888,7 @@
                     <wps:spPr>
                       <a:xfrm>
                         <a:off x="0" y="0"/>
-                        <a:ext cx="2197080" cy="150480"/>
+                        <a:ext cx="2197800" cy="151200"/>
                       </a:xfrm>
                       <a:prstGeom prst="rect">
                         <a:avLst/>
@@ -9122,7 +8936,7 @@
         </mc:Choice>
         <mc:Fallback>
           <w:pict>
-            <v:rect id="shape_0" ID="Text Box 22" path="m0,0l-2147483645,0l-2147483645,-2147483646l0,-2147483646xe" stroked="f" style="position:absolute;margin-left:94.4pt;margin-top:735.7pt;width:172.95pt;height:11.8pt;mso-wrap-style:square;v-text-anchor:top;mso-position-horizontal-relative:page;mso-position-vertical-relative:page" wp14:anchorId="729B4932">
+            <v:rect id="shape_0" ID="Text Box 22" path="m0,0l-2147483645,0l-2147483645,-2147483646l0,-2147483646xe" stroked="f" style="position:absolute;margin-left:94.4pt;margin-top:735.7pt;width:173pt;height:11.85pt;mso-wrap-style:square;v-text-anchor:top;mso-position-horizontal-relative:page;mso-position-vertical-relative:page" wp14:anchorId="729B4932">
               <v:fill o:detectmouseclick="t" on="false"/>
               <v:stroke color="#3465a4" joinstyle="round" endcap="flat"/>
               <v:textbox>
@@ -9154,7 +8968,7 @@
       <mc:AlternateContent>
         <mc:Choice Requires="wps">
           <w:drawing>
-            <wp:anchor behindDoc="1" distT="0" distB="0" distL="0" distR="0" simplePos="0" locked="0" layoutInCell="0" allowOverlap="1" relativeHeight="18" wp14:anchorId="4A5408C3">
+            <wp:anchor behindDoc="1" distT="0" distB="0" distL="0" distR="0" simplePos="0" locked="0" layoutInCell="0" allowOverlap="1" relativeHeight="95" wp14:anchorId="4A5408C3">
               <wp:simplePos x="0" y="0"/>
               <wp:positionH relativeFrom="page">
                 <wp:posOffset>6483350</wp:posOffset>
@@ -9162,7 +8976,7 @@
               <wp:positionV relativeFrom="page">
                 <wp:posOffset>9343390</wp:posOffset>
               </wp:positionV>
-              <wp:extent cx="854710" cy="151130"/>
+              <wp:extent cx="855345" cy="151765"/>
               <wp:effectExtent l="0" t="0" r="0" b="0"/>
               <wp:wrapNone/>
               <wp:docPr id="8" name="Text Box 21"/>
@@ -9173,7 +8987,7 @@
                     <wps:spPr>
                       <a:xfrm>
                         <a:off x="0" y="0"/>
-                        <a:ext cx="853920" cy="150480"/>
+                        <a:ext cx="854640" cy="151200"/>
                       </a:xfrm>
                       <a:prstGeom prst="rect">
                         <a:avLst/>
@@ -9258,7 +9072,7 @@
         </mc:Choice>
         <mc:Fallback>
           <w:pict>
-            <v:rect id="shape_0" ID="Text Box 21" path="m0,0l-2147483645,0l-2147483645,-2147483646l0,-2147483646xe" stroked="f" style="position:absolute;margin-left:510.5pt;margin-top:735.7pt;width:67.2pt;height:11.8pt;mso-wrap-style:square;v-text-anchor:top;mso-position-horizontal-relative:page;mso-position-vertical-relative:page" wp14:anchorId="4A5408C3">
+            <v:rect id="shape_0" ID="Text Box 21" path="m0,0l-2147483645,0l-2147483645,-2147483646l0,-2147483646xe" stroked="f" style="position:absolute;margin-left:510.5pt;margin-top:735.7pt;width:67.25pt;height:11.85pt;mso-wrap-style:square;v-text-anchor:top;mso-position-horizontal-relative:page;mso-position-vertical-relative:page" wp14:anchorId="4A5408C3">
               <v:fill o:detectmouseclick="t" on="false"/>
               <v:stroke color="#3465a4" joinstyle="round" endcap="flat"/>
               <v:textbox>
@@ -9327,7 +9141,7 @@
       <mc:AlternateContent>
         <mc:Choice Requires="wpg">
           <w:drawing>
-            <wp:anchor behindDoc="1" distT="0" distB="0" distL="0" distR="0" simplePos="0" locked="0" layoutInCell="0" allowOverlap="1" relativeHeight="75" wp14:anchorId="51F65803">
+            <wp:anchor behindDoc="1" distT="0" distB="0" distL="0" distR="0" simplePos="0" locked="0" layoutInCell="0" allowOverlap="1" relativeHeight="102" wp14:anchorId="51F65803">
               <wp:simplePos x="0" y="0"/>
               <wp:positionH relativeFrom="page">
                 <wp:posOffset>1143000</wp:posOffset>
@@ -9335,7 +9149,7 @@
               <wp:positionV relativeFrom="page">
                 <wp:posOffset>9349105</wp:posOffset>
               </wp:positionV>
-              <wp:extent cx="6250940" cy="8255"/>
+              <wp:extent cx="6251575" cy="8890"/>
               <wp:effectExtent l="0" t="0" r="0" b="0"/>
               <wp:wrapNone/>
               <wp:docPr id="10" name="Group 23"/>
@@ -9346,17 +9160,17 @@
                     <wpg:grpSpPr>
                       <a:xfrm>
                         <a:off x="0" y="0"/>
-                        <a:ext cx="6250320" cy="7560"/>
+                        <a:ext cx="6251040" cy="8280"/>
                         <a:chOff x="1143000" y="9349200"/>
-                        <a:chExt cx="6250320" cy="7560"/>
+                        <a:chExt cx="6251040" cy="8280"/>
                       </a:xfrm>
                     </wpg:grpSpPr>
                     <wps:wsp>
                       <wps:cNvSpPr/>
                       <wps:spPr>
-                        <a:xfrm flipV="1">
-                          <a:off x="0" y="6480"/>
-                          <a:ext cx="2499840" cy="0"/>
+                        <a:xfrm>
+                          <a:off x="0" y="7560"/>
+                          <a:ext cx="2499840" cy="720"/>
                         </a:xfrm>
                         <a:prstGeom prst="line">
                           <a:avLst/>
@@ -9379,9 +9193,9 @@
                     <wps:wsp>
                       <wps:cNvSpPr/>
                       <wps:spPr>
-                        <a:xfrm rot="21599400">
+                        <a:xfrm>
                           <a:off x="2499840" y="720"/>
-                          <a:ext cx="5040" cy="6840"/>
+                          <a:ext cx="4320" cy="7560"/>
                         </a:xfrm>
                         <a:prstGeom prst="rect">
                           <a:avLst/>
@@ -9405,7 +9219,7 @@
                       <wps:cNvSpPr/>
                       <wps:spPr>
                         <a:xfrm>
-                          <a:off x="2506320" y="5760"/>
+                          <a:off x="2506320" y="6840"/>
                           <a:ext cx="1868040" cy="0"/>
                         </a:xfrm>
                         <a:prstGeom prst="line">
@@ -9429,9 +9243,9 @@
                     <wps:wsp>
                       <wps:cNvSpPr/>
                       <wps:spPr>
-                        <a:xfrm rot="21599400">
-                          <a:off x="4375080" y="0"/>
-                          <a:ext cx="5040" cy="6840"/>
+                        <a:xfrm>
+                          <a:off x="4375800" y="0"/>
+                          <a:ext cx="4320" cy="7560"/>
                         </a:xfrm>
                         <a:prstGeom prst="rect">
                           <a:avLst/>
@@ -9454,9 +9268,9 @@
                     <wps:wsp>
                       <wps:cNvSpPr/>
                       <wps:spPr>
-                        <a:xfrm flipV="1">
-                          <a:off x="4381560" y="5040"/>
-                          <a:ext cx="1868760" cy="0"/>
+                        <a:xfrm>
+                          <a:off x="4382280" y="5760"/>
+                          <a:ext cx="1868760" cy="720"/>
                         </a:xfrm>
                         <a:prstGeom prst="line">
                           <a:avLst/>
@@ -9484,25 +9298,25 @@
         </mc:Choice>
         <mc:Fallback>
           <w:pict>
-            <v:group id="shape_0" alt="Group 23" style="position:absolute;margin-left:90pt;margin-top:736.15pt;width:492.1pt;height:0.6pt" coordorigin="1800,14723" coordsize="9842,12">
-              <v:line id="shape_0" from="1800,14733" to="5736,14733" stroked="t" style="position:absolute;flip:y;mso-position-horizontal-relative:page;mso-position-vertical-relative:page">
+            <v:group id="shape_0" alt="Group 23" style="position:absolute;margin-left:90pt;margin-top:736.15pt;width:492.15pt;height:0.65pt" coordorigin="1800,14723" coordsize="9843,13">
+              <v:line id="shape_0" from="1800,14735" to="5736,14735" stroked="t" style="position:absolute;mso-position-horizontal-relative:page;mso-position-vertical-relative:page">
                 <v:stroke color="black" weight="6480" joinstyle="round" endcap="flat"/>
                 <v:fill o:detectmouseclick="t" on="false"/>
                 <w10:wrap type="none"/>
               </v:line>
-              <v:rect id="shape_0" path="m0,0l-2147483645,0l-2147483645,-2147483646l0,-2147483646xe" fillcolor="black" stroked="f" style="position:absolute;left:5737;top:14724;width:7;height:10;mso-wrap-style:none;v-text-anchor:middle;rotation:360;mso-position-horizontal-relative:page;mso-position-vertical-relative:page">
+              <v:rect id="shape_0" path="m0,0l-2147483645,0l-2147483645,-2147483646l0,-2147483646xe" fillcolor="black" stroked="f" style="position:absolute;left:5737;top:14724;width:6;height:11;mso-wrap-style:none;v-text-anchor:middle;mso-position-horizontal-relative:page;mso-position-vertical-relative:page">
                 <v:fill o:detectmouseclick="t" type="solid" color2="white"/>
                 <v:stroke color="#3465a4" joinstyle="round" endcap="flat"/>
               </v:rect>
-              <v:line id="shape_0" from="5747,14732" to="8688,14732" stroked="t" style="position:absolute;mso-position-horizontal-relative:page;mso-position-vertical-relative:page">
+              <v:line id="shape_0" from="5747,14734" to="8688,14734" stroked="t" style="position:absolute;mso-position-horizontal-relative:page;mso-position-vertical-relative:page">
                 <v:stroke color="black" weight="6480" joinstyle="round" endcap="flat"/>
                 <v:fill o:detectmouseclick="t" on="false"/>
               </v:line>
-              <v:rect id="shape_0" path="m0,0l-2147483645,0l-2147483645,-2147483646l0,-2147483646xe" fillcolor="black" stroked="f" style="position:absolute;left:8690;top:14723;width:7;height:10;mso-wrap-style:none;v-text-anchor:middle;rotation:360;mso-position-horizontal-relative:page;mso-position-vertical-relative:page">
+              <v:rect id="shape_0" path="m0,0l-2147483645,0l-2147483645,-2147483646l0,-2147483646xe" fillcolor="black" stroked="f" style="position:absolute;left:8691;top:14723;width:6;height:11;mso-wrap-style:none;v-text-anchor:middle;mso-position-horizontal-relative:page;mso-position-vertical-relative:page">
                 <v:fill o:detectmouseclick="t" type="solid" color2="white"/>
                 <v:stroke color="#3465a4" joinstyle="round" endcap="flat"/>
               </v:rect>
-              <v:line id="shape_0" from="8700,14731" to="11642,14731" stroked="t" style="position:absolute;flip:y;mso-position-horizontal-relative:page;mso-position-vertical-relative:page">
+              <v:line id="shape_0" from="8701,14732" to="11643,14732" stroked="t" style="position:absolute;mso-position-horizontal-relative:page;mso-position-vertical-relative:page">
                 <v:stroke color="black" weight="6480" joinstyle="round" endcap="flat"/>
                 <v:fill o:detectmouseclick="t" on="false"/>
               </v:line>
@@ -9520,7 +9334,7 @@
   <w:p>
     <w:pPr>
       <w:pStyle w:val="Corpodotexto"/>
-      <w:spacing w:lineRule="auto" w:line="9"/>
+      <w:spacing w:lineRule="auto" w:line="7"/>
       <w:rPr/>
     </w:pPr>
     <w:r>
@@ -9528,7 +9342,7 @@
       <mc:AlternateContent>
         <mc:Choice Requires="wps">
           <w:drawing>
-            <wp:anchor behindDoc="1" distT="0" distB="0" distL="0" distR="0" simplePos="0" locked="0" layoutInCell="0" allowOverlap="1" relativeHeight="61" wp14:anchorId="729B4932">
+            <wp:anchor behindDoc="1" distT="0" distB="0" distL="0" distR="0" simplePos="0" locked="0" layoutInCell="0" allowOverlap="1" relativeHeight="81" wp14:anchorId="729B4932">
               <wp:simplePos x="0" y="0"/>
               <wp:positionH relativeFrom="page">
                 <wp:posOffset>1198880</wp:posOffset>
@@ -9536,7 +9350,7 @@
               <wp:positionV relativeFrom="page">
                 <wp:posOffset>9343390</wp:posOffset>
               </wp:positionV>
-              <wp:extent cx="2197735" cy="151130"/>
+              <wp:extent cx="2198370" cy="151765"/>
               <wp:effectExtent l="0" t="0" r="0" b="0"/>
               <wp:wrapNone/>
               <wp:docPr id="103" name="Text Box 22_8"/>
@@ -9547,7 +9361,7 @@
                     <wps:spPr>
                       <a:xfrm>
                         <a:off x="0" y="0"/>
-                        <a:ext cx="2197080" cy="150480"/>
+                        <a:ext cx="2197800" cy="151200"/>
                       </a:xfrm>
                       <a:prstGeom prst="rect">
                         <a:avLst/>
@@ -9595,7 +9409,7 @@
         </mc:Choice>
         <mc:Fallback>
           <w:pict>
-            <v:rect id="shape_0" ID="Text Box 22_8" path="m0,0l-2147483645,0l-2147483645,-2147483646l0,-2147483646xe" stroked="f" style="position:absolute;margin-left:94.4pt;margin-top:735.7pt;width:172.95pt;height:11.8pt;mso-wrap-style:square;v-text-anchor:top;mso-position-horizontal-relative:page;mso-position-vertical-relative:page" wp14:anchorId="729B4932">
+            <v:rect id="shape_0" ID="Text Box 22_8" path="m0,0l-2147483645,0l-2147483645,-2147483646l0,-2147483646xe" stroked="f" style="position:absolute;margin-left:94.4pt;margin-top:735.7pt;width:173pt;height:11.85pt;mso-wrap-style:square;v-text-anchor:top;mso-position-horizontal-relative:page;mso-position-vertical-relative:page" wp14:anchorId="729B4932">
               <v:fill o:detectmouseclick="t" on="false"/>
               <v:stroke color="#3465a4" joinstyle="round" endcap="flat"/>
               <v:textbox>
@@ -9627,7 +9441,7 @@
       <mc:AlternateContent>
         <mc:Choice Requires="wps">
           <w:drawing>
-            <wp:anchor behindDoc="1" distT="0" distB="0" distL="0" distR="0" simplePos="0" locked="0" layoutInCell="0" allowOverlap="1" relativeHeight="62" wp14:anchorId="4A5408C3">
+            <wp:anchor behindDoc="1" distT="0" distB="0" distL="0" distR="0" simplePos="0" locked="0" layoutInCell="0" allowOverlap="1" relativeHeight="82" wp14:anchorId="4A5408C3">
               <wp:simplePos x="0" y="0"/>
               <wp:positionH relativeFrom="page">
                 <wp:posOffset>6483350</wp:posOffset>
@@ -9635,7 +9449,7 @@
               <wp:positionV relativeFrom="page">
                 <wp:posOffset>9343390</wp:posOffset>
               </wp:positionV>
-              <wp:extent cx="854710" cy="151130"/>
+              <wp:extent cx="855345" cy="151765"/>
               <wp:effectExtent l="0" t="0" r="0" b="0"/>
               <wp:wrapNone/>
               <wp:docPr id="105" name="Text Box 21_8"/>
@@ -9646,7 +9460,7 @@
                     <wps:spPr>
                       <a:xfrm>
                         <a:off x="0" y="0"/>
-                        <a:ext cx="853920" cy="150480"/>
+                        <a:ext cx="854640" cy="151200"/>
                       </a:xfrm>
                       <a:prstGeom prst="rect">
                         <a:avLst/>
@@ -9731,7 +9545,7 @@
         </mc:Choice>
         <mc:Fallback>
           <w:pict>
-            <v:rect id="shape_0" ID="Text Box 21_8" path="m0,0l-2147483645,0l-2147483645,-2147483646l0,-2147483646xe" stroked="f" style="position:absolute;margin-left:510.5pt;margin-top:735.7pt;width:67.2pt;height:11.8pt;mso-wrap-style:square;v-text-anchor:top;mso-position-horizontal-relative:page;mso-position-vertical-relative:page" wp14:anchorId="4A5408C3">
+            <v:rect id="shape_0" ID="Text Box 21_8" path="m0,0l-2147483645,0l-2147483645,-2147483646l0,-2147483646xe" stroked="f" style="position:absolute;margin-left:510.5pt;margin-top:735.7pt;width:67.25pt;height:11.85pt;mso-wrap-style:square;v-text-anchor:top;mso-position-horizontal-relative:page;mso-position-vertical-relative:page" wp14:anchorId="4A5408C3">
               <v:fill o:detectmouseclick="t" on="false"/>
               <v:stroke color="#3465a4" joinstyle="round" endcap="flat"/>
               <v:textbox>
@@ -9800,7 +9614,7 @@
       <mc:AlternateContent>
         <mc:Choice Requires="wpg">
           <w:drawing>
-            <wp:anchor behindDoc="1" distT="0" distB="0" distL="0" distR="0" simplePos="0" locked="0" layoutInCell="0" allowOverlap="1" relativeHeight="63" wp14:anchorId="51F65803">
+            <wp:anchor behindDoc="1" distT="0" distB="0" distL="0" distR="0" simplePos="0" locked="0" layoutInCell="0" allowOverlap="1" relativeHeight="83" wp14:anchorId="51F65803">
               <wp:simplePos x="0" y="0"/>
               <wp:positionH relativeFrom="page">
                 <wp:posOffset>1143000</wp:posOffset>
@@ -9808,7 +9622,7 @@
               <wp:positionV relativeFrom="page">
                 <wp:posOffset>9349105</wp:posOffset>
               </wp:positionV>
-              <wp:extent cx="6250940" cy="8255"/>
+              <wp:extent cx="6251575" cy="8890"/>
               <wp:effectExtent l="0" t="0" r="0" b="0"/>
               <wp:wrapNone/>
               <wp:docPr id="107" name="Group 23_8"/>
@@ -9819,17 +9633,17 @@
                     <wpg:grpSpPr>
                       <a:xfrm>
                         <a:off x="0" y="0"/>
-                        <a:ext cx="6250320" cy="7560"/>
+                        <a:ext cx="6251040" cy="8280"/>
                         <a:chOff x="1143000" y="9349200"/>
-                        <a:chExt cx="6250320" cy="7560"/>
+                        <a:chExt cx="6251040" cy="8280"/>
                       </a:xfrm>
                     </wpg:grpSpPr>
                     <wps:wsp>
                       <wps:cNvSpPr/>
                       <wps:spPr>
-                        <a:xfrm flipV="1">
-                          <a:off x="0" y="6480"/>
-                          <a:ext cx="2499840" cy="0"/>
+                        <a:xfrm>
+                          <a:off x="0" y="7560"/>
+                          <a:ext cx="2499840" cy="720"/>
                         </a:xfrm>
                         <a:prstGeom prst="line">
                           <a:avLst/>
@@ -9852,9 +9666,9 @@
                     <wps:wsp>
                       <wps:cNvSpPr/>
                       <wps:spPr>
-                        <a:xfrm rot="21599400">
+                        <a:xfrm>
                           <a:off x="2499840" y="720"/>
-                          <a:ext cx="5040" cy="6840"/>
+                          <a:ext cx="4320" cy="7560"/>
                         </a:xfrm>
                         <a:prstGeom prst="rect">
                           <a:avLst/>
@@ -9877,8 +9691,8 @@
                     <wps:wsp>
                       <wps:cNvSpPr/>
                       <wps:spPr>
-                        <a:xfrm flipV="1">
-                          <a:off x="2506320" y="5760"/>
+                        <a:xfrm>
+                          <a:off x="2506320" y="6840"/>
                           <a:ext cx="1868040" cy="0"/>
                         </a:xfrm>
                         <a:prstGeom prst="line">
@@ -9902,9 +9716,9 @@
                     <wps:wsp>
                       <wps:cNvSpPr/>
                       <wps:spPr>
-                        <a:xfrm rot="21599400">
-                          <a:off x="4375080" y="0"/>
-                          <a:ext cx="5040" cy="6840"/>
+                        <a:xfrm>
+                          <a:off x="4375800" y="0"/>
+                          <a:ext cx="4320" cy="7560"/>
                         </a:xfrm>
                         <a:prstGeom prst="rect">
                           <a:avLst/>
@@ -9928,8 +9742,8 @@
                       <wps:cNvSpPr/>
                       <wps:spPr>
                         <a:xfrm>
-                          <a:off x="4381560" y="5040"/>
-                          <a:ext cx="1868760" cy="0"/>
+                          <a:off x="4382280" y="5760"/>
+                          <a:ext cx="1868760" cy="720"/>
                         </a:xfrm>
                         <a:prstGeom prst="line">
                           <a:avLst/>
@@ -9957,25 +9771,25 @@
         </mc:Choice>
         <mc:Fallback>
           <w:pict>
-            <v:group id="shape_0" alt="Group 23_8" style="position:absolute;margin-left:90pt;margin-top:736.15pt;width:492.1pt;height:0.6pt" coordorigin="1800,14723" coordsize="9842,12">
-              <v:line id="shape_0" from="1800,14733" to="5736,14733" stroked="t" style="position:absolute;flip:y;mso-position-horizontal-relative:page;mso-position-vertical-relative:page">
+            <v:group id="shape_0" alt="Group 23_8" style="position:absolute;margin-left:90pt;margin-top:736.15pt;width:492.15pt;height:0.65pt" coordorigin="1800,14723" coordsize="9843,13">
+              <v:line id="shape_0" from="1800,14735" to="5736,14735" stroked="t" style="position:absolute;mso-position-horizontal-relative:page;mso-position-vertical-relative:page">
                 <v:stroke color="black" weight="6480" joinstyle="round" endcap="flat"/>
                 <v:fill o:detectmouseclick="t" on="false"/>
                 <w10:wrap type="none"/>
               </v:line>
-              <v:rect id="shape_0" path="m0,0l-2147483645,0l-2147483645,-2147483646l0,-2147483646xe" fillcolor="black" stroked="f" style="position:absolute;left:5737;top:14724;width:7;height:10;mso-wrap-style:none;v-text-anchor:middle;rotation:360;mso-position-horizontal-relative:page;mso-position-vertical-relative:page">
+              <v:rect id="shape_0" path="m0,0l-2147483645,0l-2147483645,-2147483646l0,-2147483646xe" fillcolor="black" stroked="f" style="position:absolute;left:5737;top:14724;width:6;height:11;mso-wrap-style:none;v-text-anchor:middle;mso-position-horizontal-relative:page;mso-position-vertical-relative:page">
                 <v:fill o:detectmouseclick="t" type="solid" color2="white"/>
                 <v:stroke color="#3465a4" joinstyle="round" endcap="flat"/>
               </v:rect>
-              <v:line id="shape_0" from="5747,14732" to="8688,14732" stroked="t" style="position:absolute;flip:y;mso-position-horizontal-relative:page;mso-position-vertical-relative:page">
+              <v:line id="shape_0" from="5747,14734" to="8688,14734" stroked="t" style="position:absolute;mso-position-horizontal-relative:page;mso-position-vertical-relative:page">
                 <v:stroke color="black" weight="6480" joinstyle="round" endcap="flat"/>
                 <v:fill o:detectmouseclick="t" on="false"/>
               </v:line>
-              <v:rect id="shape_0" path="m0,0l-2147483645,0l-2147483645,-2147483646l0,-2147483646xe" fillcolor="black" stroked="f" style="position:absolute;left:8690;top:14723;width:7;height:10;mso-wrap-style:none;v-text-anchor:middle;rotation:360;mso-position-horizontal-relative:page;mso-position-vertical-relative:page">
+              <v:rect id="shape_0" path="m0,0l-2147483645,0l-2147483645,-2147483646l0,-2147483646xe" fillcolor="black" stroked="f" style="position:absolute;left:8691;top:14723;width:6;height:11;mso-wrap-style:none;v-text-anchor:middle;mso-position-horizontal-relative:page;mso-position-vertical-relative:page">
                 <v:fill o:detectmouseclick="t" type="solid" color2="white"/>
                 <v:stroke color="#3465a4" joinstyle="round" endcap="flat"/>
               </v:rect>
-              <v:line id="shape_0" from="8700,14731" to="11642,14731" stroked="t" style="position:absolute;mso-position-horizontal-relative:page;mso-position-vertical-relative:page">
+              <v:line id="shape_0" from="8701,14732" to="11643,14732" stroked="t" style="position:absolute;mso-position-horizontal-relative:page;mso-position-vertical-relative:page">
                 <v:stroke color="black" weight="6480" joinstyle="round" endcap="flat"/>
                 <v:fill o:detectmouseclick="t" on="false"/>
               </v:line>
@@ -9993,7 +9807,7 @@
   <w:p>
     <w:pPr>
       <w:pStyle w:val="Corpodotexto"/>
-      <w:spacing w:lineRule="auto" w:line="9"/>
+      <w:spacing w:lineRule="auto" w:line="7"/>
       <w:rPr/>
     </w:pPr>
     <w:r>
@@ -10001,7 +9815,7 @@
       <mc:AlternateContent>
         <mc:Choice Requires="wps">
           <w:drawing>
-            <wp:anchor behindDoc="1" distT="0" distB="0" distL="0" distR="0" simplePos="0" locked="0" layoutInCell="0" allowOverlap="1" relativeHeight="64" wp14:anchorId="729B4932">
+            <wp:anchor behindDoc="1" distT="0" distB="0" distL="0" distR="0" simplePos="0" locked="0" layoutInCell="0" allowOverlap="1" relativeHeight="84" wp14:anchorId="729B4932">
               <wp:simplePos x="0" y="0"/>
               <wp:positionH relativeFrom="page">
                 <wp:posOffset>1198880</wp:posOffset>
@@ -10009,7 +9823,7 @@
               <wp:positionV relativeFrom="page">
                 <wp:posOffset>9343390</wp:posOffset>
               </wp:positionV>
-              <wp:extent cx="2197735" cy="151130"/>
+              <wp:extent cx="2198370" cy="151765"/>
               <wp:effectExtent l="0" t="0" r="0" b="0"/>
               <wp:wrapNone/>
               <wp:docPr id="116" name="Text Box 22_9"/>
@@ -10020,7 +9834,7 @@
                     <wps:spPr>
                       <a:xfrm>
                         <a:off x="0" y="0"/>
-                        <a:ext cx="2197080" cy="150480"/>
+                        <a:ext cx="2197800" cy="151200"/>
                       </a:xfrm>
                       <a:prstGeom prst="rect">
                         <a:avLst/>
@@ -10068,7 +9882,7 @@
         </mc:Choice>
         <mc:Fallback>
           <w:pict>
-            <v:rect id="shape_0" ID="Text Box 22_9" path="m0,0l-2147483645,0l-2147483645,-2147483646l0,-2147483646xe" stroked="f" style="position:absolute;margin-left:94.4pt;margin-top:735.7pt;width:172.95pt;height:11.8pt;mso-wrap-style:square;v-text-anchor:top;mso-position-horizontal-relative:page;mso-position-vertical-relative:page" wp14:anchorId="729B4932">
+            <v:rect id="shape_0" ID="Text Box 22_9" path="m0,0l-2147483645,0l-2147483645,-2147483646l0,-2147483646xe" stroked="f" style="position:absolute;margin-left:94.4pt;margin-top:735.7pt;width:173pt;height:11.85pt;mso-wrap-style:square;v-text-anchor:top;mso-position-horizontal-relative:page;mso-position-vertical-relative:page" wp14:anchorId="729B4932">
               <v:fill o:detectmouseclick="t" on="false"/>
               <v:stroke color="#3465a4" joinstyle="round" endcap="flat"/>
               <v:textbox>
@@ -10100,7 +9914,7 @@
       <mc:AlternateContent>
         <mc:Choice Requires="wps">
           <w:drawing>
-            <wp:anchor behindDoc="1" distT="0" distB="0" distL="0" distR="0" simplePos="0" locked="0" layoutInCell="0" allowOverlap="1" relativeHeight="65" wp14:anchorId="4A5408C3">
+            <wp:anchor behindDoc="1" distT="0" distB="0" distL="0" distR="0" simplePos="0" locked="0" layoutInCell="0" allowOverlap="1" relativeHeight="85" wp14:anchorId="4A5408C3">
               <wp:simplePos x="0" y="0"/>
               <wp:positionH relativeFrom="page">
                 <wp:posOffset>6483350</wp:posOffset>
@@ -10108,7 +9922,7 @@
               <wp:positionV relativeFrom="page">
                 <wp:posOffset>9343390</wp:posOffset>
               </wp:positionV>
-              <wp:extent cx="854710" cy="151130"/>
+              <wp:extent cx="855345" cy="151765"/>
               <wp:effectExtent l="0" t="0" r="0" b="0"/>
               <wp:wrapNone/>
               <wp:docPr id="118" name="Text Box 21_9"/>
@@ -10119,7 +9933,7 @@
                     <wps:spPr>
                       <a:xfrm>
                         <a:off x="0" y="0"/>
-                        <a:ext cx="853920" cy="150480"/>
+                        <a:ext cx="854640" cy="151200"/>
                       </a:xfrm>
                       <a:prstGeom prst="rect">
                         <a:avLst/>
@@ -10204,7 +10018,7 @@
         </mc:Choice>
         <mc:Fallback>
           <w:pict>
-            <v:rect id="shape_0" ID="Text Box 21_9" path="m0,0l-2147483645,0l-2147483645,-2147483646l0,-2147483646xe" stroked="f" style="position:absolute;margin-left:510.5pt;margin-top:735.7pt;width:67.2pt;height:11.8pt;mso-wrap-style:square;v-text-anchor:top;mso-position-horizontal-relative:page;mso-position-vertical-relative:page" wp14:anchorId="4A5408C3">
+            <v:rect id="shape_0" ID="Text Box 21_9" path="m0,0l-2147483645,0l-2147483645,-2147483646l0,-2147483646xe" stroked="f" style="position:absolute;margin-left:510.5pt;margin-top:735.7pt;width:67.25pt;height:11.85pt;mso-wrap-style:square;v-text-anchor:top;mso-position-horizontal-relative:page;mso-position-vertical-relative:page" wp14:anchorId="4A5408C3">
               <v:fill o:detectmouseclick="t" on="false"/>
               <v:stroke color="#3465a4" joinstyle="round" endcap="flat"/>
               <v:textbox>
@@ -10273,7 +10087,7 @@
       <mc:AlternateContent>
         <mc:Choice Requires="wpg">
           <w:drawing>
-            <wp:anchor behindDoc="1" distT="0" distB="0" distL="0" distR="0" simplePos="0" locked="0" layoutInCell="0" allowOverlap="1" relativeHeight="66" wp14:anchorId="51F65803">
+            <wp:anchor behindDoc="1" distT="0" distB="0" distL="0" distR="0" simplePos="0" locked="0" layoutInCell="0" allowOverlap="1" relativeHeight="86" wp14:anchorId="51F65803">
               <wp:simplePos x="0" y="0"/>
               <wp:positionH relativeFrom="page">
                 <wp:posOffset>1143000</wp:posOffset>
@@ -10281,7 +10095,7 @@
               <wp:positionV relativeFrom="page">
                 <wp:posOffset>9349105</wp:posOffset>
               </wp:positionV>
-              <wp:extent cx="6250940" cy="8255"/>
+              <wp:extent cx="6251575" cy="8890"/>
               <wp:effectExtent l="0" t="0" r="0" b="0"/>
               <wp:wrapNone/>
               <wp:docPr id="120" name="Group 23_9"/>
@@ -10292,17 +10106,17 @@
                     <wpg:grpSpPr>
                       <a:xfrm>
                         <a:off x="0" y="0"/>
-                        <a:ext cx="6250320" cy="7560"/>
+                        <a:ext cx="6251040" cy="8280"/>
                         <a:chOff x="1143000" y="9349200"/>
-                        <a:chExt cx="6250320" cy="7560"/>
+                        <a:chExt cx="6251040" cy="8280"/>
                       </a:xfrm>
                     </wpg:grpSpPr>
                     <wps:wsp>
                       <wps:cNvSpPr/>
                       <wps:spPr>
-                        <a:xfrm flipV="1">
-                          <a:off x="0" y="6480"/>
-                          <a:ext cx="2499840" cy="0"/>
+                        <a:xfrm>
+                          <a:off x="0" y="7560"/>
+                          <a:ext cx="2499840" cy="720"/>
                         </a:xfrm>
                         <a:prstGeom prst="line">
                           <a:avLst/>
@@ -10325,9 +10139,9 @@
                     <wps:wsp>
                       <wps:cNvSpPr/>
                       <wps:spPr>
-                        <a:xfrm rot="21599400">
+                        <a:xfrm>
                           <a:off x="2499840" y="720"/>
-                          <a:ext cx="5040" cy="6840"/>
+                          <a:ext cx="4320" cy="7560"/>
                         </a:xfrm>
                         <a:prstGeom prst="rect">
                           <a:avLst/>
@@ -10350,8 +10164,8 @@
                     <wps:wsp>
                       <wps:cNvSpPr/>
                       <wps:spPr>
-                        <a:xfrm flipV="1">
-                          <a:off x="2506320" y="5760"/>
+                        <a:xfrm>
+                          <a:off x="2506320" y="6840"/>
                           <a:ext cx="1868040" cy="0"/>
                         </a:xfrm>
                         <a:prstGeom prst="line">
@@ -10375,9 +10189,9 @@
                     <wps:wsp>
                       <wps:cNvSpPr/>
                       <wps:spPr>
-                        <a:xfrm rot="21599400">
-                          <a:off x="4375080" y="0"/>
-                          <a:ext cx="5040" cy="6840"/>
+                        <a:xfrm>
+                          <a:off x="4375800" y="0"/>
+                          <a:ext cx="4320" cy="7560"/>
                         </a:xfrm>
                         <a:prstGeom prst="rect">
                           <a:avLst/>
@@ -10400,9 +10214,9 @@
                     <wps:wsp>
                       <wps:cNvSpPr/>
                       <wps:spPr>
-                        <a:xfrm flipV="1">
-                          <a:off x="4381560" y="5040"/>
-                          <a:ext cx="1868760" cy="0"/>
+                        <a:xfrm>
+                          <a:off x="4382280" y="5760"/>
+                          <a:ext cx="1868760" cy="720"/>
                         </a:xfrm>
                         <a:prstGeom prst="line">
                           <a:avLst/>
@@ -10430,25 +10244,25 @@
         </mc:Choice>
         <mc:Fallback>
           <w:pict>
-            <v:group id="shape_0" alt="Group 23_9" style="position:absolute;margin-left:90pt;margin-top:736.15pt;width:492.1pt;height:0.6pt" coordorigin="1800,14723" coordsize="9842,12">
-              <v:line id="shape_0" from="1800,14733" to="5736,14733" stroked="t" style="position:absolute;flip:y;mso-position-horizontal-relative:page;mso-position-vertical-relative:page">
+            <v:group id="shape_0" alt="Group 23_9" style="position:absolute;margin-left:90pt;margin-top:736.15pt;width:492.15pt;height:0.65pt" coordorigin="1800,14723" coordsize="9843,13">
+              <v:line id="shape_0" from="1800,14735" to="5736,14735" stroked="t" style="position:absolute;mso-position-horizontal-relative:page;mso-position-vertical-relative:page">
                 <v:stroke color="black" weight="6480" joinstyle="round" endcap="flat"/>
                 <v:fill o:detectmouseclick="t" on="false"/>
                 <w10:wrap type="none"/>
               </v:line>
-              <v:rect id="shape_0" path="m0,0l-2147483645,0l-2147483645,-2147483646l0,-2147483646xe" fillcolor="black" stroked="f" style="position:absolute;left:5737;top:14724;width:7;height:10;mso-wrap-style:none;v-text-anchor:middle;rotation:360;mso-position-horizontal-relative:page;mso-position-vertical-relative:page">
+              <v:rect id="shape_0" path="m0,0l-2147483645,0l-2147483645,-2147483646l0,-2147483646xe" fillcolor="black" stroked="f" style="position:absolute;left:5737;top:14724;width:6;height:11;mso-wrap-style:none;v-text-anchor:middle;mso-position-horizontal-relative:page;mso-position-vertical-relative:page">
                 <v:fill o:detectmouseclick="t" type="solid" color2="white"/>
                 <v:stroke color="#3465a4" joinstyle="round" endcap="flat"/>
               </v:rect>
-              <v:line id="shape_0" from="5747,14732" to="8688,14732" stroked="t" style="position:absolute;flip:y;mso-position-horizontal-relative:page;mso-position-vertical-relative:page">
+              <v:line id="shape_0" from="5747,14734" to="8688,14734" stroked="t" style="position:absolute;mso-position-horizontal-relative:page;mso-position-vertical-relative:page">
                 <v:stroke color="black" weight="6480" joinstyle="round" endcap="flat"/>
                 <v:fill o:detectmouseclick="t" on="false"/>
               </v:line>
-              <v:rect id="shape_0" path="m0,0l-2147483645,0l-2147483645,-2147483646l0,-2147483646xe" fillcolor="black" stroked="f" style="position:absolute;left:8690;top:14723;width:7;height:10;mso-wrap-style:none;v-text-anchor:middle;rotation:360;mso-position-horizontal-relative:page;mso-position-vertical-relative:page">
+              <v:rect id="shape_0" path="m0,0l-2147483645,0l-2147483645,-2147483646l0,-2147483646xe" fillcolor="black" stroked="f" style="position:absolute;left:8691;top:14723;width:6;height:11;mso-wrap-style:none;v-text-anchor:middle;mso-position-horizontal-relative:page;mso-position-vertical-relative:page">
                 <v:fill o:detectmouseclick="t" type="solid" color2="white"/>
                 <v:stroke color="#3465a4" joinstyle="round" endcap="flat"/>
               </v:rect>
-              <v:line id="shape_0" from="8700,14731" to="11642,14731" stroked="t" style="position:absolute;flip:y;mso-position-horizontal-relative:page;mso-position-vertical-relative:page">
+              <v:line id="shape_0" from="8701,14732" to="11643,14732" stroked="t" style="position:absolute;mso-position-horizontal-relative:page;mso-position-vertical-relative:page">
                 <v:stroke color="black" weight="6480" joinstyle="round" endcap="flat"/>
                 <v:fill o:detectmouseclick="t" on="false"/>
               </v:line>
@@ -10466,7 +10280,7 @@
   <w:p>
     <w:pPr>
       <w:pStyle w:val="Corpodotexto"/>
-      <w:spacing w:lineRule="auto" w:line="9"/>
+      <w:spacing w:lineRule="auto" w:line="7"/>
       <w:rPr/>
     </w:pPr>
     <w:r>
@@ -10474,7 +10288,7 @@
       <mc:AlternateContent>
         <mc:Choice Requires="wps">
           <w:drawing>
-            <wp:anchor behindDoc="1" distT="0" distB="0" distL="0" distR="0" simplePos="0" locked="0" layoutInCell="0" allowOverlap="1" relativeHeight="21" wp14:anchorId="729B4932">
+            <wp:anchor behindDoc="1" distT="0" distB="0" distL="0" distR="0" simplePos="0" locked="0" layoutInCell="0" allowOverlap="1" relativeHeight="87" wp14:anchorId="729B4932">
               <wp:simplePos x="0" y="0"/>
               <wp:positionH relativeFrom="page">
                 <wp:posOffset>1198880</wp:posOffset>
@@ -10482,7 +10296,7 @@
               <wp:positionV relativeFrom="page">
                 <wp:posOffset>9343390</wp:posOffset>
               </wp:positionV>
-              <wp:extent cx="2197735" cy="151130"/>
+              <wp:extent cx="2198370" cy="151765"/>
               <wp:effectExtent l="0" t="0" r="0" b="0"/>
               <wp:wrapNone/>
               <wp:docPr id="16" name="Text Box 22_0"/>
@@ -10493,7 +10307,7 @@
                     <wps:spPr>
                       <a:xfrm>
                         <a:off x="0" y="0"/>
-                        <a:ext cx="2197080" cy="150480"/>
+                        <a:ext cx="2197800" cy="151200"/>
                       </a:xfrm>
                       <a:prstGeom prst="rect">
                         <a:avLst/>
@@ -10541,7 +10355,7 @@
         </mc:Choice>
         <mc:Fallback>
           <w:pict>
-            <v:rect id="shape_0" ID="Text Box 22_0" path="m0,0l-2147483645,0l-2147483645,-2147483646l0,-2147483646xe" stroked="f" style="position:absolute;margin-left:94.4pt;margin-top:735.7pt;width:172.95pt;height:11.8pt;mso-wrap-style:square;v-text-anchor:top;mso-position-horizontal-relative:page;mso-position-vertical-relative:page" wp14:anchorId="729B4932">
+            <v:rect id="shape_0" ID="Text Box 22_0" path="m0,0l-2147483645,0l-2147483645,-2147483646l0,-2147483646xe" stroked="f" style="position:absolute;margin-left:94.4pt;margin-top:735.7pt;width:173pt;height:11.85pt;mso-wrap-style:square;v-text-anchor:top;mso-position-horizontal-relative:page;mso-position-vertical-relative:page" wp14:anchorId="729B4932">
               <v:fill o:detectmouseclick="t" on="false"/>
               <v:stroke color="#3465a4" joinstyle="round" endcap="flat"/>
               <v:textbox>
@@ -10573,7 +10387,7 @@
       <mc:AlternateContent>
         <mc:Choice Requires="wps">
           <w:drawing>
-            <wp:anchor behindDoc="1" distT="0" distB="0" distL="0" distR="0" simplePos="0" locked="0" layoutInCell="0" allowOverlap="1" relativeHeight="67" wp14:anchorId="4A5408C3">
+            <wp:anchor behindDoc="1" distT="0" distB="0" distL="0" distR="0" simplePos="0" locked="0" layoutInCell="0" allowOverlap="1" relativeHeight="89" wp14:anchorId="4A5408C3">
               <wp:simplePos x="0" y="0"/>
               <wp:positionH relativeFrom="page">
                 <wp:posOffset>6483350</wp:posOffset>
@@ -10581,7 +10395,7 @@
               <wp:positionV relativeFrom="page">
                 <wp:posOffset>9343390</wp:posOffset>
               </wp:positionV>
-              <wp:extent cx="854710" cy="151130"/>
+              <wp:extent cx="855345" cy="151765"/>
               <wp:effectExtent l="0" t="0" r="0" b="0"/>
               <wp:wrapNone/>
               <wp:docPr id="18" name="Text Box 21_0"/>
@@ -10592,7 +10406,7 @@
                     <wps:spPr>
                       <a:xfrm>
                         <a:off x="0" y="0"/>
-                        <a:ext cx="853920" cy="150480"/>
+                        <a:ext cx="854640" cy="151200"/>
                       </a:xfrm>
                       <a:prstGeom prst="rect">
                         <a:avLst/>
@@ -10677,7 +10491,7 @@
         </mc:Choice>
         <mc:Fallback>
           <w:pict>
-            <v:rect id="shape_0" ID="Text Box 21_0" path="m0,0l-2147483645,0l-2147483645,-2147483646l0,-2147483646xe" stroked="f" style="position:absolute;margin-left:510.5pt;margin-top:735.7pt;width:67.2pt;height:11.8pt;mso-wrap-style:square;v-text-anchor:top;mso-position-horizontal-relative:page;mso-position-vertical-relative:page" wp14:anchorId="4A5408C3">
+            <v:rect id="shape_0" ID="Text Box 21_0" path="m0,0l-2147483645,0l-2147483645,-2147483646l0,-2147483646xe" stroked="f" style="position:absolute;margin-left:510.5pt;margin-top:735.7pt;width:67.25pt;height:11.85pt;mso-wrap-style:square;v-text-anchor:top;mso-position-horizontal-relative:page;mso-position-vertical-relative:page" wp14:anchorId="4A5408C3">
               <v:fill o:detectmouseclick="t" on="false"/>
               <v:stroke color="#3465a4" joinstyle="round" endcap="flat"/>
               <v:textbox>
@@ -10746,7 +10560,7 @@
       <mc:AlternateContent>
         <mc:Choice Requires="wpg">
           <w:drawing>
-            <wp:anchor behindDoc="1" distT="0" distB="0" distL="0" distR="0" simplePos="0" locked="0" layoutInCell="0" allowOverlap="1" relativeHeight="73" wp14:anchorId="51F65803">
+            <wp:anchor behindDoc="1" distT="0" distB="0" distL="0" distR="0" simplePos="0" locked="0" layoutInCell="0" allowOverlap="1" relativeHeight="91" wp14:anchorId="51F65803">
               <wp:simplePos x="0" y="0"/>
               <wp:positionH relativeFrom="page">
                 <wp:posOffset>1143000</wp:posOffset>
@@ -10754,7 +10568,7 @@
               <wp:positionV relativeFrom="page">
                 <wp:posOffset>9349105</wp:posOffset>
               </wp:positionV>
-              <wp:extent cx="6250940" cy="8255"/>
+              <wp:extent cx="6251575" cy="8890"/>
               <wp:effectExtent l="0" t="0" r="0" b="0"/>
               <wp:wrapNone/>
               <wp:docPr id="20" name="Group 23_0"/>
@@ -10765,17 +10579,17 @@
                     <wpg:grpSpPr>
                       <a:xfrm>
                         <a:off x="0" y="0"/>
-                        <a:ext cx="6250320" cy="7560"/>
+                        <a:ext cx="6251040" cy="8280"/>
                         <a:chOff x="1143000" y="9349200"/>
-                        <a:chExt cx="6250320" cy="7560"/>
+                        <a:chExt cx="6251040" cy="8280"/>
                       </a:xfrm>
                     </wpg:grpSpPr>
                     <wps:wsp>
                       <wps:cNvSpPr/>
                       <wps:spPr>
-                        <a:xfrm flipV="1">
-                          <a:off x="0" y="6480"/>
-                          <a:ext cx="2499840" cy="0"/>
+                        <a:xfrm>
+                          <a:off x="0" y="7560"/>
+                          <a:ext cx="2499840" cy="720"/>
                         </a:xfrm>
                         <a:prstGeom prst="line">
                           <a:avLst/>
@@ -10798,9 +10612,9 @@
                     <wps:wsp>
                       <wps:cNvSpPr/>
                       <wps:spPr>
-                        <a:xfrm rot="21599400">
+                        <a:xfrm>
                           <a:off x="2499840" y="720"/>
-                          <a:ext cx="5040" cy="6840"/>
+                          <a:ext cx="4320" cy="7560"/>
                         </a:xfrm>
                         <a:prstGeom prst="rect">
                           <a:avLst/>
@@ -10824,7 +10638,7 @@
                       <wps:cNvSpPr/>
                       <wps:spPr>
                         <a:xfrm>
-                          <a:off x="2506320" y="5760"/>
+                          <a:off x="2506320" y="6840"/>
                           <a:ext cx="1868040" cy="0"/>
                         </a:xfrm>
                         <a:prstGeom prst="line">
@@ -10848,9 +10662,9 @@
                     <wps:wsp>
                       <wps:cNvSpPr/>
                       <wps:spPr>
-                        <a:xfrm rot="21599400">
-                          <a:off x="4375080" y="0"/>
-                          <a:ext cx="5040" cy="6840"/>
+                        <a:xfrm>
+                          <a:off x="4375800" y="0"/>
+                          <a:ext cx="4320" cy="7560"/>
                         </a:xfrm>
                         <a:prstGeom prst="rect">
                           <a:avLst/>
@@ -10873,9 +10687,9 @@
                     <wps:wsp>
                       <wps:cNvSpPr/>
                       <wps:spPr>
-                        <a:xfrm flipV="1">
-                          <a:off x="4381560" y="5040"/>
-                          <a:ext cx="1868760" cy="0"/>
+                        <a:xfrm>
+                          <a:off x="4382280" y="5760"/>
+                          <a:ext cx="1868760" cy="720"/>
                         </a:xfrm>
                         <a:prstGeom prst="line">
                           <a:avLst/>
@@ -10903,25 +10717,25 @@
         </mc:Choice>
         <mc:Fallback>
           <w:pict>
-            <v:group id="shape_0" alt="Group 23_0" style="position:absolute;margin-left:90pt;margin-top:736.15pt;width:492.1pt;height:0.6pt" coordorigin="1800,14723" coordsize="9842,12">
-              <v:line id="shape_0" from="1800,14733" to="5736,14733" stroked="t" style="position:absolute;flip:y;mso-position-horizontal-relative:page;mso-position-vertical-relative:page">
+            <v:group id="shape_0" alt="Group 23_0" style="position:absolute;margin-left:90pt;margin-top:736.15pt;width:492.15pt;height:0.65pt" coordorigin="1800,14723" coordsize="9843,13">
+              <v:line id="shape_0" from="1800,14735" to="5736,14735" stroked="t" style="position:absolute;mso-position-horizontal-relative:page;mso-position-vertical-relative:page">
                 <v:stroke color="black" weight="6480" joinstyle="round" endcap="flat"/>
                 <v:fill o:detectmouseclick="t" on="false"/>
                 <w10:wrap type="none"/>
               </v:line>
-              <v:rect id="shape_0" path="m0,0l-2147483645,0l-2147483645,-2147483646l0,-2147483646xe" fillcolor="black" stroked="f" style="position:absolute;left:5737;top:14724;width:7;height:10;mso-wrap-style:none;v-text-anchor:middle;rotation:360;mso-position-horizontal-relative:page;mso-position-vertical-relative:page">
+              <v:rect id="shape_0" path="m0,0l-2147483645,0l-2147483645,-2147483646l0,-2147483646xe" fillcolor="black" stroked="f" style="position:absolute;left:5737;top:14724;width:6;height:11;mso-wrap-style:none;v-text-anchor:middle;mso-position-horizontal-relative:page;mso-position-vertical-relative:page">
                 <v:fill o:detectmouseclick="t" type="solid" color2="white"/>
                 <v:stroke color="#3465a4" joinstyle="round" endcap="flat"/>
               </v:rect>
-              <v:line id="shape_0" from="5747,14732" to="8688,14732" stroked="t" style="position:absolute;mso-position-horizontal-relative:page;mso-position-vertical-relative:page">
+              <v:line id="shape_0" from="5747,14734" to="8688,14734" stroked="t" style="position:absolute;mso-position-horizontal-relative:page;mso-position-vertical-relative:page">
                 <v:stroke color="black" weight="6480" joinstyle="round" endcap="flat"/>
                 <v:fill o:detectmouseclick="t" on="false"/>
               </v:line>
-              <v:rect id="shape_0" path="m0,0l-2147483645,0l-2147483645,-2147483646l0,-2147483646xe" fillcolor="black" stroked="f" style="position:absolute;left:8690;top:14723;width:7;height:10;mso-wrap-style:none;v-text-anchor:middle;rotation:360;mso-position-horizontal-relative:page;mso-position-vertical-relative:page">
+              <v:rect id="shape_0" path="m0,0l-2147483645,0l-2147483645,-2147483646l0,-2147483646xe" fillcolor="black" stroked="f" style="position:absolute;left:8691;top:14723;width:6;height:11;mso-wrap-style:none;v-text-anchor:middle;mso-position-horizontal-relative:page;mso-position-vertical-relative:page">
                 <v:fill o:detectmouseclick="t" type="solid" color2="white"/>
                 <v:stroke color="#3465a4" joinstyle="round" endcap="flat"/>
               </v:rect>
-              <v:line id="shape_0" from="8700,14731" to="11642,14731" stroked="t" style="position:absolute;flip:y;mso-position-horizontal-relative:page;mso-position-vertical-relative:page">
+              <v:line id="shape_0" from="8701,14732" to="11643,14732" stroked="t" style="position:absolute;mso-position-horizontal-relative:page;mso-position-vertical-relative:page">
                 <v:stroke color="black" weight="6480" joinstyle="round" endcap="flat"/>
                 <v:fill o:detectmouseclick="t" on="false"/>
               </v:line>
@@ -10939,7 +10753,7 @@
   <w:p>
     <w:pPr>
       <w:pStyle w:val="Corpodotexto"/>
-      <w:spacing w:lineRule="auto" w:line="9"/>
+      <w:spacing w:lineRule="auto" w:line="7"/>
       <w:rPr/>
     </w:pPr>
     <w:r>
@@ -10947,7 +10761,7 @@
       <mc:AlternateContent>
         <mc:Choice Requires="wps">
           <w:drawing>
-            <wp:anchor behindDoc="1" distT="0" distB="0" distL="0" distR="0" simplePos="0" locked="0" layoutInCell="0" allowOverlap="1" relativeHeight="25" wp14:anchorId="729B4932">
+            <wp:anchor behindDoc="1" distT="0" distB="0" distL="0" distR="0" simplePos="0" locked="0" layoutInCell="0" allowOverlap="1" relativeHeight="31" wp14:anchorId="729B4932">
               <wp:simplePos x="0" y="0"/>
               <wp:positionH relativeFrom="page">
                 <wp:posOffset>1198880</wp:posOffset>
@@ -10955,7 +10769,7 @@
               <wp:positionV relativeFrom="page">
                 <wp:posOffset>9343390</wp:posOffset>
               </wp:positionV>
-              <wp:extent cx="2197735" cy="151130"/>
+              <wp:extent cx="2198370" cy="151765"/>
               <wp:effectExtent l="0" t="0" r="0" b="0"/>
               <wp:wrapNone/>
               <wp:docPr id="27" name="Text Box 22_1"/>
@@ -10966,7 +10780,7 @@
                     <wps:spPr>
                       <a:xfrm>
                         <a:off x="0" y="0"/>
-                        <a:ext cx="2197080" cy="150480"/>
+                        <a:ext cx="2197800" cy="151200"/>
                       </a:xfrm>
                       <a:prstGeom prst="rect">
                         <a:avLst/>
@@ -11014,7 +10828,7 @@
         </mc:Choice>
         <mc:Fallback>
           <w:pict>
-            <v:rect id="shape_0" ID="Text Box 22_1" path="m0,0l-2147483645,0l-2147483645,-2147483646l0,-2147483646xe" stroked="f" style="position:absolute;margin-left:94.4pt;margin-top:735.7pt;width:172.95pt;height:11.8pt;mso-wrap-style:square;v-text-anchor:top;mso-position-horizontal-relative:page;mso-position-vertical-relative:page" wp14:anchorId="729B4932">
+            <v:rect id="shape_0" ID="Text Box 22_1" path="m0,0l-2147483645,0l-2147483645,-2147483646l0,-2147483646xe" stroked="f" style="position:absolute;margin-left:94.4pt;margin-top:735.7pt;width:173pt;height:11.85pt;mso-wrap-style:square;v-text-anchor:top;mso-position-horizontal-relative:page;mso-position-vertical-relative:page" wp14:anchorId="729B4932">
               <v:fill o:detectmouseclick="t" on="false"/>
               <v:stroke color="#3465a4" joinstyle="round" endcap="flat"/>
               <v:textbox>
@@ -11046,7 +10860,7 @@
       <mc:AlternateContent>
         <mc:Choice Requires="wps">
           <w:drawing>
-            <wp:anchor behindDoc="1" distT="0" distB="0" distL="0" distR="0" simplePos="0" locked="0" layoutInCell="0" allowOverlap="1" relativeHeight="26" wp14:anchorId="4A5408C3">
+            <wp:anchor behindDoc="1" distT="0" distB="0" distL="0" distR="0" simplePos="0" locked="0" layoutInCell="0" allowOverlap="1" relativeHeight="33" wp14:anchorId="4A5408C3">
               <wp:simplePos x="0" y="0"/>
               <wp:positionH relativeFrom="page">
                 <wp:posOffset>6483350</wp:posOffset>
@@ -11054,7 +10868,7 @@
               <wp:positionV relativeFrom="page">
                 <wp:posOffset>9343390</wp:posOffset>
               </wp:positionV>
-              <wp:extent cx="854710" cy="151130"/>
+              <wp:extent cx="855345" cy="151765"/>
               <wp:effectExtent l="0" t="0" r="0" b="0"/>
               <wp:wrapNone/>
               <wp:docPr id="29" name="Text Box 21_1"/>
@@ -11065,7 +10879,7 @@
                     <wps:spPr>
                       <a:xfrm>
                         <a:off x="0" y="0"/>
-                        <a:ext cx="853920" cy="150480"/>
+                        <a:ext cx="854640" cy="151200"/>
                       </a:xfrm>
                       <a:prstGeom prst="rect">
                         <a:avLst/>
@@ -11150,7 +10964,7 @@
         </mc:Choice>
         <mc:Fallback>
           <w:pict>
-            <v:rect id="shape_0" ID="Text Box 21_1" path="m0,0l-2147483645,0l-2147483645,-2147483646l0,-2147483646xe" stroked="f" style="position:absolute;margin-left:510.5pt;margin-top:735.7pt;width:67.2pt;height:11.8pt;mso-wrap-style:square;v-text-anchor:top;mso-position-horizontal-relative:page;mso-position-vertical-relative:page" wp14:anchorId="4A5408C3">
+            <v:rect id="shape_0" ID="Text Box 21_1" path="m0,0l-2147483645,0l-2147483645,-2147483646l0,-2147483646xe" stroked="f" style="position:absolute;margin-left:510.5pt;margin-top:735.7pt;width:67.25pt;height:11.85pt;mso-wrap-style:square;v-text-anchor:top;mso-position-horizontal-relative:page;mso-position-vertical-relative:page" wp14:anchorId="4A5408C3">
               <v:fill o:detectmouseclick="t" on="false"/>
               <v:stroke color="#3465a4" joinstyle="round" endcap="flat"/>
               <v:textbox>
@@ -11219,7 +11033,7 @@
       <mc:AlternateContent>
         <mc:Choice Requires="wpg">
           <w:drawing>
-            <wp:anchor behindDoc="1" distT="0" distB="0" distL="0" distR="0" simplePos="0" locked="0" layoutInCell="0" allowOverlap="1" relativeHeight="27" wp14:anchorId="51F65803">
+            <wp:anchor behindDoc="1" distT="0" distB="0" distL="0" distR="0" simplePos="0" locked="0" layoutInCell="0" allowOverlap="1" relativeHeight="35" wp14:anchorId="51F65803">
               <wp:simplePos x="0" y="0"/>
               <wp:positionH relativeFrom="page">
                 <wp:posOffset>1143000</wp:posOffset>
@@ -11227,7 +11041,7 @@
               <wp:positionV relativeFrom="page">
                 <wp:posOffset>9349105</wp:posOffset>
               </wp:positionV>
-              <wp:extent cx="6250940" cy="8255"/>
+              <wp:extent cx="6251575" cy="8890"/>
               <wp:effectExtent l="0" t="0" r="0" b="0"/>
               <wp:wrapNone/>
               <wp:docPr id="31" name="Group 23_1"/>
@@ -11238,17 +11052,17 @@
                     <wpg:grpSpPr>
                       <a:xfrm>
                         <a:off x="0" y="0"/>
-                        <a:ext cx="6250320" cy="7560"/>
+                        <a:ext cx="6251040" cy="8280"/>
                         <a:chOff x="1143000" y="9349200"/>
-                        <a:chExt cx="6250320" cy="7560"/>
+                        <a:chExt cx="6251040" cy="8280"/>
                       </a:xfrm>
                     </wpg:grpSpPr>
                     <wps:wsp>
                       <wps:cNvSpPr/>
                       <wps:spPr>
-                        <a:xfrm flipV="1">
-                          <a:off x="0" y="6480"/>
-                          <a:ext cx="2499840" cy="0"/>
+                        <a:xfrm>
+                          <a:off x="0" y="7560"/>
+                          <a:ext cx="2499840" cy="720"/>
                         </a:xfrm>
                         <a:prstGeom prst="line">
                           <a:avLst/>
@@ -11271,9 +11085,9 @@
                     <wps:wsp>
                       <wps:cNvSpPr/>
                       <wps:spPr>
-                        <a:xfrm rot="21599400">
+                        <a:xfrm>
                           <a:off x="2499840" y="720"/>
-                          <a:ext cx="5040" cy="6840"/>
+                          <a:ext cx="4320" cy="7560"/>
                         </a:xfrm>
                         <a:prstGeom prst="rect">
                           <a:avLst/>
@@ -11297,7 +11111,7 @@
                       <wps:cNvSpPr/>
                       <wps:spPr>
                         <a:xfrm>
-                          <a:off x="2506320" y="5760"/>
+                          <a:off x="2506320" y="6840"/>
                           <a:ext cx="1868040" cy="0"/>
                         </a:xfrm>
                         <a:prstGeom prst="line">
@@ -11321,9 +11135,9 @@
                     <wps:wsp>
                       <wps:cNvSpPr/>
                       <wps:spPr>
-                        <a:xfrm rot="21599400">
-                          <a:off x="4375080" y="0"/>
-                          <a:ext cx="5040" cy="6840"/>
+                        <a:xfrm>
+                          <a:off x="4375800" y="0"/>
+                          <a:ext cx="4320" cy="7560"/>
                         </a:xfrm>
                         <a:prstGeom prst="rect">
                           <a:avLst/>
@@ -11346,9 +11160,9 @@
                     <wps:wsp>
                       <wps:cNvSpPr/>
                       <wps:spPr>
-                        <a:xfrm flipV="1">
-                          <a:off x="4381560" y="5040"/>
-                          <a:ext cx="1868760" cy="0"/>
+                        <a:xfrm>
+                          <a:off x="4382280" y="5760"/>
+                          <a:ext cx="1868760" cy="720"/>
                         </a:xfrm>
                         <a:prstGeom prst="line">
                           <a:avLst/>
@@ -11376,25 +11190,25 @@
         </mc:Choice>
         <mc:Fallback>
           <w:pict>
-            <v:group id="shape_0" alt="Group 23_1" style="position:absolute;margin-left:90pt;margin-top:736.15pt;width:492.1pt;height:0.6pt" coordorigin="1800,14723" coordsize="9842,12">
-              <v:line id="shape_0" from="1800,14733" to="5736,14733" stroked="t" style="position:absolute;flip:y;mso-position-horizontal-relative:page;mso-position-vertical-relative:page">
+            <v:group id="shape_0" alt="Group 23_1" style="position:absolute;margin-left:90pt;margin-top:736.15pt;width:492.15pt;height:0.65pt" coordorigin="1800,14723" coordsize="9843,13">
+              <v:line id="shape_0" from="1800,14735" to="5736,14735" stroked="t" style="position:absolute;mso-position-horizontal-relative:page;mso-position-vertical-relative:page">
                 <v:stroke color="black" weight="6480" joinstyle="round" endcap="flat"/>
                 <v:fill o:detectmouseclick="t" on="false"/>
                 <w10:wrap type="none"/>
               </v:line>
-              <v:rect id="shape_0" path="m0,0l-2147483645,0l-2147483645,-2147483646l0,-2147483646xe" fillcolor="black" stroked="f" style="position:absolute;left:5737;top:14724;width:7;height:10;mso-wrap-style:none;v-text-anchor:middle;rotation:360;mso-position-horizontal-relative:page;mso-position-vertical-relative:page">
+              <v:rect id="shape_0" path="m0,0l-2147483645,0l-2147483645,-2147483646l0,-2147483646xe" fillcolor="black" stroked="f" style="position:absolute;left:5737;top:14724;width:6;height:11;mso-wrap-style:none;v-text-anchor:middle;mso-position-horizontal-relative:page;mso-position-vertical-relative:page">
                 <v:fill o:detectmouseclick="t" type="solid" color2="white"/>
                 <v:stroke color="#3465a4" joinstyle="round" endcap="flat"/>
               </v:rect>
-              <v:line id="shape_0" from="5747,14732" to="8688,14732" stroked="t" style="position:absolute;mso-position-horizontal-relative:page;mso-position-vertical-relative:page">
+              <v:line id="shape_0" from="5747,14734" to="8688,14734" stroked="t" style="position:absolute;mso-position-horizontal-relative:page;mso-position-vertical-relative:page">
                 <v:stroke color="black" weight="6480" joinstyle="round" endcap="flat"/>
                 <v:fill o:detectmouseclick="t" on="false"/>
               </v:line>
-              <v:rect id="shape_0" path="m0,0l-2147483645,0l-2147483645,-2147483646l0,-2147483646xe" fillcolor="black" stroked="f" style="position:absolute;left:8690;top:14723;width:7;height:10;mso-wrap-style:none;v-text-anchor:middle;rotation:360;mso-position-horizontal-relative:page;mso-position-vertical-relative:page">
+              <v:rect id="shape_0" path="m0,0l-2147483645,0l-2147483645,-2147483646l0,-2147483646xe" fillcolor="black" stroked="f" style="position:absolute;left:8691;top:14723;width:6;height:11;mso-wrap-style:none;v-text-anchor:middle;mso-position-horizontal-relative:page;mso-position-vertical-relative:page">
                 <v:fill o:detectmouseclick="t" type="solid" color2="white"/>
                 <v:stroke color="#3465a4" joinstyle="round" endcap="flat"/>
               </v:rect>
-              <v:line id="shape_0" from="8700,14731" to="11642,14731" stroked="t" style="position:absolute;flip:y;mso-position-horizontal-relative:page;mso-position-vertical-relative:page">
+              <v:line id="shape_0" from="8701,14732" to="11643,14732" stroked="t" style="position:absolute;mso-position-horizontal-relative:page;mso-position-vertical-relative:page">
                 <v:stroke color="black" weight="6480" joinstyle="round" endcap="flat"/>
                 <v:fill o:detectmouseclick="t" on="false"/>
               </v:line>
@@ -11412,7 +11226,7 @@
   <w:p>
     <w:pPr>
       <w:pStyle w:val="Corpodotexto"/>
-      <w:spacing w:lineRule="auto" w:line="9"/>
+      <w:spacing w:lineRule="auto" w:line="7"/>
       <w:rPr/>
     </w:pPr>
     <w:r>
@@ -11420,7 +11234,7 @@
       <mc:AlternateContent>
         <mc:Choice Requires="wps">
           <w:drawing>
-            <wp:anchor behindDoc="1" distT="0" distB="0" distL="0" distR="0" simplePos="0" locked="0" layoutInCell="0" allowOverlap="1" relativeHeight="28" wp14:anchorId="729B4932">
+            <wp:anchor behindDoc="1" distT="0" distB="0" distL="0" distR="0" simplePos="0" locked="0" layoutInCell="0" allowOverlap="1" relativeHeight="36" wp14:anchorId="729B4932">
               <wp:simplePos x="0" y="0"/>
               <wp:positionH relativeFrom="page">
                 <wp:posOffset>1198880</wp:posOffset>
@@ -11428,7 +11242,7 @@
               <wp:positionV relativeFrom="page">
                 <wp:posOffset>9343390</wp:posOffset>
               </wp:positionV>
-              <wp:extent cx="2197735" cy="151130"/>
+              <wp:extent cx="2198370" cy="151765"/>
               <wp:effectExtent l="0" t="0" r="0" b="0"/>
               <wp:wrapNone/>
               <wp:docPr id="38" name="Text Box 22_2"/>
@@ -11439,7 +11253,7 @@
                     <wps:spPr>
                       <a:xfrm>
                         <a:off x="0" y="0"/>
-                        <a:ext cx="2197080" cy="150480"/>
+                        <a:ext cx="2197800" cy="151200"/>
                       </a:xfrm>
                       <a:prstGeom prst="rect">
                         <a:avLst/>
@@ -11487,7 +11301,7 @@
         </mc:Choice>
         <mc:Fallback>
           <w:pict>
-            <v:rect id="shape_0" ID="Text Box 22_2" path="m0,0l-2147483645,0l-2147483645,-2147483646l0,-2147483646xe" stroked="f" style="position:absolute;margin-left:94.4pt;margin-top:735.7pt;width:172.95pt;height:11.8pt;mso-wrap-style:square;v-text-anchor:top;mso-position-horizontal-relative:page;mso-position-vertical-relative:page" wp14:anchorId="729B4932">
+            <v:rect id="shape_0" ID="Text Box 22_2" path="m0,0l-2147483645,0l-2147483645,-2147483646l0,-2147483646xe" stroked="f" style="position:absolute;margin-left:94.4pt;margin-top:735.7pt;width:173pt;height:11.85pt;mso-wrap-style:square;v-text-anchor:top;mso-position-horizontal-relative:page;mso-position-vertical-relative:page" wp14:anchorId="729B4932">
               <v:fill o:detectmouseclick="t" on="false"/>
               <v:stroke color="#3465a4" joinstyle="round" endcap="flat"/>
               <v:textbox>
@@ -11519,7 +11333,7 @@
       <mc:AlternateContent>
         <mc:Choice Requires="wps">
           <w:drawing>
-            <wp:anchor behindDoc="1" distT="0" distB="0" distL="0" distR="0" simplePos="0" locked="0" layoutInCell="0" allowOverlap="1" relativeHeight="29" wp14:anchorId="4A5408C3">
+            <wp:anchor behindDoc="1" distT="0" distB="0" distL="0" distR="0" simplePos="0" locked="0" layoutInCell="0" allowOverlap="1" relativeHeight="38" wp14:anchorId="4A5408C3">
               <wp:simplePos x="0" y="0"/>
               <wp:positionH relativeFrom="page">
                 <wp:posOffset>6483350</wp:posOffset>
@@ -11527,7 +11341,7 @@
               <wp:positionV relativeFrom="page">
                 <wp:posOffset>9343390</wp:posOffset>
               </wp:positionV>
-              <wp:extent cx="854710" cy="151130"/>
+              <wp:extent cx="855345" cy="151765"/>
               <wp:effectExtent l="0" t="0" r="0" b="0"/>
               <wp:wrapNone/>
               <wp:docPr id="40" name="Text Box 21_2"/>
@@ -11538,7 +11352,7 @@
                     <wps:spPr>
                       <a:xfrm>
                         <a:off x="0" y="0"/>
-                        <a:ext cx="853920" cy="150480"/>
+                        <a:ext cx="854640" cy="151200"/>
                       </a:xfrm>
                       <a:prstGeom prst="rect">
                         <a:avLst/>
@@ -11623,7 +11437,7 @@
         </mc:Choice>
         <mc:Fallback>
           <w:pict>
-            <v:rect id="shape_0" ID="Text Box 21_2" path="m0,0l-2147483645,0l-2147483645,-2147483646l0,-2147483646xe" stroked="f" style="position:absolute;margin-left:510.5pt;margin-top:735.7pt;width:67.2pt;height:11.8pt;mso-wrap-style:square;v-text-anchor:top;mso-position-horizontal-relative:page;mso-position-vertical-relative:page" wp14:anchorId="4A5408C3">
+            <v:rect id="shape_0" ID="Text Box 21_2" path="m0,0l-2147483645,0l-2147483645,-2147483646l0,-2147483646xe" stroked="f" style="position:absolute;margin-left:510.5pt;margin-top:735.7pt;width:67.25pt;height:11.85pt;mso-wrap-style:square;v-text-anchor:top;mso-position-horizontal-relative:page;mso-position-vertical-relative:page" wp14:anchorId="4A5408C3">
               <v:fill o:detectmouseclick="t" on="false"/>
               <v:stroke color="#3465a4" joinstyle="round" endcap="flat"/>
               <v:textbox>
@@ -11692,7 +11506,7 @@
       <mc:AlternateContent>
         <mc:Choice Requires="wpg">
           <w:drawing>
-            <wp:anchor behindDoc="1" distT="0" distB="0" distL="0" distR="0" simplePos="0" locked="0" layoutInCell="0" allowOverlap="1" relativeHeight="30" wp14:anchorId="51F65803">
+            <wp:anchor behindDoc="1" distT="0" distB="0" distL="0" distR="0" simplePos="0" locked="0" layoutInCell="0" allowOverlap="1" relativeHeight="40" wp14:anchorId="51F65803">
               <wp:simplePos x="0" y="0"/>
               <wp:positionH relativeFrom="page">
                 <wp:posOffset>1143000</wp:posOffset>
@@ -11700,7 +11514,7 @@
               <wp:positionV relativeFrom="page">
                 <wp:posOffset>9349105</wp:posOffset>
               </wp:positionV>
-              <wp:extent cx="6250940" cy="8255"/>
+              <wp:extent cx="6251575" cy="8890"/>
               <wp:effectExtent l="0" t="0" r="0" b="0"/>
               <wp:wrapNone/>
               <wp:docPr id="42" name="Group 23_2"/>
@@ -11711,17 +11525,17 @@
                     <wpg:grpSpPr>
                       <a:xfrm>
                         <a:off x="0" y="0"/>
-                        <a:ext cx="6250320" cy="7560"/>
+                        <a:ext cx="6251040" cy="8280"/>
                         <a:chOff x="1143000" y="9349200"/>
-                        <a:chExt cx="6250320" cy="7560"/>
+                        <a:chExt cx="6251040" cy="8280"/>
                       </a:xfrm>
                     </wpg:grpSpPr>
                     <wps:wsp>
                       <wps:cNvSpPr/>
                       <wps:spPr>
-                        <a:xfrm flipV="1">
-                          <a:off x="0" y="6480"/>
-                          <a:ext cx="2499840" cy="0"/>
+                        <a:xfrm>
+                          <a:off x="0" y="7560"/>
+                          <a:ext cx="2499840" cy="720"/>
                         </a:xfrm>
                         <a:prstGeom prst="line">
                           <a:avLst/>
@@ -11744,9 +11558,9 @@
                     <wps:wsp>
                       <wps:cNvSpPr/>
                       <wps:spPr>
-                        <a:xfrm rot="21599400">
+                        <a:xfrm>
                           <a:off x="2499840" y="720"/>
-                          <a:ext cx="5040" cy="6840"/>
+                          <a:ext cx="4320" cy="7560"/>
                         </a:xfrm>
                         <a:prstGeom prst="rect">
                           <a:avLst/>
@@ -11770,7 +11584,7 @@
                       <wps:cNvSpPr/>
                       <wps:spPr>
                         <a:xfrm>
-                          <a:off x="2506320" y="5760"/>
+                          <a:off x="2506320" y="6840"/>
                           <a:ext cx="1868040" cy="0"/>
                         </a:xfrm>
                         <a:prstGeom prst="line">
@@ -11794,9 +11608,9 @@
                     <wps:wsp>
                       <wps:cNvSpPr/>
                       <wps:spPr>
-                        <a:xfrm rot="21599400">
-                          <a:off x="4375080" y="0"/>
-                          <a:ext cx="5040" cy="6840"/>
+                        <a:xfrm>
+                          <a:off x="4375800" y="0"/>
+                          <a:ext cx="4320" cy="7560"/>
                         </a:xfrm>
                         <a:prstGeom prst="rect">
                           <a:avLst/>
@@ -11820,8 +11634,8 @@
                       <wps:cNvSpPr/>
                       <wps:spPr>
                         <a:xfrm>
-                          <a:off x="4381560" y="5040"/>
-                          <a:ext cx="1868760" cy="0"/>
+                          <a:off x="4382280" y="5760"/>
+                          <a:ext cx="1868760" cy="720"/>
                         </a:xfrm>
                         <a:prstGeom prst="line">
                           <a:avLst/>
@@ -11849,25 +11663,25 @@
         </mc:Choice>
         <mc:Fallback>
           <w:pict>
-            <v:group id="shape_0" alt="Group 23_2" style="position:absolute;margin-left:90pt;margin-top:736.15pt;width:492.1pt;height:0.6pt" coordorigin="1800,14723" coordsize="9842,12">
-              <v:line id="shape_0" from="1800,14733" to="5736,14733" stroked="t" style="position:absolute;flip:y;mso-position-horizontal-relative:page;mso-position-vertical-relative:page">
+            <v:group id="shape_0" alt="Group 23_2" style="position:absolute;margin-left:90pt;margin-top:736.15pt;width:492.15pt;height:0.65pt" coordorigin="1800,14723" coordsize="9843,13">
+              <v:line id="shape_0" from="1800,14735" to="5736,14735" stroked="t" style="position:absolute;mso-position-horizontal-relative:page;mso-position-vertical-relative:page">
                 <v:stroke color="black" weight="6480" joinstyle="round" endcap="flat"/>
                 <v:fill o:detectmouseclick="t" on="false"/>
                 <w10:wrap type="none"/>
               </v:line>
-              <v:rect id="shape_0" path="m0,0l-2147483645,0l-2147483645,-2147483646l0,-2147483646xe" fillcolor="black" stroked="f" style="position:absolute;left:5737;top:14724;width:7;height:10;mso-wrap-style:none;v-text-anchor:middle;rotation:360;mso-position-horizontal-relative:page;mso-position-vertical-relative:page">
+              <v:rect id="shape_0" path="m0,0l-2147483645,0l-2147483645,-2147483646l0,-2147483646xe" fillcolor="black" stroked="f" style="position:absolute;left:5737;top:14724;width:6;height:11;mso-wrap-style:none;v-text-anchor:middle;mso-position-horizontal-relative:page;mso-position-vertical-relative:page">
                 <v:fill o:detectmouseclick="t" type="solid" color2="white"/>
                 <v:stroke color="#3465a4" joinstyle="round" endcap="flat"/>
               </v:rect>
-              <v:line id="shape_0" from="5747,14732" to="8688,14732" stroked="t" style="position:absolute;mso-position-horizontal-relative:page;mso-position-vertical-relative:page">
+              <v:line id="shape_0" from="5747,14734" to="8688,14734" stroked="t" style="position:absolute;mso-position-horizontal-relative:page;mso-position-vertical-relative:page">
                 <v:stroke color="black" weight="6480" joinstyle="round" endcap="flat"/>
                 <v:fill o:detectmouseclick="t" on="false"/>
               </v:line>
-              <v:rect id="shape_0" path="m0,0l-2147483645,0l-2147483645,-2147483646l0,-2147483646xe" fillcolor="black" stroked="f" style="position:absolute;left:8690;top:14723;width:7;height:10;mso-wrap-style:none;v-text-anchor:middle;rotation:360;mso-position-horizontal-relative:page;mso-position-vertical-relative:page">
+              <v:rect id="shape_0" path="m0,0l-2147483645,0l-2147483645,-2147483646l0,-2147483646xe" fillcolor="black" stroked="f" style="position:absolute;left:8691;top:14723;width:6;height:11;mso-wrap-style:none;v-text-anchor:middle;mso-position-horizontal-relative:page;mso-position-vertical-relative:page">
                 <v:fill o:detectmouseclick="t" type="solid" color2="white"/>
                 <v:stroke color="#3465a4" joinstyle="round" endcap="flat"/>
               </v:rect>
-              <v:line id="shape_0" from="8700,14731" to="11642,14731" stroked="t" style="position:absolute;mso-position-horizontal-relative:page;mso-position-vertical-relative:page">
+              <v:line id="shape_0" from="8701,14732" to="11643,14732" stroked="t" style="position:absolute;mso-position-horizontal-relative:page;mso-position-vertical-relative:page">
                 <v:stroke color="black" weight="6480" joinstyle="round" endcap="flat"/>
                 <v:fill o:detectmouseclick="t" on="false"/>
               </v:line>
@@ -11885,7 +11699,7 @@
   <w:p>
     <w:pPr>
       <w:pStyle w:val="Corpodotexto"/>
-      <w:spacing w:lineRule="auto" w:line="9"/>
+      <w:spacing w:lineRule="auto" w:line="7"/>
       <w:rPr/>
     </w:pPr>
     <w:r>
@@ -11893,7 +11707,7 @@
       <mc:AlternateContent>
         <mc:Choice Requires="wps">
           <w:drawing>
-            <wp:anchor behindDoc="1" distT="0" distB="0" distL="0" distR="0" simplePos="0" locked="0" layoutInCell="0" allowOverlap="1" relativeHeight="34" wp14:anchorId="729B4932">
+            <wp:anchor behindDoc="1" distT="0" distB="0" distL="0" distR="0" simplePos="0" locked="0" layoutInCell="0" allowOverlap="1" relativeHeight="46" wp14:anchorId="729B4932">
               <wp:simplePos x="0" y="0"/>
               <wp:positionH relativeFrom="page">
                 <wp:posOffset>1198880</wp:posOffset>
@@ -11901,7 +11715,7 @@
               <wp:positionV relativeFrom="page">
                 <wp:posOffset>9343390</wp:posOffset>
               </wp:positionV>
-              <wp:extent cx="2197735" cy="151130"/>
+              <wp:extent cx="2198370" cy="151765"/>
               <wp:effectExtent l="0" t="0" r="0" b="0"/>
               <wp:wrapNone/>
               <wp:docPr id="49" name="Text Box 22_3"/>
@@ -11912,7 +11726,7 @@
                     <wps:spPr>
                       <a:xfrm>
                         <a:off x="0" y="0"/>
-                        <a:ext cx="2197080" cy="150480"/>
+                        <a:ext cx="2197800" cy="151200"/>
                       </a:xfrm>
                       <a:prstGeom prst="rect">
                         <a:avLst/>
@@ -11960,7 +11774,7 @@
         </mc:Choice>
         <mc:Fallback>
           <w:pict>
-            <v:rect id="shape_0" ID="Text Box 22_3" path="m0,0l-2147483645,0l-2147483645,-2147483646l0,-2147483646xe" stroked="f" style="position:absolute;margin-left:94.4pt;margin-top:735.7pt;width:172.95pt;height:11.8pt;mso-wrap-style:square;v-text-anchor:top;mso-position-horizontal-relative:page;mso-position-vertical-relative:page" wp14:anchorId="729B4932">
+            <v:rect id="shape_0" ID="Text Box 22_3" path="m0,0l-2147483645,0l-2147483645,-2147483646l0,-2147483646xe" stroked="f" style="position:absolute;margin-left:94.4pt;margin-top:735.7pt;width:173pt;height:11.85pt;mso-wrap-style:square;v-text-anchor:top;mso-position-horizontal-relative:page;mso-position-vertical-relative:page" wp14:anchorId="729B4932">
               <v:fill o:detectmouseclick="t" on="false"/>
               <v:stroke color="#3465a4" joinstyle="round" endcap="flat"/>
               <v:textbox>
@@ -11992,7 +11806,7 @@
       <mc:AlternateContent>
         <mc:Choice Requires="wps">
           <w:drawing>
-            <wp:anchor behindDoc="1" distT="0" distB="0" distL="0" distR="0" simplePos="0" locked="0" layoutInCell="0" allowOverlap="1" relativeHeight="35" wp14:anchorId="4A5408C3">
+            <wp:anchor behindDoc="1" distT="0" distB="0" distL="0" distR="0" simplePos="0" locked="0" layoutInCell="0" allowOverlap="1" relativeHeight="48" wp14:anchorId="4A5408C3">
               <wp:simplePos x="0" y="0"/>
               <wp:positionH relativeFrom="page">
                 <wp:posOffset>6483350</wp:posOffset>
@@ -12000,7 +11814,7 @@
               <wp:positionV relativeFrom="page">
                 <wp:posOffset>9343390</wp:posOffset>
               </wp:positionV>
-              <wp:extent cx="854710" cy="151130"/>
+              <wp:extent cx="855345" cy="151765"/>
               <wp:effectExtent l="0" t="0" r="0" b="0"/>
               <wp:wrapNone/>
               <wp:docPr id="51" name="Text Box 21_3"/>
@@ -12011,7 +11825,7 @@
                     <wps:spPr>
                       <a:xfrm>
                         <a:off x="0" y="0"/>
-                        <a:ext cx="853920" cy="150480"/>
+                        <a:ext cx="854640" cy="151200"/>
                       </a:xfrm>
                       <a:prstGeom prst="rect">
                         <a:avLst/>
@@ -12096,7 +11910,7 @@
         </mc:Choice>
         <mc:Fallback>
           <w:pict>
-            <v:rect id="shape_0" ID="Text Box 21_3" path="m0,0l-2147483645,0l-2147483645,-2147483646l0,-2147483646xe" stroked="f" style="position:absolute;margin-left:510.5pt;margin-top:735.7pt;width:67.2pt;height:11.8pt;mso-wrap-style:square;v-text-anchor:top;mso-position-horizontal-relative:page;mso-position-vertical-relative:page" wp14:anchorId="4A5408C3">
+            <v:rect id="shape_0" ID="Text Box 21_3" path="m0,0l-2147483645,0l-2147483645,-2147483646l0,-2147483646xe" stroked="f" style="position:absolute;margin-left:510.5pt;margin-top:735.7pt;width:67.25pt;height:11.85pt;mso-wrap-style:square;v-text-anchor:top;mso-position-horizontal-relative:page;mso-position-vertical-relative:page" wp14:anchorId="4A5408C3">
               <v:fill o:detectmouseclick="t" on="false"/>
               <v:stroke color="#3465a4" joinstyle="round" endcap="flat"/>
               <v:textbox>
@@ -12165,7 +11979,7 @@
       <mc:AlternateContent>
         <mc:Choice Requires="wpg">
           <w:drawing>
-            <wp:anchor behindDoc="1" distT="0" distB="0" distL="0" distR="0" simplePos="0" locked="0" layoutInCell="0" allowOverlap="1" relativeHeight="36" wp14:anchorId="51F65803">
+            <wp:anchor behindDoc="1" distT="0" distB="0" distL="0" distR="0" simplePos="0" locked="0" layoutInCell="0" allowOverlap="1" relativeHeight="50" wp14:anchorId="51F65803">
               <wp:simplePos x="0" y="0"/>
               <wp:positionH relativeFrom="page">
                 <wp:posOffset>1143000</wp:posOffset>
@@ -12173,7 +11987,7 @@
               <wp:positionV relativeFrom="page">
                 <wp:posOffset>9349105</wp:posOffset>
               </wp:positionV>
-              <wp:extent cx="6250940" cy="8255"/>
+              <wp:extent cx="6251575" cy="8890"/>
               <wp:effectExtent l="0" t="0" r="0" b="0"/>
               <wp:wrapNone/>
               <wp:docPr id="53" name="Group 23_3"/>
@@ -12184,17 +11998,17 @@
                     <wpg:grpSpPr>
                       <a:xfrm>
                         <a:off x="0" y="0"/>
-                        <a:ext cx="6250320" cy="7560"/>
+                        <a:ext cx="6251040" cy="8280"/>
                         <a:chOff x="1143000" y="9349200"/>
-                        <a:chExt cx="6250320" cy="7560"/>
+                        <a:chExt cx="6251040" cy="8280"/>
                       </a:xfrm>
                     </wpg:grpSpPr>
                     <wps:wsp>
                       <wps:cNvSpPr/>
                       <wps:spPr>
-                        <a:xfrm flipV="1">
-                          <a:off x="0" y="6480"/>
-                          <a:ext cx="2499840" cy="0"/>
+                        <a:xfrm>
+                          <a:off x="0" y="7560"/>
+                          <a:ext cx="2499840" cy="720"/>
                         </a:xfrm>
                         <a:prstGeom prst="line">
                           <a:avLst/>
@@ -12217,9 +12031,9 @@
                     <wps:wsp>
                       <wps:cNvSpPr/>
                       <wps:spPr>
-                        <a:xfrm rot="21599400">
+                        <a:xfrm>
                           <a:off x="2499840" y="720"/>
-                          <a:ext cx="5040" cy="6840"/>
+                          <a:ext cx="4320" cy="7560"/>
                         </a:xfrm>
                         <a:prstGeom prst="rect">
                           <a:avLst/>
@@ -12243,7 +12057,7 @@
                       <wps:cNvSpPr/>
                       <wps:spPr>
                         <a:xfrm>
-                          <a:off x="2506320" y="5760"/>
+                          <a:off x="2506320" y="6840"/>
                           <a:ext cx="1868040" cy="0"/>
                         </a:xfrm>
                         <a:prstGeom prst="line">
@@ -12267,9 +12081,9 @@
                     <wps:wsp>
                       <wps:cNvSpPr/>
                       <wps:spPr>
-                        <a:xfrm rot="21599400">
-                          <a:off x="4375080" y="0"/>
-                          <a:ext cx="5040" cy="6840"/>
+                        <a:xfrm>
+                          <a:off x="4375800" y="0"/>
+                          <a:ext cx="4320" cy="7560"/>
                         </a:xfrm>
                         <a:prstGeom prst="rect">
                           <a:avLst/>
@@ -12293,8 +12107,8 @@
                       <wps:cNvSpPr/>
                       <wps:spPr>
                         <a:xfrm>
-                          <a:off x="4381560" y="5040"/>
-                          <a:ext cx="1868760" cy="0"/>
+                          <a:off x="4382280" y="5760"/>
+                          <a:ext cx="1868760" cy="720"/>
                         </a:xfrm>
                         <a:prstGeom prst="line">
                           <a:avLst/>
@@ -12322,25 +12136,25 @@
         </mc:Choice>
         <mc:Fallback>
           <w:pict>
-            <v:group id="shape_0" alt="Group 23_3" style="position:absolute;margin-left:90pt;margin-top:736.15pt;width:492.1pt;height:0.6pt" coordorigin="1800,14723" coordsize="9842,12">
-              <v:line id="shape_0" from="1800,14733" to="5736,14733" stroked="t" style="position:absolute;flip:y;mso-position-horizontal-relative:page;mso-position-vertical-relative:page">
+            <v:group id="shape_0" alt="Group 23_3" style="position:absolute;margin-left:90pt;margin-top:736.15pt;width:492.15pt;height:0.65pt" coordorigin="1800,14723" coordsize="9843,13">
+              <v:line id="shape_0" from="1800,14735" to="5736,14735" stroked="t" style="position:absolute;mso-position-horizontal-relative:page;mso-position-vertical-relative:page">
                 <v:stroke color="black" weight="6480" joinstyle="round" endcap="flat"/>
                 <v:fill o:detectmouseclick="t" on="false"/>
                 <w10:wrap type="none"/>
               </v:line>
-              <v:rect id="shape_0" path="m0,0l-2147483645,0l-2147483645,-2147483646l0,-2147483646xe" fillcolor="black" stroked="f" style="position:absolute;left:5737;top:14724;width:7;height:10;mso-wrap-style:none;v-text-anchor:middle;rotation:360;mso-position-horizontal-relative:page;mso-position-vertical-relative:page">
+              <v:rect id="shape_0" path="m0,0l-2147483645,0l-2147483645,-2147483646l0,-2147483646xe" fillcolor="black" stroked="f" style="position:absolute;left:5737;top:14724;width:6;height:11;mso-wrap-style:none;v-text-anchor:middle;mso-position-horizontal-relative:page;mso-position-vertical-relative:page">
                 <v:fill o:detectmouseclick="t" type="solid" color2="white"/>
                 <v:stroke color="#3465a4" joinstyle="round" endcap="flat"/>
               </v:rect>
-              <v:line id="shape_0" from="5747,14732" to="8688,14732" stroked="t" style="position:absolute;mso-position-horizontal-relative:page;mso-position-vertical-relative:page">
+              <v:line id="shape_0" from="5747,14734" to="8688,14734" stroked="t" style="position:absolute;mso-position-horizontal-relative:page;mso-position-vertical-relative:page">
                 <v:stroke color="black" weight="6480" joinstyle="round" endcap="flat"/>
                 <v:fill o:detectmouseclick="t" on="false"/>
               </v:line>
-              <v:rect id="shape_0" path="m0,0l-2147483645,0l-2147483645,-2147483646l0,-2147483646xe" fillcolor="black" stroked="f" style="position:absolute;left:8690;top:14723;width:7;height:10;mso-wrap-style:none;v-text-anchor:middle;rotation:360;mso-position-horizontal-relative:page;mso-position-vertical-relative:page">
+              <v:rect id="shape_0" path="m0,0l-2147483645,0l-2147483645,-2147483646l0,-2147483646xe" fillcolor="black" stroked="f" style="position:absolute;left:8691;top:14723;width:6;height:11;mso-wrap-style:none;v-text-anchor:middle;mso-position-horizontal-relative:page;mso-position-vertical-relative:page">
                 <v:fill o:detectmouseclick="t" type="solid" color2="white"/>
                 <v:stroke color="#3465a4" joinstyle="round" endcap="flat"/>
               </v:rect>
-              <v:line id="shape_0" from="8700,14731" to="11642,14731" stroked="t" style="position:absolute;mso-position-horizontal-relative:page;mso-position-vertical-relative:page">
+              <v:line id="shape_0" from="8701,14732" to="11643,14732" stroked="t" style="position:absolute;mso-position-horizontal-relative:page;mso-position-vertical-relative:page">
                 <v:stroke color="black" weight="6480" joinstyle="round" endcap="flat"/>
                 <v:fill o:detectmouseclick="t" on="false"/>
               </v:line>
@@ -12358,7 +12172,7 @@
   <w:p>
     <w:pPr>
       <w:pStyle w:val="Corpodotexto"/>
-      <w:spacing w:lineRule="auto" w:line="9"/>
+      <w:spacing w:lineRule="auto" w:line="7"/>
       <w:rPr/>
     </w:pPr>
     <w:r>
@@ -12366,7 +12180,7 @@
       <mc:AlternateContent>
         <mc:Choice Requires="wps">
           <w:drawing>
-            <wp:anchor behindDoc="1" distT="0" distB="0" distL="0" distR="0" simplePos="0" locked="0" layoutInCell="0" allowOverlap="1" relativeHeight="37" wp14:anchorId="729B4932">
+            <wp:anchor behindDoc="1" distT="0" distB="0" distL="0" distR="0" simplePos="0" locked="0" layoutInCell="0" allowOverlap="1" relativeHeight="51" wp14:anchorId="729B4932">
               <wp:simplePos x="0" y="0"/>
               <wp:positionH relativeFrom="page">
                 <wp:posOffset>1198880</wp:posOffset>
@@ -12374,7 +12188,7 @@
               <wp:positionV relativeFrom="page">
                 <wp:posOffset>9343390</wp:posOffset>
               </wp:positionV>
-              <wp:extent cx="2197735" cy="151130"/>
+              <wp:extent cx="2198370" cy="151765"/>
               <wp:effectExtent l="0" t="0" r="0" b="0"/>
               <wp:wrapNone/>
               <wp:docPr id="60" name="Text Box 22_4"/>
@@ -12385,7 +12199,7 @@
                     <wps:spPr>
                       <a:xfrm>
                         <a:off x="0" y="0"/>
-                        <a:ext cx="2197080" cy="150480"/>
+                        <a:ext cx="2197800" cy="151200"/>
                       </a:xfrm>
                       <a:prstGeom prst="rect">
                         <a:avLst/>
@@ -12433,7 +12247,7 @@
         </mc:Choice>
         <mc:Fallback>
           <w:pict>
-            <v:rect id="shape_0" ID="Text Box 22_4" path="m0,0l-2147483645,0l-2147483645,-2147483646l0,-2147483646xe" stroked="f" style="position:absolute;margin-left:94.4pt;margin-top:735.7pt;width:172.95pt;height:11.8pt;mso-wrap-style:square;v-text-anchor:top;mso-position-horizontal-relative:page;mso-position-vertical-relative:page" wp14:anchorId="729B4932">
+            <v:rect id="shape_0" ID="Text Box 22_4" path="m0,0l-2147483645,0l-2147483645,-2147483646l0,-2147483646xe" stroked="f" style="position:absolute;margin-left:94.4pt;margin-top:735.7pt;width:173pt;height:11.85pt;mso-wrap-style:square;v-text-anchor:top;mso-position-horizontal-relative:page;mso-position-vertical-relative:page" wp14:anchorId="729B4932">
               <v:fill o:detectmouseclick="t" on="false"/>
               <v:stroke color="#3465a4" joinstyle="round" endcap="flat"/>
               <v:textbox>
@@ -12465,7 +12279,7 @@
       <mc:AlternateContent>
         <mc:Choice Requires="wps">
           <w:drawing>
-            <wp:anchor behindDoc="1" distT="0" distB="0" distL="0" distR="0" simplePos="0" locked="0" layoutInCell="0" allowOverlap="1" relativeHeight="38" wp14:anchorId="4A5408C3">
+            <wp:anchor behindDoc="1" distT="0" distB="0" distL="0" distR="0" simplePos="0" locked="0" layoutInCell="0" allowOverlap="1" relativeHeight="53" wp14:anchorId="4A5408C3">
               <wp:simplePos x="0" y="0"/>
               <wp:positionH relativeFrom="page">
                 <wp:posOffset>6483350</wp:posOffset>
@@ -12473,7 +12287,7 @@
               <wp:positionV relativeFrom="page">
                 <wp:posOffset>9343390</wp:posOffset>
               </wp:positionV>
-              <wp:extent cx="854710" cy="151130"/>
+              <wp:extent cx="855345" cy="151765"/>
               <wp:effectExtent l="0" t="0" r="0" b="0"/>
               <wp:wrapNone/>
               <wp:docPr id="62" name="Text Box 21_4"/>
@@ -12484,7 +12298,7 @@
                     <wps:spPr>
                       <a:xfrm>
                         <a:off x="0" y="0"/>
-                        <a:ext cx="853920" cy="150480"/>
+                        <a:ext cx="854640" cy="151200"/>
                       </a:xfrm>
                       <a:prstGeom prst="rect">
                         <a:avLst/>
@@ -12569,7 +12383,7 @@
         </mc:Choice>
         <mc:Fallback>
           <w:pict>
-            <v:rect id="shape_0" ID="Text Box 21_4" path="m0,0l-2147483645,0l-2147483645,-2147483646l0,-2147483646xe" stroked="f" style="position:absolute;margin-left:510.5pt;margin-top:735.7pt;width:67.2pt;height:11.8pt;mso-wrap-style:square;v-text-anchor:top;mso-position-horizontal-relative:page;mso-position-vertical-relative:page" wp14:anchorId="4A5408C3">
+            <v:rect id="shape_0" ID="Text Box 21_4" path="m0,0l-2147483645,0l-2147483645,-2147483646l0,-2147483646xe" stroked="f" style="position:absolute;margin-left:510.5pt;margin-top:735.7pt;width:67.25pt;height:11.85pt;mso-wrap-style:square;v-text-anchor:top;mso-position-horizontal-relative:page;mso-position-vertical-relative:page" wp14:anchorId="4A5408C3">
               <v:fill o:detectmouseclick="t" on="false"/>
               <v:stroke color="#3465a4" joinstyle="round" endcap="flat"/>
               <v:textbox>
@@ -12638,7 +12452,7 @@
       <mc:AlternateContent>
         <mc:Choice Requires="wpg">
           <w:drawing>
-            <wp:anchor behindDoc="1" distT="0" distB="0" distL="0" distR="0" simplePos="0" locked="0" layoutInCell="0" allowOverlap="1" relativeHeight="39" wp14:anchorId="51F65803">
+            <wp:anchor behindDoc="1" distT="0" distB="0" distL="0" distR="0" simplePos="0" locked="0" layoutInCell="0" allowOverlap="1" relativeHeight="55" wp14:anchorId="51F65803">
               <wp:simplePos x="0" y="0"/>
               <wp:positionH relativeFrom="page">
                 <wp:posOffset>1143000</wp:posOffset>
@@ -12646,7 +12460,7 @@
               <wp:positionV relativeFrom="page">
                 <wp:posOffset>9349105</wp:posOffset>
               </wp:positionV>
-              <wp:extent cx="6250940" cy="8255"/>
+              <wp:extent cx="6251575" cy="8890"/>
               <wp:effectExtent l="0" t="0" r="0" b="0"/>
               <wp:wrapNone/>
               <wp:docPr id="64" name="Group 23_4"/>
@@ -12657,17 +12471,17 @@
                     <wpg:grpSpPr>
                       <a:xfrm>
                         <a:off x="0" y="0"/>
-                        <a:ext cx="6250320" cy="7560"/>
+                        <a:ext cx="6251040" cy="8280"/>
                         <a:chOff x="1143000" y="9349200"/>
-                        <a:chExt cx="6250320" cy="7560"/>
+                        <a:chExt cx="6251040" cy="8280"/>
                       </a:xfrm>
                     </wpg:grpSpPr>
                     <wps:wsp>
                       <wps:cNvSpPr/>
                       <wps:spPr>
-                        <a:xfrm flipV="1">
-                          <a:off x="0" y="6480"/>
-                          <a:ext cx="2499840" cy="0"/>
+                        <a:xfrm>
+                          <a:off x="0" y="7560"/>
+                          <a:ext cx="2499840" cy="720"/>
                         </a:xfrm>
                         <a:prstGeom prst="line">
                           <a:avLst/>
@@ -12690,9 +12504,9 @@
                     <wps:wsp>
                       <wps:cNvSpPr/>
                       <wps:spPr>
-                        <a:xfrm rot="21599400">
+                        <a:xfrm>
                           <a:off x="2499840" y="720"/>
-                          <a:ext cx="5040" cy="6840"/>
+                          <a:ext cx="4320" cy="7560"/>
                         </a:xfrm>
                         <a:prstGeom prst="rect">
                           <a:avLst/>
@@ -12716,7 +12530,7 @@
                       <wps:cNvSpPr/>
                       <wps:spPr>
                         <a:xfrm>
-                          <a:off x="2506320" y="5760"/>
+                          <a:off x="2506320" y="6840"/>
                           <a:ext cx="1868040" cy="0"/>
                         </a:xfrm>
                         <a:prstGeom prst="line">
@@ -12740,9 +12554,9 @@
                     <wps:wsp>
                       <wps:cNvSpPr/>
                       <wps:spPr>
-                        <a:xfrm rot="21599400">
-                          <a:off x="4375080" y="0"/>
-                          <a:ext cx="5040" cy="6840"/>
+                        <a:xfrm>
+                          <a:off x="4375800" y="0"/>
+                          <a:ext cx="4320" cy="7560"/>
                         </a:xfrm>
                         <a:prstGeom prst="rect">
                           <a:avLst/>
@@ -12766,8 +12580,8 @@
                       <wps:cNvSpPr/>
                       <wps:spPr>
                         <a:xfrm>
-                          <a:off x="4381560" y="5040"/>
-                          <a:ext cx="1868760" cy="0"/>
+                          <a:off x="4382280" y="5760"/>
+                          <a:ext cx="1868760" cy="720"/>
                         </a:xfrm>
                         <a:prstGeom prst="line">
                           <a:avLst/>
@@ -12795,25 +12609,25 @@
         </mc:Choice>
         <mc:Fallback>
           <w:pict>
-            <v:group id="shape_0" alt="Group 23_4" style="position:absolute;margin-left:90pt;margin-top:736.15pt;width:492.1pt;height:0.6pt" coordorigin="1800,14723" coordsize="9842,12">
-              <v:line id="shape_0" from="1800,14733" to="5736,14733" stroked="t" style="position:absolute;flip:y;mso-position-horizontal-relative:page;mso-position-vertical-relative:page">
+            <v:group id="shape_0" alt="Group 23_4" style="position:absolute;margin-left:90pt;margin-top:736.15pt;width:492.15pt;height:0.65pt" coordorigin="1800,14723" coordsize="9843,13">
+              <v:line id="shape_0" from="1800,14735" to="5736,14735" stroked="t" style="position:absolute;mso-position-horizontal-relative:page;mso-position-vertical-relative:page">
                 <v:stroke color="black" weight="6480" joinstyle="round" endcap="flat"/>
                 <v:fill o:detectmouseclick="t" on="false"/>
                 <w10:wrap type="none"/>
               </v:line>
-              <v:rect id="shape_0" path="m0,0l-2147483645,0l-2147483645,-2147483646l0,-2147483646xe" fillcolor="black" stroked="f" style="position:absolute;left:5737;top:14724;width:7;height:10;mso-wrap-style:none;v-text-anchor:middle;rotation:360;mso-position-horizontal-relative:page;mso-position-vertical-relative:page">
+              <v:rect id="shape_0" path="m0,0l-2147483645,0l-2147483645,-2147483646l0,-2147483646xe" fillcolor="black" stroked="f" style="position:absolute;left:5737;top:14724;width:6;height:11;mso-wrap-style:none;v-text-anchor:middle;mso-position-horizontal-relative:page;mso-position-vertical-relative:page">
                 <v:fill o:detectmouseclick="t" type="solid" color2="white"/>
                 <v:stroke color="#3465a4" joinstyle="round" endcap="flat"/>
               </v:rect>
-              <v:line id="shape_0" from="5747,14732" to="8688,14732" stroked="t" style="position:absolute;mso-position-horizontal-relative:page;mso-position-vertical-relative:page">
+              <v:line id="shape_0" from="5747,14734" to="8688,14734" stroked="t" style="position:absolute;mso-position-horizontal-relative:page;mso-position-vertical-relative:page">
                 <v:stroke color="black" weight="6480" joinstyle="round" endcap="flat"/>
                 <v:fill o:detectmouseclick="t" on="false"/>
               </v:line>
-              <v:rect id="shape_0" path="m0,0l-2147483645,0l-2147483645,-2147483646l0,-2147483646xe" fillcolor="black" stroked="f" style="position:absolute;left:8690;top:14723;width:7;height:10;mso-wrap-style:none;v-text-anchor:middle;rotation:360;mso-position-horizontal-relative:page;mso-position-vertical-relative:page">
+              <v:rect id="shape_0" path="m0,0l-2147483645,0l-2147483645,-2147483646l0,-2147483646xe" fillcolor="black" stroked="f" style="position:absolute;left:8691;top:14723;width:6;height:11;mso-wrap-style:none;v-text-anchor:middle;mso-position-horizontal-relative:page;mso-position-vertical-relative:page">
                 <v:fill o:detectmouseclick="t" type="solid" color2="white"/>
                 <v:stroke color="#3465a4" joinstyle="round" endcap="flat"/>
               </v:rect>
-              <v:line id="shape_0" from="8700,14731" to="11642,14731" stroked="t" style="position:absolute;mso-position-horizontal-relative:page;mso-position-vertical-relative:page">
+              <v:line id="shape_0" from="8701,14732" to="11643,14732" stroked="t" style="position:absolute;mso-position-horizontal-relative:page;mso-position-vertical-relative:page">
                 <v:stroke color="black" weight="6480" joinstyle="round" endcap="flat"/>
                 <v:fill o:detectmouseclick="t" on="false"/>
               </v:line>
@@ -12831,7 +12645,7 @@
   <w:p>
     <w:pPr>
       <w:pStyle w:val="Corpodotexto"/>
-      <w:spacing w:lineRule="auto" w:line="9"/>
+      <w:spacing w:lineRule="auto" w:line="7"/>
       <w:rPr/>
     </w:pPr>
     <w:r>
@@ -12839,7 +12653,7 @@
       <mc:AlternateContent>
         <mc:Choice Requires="wps">
           <w:drawing>
-            <wp:anchor behindDoc="1" distT="0" distB="0" distL="0" distR="0" simplePos="0" locked="0" layoutInCell="0" allowOverlap="1" relativeHeight="43" wp14:anchorId="729B4932">
+            <wp:anchor behindDoc="1" distT="0" distB="0" distL="0" distR="0" simplePos="0" locked="0" layoutInCell="0" allowOverlap="1" relativeHeight="61" wp14:anchorId="729B4932">
               <wp:simplePos x="0" y="0"/>
               <wp:positionH relativeFrom="page">
                 <wp:posOffset>1198880</wp:posOffset>
@@ -12847,7 +12661,7 @@
               <wp:positionV relativeFrom="page">
                 <wp:posOffset>9343390</wp:posOffset>
               </wp:positionV>
-              <wp:extent cx="2197735" cy="151130"/>
+              <wp:extent cx="2198370" cy="151765"/>
               <wp:effectExtent l="0" t="0" r="0" b="0"/>
               <wp:wrapNone/>
               <wp:docPr id="70" name="Text Box 22_5"/>
@@ -12858,7 +12672,7 @@
                     <wps:spPr>
                       <a:xfrm>
                         <a:off x="0" y="0"/>
-                        <a:ext cx="2197080" cy="150480"/>
+                        <a:ext cx="2197800" cy="151200"/>
                       </a:xfrm>
                       <a:prstGeom prst="rect">
                         <a:avLst/>
@@ -12906,7 +12720,7 @@
         </mc:Choice>
         <mc:Fallback>
           <w:pict>
-            <v:rect id="shape_0" ID="Text Box 22_5" path="m0,0l-2147483645,0l-2147483645,-2147483646l0,-2147483646xe" stroked="f" style="position:absolute;margin-left:94.4pt;margin-top:735.7pt;width:172.95pt;height:11.8pt;mso-wrap-style:square;v-text-anchor:top;mso-position-horizontal-relative:page;mso-position-vertical-relative:page" wp14:anchorId="729B4932">
+            <v:rect id="shape_0" ID="Text Box 22_5" path="m0,0l-2147483645,0l-2147483645,-2147483646l0,-2147483646xe" stroked="f" style="position:absolute;margin-left:94.4pt;margin-top:735.7pt;width:173pt;height:11.85pt;mso-wrap-style:square;v-text-anchor:top;mso-position-horizontal-relative:page;mso-position-vertical-relative:page" wp14:anchorId="729B4932">
               <v:fill o:detectmouseclick="t" on="false"/>
               <v:stroke color="#3465a4" joinstyle="round" endcap="flat"/>
               <v:textbox>
@@ -12938,7 +12752,7 @@
       <mc:AlternateContent>
         <mc:Choice Requires="wps">
           <w:drawing>
-            <wp:anchor behindDoc="1" distT="0" distB="0" distL="0" distR="0" simplePos="0" locked="0" layoutInCell="0" allowOverlap="1" relativeHeight="44" wp14:anchorId="4A5408C3">
+            <wp:anchor behindDoc="1" distT="0" distB="0" distL="0" distR="0" simplePos="0" locked="0" layoutInCell="0" allowOverlap="1" relativeHeight="63" wp14:anchorId="4A5408C3">
               <wp:simplePos x="0" y="0"/>
               <wp:positionH relativeFrom="page">
                 <wp:posOffset>6483350</wp:posOffset>
@@ -12946,7 +12760,7 @@
               <wp:positionV relativeFrom="page">
                 <wp:posOffset>9343390</wp:posOffset>
               </wp:positionV>
-              <wp:extent cx="854710" cy="151130"/>
+              <wp:extent cx="855345" cy="151765"/>
               <wp:effectExtent l="0" t="0" r="0" b="0"/>
               <wp:wrapNone/>
               <wp:docPr id="72" name="Text Box 21_5"/>
@@ -12957,7 +12771,7 @@
                     <wps:spPr>
                       <a:xfrm>
                         <a:off x="0" y="0"/>
-                        <a:ext cx="853920" cy="150480"/>
+                        <a:ext cx="854640" cy="151200"/>
                       </a:xfrm>
                       <a:prstGeom prst="rect">
                         <a:avLst/>
@@ -13042,7 +12856,7 @@
         </mc:Choice>
         <mc:Fallback>
           <w:pict>
-            <v:rect id="shape_0" ID="Text Box 21_5" path="m0,0l-2147483645,0l-2147483645,-2147483646l0,-2147483646xe" stroked="f" style="position:absolute;margin-left:510.5pt;margin-top:735.7pt;width:67.2pt;height:11.8pt;mso-wrap-style:square;v-text-anchor:top;mso-position-horizontal-relative:page;mso-position-vertical-relative:page" wp14:anchorId="4A5408C3">
+            <v:rect id="shape_0" ID="Text Box 21_5" path="m0,0l-2147483645,0l-2147483645,-2147483646l0,-2147483646xe" stroked="f" style="position:absolute;margin-left:510.5pt;margin-top:735.7pt;width:67.25pt;height:11.85pt;mso-wrap-style:square;v-text-anchor:top;mso-position-horizontal-relative:page;mso-position-vertical-relative:page" wp14:anchorId="4A5408C3">
               <v:fill o:detectmouseclick="t" on="false"/>
               <v:stroke color="#3465a4" joinstyle="round" endcap="flat"/>
               <v:textbox>
@@ -13111,7 +12925,7 @@
       <mc:AlternateContent>
         <mc:Choice Requires="wpg">
           <w:drawing>
-            <wp:anchor behindDoc="1" distT="0" distB="0" distL="0" distR="0" simplePos="0" locked="0" layoutInCell="0" allowOverlap="1" relativeHeight="45" wp14:anchorId="51F65803">
+            <wp:anchor behindDoc="1" distT="0" distB="0" distL="0" distR="0" simplePos="0" locked="0" layoutInCell="0" allowOverlap="1" relativeHeight="65" wp14:anchorId="51F65803">
               <wp:simplePos x="0" y="0"/>
               <wp:positionH relativeFrom="page">
                 <wp:posOffset>1143000</wp:posOffset>
@@ -13119,7 +12933,7 @@
               <wp:positionV relativeFrom="page">
                 <wp:posOffset>9349105</wp:posOffset>
               </wp:positionV>
-              <wp:extent cx="6250940" cy="8255"/>
+              <wp:extent cx="6251575" cy="8890"/>
               <wp:effectExtent l="0" t="0" r="0" b="0"/>
               <wp:wrapNone/>
               <wp:docPr id="74" name="Group 23_5"/>
@@ -13130,17 +12944,17 @@
                     <wpg:grpSpPr>
                       <a:xfrm>
                         <a:off x="0" y="0"/>
-                        <a:ext cx="6250320" cy="7560"/>
+                        <a:ext cx="6251040" cy="8280"/>
                         <a:chOff x="1143000" y="9349200"/>
-                        <a:chExt cx="6250320" cy="7560"/>
+                        <a:chExt cx="6251040" cy="8280"/>
                       </a:xfrm>
                     </wpg:grpSpPr>
                     <wps:wsp>
                       <wps:cNvSpPr/>
                       <wps:spPr>
-                        <a:xfrm flipV="1">
-                          <a:off x="0" y="6480"/>
-                          <a:ext cx="2499840" cy="0"/>
+                        <a:xfrm>
+                          <a:off x="0" y="7560"/>
+                          <a:ext cx="2499840" cy="720"/>
                         </a:xfrm>
                         <a:prstGeom prst="line">
                           <a:avLst/>
@@ -13163,9 +12977,9 @@
                     <wps:wsp>
                       <wps:cNvSpPr/>
                       <wps:spPr>
-                        <a:xfrm rot="21599400">
+                        <a:xfrm>
                           <a:off x="2499840" y="720"/>
-                          <a:ext cx="5040" cy="6840"/>
+                          <a:ext cx="4320" cy="7560"/>
                         </a:xfrm>
                         <a:prstGeom prst="rect">
                           <a:avLst/>
@@ -13189,7 +13003,7 @@
                       <wps:cNvSpPr/>
                       <wps:spPr>
                         <a:xfrm>
-                          <a:off x="2506320" y="5760"/>
+                          <a:off x="2506320" y="6840"/>
                           <a:ext cx="1868040" cy="0"/>
                         </a:xfrm>
                         <a:prstGeom prst="line">
@@ -13213,9 +13027,9 @@
                     <wps:wsp>
                       <wps:cNvSpPr/>
                       <wps:spPr>
-                        <a:xfrm rot="21599400">
-                          <a:off x="4375080" y="0"/>
-                          <a:ext cx="5040" cy="6840"/>
+                        <a:xfrm>
+                          <a:off x="4375800" y="0"/>
+                          <a:ext cx="4320" cy="7560"/>
                         </a:xfrm>
                         <a:prstGeom prst="rect">
                           <a:avLst/>
@@ -13239,8 +13053,8 @@
                       <wps:cNvSpPr/>
                       <wps:spPr>
                         <a:xfrm>
-                          <a:off x="4381560" y="5040"/>
-                          <a:ext cx="1868760" cy="0"/>
+                          <a:off x="4382280" y="5760"/>
+                          <a:ext cx="1868760" cy="720"/>
                         </a:xfrm>
                         <a:prstGeom prst="line">
                           <a:avLst/>
@@ -13268,25 +13082,25 @@
         </mc:Choice>
         <mc:Fallback>
           <w:pict>
-            <v:group id="shape_0" alt="Group 23_5" style="position:absolute;margin-left:90pt;margin-top:736.15pt;width:492.1pt;height:0.6pt" coordorigin="1800,14723" coordsize="9842,12">
-              <v:line id="shape_0" from="1800,14733" to="5736,14733" stroked="t" style="position:absolute;flip:y;mso-position-horizontal-relative:page;mso-position-vertical-relative:page">
+            <v:group id="shape_0" alt="Group 23_5" style="position:absolute;margin-left:90pt;margin-top:736.15pt;width:492.15pt;height:0.65pt" coordorigin="1800,14723" coordsize="9843,13">
+              <v:line id="shape_0" from="1800,14735" to="5736,14735" stroked="t" style="position:absolute;mso-position-horizontal-relative:page;mso-position-vertical-relative:page">
                 <v:stroke color="black" weight="6480" joinstyle="round" endcap="flat"/>
                 <v:fill o:detectmouseclick="t" on="false"/>
                 <w10:wrap type="none"/>
               </v:line>
-              <v:rect id="shape_0" path="m0,0l-2147483645,0l-2147483645,-2147483646l0,-2147483646xe" fillcolor="black" stroked="f" style="position:absolute;left:5737;top:14724;width:7;height:10;mso-wrap-style:none;v-text-anchor:middle;rotation:360;mso-position-horizontal-relative:page;mso-position-vertical-relative:page">
+              <v:rect id="shape_0" path="m0,0l-2147483645,0l-2147483645,-2147483646l0,-2147483646xe" fillcolor="black" stroked="f" style="position:absolute;left:5737;top:14724;width:6;height:11;mso-wrap-style:none;v-text-anchor:middle;mso-position-horizontal-relative:page;mso-position-vertical-relative:page">
                 <v:fill o:detectmouseclick="t" type="solid" color2="white"/>
                 <v:stroke color="#3465a4" joinstyle="round" endcap="flat"/>
               </v:rect>
-              <v:line id="shape_0" from="5747,14732" to="8688,14732" stroked="t" style="position:absolute;mso-position-horizontal-relative:page;mso-position-vertical-relative:page">
+              <v:line id="shape_0" from="5747,14734" to="8688,14734" stroked="t" style="position:absolute;mso-position-horizontal-relative:page;mso-position-vertical-relative:page">
                 <v:stroke color="black" weight="6480" joinstyle="round" endcap="flat"/>
                 <v:fill o:detectmouseclick="t" on="false"/>
               </v:line>
-              <v:rect id="shape_0" path="m0,0l-2147483645,0l-2147483645,-2147483646l0,-2147483646xe" fillcolor="black" stroked="f" style="position:absolute;left:8690;top:14723;width:7;height:10;mso-wrap-style:none;v-text-anchor:middle;rotation:360;mso-position-horizontal-relative:page;mso-position-vertical-relative:page">
+              <v:rect id="shape_0" path="m0,0l-2147483645,0l-2147483645,-2147483646l0,-2147483646xe" fillcolor="black" stroked="f" style="position:absolute;left:8691;top:14723;width:6;height:11;mso-wrap-style:none;v-text-anchor:middle;mso-position-horizontal-relative:page;mso-position-vertical-relative:page">
                 <v:fill o:detectmouseclick="t" type="solid" color2="white"/>
                 <v:stroke color="#3465a4" joinstyle="round" endcap="flat"/>
               </v:rect>
-              <v:line id="shape_0" from="8700,14731" to="11642,14731" stroked="t" style="position:absolute;mso-position-horizontal-relative:page;mso-position-vertical-relative:page">
+              <v:line id="shape_0" from="8701,14732" to="11643,14732" stroked="t" style="position:absolute;mso-position-horizontal-relative:page;mso-position-vertical-relative:page">
                 <v:stroke color="black" weight="6480" joinstyle="round" endcap="flat"/>
                 <v:fill o:detectmouseclick="t" on="false"/>
               </v:line>
@@ -13304,7 +13118,7 @@
   <w:p>
     <w:pPr>
       <w:pStyle w:val="Corpodotexto"/>
-      <w:spacing w:lineRule="auto" w:line="9"/>
+      <w:spacing w:lineRule="auto" w:line="7"/>
       <w:rPr/>
     </w:pPr>
     <w:r>
@@ -13312,7 +13126,7 @@
       <mc:AlternateContent>
         <mc:Choice Requires="wps">
           <w:drawing>
-            <wp:anchor behindDoc="1" distT="0" distB="0" distL="0" distR="0" simplePos="0" locked="0" layoutInCell="0" allowOverlap="1" relativeHeight="49" wp14:anchorId="729B4932">
+            <wp:anchor behindDoc="1" distT="0" distB="0" distL="0" distR="0" simplePos="0" locked="0" layoutInCell="0" allowOverlap="1" relativeHeight="69" wp14:anchorId="729B4932">
               <wp:simplePos x="0" y="0"/>
               <wp:positionH relativeFrom="page">
                 <wp:posOffset>1198880</wp:posOffset>
@@ -13320,7 +13134,7 @@
               <wp:positionV relativeFrom="page">
                 <wp:posOffset>9343390</wp:posOffset>
               </wp:positionV>
-              <wp:extent cx="2197735" cy="151130"/>
+              <wp:extent cx="2198370" cy="151765"/>
               <wp:effectExtent l="0" t="0" r="0" b="0"/>
               <wp:wrapNone/>
               <wp:docPr id="81" name="Text Box 22_6"/>
@@ -13331,7 +13145,7 @@
                     <wps:spPr>
                       <a:xfrm>
                         <a:off x="0" y="0"/>
-                        <a:ext cx="2197080" cy="150480"/>
+                        <a:ext cx="2197800" cy="151200"/>
                       </a:xfrm>
                       <a:prstGeom prst="rect">
                         <a:avLst/>
@@ -13379,7 +13193,7 @@
         </mc:Choice>
         <mc:Fallback>
           <w:pict>
-            <v:rect id="shape_0" ID="Text Box 22_6" path="m0,0l-2147483645,0l-2147483645,-2147483646l0,-2147483646xe" stroked="f" style="position:absolute;margin-left:94.4pt;margin-top:735.7pt;width:172.95pt;height:11.8pt;mso-wrap-style:square;v-text-anchor:top;mso-position-horizontal-relative:page;mso-position-vertical-relative:page" wp14:anchorId="729B4932">
+            <v:rect id="shape_0" ID="Text Box 22_6" path="m0,0l-2147483645,0l-2147483645,-2147483646l0,-2147483646xe" stroked="f" style="position:absolute;margin-left:94.4pt;margin-top:735.7pt;width:173pt;height:11.85pt;mso-wrap-style:square;v-text-anchor:top;mso-position-horizontal-relative:page;mso-position-vertical-relative:page" wp14:anchorId="729B4932">
               <v:fill o:detectmouseclick="t" on="false"/>
               <v:stroke color="#3465a4" joinstyle="round" endcap="flat"/>
               <v:textbox>
@@ -13411,7 +13225,7 @@
       <mc:AlternateContent>
         <mc:Choice Requires="wps">
           <w:drawing>
-            <wp:anchor behindDoc="1" distT="0" distB="0" distL="0" distR="0" simplePos="0" locked="0" layoutInCell="0" allowOverlap="1" relativeHeight="50" wp14:anchorId="4A5408C3">
+            <wp:anchor behindDoc="1" distT="0" distB="0" distL="0" distR="0" simplePos="0" locked="0" layoutInCell="0" allowOverlap="1" relativeHeight="70" wp14:anchorId="4A5408C3">
               <wp:simplePos x="0" y="0"/>
               <wp:positionH relativeFrom="page">
                 <wp:posOffset>6483350</wp:posOffset>
@@ -13419,7 +13233,7 @@
               <wp:positionV relativeFrom="page">
                 <wp:posOffset>9343390</wp:posOffset>
               </wp:positionV>
-              <wp:extent cx="854710" cy="151130"/>
+              <wp:extent cx="855345" cy="151765"/>
               <wp:effectExtent l="0" t="0" r="0" b="0"/>
               <wp:wrapNone/>
               <wp:docPr id="83" name="Text Box 21_6"/>
@@ -13430,7 +13244,7 @@
                     <wps:spPr>
                       <a:xfrm>
                         <a:off x="0" y="0"/>
-                        <a:ext cx="853920" cy="150480"/>
+                        <a:ext cx="854640" cy="151200"/>
                       </a:xfrm>
                       <a:prstGeom prst="rect">
                         <a:avLst/>
@@ -13515,7 +13329,7 @@
         </mc:Choice>
         <mc:Fallback>
           <w:pict>
-            <v:rect id="shape_0" ID="Text Box 21_6" path="m0,0l-2147483645,0l-2147483645,-2147483646l0,-2147483646xe" stroked="f" style="position:absolute;margin-left:510.5pt;margin-top:735.7pt;width:67.2pt;height:11.8pt;mso-wrap-style:square;v-text-anchor:top;mso-position-horizontal-relative:page;mso-position-vertical-relative:page" wp14:anchorId="4A5408C3">
+            <v:rect id="shape_0" ID="Text Box 21_6" path="m0,0l-2147483645,0l-2147483645,-2147483646l0,-2147483646xe" stroked="f" style="position:absolute;margin-left:510.5pt;margin-top:735.7pt;width:67.25pt;height:11.85pt;mso-wrap-style:square;v-text-anchor:top;mso-position-horizontal-relative:page;mso-position-vertical-relative:page" wp14:anchorId="4A5408C3">
               <v:fill o:detectmouseclick="t" on="false"/>
               <v:stroke color="#3465a4" joinstyle="round" endcap="flat"/>
               <v:textbox>
@@ -13584,7 +13398,7 @@
       <mc:AlternateContent>
         <mc:Choice Requires="wpg">
           <w:drawing>
-            <wp:anchor behindDoc="1" distT="0" distB="0" distL="0" distR="0" simplePos="0" locked="0" layoutInCell="0" allowOverlap="1" relativeHeight="51" wp14:anchorId="51F65803">
+            <wp:anchor behindDoc="1" distT="0" distB="0" distL="0" distR="0" simplePos="0" locked="0" layoutInCell="0" allowOverlap="1" relativeHeight="71" wp14:anchorId="51F65803">
               <wp:simplePos x="0" y="0"/>
               <wp:positionH relativeFrom="page">
                 <wp:posOffset>1143000</wp:posOffset>
@@ -13592,7 +13406,7 @@
               <wp:positionV relativeFrom="page">
                 <wp:posOffset>9349105</wp:posOffset>
               </wp:positionV>
-              <wp:extent cx="6250940" cy="8255"/>
+              <wp:extent cx="6251575" cy="8890"/>
               <wp:effectExtent l="0" t="0" r="0" b="0"/>
               <wp:wrapNone/>
               <wp:docPr id="85" name="Group 23_6"/>
@@ -13603,17 +13417,17 @@
                     <wpg:grpSpPr>
                       <a:xfrm>
                         <a:off x="0" y="0"/>
-                        <a:ext cx="6250320" cy="7560"/>
+                        <a:ext cx="6251040" cy="8280"/>
                         <a:chOff x="1143000" y="9349200"/>
-                        <a:chExt cx="6250320" cy="7560"/>
+                        <a:chExt cx="6251040" cy="8280"/>
                       </a:xfrm>
                     </wpg:grpSpPr>
                     <wps:wsp>
                       <wps:cNvSpPr/>
                       <wps:spPr>
-                        <a:xfrm flipV="1">
-                          <a:off x="0" y="6480"/>
-                          <a:ext cx="2499840" cy="0"/>
+                        <a:xfrm>
+                          <a:off x="0" y="7560"/>
+                          <a:ext cx="2499840" cy="720"/>
                         </a:xfrm>
                         <a:prstGeom prst="line">
                           <a:avLst/>
@@ -13636,9 +13450,9 @@
                     <wps:wsp>
                       <wps:cNvSpPr/>
                       <wps:spPr>
-                        <a:xfrm rot="21599400">
+                        <a:xfrm>
                           <a:off x="2499840" y="720"/>
-                          <a:ext cx="5040" cy="6840"/>
+                          <a:ext cx="4320" cy="7560"/>
                         </a:xfrm>
                         <a:prstGeom prst="rect">
                           <a:avLst/>
@@ -13661,8 +13475,8 @@
                     <wps:wsp>
                       <wps:cNvSpPr/>
                       <wps:spPr>
-                        <a:xfrm flipV="1">
-                          <a:off x="2506320" y="5760"/>
+                        <a:xfrm>
+                          <a:off x="2506320" y="6840"/>
                           <a:ext cx="1868040" cy="0"/>
                         </a:xfrm>
                         <a:prstGeom prst="line">
@@ -13686,9 +13500,9 @@
                     <wps:wsp>
                       <wps:cNvSpPr/>
                       <wps:spPr>
-                        <a:xfrm rot="21599400">
-                          <a:off x="4375080" y="0"/>
-                          <a:ext cx="5040" cy="6840"/>
+                        <a:xfrm>
+                          <a:off x="4375800" y="0"/>
+                          <a:ext cx="4320" cy="7560"/>
                         </a:xfrm>
                         <a:prstGeom prst="rect">
                           <a:avLst/>
@@ -13712,8 +13526,8 @@
                       <wps:cNvSpPr/>
                       <wps:spPr>
                         <a:xfrm>
-                          <a:off x="4381560" y="5040"/>
-                          <a:ext cx="1868760" cy="0"/>
+                          <a:off x="4382280" y="5760"/>
+                          <a:ext cx="1868760" cy="720"/>
                         </a:xfrm>
                         <a:prstGeom prst="line">
                           <a:avLst/>
@@ -13741,25 +13555,25 @@
         </mc:Choice>
         <mc:Fallback>
           <w:pict>
-            <v:group id="shape_0" alt="Group 23_6" style="position:absolute;margin-left:90pt;margin-top:736.15pt;width:492.1pt;height:0.6pt" coordorigin="1800,14723" coordsize="9842,12">
-              <v:line id="shape_0" from="1800,14733" to="5736,14733" stroked="t" style="position:absolute;flip:y;mso-position-horizontal-relative:page;mso-position-vertical-relative:page">
+            <v:group id="shape_0" alt="Group 23_6" style="position:absolute;margin-left:90pt;margin-top:736.15pt;width:492.15pt;height:0.65pt" coordorigin="1800,14723" coordsize="9843,13">
+              <v:line id="shape_0" from="1800,14735" to="5736,14735" stroked="t" style="position:absolute;mso-position-horizontal-relative:page;mso-position-vertical-relative:page">
                 <v:stroke color="black" weight="6480" joinstyle="round" endcap="flat"/>
                 <v:fill o:detectmouseclick="t" on="false"/>
                 <w10:wrap type="none"/>
               </v:line>
-              <v:rect id="shape_0" path="m0,0l-2147483645,0l-2147483645,-2147483646l0,-2147483646xe" fillcolor="black" stroked="f" style="position:absolute;left:5737;top:14724;width:7;height:10;mso-wrap-style:none;v-text-anchor:middle;rotation:360;mso-position-horizontal-relative:page;mso-position-vertical-relative:page">
+              <v:rect id="shape_0" path="m0,0l-2147483645,0l-2147483645,-2147483646l0,-2147483646xe" fillcolor="black" stroked="f" style="position:absolute;left:5737;top:14724;width:6;height:11;mso-wrap-style:none;v-text-anchor:middle;mso-position-horizontal-relative:page;mso-position-vertical-relative:page">
                 <v:fill o:detectmouseclick="t" type="solid" color2="white"/>
                 <v:stroke color="#3465a4" joinstyle="round" endcap="flat"/>
               </v:rect>
-              <v:line id="shape_0" from="5747,14732" to="8688,14732" stroked="t" style="position:absolute;flip:y;mso-position-horizontal-relative:page;mso-position-vertical-relative:page">
+              <v:line id="shape_0" from="5747,14734" to="8688,14734" stroked="t" style="position:absolute;mso-position-horizontal-relative:page;mso-position-vertical-relative:page">
                 <v:stroke color="black" weight="6480" joinstyle="round" endcap="flat"/>
                 <v:fill o:detectmouseclick="t" on="false"/>
               </v:line>
-              <v:rect id="shape_0" path="m0,0l-2147483645,0l-2147483645,-2147483646l0,-2147483646xe" fillcolor="black" stroked="f" style="position:absolute;left:8690;top:14723;width:7;height:10;mso-wrap-style:none;v-text-anchor:middle;rotation:360;mso-position-horizontal-relative:page;mso-position-vertical-relative:page">
+              <v:rect id="shape_0" path="m0,0l-2147483645,0l-2147483645,-2147483646l0,-2147483646xe" fillcolor="black" stroked="f" style="position:absolute;left:8691;top:14723;width:6;height:11;mso-wrap-style:none;v-text-anchor:middle;mso-position-horizontal-relative:page;mso-position-vertical-relative:page">
                 <v:fill o:detectmouseclick="t" type="solid" color2="white"/>
                 <v:stroke color="#3465a4" joinstyle="round" endcap="flat"/>
               </v:rect>
-              <v:line id="shape_0" from="8700,14731" to="11642,14731" stroked="t" style="position:absolute;mso-position-horizontal-relative:page;mso-position-vertical-relative:page">
+              <v:line id="shape_0" from="8701,14732" to="11643,14732" stroked="t" style="position:absolute;mso-position-horizontal-relative:page;mso-position-vertical-relative:page">
                 <v:stroke color="black" weight="6480" joinstyle="round" endcap="flat"/>
                 <v:fill o:detectmouseclick="t" on="false"/>
               </v:line>
@@ -13777,7 +13591,7 @@
   <w:p>
     <w:pPr>
       <w:pStyle w:val="Corpodotexto"/>
-      <w:spacing w:lineRule="auto" w:line="9"/>
+      <w:spacing w:lineRule="auto" w:line="7"/>
       <w:rPr/>
     </w:pPr>
     <w:r>
@@ -13785,7 +13599,7 @@
       <mc:AlternateContent>
         <mc:Choice Requires="wps">
           <w:drawing>
-            <wp:anchor behindDoc="1" distT="0" distB="0" distL="0" distR="0" simplePos="0" locked="0" layoutInCell="0" allowOverlap="1" relativeHeight="55" wp14:anchorId="729B4932">
+            <wp:anchor behindDoc="1" distT="0" distB="0" distL="0" distR="0" simplePos="0" locked="0" layoutInCell="0" allowOverlap="1" relativeHeight="75" wp14:anchorId="729B4932">
               <wp:simplePos x="0" y="0"/>
               <wp:positionH relativeFrom="page">
                 <wp:posOffset>1198880</wp:posOffset>
@@ -13793,7 +13607,7 @@
               <wp:positionV relativeFrom="page">
                 <wp:posOffset>9343390</wp:posOffset>
               </wp:positionV>
-              <wp:extent cx="2197735" cy="151130"/>
+              <wp:extent cx="2198370" cy="151765"/>
               <wp:effectExtent l="0" t="0" r="0" b="0"/>
               <wp:wrapNone/>
               <wp:docPr id="92" name="Text Box 22_7"/>
@@ -13804,7 +13618,7 @@
                     <wps:spPr>
                       <a:xfrm>
                         <a:off x="0" y="0"/>
-                        <a:ext cx="2197080" cy="150480"/>
+                        <a:ext cx="2197800" cy="151200"/>
                       </a:xfrm>
                       <a:prstGeom prst="rect">
                         <a:avLst/>
@@ -13852,7 +13666,7 @@
         </mc:Choice>
         <mc:Fallback>
           <w:pict>
-            <v:rect id="shape_0" ID="Text Box 22_7" path="m0,0l-2147483645,0l-2147483645,-2147483646l0,-2147483646xe" stroked="f" style="position:absolute;margin-left:94.4pt;margin-top:735.7pt;width:172.95pt;height:11.8pt;mso-wrap-style:square;v-text-anchor:top;mso-position-horizontal-relative:page;mso-position-vertical-relative:page" wp14:anchorId="729B4932">
+            <v:rect id="shape_0" ID="Text Box 22_7" path="m0,0l-2147483645,0l-2147483645,-2147483646l0,-2147483646xe" stroked="f" style="position:absolute;margin-left:94.4pt;margin-top:735.7pt;width:173pt;height:11.85pt;mso-wrap-style:square;v-text-anchor:top;mso-position-horizontal-relative:page;mso-position-vertical-relative:page" wp14:anchorId="729B4932">
               <v:fill o:detectmouseclick="t" on="false"/>
               <v:stroke color="#3465a4" joinstyle="round" endcap="flat"/>
               <v:textbox>
@@ -13884,7 +13698,7 @@
       <mc:AlternateContent>
         <mc:Choice Requires="wps">
           <w:drawing>
-            <wp:anchor behindDoc="1" distT="0" distB="0" distL="0" distR="0" simplePos="0" locked="0" layoutInCell="0" allowOverlap="1" relativeHeight="56" wp14:anchorId="4A5408C3">
+            <wp:anchor behindDoc="1" distT="0" distB="0" distL="0" distR="0" simplePos="0" locked="0" layoutInCell="0" allowOverlap="1" relativeHeight="76" wp14:anchorId="4A5408C3">
               <wp:simplePos x="0" y="0"/>
               <wp:positionH relativeFrom="page">
                 <wp:posOffset>6483350</wp:posOffset>
@@ -13892,7 +13706,7 @@
               <wp:positionV relativeFrom="page">
                 <wp:posOffset>9343390</wp:posOffset>
               </wp:positionV>
-              <wp:extent cx="854710" cy="151130"/>
+              <wp:extent cx="855345" cy="151765"/>
               <wp:effectExtent l="0" t="0" r="0" b="0"/>
               <wp:wrapNone/>
               <wp:docPr id="94" name="Text Box 21_7"/>
@@ -13903,7 +13717,7 @@
                     <wps:spPr>
                       <a:xfrm>
                         <a:off x="0" y="0"/>
-                        <a:ext cx="853920" cy="150480"/>
+                        <a:ext cx="854640" cy="151200"/>
                       </a:xfrm>
                       <a:prstGeom prst="rect">
                         <a:avLst/>
@@ -13988,7 +13802,7 @@
         </mc:Choice>
         <mc:Fallback>
           <w:pict>
-            <v:rect id="shape_0" ID="Text Box 21_7" path="m0,0l-2147483645,0l-2147483645,-2147483646l0,-2147483646xe" stroked="f" style="position:absolute;margin-left:510.5pt;margin-top:735.7pt;width:67.2pt;height:11.8pt;mso-wrap-style:square;v-text-anchor:top;mso-position-horizontal-relative:page;mso-position-vertical-relative:page" wp14:anchorId="4A5408C3">
+            <v:rect id="shape_0" ID="Text Box 21_7" path="m0,0l-2147483645,0l-2147483645,-2147483646l0,-2147483646xe" stroked="f" style="position:absolute;margin-left:510.5pt;margin-top:735.7pt;width:67.25pt;height:11.85pt;mso-wrap-style:square;v-text-anchor:top;mso-position-horizontal-relative:page;mso-position-vertical-relative:page" wp14:anchorId="4A5408C3">
               <v:fill o:detectmouseclick="t" on="false"/>
               <v:stroke color="#3465a4" joinstyle="round" endcap="flat"/>
               <v:textbox>
@@ -14057,7 +13871,7 @@
       <mc:AlternateContent>
         <mc:Choice Requires="wpg">
           <w:drawing>
-            <wp:anchor behindDoc="1" distT="0" distB="0" distL="0" distR="0" simplePos="0" locked="0" layoutInCell="0" allowOverlap="1" relativeHeight="57" wp14:anchorId="51F65803">
+            <wp:anchor behindDoc="1" distT="0" distB="0" distL="0" distR="0" simplePos="0" locked="0" layoutInCell="0" allowOverlap="1" relativeHeight="77" wp14:anchorId="51F65803">
               <wp:simplePos x="0" y="0"/>
               <wp:positionH relativeFrom="page">
                 <wp:posOffset>1143000</wp:posOffset>
@@ -14065,7 +13879,7 @@
               <wp:positionV relativeFrom="page">
                 <wp:posOffset>9349105</wp:posOffset>
               </wp:positionV>
-              <wp:extent cx="6250940" cy="8255"/>
+              <wp:extent cx="6251575" cy="8890"/>
               <wp:effectExtent l="0" t="0" r="0" b="0"/>
               <wp:wrapNone/>
               <wp:docPr id="96" name="Group 23_7"/>
@@ -14076,17 +13890,17 @@
                     <wpg:grpSpPr>
                       <a:xfrm>
                         <a:off x="0" y="0"/>
-                        <a:ext cx="6250320" cy="7560"/>
+                        <a:ext cx="6251040" cy="8280"/>
                         <a:chOff x="1143000" y="9349200"/>
-                        <a:chExt cx="6250320" cy="7560"/>
+                        <a:chExt cx="6251040" cy="8280"/>
                       </a:xfrm>
                     </wpg:grpSpPr>
                     <wps:wsp>
                       <wps:cNvSpPr/>
                       <wps:spPr>
-                        <a:xfrm flipV="1">
-                          <a:off x="0" y="6480"/>
-                          <a:ext cx="2499840" cy="0"/>
+                        <a:xfrm>
+                          <a:off x="0" y="7560"/>
+                          <a:ext cx="2499840" cy="720"/>
                         </a:xfrm>
                         <a:prstGeom prst="line">
                           <a:avLst/>
@@ -14109,9 +13923,9 @@
                     <wps:wsp>
                       <wps:cNvSpPr/>
                       <wps:spPr>
-                        <a:xfrm rot="21599400">
+                        <a:xfrm>
                           <a:off x="2499840" y="720"/>
-                          <a:ext cx="5040" cy="6840"/>
+                          <a:ext cx="4320" cy="7560"/>
                         </a:xfrm>
                         <a:prstGeom prst="rect">
                           <a:avLst/>
@@ -14134,8 +13948,8 @@
                     <wps:wsp>
                       <wps:cNvSpPr/>
                       <wps:spPr>
-                        <a:xfrm flipV="1">
-                          <a:off x="2506320" y="5760"/>
+                        <a:xfrm>
+                          <a:off x="2506320" y="6840"/>
                           <a:ext cx="1868040" cy="0"/>
                         </a:xfrm>
                         <a:prstGeom prst="line">
@@ -14159,9 +13973,9 @@
                     <wps:wsp>
                       <wps:cNvSpPr/>
                       <wps:spPr>
-                        <a:xfrm rot="21599400">
-                          <a:off x="4375080" y="0"/>
-                          <a:ext cx="5040" cy="6840"/>
+                        <a:xfrm>
+                          <a:off x="4375800" y="0"/>
+                          <a:ext cx="4320" cy="7560"/>
                         </a:xfrm>
                         <a:prstGeom prst="rect">
                           <a:avLst/>
@@ -14185,8 +13999,8 @@
                       <wps:cNvSpPr/>
                       <wps:spPr>
                         <a:xfrm>
-                          <a:off x="4381560" y="5040"/>
-                          <a:ext cx="1868760" cy="0"/>
+                          <a:off x="4382280" y="5760"/>
+                          <a:ext cx="1868760" cy="720"/>
                         </a:xfrm>
                         <a:prstGeom prst="line">
                           <a:avLst/>
@@ -14214,25 +14028,25 @@
         </mc:Choice>
         <mc:Fallback>
           <w:pict>
-            <v:group id="shape_0" alt="Group 23_7" style="position:absolute;margin-left:90pt;margin-top:736.15pt;width:492.1pt;height:0.6pt" coordorigin="1800,14723" coordsize="9842,12">
-              <v:line id="shape_0" from="1800,14733" to="5736,14733" stroked="t" style="position:absolute;flip:y;mso-position-horizontal-relative:page;mso-position-vertical-relative:page">
+            <v:group id="shape_0" alt="Group 23_7" style="position:absolute;margin-left:90pt;margin-top:736.15pt;width:492.15pt;height:0.65pt" coordorigin="1800,14723" coordsize="9843,13">
+              <v:line id="shape_0" from="1800,14735" to="5736,14735" stroked="t" style="position:absolute;mso-position-horizontal-relative:page;mso-position-vertical-relative:page">
                 <v:stroke color="black" weight="6480" joinstyle="round" endcap="flat"/>
                 <v:fill o:detectmouseclick="t" on="false"/>
                 <w10:wrap type="none"/>
               </v:line>
-              <v:rect id="shape_0" path="m0,0l-2147483645,0l-2147483645,-2147483646l0,-2147483646xe" fillcolor="black" stroked="f" style="position:absolute;left:5737;top:14724;width:7;height:10;mso-wrap-style:none;v-text-anchor:middle;rotation:360;mso-position-horizontal-relative:page;mso-position-vertical-relative:page">
+              <v:rect id="shape_0" path="m0,0l-2147483645,0l-2147483645,-2147483646l0,-2147483646xe" fillcolor="black" stroked="f" style="position:absolute;left:5737;top:14724;width:6;height:11;mso-wrap-style:none;v-text-anchor:middle;mso-position-horizontal-relative:page;mso-position-vertical-relative:page">
                 <v:fill o:detectmouseclick="t" type="solid" color2="white"/>
                 <v:stroke color="#3465a4" joinstyle="round" endcap="flat"/>
               </v:rect>
-              <v:line id="shape_0" from="5747,14732" to="8688,14732" stroked="t" style="position:absolute;flip:y;mso-position-horizontal-relative:page;mso-position-vertical-relative:page">
+              <v:line id="shape_0" from="5747,14734" to="8688,14734" stroked="t" style="position:absolute;mso-position-horizontal-relative:page;mso-position-vertical-relative:page">
                 <v:stroke color="black" weight="6480" joinstyle="round" endcap="flat"/>
                 <v:fill o:detectmouseclick="t" on="false"/>
               </v:line>
-              <v:rect id="shape_0" path="m0,0l-2147483645,0l-2147483645,-2147483646l0,-2147483646xe" fillcolor="black" stroked="f" style="position:absolute;left:8690;top:14723;width:7;height:10;mso-wrap-style:none;v-text-anchor:middle;rotation:360;mso-position-horizontal-relative:page;mso-position-vertical-relative:page">
+              <v:rect id="shape_0" path="m0,0l-2147483645,0l-2147483645,-2147483646l0,-2147483646xe" fillcolor="black" stroked="f" style="position:absolute;left:8691;top:14723;width:6;height:11;mso-wrap-style:none;v-text-anchor:middle;mso-position-horizontal-relative:page;mso-position-vertical-relative:page">
                 <v:fill o:detectmouseclick="t" type="solid" color2="white"/>
                 <v:stroke color="#3465a4" joinstyle="round" endcap="flat"/>
               </v:rect>
-              <v:line id="shape_0" from="8700,14731" to="11642,14731" stroked="t" style="position:absolute;mso-position-horizontal-relative:page;mso-position-vertical-relative:page">
+              <v:line id="shape_0" from="8701,14732" to="11643,14732" stroked="t" style="position:absolute;mso-position-horizontal-relative:page;mso-position-vertical-relative:page">
                 <v:stroke color="black" weight="6480" joinstyle="round" endcap="flat"/>
                 <v:fill o:detectmouseclick="t" on="false"/>
               </v:line>
@@ -14250,7 +14064,7 @@
   <w:p>
     <w:pPr>
       <w:pStyle w:val="Corpodotexto"/>
-      <w:spacing w:lineRule="auto" w:line="9"/>
+      <w:spacing w:lineRule="auto" w:line="7"/>
       <w:rPr/>
     </w:pPr>
     <w:r>
@@ -14261,12 +14075,12 @@
             <wp:anchor behindDoc="1" distT="0" distB="0" distL="0" distR="0" simplePos="0" locked="0" layoutInCell="0" allowOverlap="1" relativeHeight="2" wp14:anchorId="5C3C6D75">
               <wp:simplePos x="0" y="0"/>
               <wp:positionH relativeFrom="page">
-                <wp:posOffset>1143000</wp:posOffset>
+                <wp:posOffset>1143635</wp:posOffset>
               </wp:positionH>
               <wp:positionV relativeFrom="page">
                 <wp:posOffset>580390</wp:posOffset>
               </wp:positionV>
-              <wp:extent cx="5488940" cy="7620"/>
+              <wp:extent cx="5488940" cy="6985"/>
               <wp:effectExtent l="0" t="0" r="0" b="0"/>
               <wp:wrapNone/>
               <wp:docPr id="1" name="Group 31"/>
@@ -14277,9 +14091,9 @@
                     <wpg:grpSpPr>
                       <a:xfrm>
                         <a:off x="0" y="0"/>
-                        <a:ext cx="5488200" cy="6840"/>
-                        <a:chOff x="1143000" y="580320"/>
-                        <a:chExt cx="5488200" cy="6840"/>
+                        <a:ext cx="5488200" cy="6480"/>
+                        <a:chOff x="1143720" y="580320"/>
+                        <a:chExt cx="5488200" cy="6480"/>
                       </a:xfrm>
                     </wpg:grpSpPr>
                     <wps:wsp>
@@ -14312,7 +14126,7 @@
                       <wps:spPr>
                         <a:xfrm rot="21599400">
                           <a:off x="2744640" y="0"/>
-                          <a:ext cx="5040" cy="6840"/>
+                          <a:ext cx="4320" cy="6480"/>
                         </a:xfrm>
                         <a:prstGeom prst="rect">
                           <a:avLst/>
@@ -14365,17 +14179,17 @@
         </mc:Choice>
         <mc:Fallback>
           <w:pict>
-            <v:group id="shape_0" alt="Group 31" style="position:absolute;margin-left:90pt;margin-top:45.7pt;width:432.1pt;height:0.55pt" coordorigin="1800,914" coordsize="8642,11">
-              <v:line id="shape_0" from="1800,922" to="6121,922" stroked="t" style="position:absolute;flip:y;mso-position-horizontal-relative:page;mso-position-vertical-relative:page">
+            <v:group id="shape_0" alt="Group 31" style="position:absolute;margin-left:90.05pt;margin-top:45.7pt;width:432.1pt;height:0.5pt" coordorigin="1801,914" coordsize="8642,10">
+              <v:line id="shape_0" from="1801,922" to="6122,922" stroked="t" style="position:absolute;flip:y;mso-position-horizontal-relative:page;mso-position-vertical-relative:page">
                 <v:stroke color="black" weight="6480" joinstyle="round" endcap="flat"/>
                 <v:fill o:detectmouseclick="t" on="false"/>
                 <w10:wrap type="none"/>
               </v:line>
-              <v:rect id="shape_0" path="m0,0l-2147483645,0l-2147483645,-2147483646l0,-2147483646xe" fillcolor="black" stroked="f" style="position:absolute;left:6122;top:914;width:7;height:10;mso-wrap-style:none;v-text-anchor:middle;rotation:360;mso-position-horizontal-relative:page;mso-position-vertical-relative:page">
+              <v:rect id="shape_0" path="m0,0l-2147483645,0l-2147483645,-2147483646l0,-2147483646xe" fillcolor="black" stroked="f" style="position:absolute;left:6123;top:914;width:6;height:9;mso-wrap-style:none;v-text-anchor:middle;rotation:360;mso-position-horizontal-relative:page;mso-position-vertical-relative:page">
                 <v:fill o:detectmouseclick="t" type="solid" color2="white"/>
                 <v:stroke color="#3465a4" joinstyle="round" endcap="flat"/>
               </v:rect>
-              <v:line id="shape_0" from="6131,917" to="10442,919" stroked="t" style="position:absolute;flip:y;mso-position-horizontal-relative:page;mso-position-vertical-relative:page">
+              <v:line id="shape_0" from="6132,917" to="10443,919" stroked="t" style="position:absolute;flip:y;mso-position-horizontal-relative:page;mso-position-vertical-relative:page">
                 <v:stroke color="black" weight="6480" joinstyle="round" endcap="flat"/>
                 <v:fill o:detectmouseclick="t" on="false"/>
               </v:line>
@@ -14394,7 +14208,7 @@
               <wp:positionV relativeFrom="page">
                 <wp:posOffset>574675</wp:posOffset>
               </wp:positionV>
-              <wp:extent cx="1327785" cy="151130"/>
+              <wp:extent cx="1328420" cy="151765"/>
               <wp:effectExtent l="0" t="0" r="0" b="0"/>
               <wp:wrapNone/>
               <wp:docPr id="2" name="Text Box 30"/>
@@ -14405,7 +14219,7 @@
                     <wps:spPr>
                       <a:xfrm>
                         <a:off x="0" y="0"/>
-                        <a:ext cx="1327320" cy="150480"/>
+                        <a:ext cx="1327680" cy="151200"/>
                       </a:xfrm>
                       <a:prstGeom prst="rect">
                         <a:avLst/>
@@ -14453,7 +14267,7 @@
         </mc:Choice>
         <mc:Fallback>
           <w:pict>
-            <v:rect id="shape_0" ID="Text Box 30" path="m0,0l-2147483645,0l-2147483645,-2147483646l0,-2147483646xe" stroked="f" style="position:absolute;margin-left:94.4pt;margin-top:45.25pt;width:104.45pt;height:11.8pt;mso-wrap-style:square;v-text-anchor:top;mso-position-horizontal-relative:page;mso-position-vertical-relative:page" wp14:anchorId="153FF713">
+            <v:rect id="shape_0" ID="Text Box 30" path="m0,0l-2147483645,0l-2147483645,-2147483646l0,-2147483646xe" stroked="f" style="position:absolute;margin-left:94.4pt;margin-top:45.25pt;width:104.5pt;height:11.85pt;mso-wrap-style:square;v-text-anchor:top;mso-position-horizontal-relative:page;mso-position-vertical-relative:page" wp14:anchorId="153FF713">
               <v:fill o:detectmouseclick="t" on="false"/>
               <v:stroke color="#3465a4" joinstyle="round" endcap="flat"/>
               <v:textbox>
@@ -14485,7 +14299,7 @@
       <mc:AlternateContent>
         <mc:Choice Requires="wps">
           <w:drawing>
-            <wp:anchor behindDoc="1" distT="0" distB="0" distL="0" distR="0" simplePos="0" locked="0" layoutInCell="0" allowOverlap="1" relativeHeight="5" wp14:anchorId="115A9CC2">
+            <wp:anchor behindDoc="1" distT="0" distB="0" distL="0" distR="0" simplePos="0" locked="0" layoutInCell="0" allowOverlap="1" relativeHeight="20" wp14:anchorId="115A9CC2">
               <wp:simplePos x="0" y="0"/>
               <wp:positionH relativeFrom="page">
                 <wp:posOffset>5899785</wp:posOffset>
@@ -14493,7 +14307,7 @@
               <wp:positionV relativeFrom="page">
                 <wp:posOffset>574040</wp:posOffset>
               </wp:positionV>
-              <wp:extent cx="637540" cy="151130"/>
+              <wp:extent cx="638175" cy="151765"/>
               <wp:effectExtent l="0" t="0" r="0" b="0"/>
               <wp:wrapNone/>
               <wp:docPr id="4" name="Text Box 29"/>
@@ -14504,7 +14318,7 @@
                     <wps:spPr>
                       <a:xfrm>
                         <a:off x="0" y="0"/>
-                        <a:ext cx="636840" cy="150480"/>
+                        <a:ext cx="637560" cy="151200"/>
                       </a:xfrm>
                       <a:prstGeom prst="rect">
                         <a:avLst/>
@@ -14552,7 +14366,7 @@
         </mc:Choice>
         <mc:Fallback>
           <w:pict>
-            <v:rect id="shape_0" ID="Text Box 29" path="m0,0l-2147483645,0l-2147483645,-2147483646l0,-2147483646xe" stroked="f" style="position:absolute;margin-left:464.55pt;margin-top:45.2pt;width:50.1pt;height:11.8pt;mso-wrap-style:square;v-text-anchor:top;mso-position-horizontal-relative:page;mso-position-vertical-relative:page" wp14:anchorId="115A9CC2">
+            <v:rect id="shape_0" ID="Text Box 29" path="m0,0l-2147483645,0l-2147483645,-2147483646l0,-2147483646xe" stroked="f" style="position:absolute;margin-left:464.55pt;margin-top:45.2pt;width:50.15pt;height:11.85pt;mso-wrap-style:square;v-text-anchor:top;mso-position-horizontal-relative:page;mso-position-vertical-relative:page" wp14:anchorId="115A9CC2">
               <v:fill o:detectmouseclick="t" on="false"/>
               <v:stroke color="#3465a4" joinstyle="round" endcap="flat"/>
               <v:textbox>
@@ -14591,7 +14405,7 @@
   <w:p>
     <w:pPr>
       <w:pStyle w:val="Corpodotexto"/>
-      <w:spacing w:lineRule="auto" w:line="9"/>
+      <w:spacing w:lineRule="auto" w:line="7"/>
       <w:rPr/>
     </w:pPr>
     <w:r>
@@ -14599,15 +14413,15 @@
       <mc:AlternateContent>
         <mc:Choice Requires="wpg">
           <w:drawing>
-            <wp:anchor behindDoc="1" distT="0" distB="0" distL="0" distR="0" simplePos="0" locked="0" layoutInCell="0" allowOverlap="1" relativeHeight="58" wp14:anchorId="678EC335">
+            <wp:anchor behindDoc="1" distT="0" distB="0" distL="0" distR="0" simplePos="0" locked="0" layoutInCell="0" allowOverlap="1" relativeHeight="78" wp14:anchorId="678EC335">
               <wp:simplePos x="0" y="0"/>
               <wp:positionH relativeFrom="page">
-                <wp:posOffset>1143000</wp:posOffset>
+                <wp:posOffset>1143635</wp:posOffset>
               </wp:positionH>
               <wp:positionV relativeFrom="page">
                 <wp:posOffset>580390</wp:posOffset>
               </wp:positionV>
-              <wp:extent cx="5488940" cy="7620"/>
+              <wp:extent cx="5488940" cy="6985"/>
               <wp:effectExtent l="0" t="0" r="0" b="0"/>
               <wp:wrapNone/>
               <wp:docPr id="98" name="Group 11_3"/>
@@ -14618,9 +14432,9 @@
                     <wpg:grpSpPr>
                       <a:xfrm>
                         <a:off x="0" y="0"/>
-                        <a:ext cx="5488200" cy="6840"/>
-                        <a:chOff x="1143000" y="580320"/>
-                        <a:chExt cx="5488200" cy="6840"/>
+                        <a:ext cx="5488200" cy="6480"/>
+                        <a:chOff x="1143720" y="580320"/>
+                        <a:chExt cx="5488200" cy="6480"/>
                       </a:xfrm>
                     </wpg:grpSpPr>
                     <wps:wsp>
@@ -14653,7 +14467,7 @@
                       <wps:spPr>
                         <a:xfrm rot="21599400">
                           <a:off x="2744640" y="0"/>
-                          <a:ext cx="5040" cy="6840"/>
+                          <a:ext cx="4320" cy="6480"/>
                         </a:xfrm>
                         <a:prstGeom prst="rect">
                           <a:avLst/>
@@ -14706,17 +14520,17 @@
         </mc:Choice>
         <mc:Fallback>
           <w:pict>
-            <v:group id="shape_0" alt="Group 11_3" style="position:absolute;margin-left:90pt;margin-top:45.7pt;width:432.1pt;height:0.55pt" coordorigin="1800,914" coordsize="8642,11">
-              <v:line id="shape_0" from="1800,922" to="6121,922" stroked="t" style="position:absolute;flip:y;mso-position-horizontal-relative:page;mso-position-vertical-relative:page">
+            <v:group id="shape_0" alt="Group 11_3" style="position:absolute;margin-left:90.05pt;margin-top:45.7pt;width:432.1pt;height:0.5pt" coordorigin="1801,914" coordsize="8642,10">
+              <v:line id="shape_0" from="1801,922" to="6122,922" stroked="t" style="position:absolute;flip:y;mso-position-horizontal-relative:page;mso-position-vertical-relative:page">
                 <v:stroke color="black" weight="6480" joinstyle="round" endcap="flat"/>
                 <v:fill o:detectmouseclick="t" on="false"/>
                 <w10:wrap type="none"/>
               </v:line>
-              <v:rect id="shape_0" path="m0,0l-2147483645,0l-2147483645,-2147483646l0,-2147483646xe" fillcolor="black" stroked="f" style="position:absolute;left:6122;top:914;width:7;height:10;mso-wrap-style:none;v-text-anchor:middle;rotation:360;mso-position-horizontal-relative:page;mso-position-vertical-relative:page">
+              <v:rect id="shape_0" path="m0,0l-2147483645,0l-2147483645,-2147483646l0,-2147483646xe" fillcolor="black" stroked="f" style="position:absolute;left:6123;top:914;width:6;height:9;mso-wrap-style:none;v-text-anchor:middle;rotation:360;mso-position-horizontal-relative:page;mso-position-vertical-relative:page">
                 <v:fill o:detectmouseclick="t" type="solid" color2="white"/>
                 <v:stroke color="#3465a4" joinstyle="round" endcap="flat"/>
               </v:rect>
-              <v:line id="shape_0" from="6131,917" to="10442,919" stroked="t" style="position:absolute;flip:y;mso-position-horizontal-relative:page;mso-position-vertical-relative:page">
+              <v:line id="shape_0" from="6132,917" to="10443,919" stroked="t" style="position:absolute;flip:y;mso-position-horizontal-relative:page;mso-position-vertical-relative:page">
                 <v:stroke color="black" weight="6480" joinstyle="round" endcap="flat"/>
                 <v:fill o:detectmouseclick="t" on="false"/>
               </v:line>
@@ -14727,7 +14541,7 @@
       <mc:AlternateContent>
         <mc:Choice Requires="wps">
           <w:drawing>
-            <wp:anchor behindDoc="1" distT="0" distB="0" distL="0" distR="0" simplePos="0" locked="0" layoutInCell="0" allowOverlap="1" relativeHeight="59" wp14:anchorId="6AE3C3A9">
+            <wp:anchor behindDoc="1" distT="0" distB="0" distL="0" distR="0" simplePos="0" locked="0" layoutInCell="0" allowOverlap="1" relativeHeight="79" wp14:anchorId="6AE3C3A9">
               <wp:simplePos x="0" y="0"/>
               <wp:positionH relativeFrom="page">
                 <wp:posOffset>1198880</wp:posOffset>
@@ -14735,7 +14549,7 @@
               <wp:positionV relativeFrom="page">
                 <wp:posOffset>574675</wp:posOffset>
               </wp:positionV>
-              <wp:extent cx="1327785" cy="151130"/>
+              <wp:extent cx="1328420" cy="151765"/>
               <wp:effectExtent l="0" t="0" r="0" b="0"/>
               <wp:wrapNone/>
               <wp:docPr id="99" name="Text Box 10_3"/>
@@ -14746,7 +14560,7 @@
                     <wps:spPr>
                       <a:xfrm>
                         <a:off x="0" y="0"/>
-                        <a:ext cx="1327320" cy="150480"/>
+                        <a:ext cx="1327680" cy="151200"/>
                       </a:xfrm>
                       <a:prstGeom prst="rect">
                         <a:avLst/>
@@ -14794,7 +14608,7 @@
         </mc:Choice>
         <mc:Fallback>
           <w:pict>
-            <v:rect id="shape_0" ID="Text Box 10_3" path="m0,0l-2147483645,0l-2147483645,-2147483646l0,-2147483646xe" stroked="f" style="position:absolute;margin-left:94.4pt;margin-top:45.25pt;width:104.45pt;height:11.8pt;mso-wrap-style:square;v-text-anchor:top;mso-position-horizontal-relative:page;mso-position-vertical-relative:page" wp14:anchorId="6AE3C3A9">
+            <v:rect id="shape_0" ID="Text Box 10_3" path="m0,0l-2147483645,0l-2147483645,-2147483646l0,-2147483646xe" stroked="f" style="position:absolute;margin-left:94.4pt;margin-top:45.25pt;width:104.5pt;height:11.85pt;mso-wrap-style:square;v-text-anchor:top;mso-position-horizontal-relative:page;mso-position-vertical-relative:page" wp14:anchorId="6AE3C3A9">
               <v:fill o:detectmouseclick="t" on="false"/>
               <v:stroke color="#3465a4" joinstyle="round" endcap="flat"/>
               <v:textbox>
@@ -14826,7 +14640,7 @@
       <mc:AlternateContent>
         <mc:Choice Requires="wps">
           <w:drawing>
-            <wp:anchor behindDoc="1" distT="0" distB="0" distL="0" distR="0" simplePos="0" locked="0" layoutInCell="0" allowOverlap="1" relativeHeight="60" wp14:anchorId="3ED60A74">
+            <wp:anchor behindDoc="1" distT="0" distB="0" distL="0" distR="0" simplePos="0" locked="0" layoutInCell="0" allowOverlap="1" relativeHeight="80" wp14:anchorId="3ED60A74">
               <wp:simplePos x="0" y="0"/>
               <wp:positionH relativeFrom="page">
                 <wp:posOffset>5939790</wp:posOffset>
@@ -14834,7 +14648,7 @@
               <wp:positionV relativeFrom="page">
                 <wp:posOffset>574675</wp:posOffset>
               </wp:positionV>
-              <wp:extent cx="637540" cy="151130"/>
+              <wp:extent cx="638175" cy="151765"/>
               <wp:effectExtent l="0" t="0" r="0" b="0"/>
               <wp:wrapNone/>
               <wp:docPr id="101" name="Text Box 9_3"/>
@@ -14845,7 +14659,7 @@
                     <wps:spPr>
                       <a:xfrm>
                         <a:off x="0" y="0"/>
-                        <a:ext cx="636840" cy="150480"/>
+                        <a:ext cx="637560" cy="151200"/>
                       </a:xfrm>
                       <a:prstGeom prst="rect">
                         <a:avLst/>
@@ -14893,7 +14707,7 @@
         </mc:Choice>
         <mc:Fallback>
           <w:pict>
-            <v:rect id="shape_0" ID="Text Box 9_3" path="m0,0l-2147483645,0l-2147483645,-2147483646l0,-2147483646xe" stroked="f" style="position:absolute;margin-left:467.7pt;margin-top:45.25pt;width:50.1pt;height:11.8pt;mso-wrap-style:square;v-text-anchor:top;mso-position-horizontal-relative:page;mso-position-vertical-relative:page" wp14:anchorId="3ED60A74">
+            <v:rect id="shape_0" ID="Text Box 9_3" path="m0,0l-2147483645,0l-2147483645,-2147483646l0,-2147483646xe" stroked="f" style="position:absolute;margin-left:467.7pt;margin-top:45.25pt;width:50.15pt;height:11.85pt;mso-wrap-style:square;v-text-anchor:top;mso-position-horizontal-relative:page;mso-position-vertical-relative:page" wp14:anchorId="3ED60A74">
               <v:fill o:detectmouseclick="t" on="false"/>
               <v:stroke color="#3465a4" joinstyle="round" endcap="flat"/>
               <v:textbox>
@@ -14932,7 +14746,7 @@
   <w:p>
     <w:pPr>
       <w:pStyle w:val="Corpodotexto"/>
-      <w:spacing w:lineRule="auto" w:line="9"/>
+      <w:spacing w:lineRule="auto" w:line="7"/>
       <w:rPr/>
     </w:pPr>
     <w:r>
@@ -14940,15 +14754,15 @@
       <mc:AlternateContent>
         <mc:Choice Requires="wpg">
           <w:drawing>
-            <wp:anchor behindDoc="1" distT="0" distB="0" distL="0" distR="0" simplePos="0" locked="0" layoutInCell="0" allowOverlap="1" relativeHeight="12" wp14:anchorId="345BD8E3">
+            <wp:anchor behindDoc="1" distT="0" distB="0" distL="0" distR="0" simplePos="0" locked="0" layoutInCell="0" allowOverlap="1" relativeHeight="15" wp14:anchorId="345BD8E3">
               <wp:simplePos x="0" y="0"/>
               <wp:positionH relativeFrom="page">
-                <wp:posOffset>1143000</wp:posOffset>
+                <wp:posOffset>1143635</wp:posOffset>
               </wp:positionH>
               <wp:positionV relativeFrom="page">
                 <wp:posOffset>580390</wp:posOffset>
               </wp:positionV>
-              <wp:extent cx="5488940" cy="7620"/>
+              <wp:extent cx="5488940" cy="6985"/>
               <wp:effectExtent l="0" t="0" r="0" b="0"/>
               <wp:wrapNone/>
               <wp:docPr id="108" name="Group 5"/>
@@ -14959,9 +14773,9 @@
                     <wpg:grpSpPr>
                       <a:xfrm>
                         <a:off x="0" y="0"/>
-                        <a:ext cx="5488200" cy="6840"/>
-                        <a:chOff x="1143000" y="580320"/>
-                        <a:chExt cx="5488200" cy="6840"/>
+                        <a:ext cx="5488200" cy="6480"/>
+                        <a:chOff x="1143720" y="580320"/>
+                        <a:chExt cx="5488200" cy="6480"/>
                       </a:xfrm>
                     </wpg:grpSpPr>
                     <wps:wsp>
@@ -14994,7 +14808,7 @@
                       <wps:spPr>
                         <a:xfrm rot="21599400">
                           <a:off x="2744640" y="0"/>
-                          <a:ext cx="5040" cy="6840"/>
+                          <a:ext cx="4320" cy="6480"/>
                         </a:xfrm>
                         <a:prstGeom prst="rect">
                           <a:avLst/>
@@ -15047,17 +14861,17 @@
         </mc:Choice>
         <mc:Fallback>
           <w:pict>
-            <v:group id="shape_0" alt="Group 5" style="position:absolute;margin-left:90pt;margin-top:45.7pt;width:432.1pt;height:0.55pt" coordorigin="1800,914" coordsize="8642,11">
-              <v:line id="shape_0" from="1800,922" to="6121,922" stroked="t" style="position:absolute;flip:y;mso-position-horizontal-relative:page;mso-position-vertical-relative:page">
+            <v:group id="shape_0" alt="Group 5" style="position:absolute;margin-left:90.05pt;margin-top:45.7pt;width:432.1pt;height:0.5pt" coordorigin="1801,914" coordsize="8642,10">
+              <v:line id="shape_0" from="1801,922" to="6122,922" stroked="t" style="position:absolute;flip:y;mso-position-horizontal-relative:page;mso-position-vertical-relative:page">
                 <v:stroke color="black" weight="6480" joinstyle="round" endcap="flat"/>
                 <v:fill o:detectmouseclick="t" on="false"/>
                 <w10:wrap type="none"/>
               </v:line>
-              <v:rect id="shape_0" path="m0,0l-2147483645,0l-2147483645,-2147483646l0,-2147483646xe" fillcolor="black" stroked="f" style="position:absolute;left:6122;top:914;width:7;height:10;mso-wrap-style:none;v-text-anchor:middle;rotation:360;mso-position-horizontal-relative:page;mso-position-vertical-relative:page">
+              <v:rect id="shape_0" path="m0,0l-2147483645,0l-2147483645,-2147483646l0,-2147483646xe" fillcolor="black" stroked="f" style="position:absolute;left:6123;top:914;width:6;height:9;mso-wrap-style:none;v-text-anchor:middle;rotation:360;mso-position-horizontal-relative:page;mso-position-vertical-relative:page">
                 <v:fill o:detectmouseclick="t" type="solid" color2="white"/>
                 <v:stroke color="#3465a4" joinstyle="round" endcap="flat"/>
               </v:rect>
-              <v:line id="shape_0" from="6131,917" to="10442,919" stroked="t" style="position:absolute;flip:y;mso-position-horizontal-relative:page;mso-position-vertical-relative:page">
+              <v:line id="shape_0" from="6132,917" to="10443,919" stroked="t" style="position:absolute;flip:y;mso-position-horizontal-relative:page;mso-position-vertical-relative:page">
                 <v:stroke color="black" weight="6480" joinstyle="round" endcap="flat"/>
                 <v:fill o:detectmouseclick="t" on="false"/>
               </v:line>
@@ -15068,7 +14882,7 @@
       <mc:AlternateContent>
         <mc:Choice Requires="wps">
           <w:drawing>
-            <wp:anchor behindDoc="1" distT="13335" distB="13335" distL="13335" distR="13335" simplePos="0" locked="0" layoutInCell="0" allowOverlap="1" relativeHeight="13" wp14:anchorId="429C40A6">
+            <wp:anchor behindDoc="1" distT="13335" distB="13335" distL="13335" distR="13335" simplePos="0" locked="0" layoutInCell="0" allowOverlap="1" relativeHeight="16" wp14:anchorId="429C40A6">
               <wp:simplePos x="0" y="0"/>
               <wp:positionH relativeFrom="page">
                 <wp:posOffset>1124585</wp:posOffset>
@@ -15076,7 +14890,7 @@
               <wp:positionV relativeFrom="page">
                 <wp:posOffset>1188085</wp:posOffset>
               </wp:positionV>
-              <wp:extent cx="5525135" cy="1905"/>
+              <wp:extent cx="5525770" cy="2540"/>
               <wp:effectExtent l="0" t="0" r="0" b="0"/>
               <wp:wrapNone/>
               <wp:docPr id="109" name="Line 4"/>
@@ -15085,9 +14899,9 @@
                   <wps:wsp>
                     <wps:cNvSpPr/>
                     <wps:spPr>
-                      <a:xfrm flipV="1">
+                      <a:xfrm>
                         <a:off x="0" y="0"/>
-                        <a:ext cx="5524560" cy="720"/>
+                        <a:ext cx="5525280" cy="720"/>
                       </a:xfrm>
                       <a:prstGeom prst="line">
                         <a:avLst/>
@@ -15114,7 +14928,7 @@
         </mc:Choice>
         <mc:Fallback>
           <w:pict>
-            <v:line id="shape_0" from="88.55pt,93.55pt" to="523.5pt,93.55pt" ID="Line 4" stroked="t" style="position:absolute;flip:y;mso-position-horizontal-relative:page;mso-position-vertical-relative:page" wp14:anchorId="429C40A6">
+            <v:line id="shape_0" from="88.55pt,93.55pt" to="523.55pt,93.55pt" ID="Line 4" stroked="t" style="position:absolute;mso-position-horizontal-relative:page;mso-position-vertical-relative:page" wp14:anchorId="429C40A6">
               <v:stroke color="#1f487c" weight="27360" joinstyle="round" endcap="flat"/>
               <v:fill o:detectmouseclick="t" on="false"/>
               <w10:wrap type="none"/>
@@ -15125,7 +14939,7 @@
       <mc:AlternateContent>
         <mc:Choice Requires="wps">
           <w:drawing>
-            <wp:anchor behindDoc="1" distT="0" distB="0" distL="0" distR="0" simplePos="0" locked="0" layoutInCell="0" allowOverlap="1" relativeHeight="14" wp14:anchorId="7F690561">
+            <wp:anchor behindDoc="1" distT="0" distB="0" distL="0" distR="0" simplePos="0" locked="0" layoutInCell="0" allowOverlap="1" relativeHeight="17" wp14:anchorId="7F690561">
               <wp:simplePos x="0" y="0"/>
               <wp:positionH relativeFrom="page">
                 <wp:posOffset>1198880</wp:posOffset>
@@ -15133,7 +14947,7 @@
               <wp:positionV relativeFrom="page">
                 <wp:posOffset>574675</wp:posOffset>
               </wp:positionV>
-              <wp:extent cx="1327785" cy="151130"/>
+              <wp:extent cx="1328420" cy="151765"/>
               <wp:effectExtent l="0" t="0" r="0" b="0"/>
               <wp:wrapNone/>
               <wp:docPr id="110" name="Text Box 3"/>
@@ -15144,7 +14958,7 @@
                     <wps:spPr>
                       <a:xfrm>
                         <a:off x="0" y="0"/>
-                        <a:ext cx="1327320" cy="150480"/>
+                        <a:ext cx="1327680" cy="151200"/>
                       </a:xfrm>
                       <a:prstGeom prst="rect">
                         <a:avLst/>
@@ -15192,7 +15006,7 @@
         </mc:Choice>
         <mc:Fallback>
           <w:pict>
-            <v:rect id="shape_0" ID="Text Box 3" path="m0,0l-2147483645,0l-2147483645,-2147483646l0,-2147483646xe" stroked="f" style="position:absolute;margin-left:94.4pt;margin-top:45.25pt;width:104.45pt;height:11.8pt;mso-wrap-style:square;v-text-anchor:top;mso-position-horizontal-relative:page;mso-position-vertical-relative:page" wp14:anchorId="7F690561">
+            <v:rect id="shape_0" ID="Text Box 3" path="m0,0l-2147483645,0l-2147483645,-2147483646l0,-2147483646xe" stroked="f" style="position:absolute;margin-left:94.4pt;margin-top:45.25pt;width:104.5pt;height:11.85pt;mso-wrap-style:square;v-text-anchor:top;mso-position-horizontal-relative:page;mso-position-vertical-relative:page" wp14:anchorId="7F690561">
               <v:fill o:detectmouseclick="t" on="false"/>
               <v:stroke color="#3465a4" joinstyle="round" endcap="flat"/>
               <v:textbox>
@@ -15224,7 +15038,7 @@
       <mc:AlternateContent>
         <mc:Choice Requires="wps">
           <w:drawing>
-            <wp:anchor behindDoc="1" distT="0" distB="0" distL="0" distR="0" simplePos="0" locked="0" layoutInCell="0" allowOverlap="1" relativeHeight="15" wp14:anchorId="7B005BB6">
+            <wp:anchor behindDoc="1" distT="0" distB="0" distL="0" distR="0" simplePos="0" locked="0" layoutInCell="0" allowOverlap="1" relativeHeight="18" wp14:anchorId="7B005BB6">
               <wp:simplePos x="0" y="0"/>
               <wp:positionH relativeFrom="page">
                 <wp:posOffset>5939790</wp:posOffset>
@@ -15232,7 +15046,7 @@
               <wp:positionV relativeFrom="page">
                 <wp:posOffset>574675</wp:posOffset>
               </wp:positionV>
-              <wp:extent cx="637540" cy="151130"/>
+              <wp:extent cx="638175" cy="151765"/>
               <wp:effectExtent l="0" t="0" r="0" b="0"/>
               <wp:wrapNone/>
               <wp:docPr id="112" name="Text Box 2"/>
@@ -15243,7 +15057,7 @@
                     <wps:spPr>
                       <a:xfrm>
                         <a:off x="0" y="0"/>
-                        <a:ext cx="636840" cy="150480"/>
+                        <a:ext cx="637560" cy="151200"/>
                       </a:xfrm>
                       <a:prstGeom prst="rect">
                         <a:avLst/>
@@ -15291,7 +15105,7 @@
         </mc:Choice>
         <mc:Fallback>
           <w:pict>
-            <v:rect id="shape_0" ID="Text Box 2" path="m0,0l-2147483645,0l-2147483645,-2147483646l0,-2147483646xe" stroked="f" style="position:absolute;margin-left:467.7pt;margin-top:45.25pt;width:50.1pt;height:11.8pt;mso-wrap-style:square;v-text-anchor:top;mso-position-horizontal-relative:page;mso-position-vertical-relative:page" wp14:anchorId="7B005BB6">
+            <v:rect id="shape_0" ID="Text Box 2" path="m0,0l-2147483645,0l-2147483645,-2147483646l0,-2147483646xe" stroked="f" style="position:absolute;margin-left:467.7pt;margin-top:45.25pt;width:50.15pt;height:11.85pt;mso-wrap-style:square;v-text-anchor:top;mso-position-horizontal-relative:page;mso-position-vertical-relative:page" wp14:anchorId="7B005BB6">
               <v:fill o:detectmouseclick="t" on="false"/>
               <v:stroke color="#3465a4" joinstyle="round" endcap="flat"/>
               <v:textbox>
@@ -15323,7 +15137,7 @@
       <mc:AlternateContent>
         <mc:Choice Requires="wps">
           <w:drawing>
-            <wp:anchor behindDoc="1" distT="0" distB="0" distL="0" distR="0" simplePos="0" locked="0" layoutInCell="0" allowOverlap="1" relativeHeight="16" wp14:anchorId="57CB5086">
+            <wp:anchor behindDoc="1" distT="0" distB="0" distL="0" distR="0" simplePos="0" locked="0" layoutInCell="0" allowOverlap="1" relativeHeight="19" wp14:anchorId="57CB5086">
               <wp:simplePos x="0" y="0"/>
               <wp:positionH relativeFrom="page">
                 <wp:posOffset>1130300</wp:posOffset>
@@ -15331,7 +15145,7 @@
               <wp:positionV relativeFrom="page">
                 <wp:posOffset>903605</wp:posOffset>
               </wp:positionV>
-              <wp:extent cx="1502410" cy="273050"/>
+              <wp:extent cx="1503045" cy="273685"/>
               <wp:effectExtent l="0" t="0" r="0" b="0"/>
               <wp:wrapNone/>
               <wp:docPr id="114" name="Text Box 1"/>
@@ -15342,7 +15156,7 @@
                     <wps:spPr>
                       <a:xfrm>
                         <a:off x="0" y="0"/>
-                        <a:ext cx="1501920" cy="272520"/>
+                        <a:ext cx="1502280" cy="272880"/>
                       </a:xfrm>
                       <a:prstGeom prst="rect">
                         <a:avLst/>
@@ -15410,7 +15224,7 @@
         </mc:Choice>
         <mc:Fallback>
           <w:pict>
-            <v:rect id="shape_0" ID="Text Box 1" path="m0,0l-2147483645,0l-2147483645,-2147483646l0,-2147483646xe" stroked="f" style="position:absolute;margin-left:89pt;margin-top:71.15pt;width:118.2pt;height:21.4pt;mso-wrap-style:square;v-text-anchor:top;mso-position-horizontal-relative:page;mso-position-vertical-relative:page" wp14:anchorId="57CB5086">
+            <v:rect id="shape_0" ID="Text Box 1" path="m0,0l-2147483645,0l-2147483645,-2147483646l0,-2147483646xe" stroked="f" style="position:absolute;margin-left:89pt;margin-top:71.15pt;width:118.25pt;height:21.45pt;mso-wrap-style:square;v-text-anchor:top;mso-position-horizontal-relative:page;mso-position-vertical-relative:page" wp14:anchorId="57CB5086">
               <v:fill o:detectmouseclick="t" on="false"/>
               <v:stroke color="#3465a4" joinstyle="round" endcap="flat"/>
               <v:textbox>
@@ -15469,7 +15283,7 @@
   <w:p>
     <w:pPr>
       <w:pStyle w:val="Corpodotexto"/>
-      <w:spacing w:lineRule="auto" w:line="9"/>
+      <w:spacing w:lineRule="auto" w:line="7"/>
       <w:rPr/>
     </w:pPr>
     <w:r>
@@ -15477,7 +15291,7 @@
       <mc:AlternateContent>
         <mc:Choice Requires="wps">
           <w:drawing>
-            <wp:anchor behindDoc="1" distT="0" distB="0" distL="0" distR="0" simplePos="0" locked="0" layoutInCell="0" allowOverlap="1" relativeHeight="19" wp14:anchorId="153FF713">
+            <wp:anchor behindDoc="1" distT="0" distB="0" distL="0" distR="0" simplePos="0" locked="0" layoutInCell="0" allowOverlap="1" relativeHeight="24" wp14:anchorId="153FF713">
               <wp:simplePos x="0" y="0"/>
               <wp:positionH relativeFrom="page">
                 <wp:posOffset>1198880</wp:posOffset>
@@ -15485,7 +15299,7 @@
               <wp:positionV relativeFrom="page">
                 <wp:posOffset>574675</wp:posOffset>
               </wp:positionV>
-              <wp:extent cx="1327785" cy="151130"/>
+              <wp:extent cx="1328420" cy="151765"/>
               <wp:effectExtent l="0" t="0" r="0" b="0"/>
               <wp:wrapNone/>
               <wp:docPr id="11" name="Text Box 30_0"/>
@@ -15496,7 +15310,7 @@
                     <wps:spPr>
                       <a:xfrm>
                         <a:off x="0" y="0"/>
-                        <a:ext cx="1327320" cy="150480"/>
+                        <a:ext cx="1327680" cy="151200"/>
                       </a:xfrm>
                       <a:prstGeom prst="rect">
                         <a:avLst/>
@@ -15544,7 +15358,7 @@
         </mc:Choice>
         <mc:Fallback>
           <w:pict>
-            <v:rect id="shape_0" ID="Text Box 30_0" path="m0,0l-2147483645,0l-2147483645,-2147483646l0,-2147483646xe" stroked="f" style="position:absolute;margin-left:94.4pt;margin-top:45.25pt;width:104.45pt;height:11.8pt;mso-wrap-style:square;v-text-anchor:top;mso-position-horizontal-relative:page;mso-position-vertical-relative:page" wp14:anchorId="153FF713">
+            <v:rect id="shape_0" ID="Text Box 30_0" path="m0,0l-2147483645,0l-2147483645,-2147483646l0,-2147483646xe" stroked="f" style="position:absolute;margin-left:94.4pt;margin-top:45.25pt;width:104.5pt;height:11.85pt;mso-wrap-style:square;v-text-anchor:top;mso-position-horizontal-relative:page;mso-position-vertical-relative:page" wp14:anchorId="153FF713">
               <v:fill o:detectmouseclick="t" on="false"/>
               <v:stroke color="#3465a4" joinstyle="round" endcap="flat"/>
               <v:textbox>
@@ -15576,7 +15390,7 @@
       <mc:AlternateContent>
         <mc:Choice Requires="wps">
           <w:drawing>
-            <wp:anchor behindDoc="1" distT="0" distB="0" distL="0" distR="0" simplePos="0" locked="0" layoutInCell="0" allowOverlap="1" relativeHeight="20" wp14:anchorId="115A9CC2">
+            <wp:anchor behindDoc="1" distT="0" distB="0" distL="0" distR="0" simplePos="0" locked="0" layoutInCell="0" allowOverlap="1" relativeHeight="92" wp14:anchorId="115A9CC2">
               <wp:simplePos x="0" y="0"/>
               <wp:positionH relativeFrom="page">
                 <wp:posOffset>5899785</wp:posOffset>
@@ -15584,7 +15398,7 @@
               <wp:positionV relativeFrom="page">
                 <wp:posOffset>574040</wp:posOffset>
               </wp:positionV>
-              <wp:extent cx="637540" cy="151130"/>
+              <wp:extent cx="638175" cy="151765"/>
               <wp:effectExtent l="0" t="0" r="0" b="0"/>
               <wp:wrapNone/>
               <wp:docPr id="13" name="Text Box 29_0"/>
@@ -15595,7 +15409,7 @@
                     <wps:spPr>
                       <a:xfrm>
                         <a:off x="0" y="0"/>
-                        <a:ext cx="636840" cy="150480"/>
+                        <a:ext cx="637560" cy="151200"/>
                       </a:xfrm>
                       <a:prstGeom prst="rect">
                         <a:avLst/>
@@ -15643,7 +15457,7 @@
         </mc:Choice>
         <mc:Fallback>
           <w:pict>
-            <v:rect id="shape_0" ID="Text Box 29_0" path="m0,0l-2147483645,0l-2147483645,-2147483646l0,-2147483646xe" stroked="f" style="position:absolute;margin-left:464.55pt;margin-top:45.2pt;width:50.1pt;height:11.8pt;mso-wrap-style:square;v-text-anchor:top;mso-position-horizontal-relative:page;mso-position-vertical-relative:page" wp14:anchorId="115A9CC2">
+            <v:rect id="shape_0" ID="Text Box 29_0" path="m0,0l-2147483645,0l-2147483645,-2147483646l0,-2147483646xe" stroked="f" style="position:absolute;margin-left:464.55pt;margin-top:45.2pt;width:50.15pt;height:11.85pt;mso-wrap-style:square;v-text-anchor:top;mso-position-horizontal-relative:page;mso-position-vertical-relative:page" wp14:anchorId="115A9CC2">
               <v:fill o:detectmouseclick="t" on="false"/>
               <v:stroke color="#3465a4" joinstyle="round" endcap="flat"/>
               <v:textbox>
@@ -15675,15 +15489,15 @@
       <mc:AlternateContent>
         <mc:Choice Requires="wpg">
           <w:drawing>
-            <wp:anchor behindDoc="1" distT="0" distB="0" distL="0" distR="0" simplePos="0" locked="0" layoutInCell="0" allowOverlap="1" relativeHeight="74" wp14:anchorId="5C3C6D75">
+            <wp:anchor behindDoc="1" distT="0" distB="0" distL="0" distR="0" simplePos="0" locked="0" layoutInCell="0" allowOverlap="1" relativeHeight="94" wp14:anchorId="5C3C6D75">
               <wp:simplePos x="0" y="0"/>
               <wp:positionH relativeFrom="page">
-                <wp:posOffset>1143000</wp:posOffset>
+                <wp:posOffset>1143635</wp:posOffset>
               </wp:positionH>
               <wp:positionV relativeFrom="page">
                 <wp:posOffset>580390</wp:posOffset>
               </wp:positionV>
-              <wp:extent cx="5488940" cy="7620"/>
+              <wp:extent cx="5488940" cy="6985"/>
               <wp:effectExtent l="0" t="0" r="0" b="0"/>
               <wp:wrapNone/>
               <wp:docPr id="15" name="Group 31_0"/>
@@ -15694,9 +15508,9 @@
                     <wpg:grpSpPr>
                       <a:xfrm>
                         <a:off x="0" y="0"/>
-                        <a:ext cx="5488200" cy="6840"/>
-                        <a:chOff x="1143000" y="580320"/>
-                        <a:chExt cx="5488200" cy="6840"/>
+                        <a:ext cx="5488200" cy="6480"/>
+                        <a:chOff x="1143720" y="580320"/>
+                        <a:chExt cx="5488200" cy="6480"/>
                       </a:xfrm>
                     </wpg:grpSpPr>
                     <wps:wsp>
@@ -15729,7 +15543,7 @@
                       <wps:spPr>
                         <a:xfrm rot="21599400">
                           <a:off x="2744640" y="0"/>
-                          <a:ext cx="5040" cy="6840"/>
+                          <a:ext cx="4320" cy="6480"/>
                         </a:xfrm>
                         <a:prstGeom prst="rect">
                           <a:avLst/>
@@ -15782,17 +15596,17 @@
         </mc:Choice>
         <mc:Fallback>
           <w:pict>
-            <v:group id="shape_0" alt="Group 31_0" style="position:absolute;margin-left:90pt;margin-top:45.7pt;width:432.1pt;height:0.55pt" coordorigin="1800,914" coordsize="8642,11">
-              <v:line id="shape_0" from="1800,922" to="6121,922" stroked="t" style="position:absolute;flip:y;mso-position-horizontal-relative:page;mso-position-vertical-relative:page">
+            <v:group id="shape_0" alt="Group 31_0" style="position:absolute;margin-left:90.05pt;margin-top:45.7pt;width:432.1pt;height:0.5pt" coordorigin="1801,914" coordsize="8642,10">
+              <v:line id="shape_0" from="1801,922" to="6122,922" stroked="t" style="position:absolute;flip:y;mso-position-horizontal-relative:page;mso-position-vertical-relative:page">
                 <v:stroke color="black" weight="6480" joinstyle="round" endcap="flat"/>
                 <v:fill o:detectmouseclick="t" on="false"/>
                 <w10:wrap type="none"/>
               </v:line>
-              <v:rect id="shape_0" path="m0,0l-2147483645,0l-2147483645,-2147483646l0,-2147483646xe" fillcolor="black" stroked="f" style="position:absolute;left:6122;top:914;width:7;height:10;mso-wrap-style:none;v-text-anchor:middle;rotation:360;mso-position-horizontal-relative:page;mso-position-vertical-relative:page">
+              <v:rect id="shape_0" path="m0,0l-2147483645,0l-2147483645,-2147483646l0,-2147483646xe" fillcolor="black" stroked="f" style="position:absolute;left:6123;top:914;width:6;height:9;mso-wrap-style:none;v-text-anchor:middle;rotation:360;mso-position-horizontal-relative:page;mso-position-vertical-relative:page">
                 <v:fill o:detectmouseclick="t" type="solid" color2="white"/>
                 <v:stroke color="#3465a4" joinstyle="round" endcap="flat"/>
               </v:rect>
-              <v:line id="shape_0" from="6131,917" to="10442,919" stroked="t" style="position:absolute;flip:y;mso-position-horizontal-relative:page;mso-position-vertical-relative:page">
+              <v:line id="shape_0" from="6132,917" to="10443,919" stroked="t" style="position:absolute;flip:y;mso-position-horizontal-relative:page;mso-position-vertical-relative:page">
                 <v:stroke color="black" weight="6480" joinstyle="round" endcap="flat"/>
                 <v:fill o:detectmouseclick="t" on="false"/>
               </v:line>
@@ -15810,7 +15624,7 @@
   <w:p>
     <w:pPr>
       <w:pStyle w:val="Corpodotexto"/>
-      <w:spacing w:lineRule="auto" w:line="9"/>
+      <w:spacing w:lineRule="auto" w:line="7"/>
       <w:rPr/>
     </w:pPr>
     <w:r>
@@ -15818,15 +15632,15 @@
       <mc:AlternateContent>
         <mc:Choice Requires="wpg">
           <w:drawing>
-            <wp:anchor behindDoc="1" distT="0" distB="0" distL="0" distR="0" simplePos="0" locked="0" layoutInCell="0" allowOverlap="1" relativeHeight="22" wp14:anchorId="5C3C6D75">
+            <wp:anchor behindDoc="1" distT="0" distB="0" distL="0" distR="0" simplePos="0" locked="0" layoutInCell="0" allowOverlap="1" relativeHeight="26" wp14:anchorId="5C3C6D75">
               <wp:simplePos x="0" y="0"/>
               <wp:positionH relativeFrom="page">
-                <wp:posOffset>1143000</wp:posOffset>
+                <wp:posOffset>1143635</wp:posOffset>
               </wp:positionH>
               <wp:positionV relativeFrom="page">
                 <wp:posOffset>580390</wp:posOffset>
               </wp:positionV>
-              <wp:extent cx="5488940" cy="7620"/>
+              <wp:extent cx="5488940" cy="6985"/>
               <wp:effectExtent l="0" t="0" r="0" b="0"/>
               <wp:wrapNone/>
               <wp:docPr id="22" name="Group 31_1"/>
@@ -15837,9 +15651,9 @@
                     <wpg:grpSpPr>
                       <a:xfrm>
                         <a:off x="0" y="0"/>
-                        <a:ext cx="5488200" cy="6840"/>
-                        <a:chOff x="1143000" y="580320"/>
-                        <a:chExt cx="5488200" cy="6840"/>
+                        <a:ext cx="5488200" cy="6480"/>
+                        <a:chOff x="1143720" y="580320"/>
+                        <a:chExt cx="5488200" cy="6480"/>
                       </a:xfrm>
                     </wpg:grpSpPr>
                     <wps:wsp>
@@ -15872,7 +15686,7 @@
                       <wps:spPr>
                         <a:xfrm rot="21599400">
                           <a:off x="2744640" y="0"/>
-                          <a:ext cx="5040" cy="6840"/>
+                          <a:ext cx="4320" cy="6480"/>
                         </a:xfrm>
                         <a:prstGeom prst="rect">
                           <a:avLst/>
@@ -15925,17 +15739,17 @@
         </mc:Choice>
         <mc:Fallback>
           <w:pict>
-            <v:group id="shape_0" alt="Group 31_1" style="position:absolute;margin-left:90pt;margin-top:45.7pt;width:432.1pt;height:0.55pt" coordorigin="1800,914" coordsize="8642,11">
-              <v:line id="shape_0" from="1800,922" to="6121,922" stroked="t" style="position:absolute;flip:y;mso-position-horizontal-relative:page;mso-position-vertical-relative:page">
+            <v:group id="shape_0" alt="Group 31_1" style="position:absolute;margin-left:90.05pt;margin-top:45.7pt;width:432.1pt;height:0.5pt" coordorigin="1801,914" coordsize="8642,10">
+              <v:line id="shape_0" from="1801,922" to="6122,922" stroked="t" style="position:absolute;flip:y;mso-position-horizontal-relative:page;mso-position-vertical-relative:page">
                 <v:stroke color="black" weight="6480" joinstyle="round" endcap="flat"/>
                 <v:fill o:detectmouseclick="t" on="false"/>
                 <w10:wrap type="none"/>
               </v:line>
-              <v:rect id="shape_0" path="m0,0l-2147483645,0l-2147483645,-2147483646l0,-2147483646xe" fillcolor="black" stroked="f" style="position:absolute;left:6122;top:914;width:7;height:10;mso-wrap-style:none;v-text-anchor:middle;rotation:360;mso-position-horizontal-relative:page;mso-position-vertical-relative:page">
+              <v:rect id="shape_0" path="m0,0l-2147483645,0l-2147483645,-2147483646l0,-2147483646xe" fillcolor="black" stroked="f" style="position:absolute;left:6123;top:914;width:6;height:9;mso-wrap-style:none;v-text-anchor:middle;rotation:360;mso-position-horizontal-relative:page;mso-position-vertical-relative:page">
                 <v:fill o:detectmouseclick="t" type="solid" color2="white"/>
                 <v:stroke color="#3465a4" joinstyle="round" endcap="flat"/>
               </v:rect>
-              <v:line id="shape_0" from="6131,917" to="10442,919" stroked="t" style="position:absolute;flip:y;mso-position-horizontal-relative:page;mso-position-vertical-relative:page">
+              <v:line id="shape_0" from="6132,917" to="10443,919" stroked="t" style="position:absolute;flip:y;mso-position-horizontal-relative:page;mso-position-vertical-relative:page">
                 <v:stroke color="black" weight="6480" joinstyle="round" endcap="flat"/>
                 <v:fill o:detectmouseclick="t" on="false"/>
               </v:line>
@@ -15946,7 +15760,7 @@
       <mc:AlternateContent>
         <mc:Choice Requires="wps">
           <w:drawing>
-            <wp:anchor behindDoc="1" distT="0" distB="0" distL="0" distR="0" simplePos="0" locked="0" layoutInCell="0" allowOverlap="1" relativeHeight="23" wp14:anchorId="153FF713">
+            <wp:anchor behindDoc="1" distT="0" distB="0" distL="0" distR="0" simplePos="0" locked="0" layoutInCell="0" allowOverlap="1" relativeHeight="27" wp14:anchorId="153FF713">
               <wp:simplePos x="0" y="0"/>
               <wp:positionH relativeFrom="page">
                 <wp:posOffset>1198880</wp:posOffset>
@@ -15954,7 +15768,7 @@
               <wp:positionV relativeFrom="page">
                 <wp:posOffset>574675</wp:posOffset>
               </wp:positionV>
-              <wp:extent cx="1327785" cy="151130"/>
+              <wp:extent cx="1328420" cy="151765"/>
               <wp:effectExtent l="0" t="0" r="0" b="0"/>
               <wp:wrapNone/>
               <wp:docPr id="23" name="Text Box 30_1"/>
@@ -15965,7 +15779,7 @@
                     <wps:spPr>
                       <a:xfrm>
                         <a:off x="0" y="0"/>
-                        <a:ext cx="1327320" cy="150480"/>
+                        <a:ext cx="1327680" cy="151200"/>
                       </a:xfrm>
                       <a:prstGeom prst="rect">
                         <a:avLst/>
@@ -16013,7 +15827,7 @@
         </mc:Choice>
         <mc:Fallback>
           <w:pict>
-            <v:rect id="shape_0" ID="Text Box 30_1" path="m0,0l-2147483645,0l-2147483645,-2147483646l0,-2147483646xe" stroked="f" style="position:absolute;margin-left:94.4pt;margin-top:45.25pt;width:104.45pt;height:11.8pt;mso-wrap-style:square;v-text-anchor:top;mso-position-horizontal-relative:page;mso-position-vertical-relative:page" wp14:anchorId="153FF713">
+            <v:rect id="shape_0" ID="Text Box 30_1" path="m0,0l-2147483645,0l-2147483645,-2147483646l0,-2147483646xe" stroked="f" style="position:absolute;margin-left:94.4pt;margin-top:45.25pt;width:104.5pt;height:11.85pt;mso-wrap-style:square;v-text-anchor:top;mso-position-horizontal-relative:page;mso-position-vertical-relative:page" wp14:anchorId="153FF713">
               <v:fill o:detectmouseclick="t" on="false"/>
               <v:stroke color="#3465a4" joinstyle="round" endcap="flat"/>
               <v:textbox>
@@ -16045,7 +15859,7 @@
       <mc:AlternateContent>
         <mc:Choice Requires="wps">
           <w:drawing>
-            <wp:anchor behindDoc="1" distT="0" distB="0" distL="0" distR="0" simplePos="0" locked="0" layoutInCell="0" allowOverlap="1" relativeHeight="24" wp14:anchorId="115A9CC2">
+            <wp:anchor behindDoc="1" distT="0" distB="0" distL="0" distR="0" simplePos="0" locked="0" layoutInCell="0" allowOverlap="1" relativeHeight="29" wp14:anchorId="115A9CC2">
               <wp:simplePos x="0" y="0"/>
               <wp:positionH relativeFrom="page">
                 <wp:posOffset>5899785</wp:posOffset>
@@ -16053,7 +15867,7 @@
               <wp:positionV relativeFrom="page">
                 <wp:posOffset>574040</wp:posOffset>
               </wp:positionV>
-              <wp:extent cx="637540" cy="151130"/>
+              <wp:extent cx="638175" cy="151765"/>
               <wp:effectExtent l="0" t="0" r="0" b="0"/>
               <wp:wrapNone/>
               <wp:docPr id="25" name="Text Box 29_1"/>
@@ -16064,7 +15878,7 @@
                     <wps:spPr>
                       <a:xfrm>
                         <a:off x="0" y="0"/>
-                        <a:ext cx="636840" cy="150480"/>
+                        <a:ext cx="637560" cy="151200"/>
                       </a:xfrm>
                       <a:prstGeom prst="rect">
                         <a:avLst/>
@@ -16112,7 +15926,7 @@
         </mc:Choice>
         <mc:Fallback>
           <w:pict>
-            <v:rect id="shape_0" ID="Text Box 29_1" path="m0,0l-2147483645,0l-2147483645,-2147483646l0,-2147483646xe" stroked="f" style="position:absolute;margin-left:464.55pt;margin-top:45.2pt;width:50.1pt;height:11.8pt;mso-wrap-style:square;v-text-anchor:top;mso-position-horizontal-relative:page;mso-position-vertical-relative:page" wp14:anchorId="115A9CC2">
+            <v:rect id="shape_0" ID="Text Box 29_1" path="m0,0l-2147483645,0l-2147483645,-2147483646l0,-2147483646xe" stroked="f" style="position:absolute;margin-left:464.55pt;margin-top:45.2pt;width:50.15pt;height:11.85pt;mso-wrap-style:square;v-text-anchor:top;mso-position-horizontal-relative:page;mso-position-vertical-relative:page" wp14:anchorId="115A9CC2">
               <v:fill o:detectmouseclick="t" on="false"/>
               <v:stroke color="#3465a4" joinstyle="round" endcap="flat"/>
               <v:textbox>
@@ -16151,7 +15965,7 @@
   <w:p>
     <w:pPr>
       <w:pStyle w:val="Corpodotexto"/>
-      <w:spacing w:lineRule="auto" w:line="9"/>
+      <w:spacing w:lineRule="auto" w:line="7"/>
       <w:rPr/>
     </w:pPr>
     <w:r>
@@ -16159,15 +15973,15 @@
       <mc:AlternateContent>
         <mc:Choice Requires="wpg">
           <w:drawing>
-            <wp:anchor behindDoc="1" distT="0" distB="0" distL="0" distR="0" simplePos="0" locked="0" layoutInCell="0" allowOverlap="1" relativeHeight="6" wp14:anchorId="14E0F596">
+            <wp:anchor behindDoc="1" distT="0" distB="0" distL="0" distR="0" simplePos="0" locked="0" layoutInCell="0" allowOverlap="1" relativeHeight="5" wp14:anchorId="14E0F596">
               <wp:simplePos x="0" y="0"/>
               <wp:positionH relativeFrom="page">
-                <wp:posOffset>1143000</wp:posOffset>
+                <wp:posOffset>1143635</wp:posOffset>
               </wp:positionH>
               <wp:positionV relativeFrom="page">
                 <wp:posOffset>580390</wp:posOffset>
               </wp:positionV>
-              <wp:extent cx="5488940" cy="7620"/>
+              <wp:extent cx="5488940" cy="6985"/>
               <wp:effectExtent l="0" t="0" r="0" b="0"/>
               <wp:wrapNone/>
               <wp:docPr id="33" name="Group 17"/>
@@ -16178,9 +15992,9 @@
                     <wpg:grpSpPr>
                       <a:xfrm>
                         <a:off x="0" y="0"/>
-                        <a:ext cx="5488200" cy="6840"/>
-                        <a:chOff x="1143000" y="580320"/>
-                        <a:chExt cx="5488200" cy="6840"/>
+                        <a:ext cx="5488200" cy="6480"/>
+                        <a:chOff x="1143720" y="580320"/>
+                        <a:chExt cx="5488200" cy="6480"/>
                       </a:xfrm>
                     </wpg:grpSpPr>
                     <wps:wsp>
@@ -16213,7 +16027,7 @@
                       <wps:spPr>
                         <a:xfrm rot="21599400">
                           <a:off x="2744640" y="0"/>
-                          <a:ext cx="5040" cy="6840"/>
+                          <a:ext cx="4320" cy="6480"/>
                         </a:xfrm>
                         <a:prstGeom prst="rect">
                           <a:avLst/>
@@ -16266,17 +16080,17 @@
         </mc:Choice>
         <mc:Fallback>
           <w:pict>
-            <v:group id="shape_0" alt="Group 17" style="position:absolute;margin-left:90pt;margin-top:45.7pt;width:432.1pt;height:0.55pt" coordorigin="1800,914" coordsize="8642,11">
-              <v:line id="shape_0" from="1800,922" to="6121,922" stroked="t" style="position:absolute;flip:y;mso-position-horizontal-relative:page;mso-position-vertical-relative:page">
+            <v:group id="shape_0" alt="Group 17" style="position:absolute;margin-left:90.05pt;margin-top:45.7pt;width:432.1pt;height:0.5pt" coordorigin="1801,914" coordsize="8642,10">
+              <v:line id="shape_0" from="1801,922" to="6122,922" stroked="t" style="position:absolute;flip:y;mso-position-horizontal-relative:page;mso-position-vertical-relative:page">
                 <v:stroke color="black" weight="6480" joinstyle="round" endcap="flat"/>
                 <v:fill o:detectmouseclick="t" on="false"/>
                 <w10:wrap type="none"/>
               </v:line>
-              <v:rect id="shape_0" path="m0,0l-2147483645,0l-2147483645,-2147483646l0,-2147483646xe" fillcolor="black" stroked="f" style="position:absolute;left:6122;top:914;width:7;height:10;mso-wrap-style:none;v-text-anchor:middle;rotation:360;mso-position-horizontal-relative:page;mso-position-vertical-relative:page">
+              <v:rect id="shape_0" path="m0,0l-2147483645,0l-2147483645,-2147483646l0,-2147483646xe" fillcolor="black" stroked="f" style="position:absolute;left:6123;top:914;width:6;height:9;mso-wrap-style:none;v-text-anchor:middle;rotation:360;mso-position-horizontal-relative:page;mso-position-vertical-relative:page">
                 <v:fill o:detectmouseclick="t" type="solid" color2="white"/>
                 <v:stroke color="#3465a4" joinstyle="round" endcap="flat"/>
               </v:rect>
-              <v:line id="shape_0" from="6131,917" to="10442,919" stroked="t" style="position:absolute;flip:y;mso-position-horizontal-relative:page;mso-position-vertical-relative:page">
+              <v:line id="shape_0" from="6132,917" to="10443,919" stroked="t" style="position:absolute;flip:y;mso-position-horizontal-relative:page;mso-position-vertical-relative:page">
                 <v:stroke color="black" weight="6480" joinstyle="round" endcap="flat"/>
                 <v:fill o:detectmouseclick="t" on="false"/>
               </v:line>
@@ -16287,7 +16101,7 @@
       <mc:AlternateContent>
         <mc:Choice Requires="wps">
           <w:drawing>
-            <wp:anchor behindDoc="1" distT="0" distB="0" distL="0" distR="0" simplePos="0" locked="0" layoutInCell="0" allowOverlap="1" relativeHeight="7" wp14:anchorId="153A3FAE">
+            <wp:anchor behindDoc="1" distT="0" distB="0" distL="0" distR="0" simplePos="0" locked="0" layoutInCell="0" allowOverlap="1" relativeHeight="6" wp14:anchorId="153A3FAE">
               <wp:simplePos x="0" y="0"/>
               <wp:positionH relativeFrom="page">
                 <wp:posOffset>1198880</wp:posOffset>
@@ -16295,7 +16109,7 @@
               <wp:positionV relativeFrom="page">
                 <wp:posOffset>574675</wp:posOffset>
               </wp:positionV>
-              <wp:extent cx="1327785" cy="151130"/>
+              <wp:extent cx="1328420" cy="151765"/>
               <wp:effectExtent l="0" t="0" r="0" b="0"/>
               <wp:wrapNone/>
               <wp:docPr id="34" name="Text Box 16"/>
@@ -16306,7 +16120,7 @@
                     <wps:spPr>
                       <a:xfrm>
                         <a:off x="0" y="0"/>
-                        <a:ext cx="1327320" cy="150480"/>
+                        <a:ext cx="1327680" cy="151200"/>
                       </a:xfrm>
                       <a:prstGeom prst="rect">
                         <a:avLst/>
@@ -16354,7 +16168,7 @@
         </mc:Choice>
         <mc:Fallback>
           <w:pict>
-            <v:rect id="shape_0" ID="Text Box 16" path="m0,0l-2147483645,0l-2147483645,-2147483646l0,-2147483646xe" stroked="f" style="position:absolute;margin-left:94.4pt;margin-top:45.25pt;width:104.45pt;height:11.8pt;mso-wrap-style:square;v-text-anchor:top;mso-position-horizontal-relative:page;mso-position-vertical-relative:page" wp14:anchorId="153A3FAE">
+            <v:rect id="shape_0" ID="Text Box 16" path="m0,0l-2147483645,0l-2147483645,-2147483646l0,-2147483646xe" stroked="f" style="position:absolute;margin-left:94.4pt;margin-top:45.25pt;width:104.5pt;height:11.85pt;mso-wrap-style:square;v-text-anchor:top;mso-position-horizontal-relative:page;mso-position-vertical-relative:page" wp14:anchorId="153A3FAE">
               <v:fill o:detectmouseclick="t" on="false"/>
               <v:stroke color="#3465a4" joinstyle="round" endcap="flat"/>
               <v:textbox>
@@ -16394,7 +16208,7 @@
               <wp:positionV relativeFrom="page">
                 <wp:posOffset>574675</wp:posOffset>
               </wp:positionV>
-              <wp:extent cx="637540" cy="151130"/>
+              <wp:extent cx="638175" cy="151765"/>
               <wp:effectExtent l="0" t="0" r="0" b="0"/>
               <wp:wrapNone/>
               <wp:docPr id="36" name="Text Box 15"/>
@@ -16405,7 +16219,7 @@
                     <wps:spPr>
                       <a:xfrm>
                         <a:off x="0" y="0"/>
-                        <a:ext cx="636840" cy="150480"/>
+                        <a:ext cx="637560" cy="151200"/>
                       </a:xfrm>
                       <a:prstGeom prst="rect">
                         <a:avLst/>
@@ -16453,7 +16267,7 @@
         </mc:Choice>
         <mc:Fallback>
           <w:pict>
-            <v:rect id="shape_0" ID="Text Box 15" path="m0,0l-2147483645,0l-2147483645,-2147483646l0,-2147483646xe" stroked="f" style="position:absolute;margin-left:467.7pt;margin-top:45.25pt;width:50.1pt;height:11.8pt;mso-wrap-style:square;v-text-anchor:top;mso-position-horizontal-relative:page;mso-position-vertical-relative:page" wp14:anchorId="76A9B4EC">
+            <v:rect id="shape_0" ID="Text Box 15" path="m0,0l-2147483645,0l-2147483645,-2147483646l0,-2147483646xe" stroked="f" style="position:absolute;margin-left:467.7pt;margin-top:45.25pt;width:50.15pt;height:11.85pt;mso-wrap-style:square;v-text-anchor:top;mso-position-horizontal-relative:page;mso-position-vertical-relative:page" wp14:anchorId="76A9B4EC">
               <v:fill o:detectmouseclick="t" on="false"/>
               <v:stroke color="#3465a4" joinstyle="round" endcap="flat"/>
               <v:textbox>
@@ -16492,7 +16306,7 @@
   <w:p>
     <w:pPr>
       <w:pStyle w:val="Corpodotexto"/>
-      <w:spacing w:lineRule="auto" w:line="9"/>
+      <w:spacing w:lineRule="auto" w:line="7"/>
       <w:rPr/>
     </w:pPr>
     <w:r>
@@ -16500,15 +16314,15 @@
       <mc:AlternateContent>
         <mc:Choice Requires="wpg">
           <w:drawing>
-            <wp:anchor behindDoc="1" distT="0" distB="0" distL="0" distR="0" simplePos="0" locked="0" layoutInCell="0" allowOverlap="1" relativeHeight="31" wp14:anchorId="14E0F596">
+            <wp:anchor behindDoc="1" distT="0" distB="0" distL="0" distR="0" simplePos="0" locked="0" layoutInCell="0" allowOverlap="1" relativeHeight="41" wp14:anchorId="14E0F596">
               <wp:simplePos x="0" y="0"/>
               <wp:positionH relativeFrom="page">
-                <wp:posOffset>1143000</wp:posOffset>
+                <wp:posOffset>1143635</wp:posOffset>
               </wp:positionH>
               <wp:positionV relativeFrom="page">
                 <wp:posOffset>580390</wp:posOffset>
               </wp:positionV>
-              <wp:extent cx="5488940" cy="7620"/>
+              <wp:extent cx="5488940" cy="6985"/>
               <wp:effectExtent l="0" t="0" r="0" b="0"/>
               <wp:wrapNone/>
               <wp:docPr id="44" name="Group 17_0"/>
@@ -16519,9 +16333,9 @@
                     <wpg:grpSpPr>
                       <a:xfrm>
                         <a:off x="0" y="0"/>
-                        <a:ext cx="5488200" cy="6840"/>
-                        <a:chOff x="1143000" y="580320"/>
-                        <a:chExt cx="5488200" cy="6840"/>
+                        <a:ext cx="5488200" cy="6480"/>
+                        <a:chOff x="1143720" y="580320"/>
+                        <a:chExt cx="5488200" cy="6480"/>
                       </a:xfrm>
                     </wpg:grpSpPr>
                     <wps:wsp>
@@ -16554,7 +16368,7 @@
                       <wps:spPr>
                         <a:xfrm rot="21599400">
                           <a:off x="2744640" y="0"/>
-                          <a:ext cx="5040" cy="6840"/>
+                          <a:ext cx="4320" cy="6480"/>
                         </a:xfrm>
                         <a:prstGeom prst="rect">
                           <a:avLst/>
@@ -16607,17 +16421,17 @@
         </mc:Choice>
         <mc:Fallback>
           <w:pict>
-            <v:group id="shape_0" alt="Group 17_0" style="position:absolute;margin-left:90pt;margin-top:45.7pt;width:432.1pt;height:0.55pt" coordorigin="1800,914" coordsize="8642,11">
-              <v:line id="shape_0" from="1800,922" to="6121,922" stroked="t" style="position:absolute;flip:y;mso-position-horizontal-relative:page;mso-position-vertical-relative:page">
+            <v:group id="shape_0" alt="Group 17_0" style="position:absolute;margin-left:90.05pt;margin-top:45.7pt;width:432.1pt;height:0.5pt" coordorigin="1801,914" coordsize="8642,10">
+              <v:line id="shape_0" from="1801,922" to="6122,922" stroked="t" style="position:absolute;flip:y;mso-position-horizontal-relative:page;mso-position-vertical-relative:page">
                 <v:stroke color="black" weight="6480" joinstyle="round" endcap="flat"/>
                 <v:fill o:detectmouseclick="t" on="false"/>
                 <w10:wrap type="none"/>
               </v:line>
-              <v:rect id="shape_0" path="m0,0l-2147483645,0l-2147483645,-2147483646l0,-2147483646xe" fillcolor="black" stroked="f" style="position:absolute;left:6122;top:914;width:7;height:10;mso-wrap-style:none;v-text-anchor:middle;rotation:360;mso-position-horizontal-relative:page;mso-position-vertical-relative:page">
+              <v:rect id="shape_0" path="m0,0l-2147483645,0l-2147483645,-2147483646l0,-2147483646xe" fillcolor="black" stroked="f" style="position:absolute;left:6123;top:914;width:6;height:9;mso-wrap-style:none;v-text-anchor:middle;rotation:360;mso-position-horizontal-relative:page;mso-position-vertical-relative:page">
                 <v:fill o:detectmouseclick="t" type="solid" color2="white"/>
                 <v:stroke color="#3465a4" joinstyle="round" endcap="flat"/>
               </v:rect>
-              <v:line id="shape_0" from="6131,917" to="10442,919" stroked="t" style="position:absolute;flip:y;mso-position-horizontal-relative:page;mso-position-vertical-relative:page">
+              <v:line id="shape_0" from="6132,917" to="10443,919" stroked="t" style="position:absolute;flip:y;mso-position-horizontal-relative:page;mso-position-vertical-relative:page">
                 <v:stroke color="black" weight="6480" joinstyle="round" endcap="flat"/>
                 <v:fill o:detectmouseclick="t" on="false"/>
               </v:line>
@@ -16628,7 +16442,7 @@
       <mc:AlternateContent>
         <mc:Choice Requires="wps">
           <w:drawing>
-            <wp:anchor behindDoc="1" distT="0" distB="0" distL="0" distR="0" simplePos="0" locked="0" layoutInCell="0" allowOverlap="1" relativeHeight="32" wp14:anchorId="153A3FAE">
+            <wp:anchor behindDoc="1" distT="0" distB="0" distL="0" distR="0" simplePos="0" locked="0" layoutInCell="0" allowOverlap="1" relativeHeight="42" wp14:anchorId="153A3FAE">
               <wp:simplePos x="0" y="0"/>
               <wp:positionH relativeFrom="page">
                 <wp:posOffset>1198880</wp:posOffset>
@@ -16636,7 +16450,7 @@
               <wp:positionV relativeFrom="page">
                 <wp:posOffset>574675</wp:posOffset>
               </wp:positionV>
-              <wp:extent cx="1327785" cy="151130"/>
+              <wp:extent cx="1328420" cy="151765"/>
               <wp:effectExtent l="0" t="0" r="0" b="0"/>
               <wp:wrapNone/>
               <wp:docPr id="45" name="Text Box 16_0"/>
@@ -16647,7 +16461,7 @@
                     <wps:spPr>
                       <a:xfrm>
                         <a:off x="0" y="0"/>
-                        <a:ext cx="1327320" cy="150480"/>
+                        <a:ext cx="1327680" cy="151200"/>
                       </a:xfrm>
                       <a:prstGeom prst="rect">
                         <a:avLst/>
@@ -16695,7 +16509,7 @@
         </mc:Choice>
         <mc:Fallback>
           <w:pict>
-            <v:rect id="shape_0" ID="Text Box 16_0" path="m0,0l-2147483645,0l-2147483645,-2147483646l0,-2147483646xe" stroked="f" style="position:absolute;margin-left:94.4pt;margin-top:45.25pt;width:104.45pt;height:11.8pt;mso-wrap-style:square;v-text-anchor:top;mso-position-horizontal-relative:page;mso-position-vertical-relative:page" wp14:anchorId="153A3FAE">
+            <v:rect id="shape_0" ID="Text Box 16_0" path="m0,0l-2147483645,0l-2147483645,-2147483646l0,-2147483646xe" stroked="f" style="position:absolute;margin-left:94.4pt;margin-top:45.25pt;width:104.5pt;height:11.85pt;mso-wrap-style:square;v-text-anchor:top;mso-position-horizontal-relative:page;mso-position-vertical-relative:page" wp14:anchorId="153A3FAE">
               <v:fill o:detectmouseclick="t" on="false"/>
               <v:stroke color="#3465a4" joinstyle="round" endcap="flat"/>
               <v:textbox>
@@ -16727,7 +16541,7 @@
       <mc:AlternateContent>
         <mc:Choice Requires="wps">
           <w:drawing>
-            <wp:anchor behindDoc="1" distT="0" distB="0" distL="0" distR="0" simplePos="0" locked="0" layoutInCell="0" allowOverlap="1" relativeHeight="33" wp14:anchorId="76A9B4EC">
+            <wp:anchor behindDoc="1" distT="0" distB="0" distL="0" distR="0" simplePos="0" locked="0" layoutInCell="0" allowOverlap="1" relativeHeight="44" wp14:anchorId="76A9B4EC">
               <wp:simplePos x="0" y="0"/>
               <wp:positionH relativeFrom="page">
                 <wp:posOffset>5939790</wp:posOffset>
@@ -16735,7 +16549,7 @@
               <wp:positionV relativeFrom="page">
                 <wp:posOffset>574675</wp:posOffset>
               </wp:positionV>
-              <wp:extent cx="637540" cy="151130"/>
+              <wp:extent cx="638175" cy="151765"/>
               <wp:effectExtent l="0" t="0" r="0" b="0"/>
               <wp:wrapNone/>
               <wp:docPr id="47" name="Text Box 15_0"/>
@@ -16746,7 +16560,7 @@
                     <wps:spPr>
                       <a:xfrm>
                         <a:off x="0" y="0"/>
-                        <a:ext cx="636840" cy="150480"/>
+                        <a:ext cx="637560" cy="151200"/>
                       </a:xfrm>
                       <a:prstGeom prst="rect">
                         <a:avLst/>
@@ -16794,7 +16608,7 @@
         </mc:Choice>
         <mc:Fallback>
           <w:pict>
-            <v:rect id="shape_0" ID="Text Box 15_0" path="m0,0l-2147483645,0l-2147483645,-2147483646l0,-2147483646xe" stroked="f" style="position:absolute;margin-left:467.7pt;margin-top:45.25pt;width:50.1pt;height:11.8pt;mso-wrap-style:square;v-text-anchor:top;mso-position-horizontal-relative:page;mso-position-vertical-relative:page" wp14:anchorId="76A9B4EC">
+            <v:rect id="shape_0" ID="Text Box 15_0" path="m0,0l-2147483645,0l-2147483645,-2147483646l0,-2147483646xe" stroked="f" style="position:absolute;margin-left:467.7pt;margin-top:45.25pt;width:50.15pt;height:11.85pt;mso-wrap-style:square;v-text-anchor:top;mso-position-horizontal-relative:page;mso-position-vertical-relative:page" wp14:anchorId="76A9B4EC">
               <v:fill o:detectmouseclick="t" on="false"/>
               <v:stroke color="#3465a4" joinstyle="round" endcap="flat"/>
               <v:textbox>
@@ -16833,7 +16647,7 @@
   <w:p>
     <w:pPr>
       <w:pStyle w:val="Corpodotexto"/>
-      <w:spacing w:lineRule="auto" w:line="9"/>
+      <w:spacing w:lineRule="auto" w:line="7"/>
       <w:rPr/>
     </w:pPr>
     <w:r>
@@ -16841,15 +16655,15 @@
       <mc:AlternateContent>
         <mc:Choice Requires="wpg">
           <w:drawing>
-            <wp:anchor behindDoc="1" distT="0" distB="0" distL="0" distR="0" simplePos="0" locked="0" layoutInCell="0" allowOverlap="1" relativeHeight="9" wp14:anchorId="678EC335">
+            <wp:anchor behindDoc="1" distT="0" distB="0" distL="0" distR="0" simplePos="0" locked="0" layoutInCell="0" allowOverlap="1" relativeHeight="10" wp14:anchorId="678EC335">
               <wp:simplePos x="0" y="0"/>
               <wp:positionH relativeFrom="page">
-                <wp:posOffset>1143000</wp:posOffset>
+                <wp:posOffset>1143635</wp:posOffset>
               </wp:positionH>
               <wp:positionV relativeFrom="page">
                 <wp:posOffset>580390</wp:posOffset>
               </wp:positionV>
-              <wp:extent cx="5488940" cy="7620"/>
+              <wp:extent cx="5488940" cy="6985"/>
               <wp:effectExtent l="0" t="0" r="0" b="0"/>
               <wp:wrapNone/>
               <wp:docPr id="55" name="Group 11"/>
@@ -16860,9 +16674,9 @@
                     <wpg:grpSpPr>
                       <a:xfrm>
                         <a:off x="0" y="0"/>
-                        <a:ext cx="5488200" cy="6840"/>
-                        <a:chOff x="1143000" y="580320"/>
-                        <a:chExt cx="5488200" cy="6840"/>
+                        <a:ext cx="5488200" cy="6480"/>
+                        <a:chOff x="1143720" y="580320"/>
+                        <a:chExt cx="5488200" cy="6480"/>
                       </a:xfrm>
                     </wpg:grpSpPr>
                     <wps:wsp>
@@ -16895,7 +16709,7 @@
                       <wps:spPr>
                         <a:xfrm rot="21599400">
                           <a:off x="2744640" y="0"/>
-                          <a:ext cx="5040" cy="6840"/>
+                          <a:ext cx="4320" cy="6480"/>
                         </a:xfrm>
                         <a:prstGeom prst="rect">
                           <a:avLst/>
@@ -16948,17 +16762,17 @@
         </mc:Choice>
         <mc:Fallback>
           <w:pict>
-            <v:group id="shape_0" alt="Group 11" style="position:absolute;margin-left:90pt;margin-top:45.7pt;width:432.1pt;height:0.55pt" coordorigin="1800,914" coordsize="8642,11">
-              <v:line id="shape_0" from="1800,922" to="6121,922" stroked="t" style="position:absolute;flip:y;mso-position-horizontal-relative:page;mso-position-vertical-relative:page">
+            <v:group id="shape_0" alt="Group 11" style="position:absolute;margin-left:90.05pt;margin-top:45.7pt;width:432.1pt;height:0.5pt" coordorigin="1801,914" coordsize="8642,10">
+              <v:line id="shape_0" from="1801,922" to="6122,922" stroked="t" style="position:absolute;flip:y;mso-position-horizontal-relative:page;mso-position-vertical-relative:page">
                 <v:stroke color="black" weight="6480" joinstyle="round" endcap="flat"/>
                 <v:fill o:detectmouseclick="t" on="false"/>
                 <w10:wrap type="none"/>
               </v:line>
-              <v:rect id="shape_0" path="m0,0l-2147483645,0l-2147483645,-2147483646l0,-2147483646xe" fillcolor="black" stroked="f" style="position:absolute;left:6122;top:914;width:7;height:10;mso-wrap-style:none;v-text-anchor:middle;rotation:360;mso-position-horizontal-relative:page;mso-position-vertical-relative:page">
+              <v:rect id="shape_0" path="m0,0l-2147483645,0l-2147483645,-2147483646l0,-2147483646xe" fillcolor="black" stroked="f" style="position:absolute;left:6123;top:914;width:6;height:9;mso-wrap-style:none;v-text-anchor:middle;rotation:360;mso-position-horizontal-relative:page;mso-position-vertical-relative:page">
                 <v:fill o:detectmouseclick="t" type="solid" color2="white"/>
                 <v:stroke color="#3465a4" joinstyle="round" endcap="flat"/>
               </v:rect>
-              <v:line id="shape_0" from="6131,917" to="10442,919" stroked="t" style="position:absolute;flip:y;mso-position-horizontal-relative:page;mso-position-vertical-relative:page">
+              <v:line id="shape_0" from="6132,917" to="10443,919" stroked="t" style="position:absolute;flip:y;mso-position-horizontal-relative:page;mso-position-vertical-relative:page">
                 <v:stroke color="black" weight="6480" joinstyle="round" endcap="flat"/>
                 <v:fill o:detectmouseclick="t" on="false"/>
               </v:line>
@@ -16969,7 +16783,7 @@
       <mc:AlternateContent>
         <mc:Choice Requires="wps">
           <w:drawing>
-            <wp:anchor behindDoc="1" distT="0" distB="0" distL="0" distR="0" simplePos="0" locked="0" layoutInCell="0" allowOverlap="1" relativeHeight="10" wp14:anchorId="6AE3C3A9">
+            <wp:anchor behindDoc="1" distT="0" distB="0" distL="0" distR="0" simplePos="0" locked="0" layoutInCell="0" allowOverlap="1" relativeHeight="11" wp14:anchorId="6AE3C3A9">
               <wp:simplePos x="0" y="0"/>
               <wp:positionH relativeFrom="page">
                 <wp:posOffset>1198880</wp:posOffset>
@@ -16977,7 +16791,7 @@
               <wp:positionV relativeFrom="page">
                 <wp:posOffset>574675</wp:posOffset>
               </wp:positionV>
-              <wp:extent cx="1327785" cy="151130"/>
+              <wp:extent cx="1328420" cy="151765"/>
               <wp:effectExtent l="0" t="0" r="0" b="0"/>
               <wp:wrapNone/>
               <wp:docPr id="56" name="Text Box 10"/>
@@ -16988,7 +16802,7 @@
                     <wps:spPr>
                       <a:xfrm>
                         <a:off x="0" y="0"/>
-                        <a:ext cx="1327320" cy="150480"/>
+                        <a:ext cx="1327680" cy="151200"/>
                       </a:xfrm>
                       <a:prstGeom prst="rect">
                         <a:avLst/>
@@ -17036,7 +16850,7 @@
         </mc:Choice>
         <mc:Fallback>
           <w:pict>
-            <v:rect id="shape_0" ID="Text Box 10" path="m0,0l-2147483645,0l-2147483645,-2147483646l0,-2147483646xe" stroked="f" style="position:absolute;margin-left:94.4pt;margin-top:45.25pt;width:104.45pt;height:11.8pt;mso-wrap-style:square;v-text-anchor:top;mso-position-horizontal-relative:page;mso-position-vertical-relative:page" wp14:anchorId="6AE3C3A9">
+            <v:rect id="shape_0" ID="Text Box 10" path="m0,0l-2147483645,0l-2147483645,-2147483646l0,-2147483646xe" stroked="f" style="position:absolute;margin-left:94.4pt;margin-top:45.25pt;width:104.5pt;height:11.85pt;mso-wrap-style:square;v-text-anchor:top;mso-position-horizontal-relative:page;mso-position-vertical-relative:page" wp14:anchorId="6AE3C3A9">
               <v:fill o:detectmouseclick="t" on="false"/>
               <v:stroke color="#3465a4" joinstyle="round" endcap="flat"/>
               <v:textbox>
@@ -17068,7 +16882,7 @@
       <mc:AlternateContent>
         <mc:Choice Requires="wps">
           <w:drawing>
-            <wp:anchor behindDoc="1" distT="0" distB="0" distL="0" distR="0" simplePos="0" locked="0" layoutInCell="0" allowOverlap="1" relativeHeight="11" wp14:anchorId="3ED60A74">
+            <wp:anchor behindDoc="1" distT="0" distB="0" distL="0" distR="0" simplePos="0" locked="0" layoutInCell="0" allowOverlap="1" relativeHeight="13" wp14:anchorId="3ED60A74">
               <wp:simplePos x="0" y="0"/>
               <wp:positionH relativeFrom="page">
                 <wp:posOffset>5939790</wp:posOffset>
@@ -17076,7 +16890,7 @@
               <wp:positionV relativeFrom="page">
                 <wp:posOffset>574675</wp:posOffset>
               </wp:positionV>
-              <wp:extent cx="637540" cy="151130"/>
+              <wp:extent cx="638175" cy="151765"/>
               <wp:effectExtent l="0" t="0" r="0" b="0"/>
               <wp:wrapNone/>
               <wp:docPr id="58" name="Text Box 9"/>
@@ -17087,7 +16901,7 @@
                     <wps:spPr>
                       <a:xfrm>
                         <a:off x="0" y="0"/>
-                        <a:ext cx="636840" cy="150480"/>
+                        <a:ext cx="637560" cy="151200"/>
                       </a:xfrm>
                       <a:prstGeom prst="rect">
                         <a:avLst/>
@@ -17135,7 +16949,7 @@
         </mc:Choice>
         <mc:Fallback>
           <w:pict>
-            <v:rect id="shape_0" ID="Text Box 9" path="m0,0l-2147483645,0l-2147483645,-2147483646l0,-2147483646xe" stroked="f" style="position:absolute;margin-left:467.7pt;margin-top:45.25pt;width:50.1pt;height:11.8pt;mso-wrap-style:square;v-text-anchor:top;mso-position-horizontal-relative:page;mso-position-vertical-relative:page" wp14:anchorId="3ED60A74">
+            <v:rect id="shape_0" ID="Text Box 9" path="m0,0l-2147483645,0l-2147483645,-2147483646l0,-2147483646xe" stroked="f" style="position:absolute;margin-left:467.7pt;margin-top:45.25pt;width:50.15pt;height:11.85pt;mso-wrap-style:square;v-text-anchor:top;mso-position-horizontal-relative:page;mso-position-vertical-relative:page" wp14:anchorId="3ED60A74">
               <v:fill o:detectmouseclick="t" on="false"/>
               <v:stroke color="#3465a4" joinstyle="round" endcap="flat"/>
               <v:textbox>
@@ -17174,7 +16988,7 @@
   <w:p>
     <w:pPr>
       <w:pStyle w:val="Corpodotexto"/>
-      <w:spacing w:lineRule="auto" w:line="9"/>
+      <w:spacing w:lineRule="auto" w:line="7"/>
       <w:rPr/>
     </w:pPr>
     <w:r>
@@ -17182,15 +16996,15 @@
       <mc:AlternateContent>
         <mc:Choice Requires="wpg">
           <w:drawing>
-            <wp:anchor behindDoc="1" distT="0" distB="0" distL="0" distR="0" simplePos="0" locked="0" layoutInCell="0" allowOverlap="1" relativeHeight="40" wp14:anchorId="678EC335">
+            <wp:anchor behindDoc="1" distT="0" distB="0" distL="0" distR="0" simplePos="0" locked="0" layoutInCell="0" allowOverlap="1" relativeHeight="56" wp14:anchorId="678EC335">
               <wp:simplePos x="0" y="0"/>
               <wp:positionH relativeFrom="page">
-                <wp:posOffset>1143000</wp:posOffset>
+                <wp:posOffset>1143635</wp:posOffset>
               </wp:positionH>
               <wp:positionV relativeFrom="page">
                 <wp:posOffset>580390</wp:posOffset>
               </wp:positionV>
-              <wp:extent cx="5488940" cy="7620"/>
+              <wp:extent cx="5488940" cy="6985"/>
               <wp:effectExtent l="0" t="0" r="0" b="0"/>
               <wp:wrapNone/>
               <wp:docPr id="65" name="Group 11_0"/>
@@ -17201,9 +17015,9 @@
                     <wpg:grpSpPr>
                       <a:xfrm>
                         <a:off x="0" y="0"/>
-                        <a:ext cx="5488200" cy="6840"/>
-                        <a:chOff x="1143000" y="580320"/>
-                        <a:chExt cx="5488200" cy="6840"/>
+                        <a:ext cx="5488200" cy="6480"/>
+                        <a:chOff x="1143720" y="580320"/>
+                        <a:chExt cx="5488200" cy="6480"/>
                       </a:xfrm>
                     </wpg:grpSpPr>
                     <wps:wsp>
@@ -17236,7 +17050,7 @@
                       <wps:spPr>
                         <a:xfrm rot="21599400">
                           <a:off x="2744640" y="0"/>
-                          <a:ext cx="5040" cy="6840"/>
+                          <a:ext cx="4320" cy="6480"/>
                         </a:xfrm>
                         <a:prstGeom prst="rect">
                           <a:avLst/>
@@ -17289,17 +17103,17 @@
         </mc:Choice>
         <mc:Fallback>
           <w:pict>
-            <v:group id="shape_0" alt="Group 11_0" style="position:absolute;margin-left:90pt;margin-top:45.7pt;width:432.1pt;height:0.55pt" coordorigin="1800,914" coordsize="8642,11">
-              <v:line id="shape_0" from="1800,922" to="6121,922" stroked="t" style="position:absolute;flip:y;mso-position-horizontal-relative:page;mso-position-vertical-relative:page">
+            <v:group id="shape_0" alt="Group 11_0" style="position:absolute;margin-left:90.05pt;margin-top:45.7pt;width:432.1pt;height:0.5pt" coordorigin="1801,914" coordsize="8642,10">
+              <v:line id="shape_0" from="1801,922" to="6122,922" stroked="t" style="position:absolute;flip:y;mso-position-horizontal-relative:page;mso-position-vertical-relative:page">
                 <v:stroke color="black" weight="6480" joinstyle="round" endcap="flat"/>
                 <v:fill o:detectmouseclick="t" on="false"/>
                 <w10:wrap type="none"/>
               </v:line>
-              <v:rect id="shape_0" path="m0,0l-2147483645,0l-2147483645,-2147483646l0,-2147483646xe" fillcolor="black" stroked="f" style="position:absolute;left:6122;top:914;width:7;height:10;mso-wrap-style:none;v-text-anchor:middle;rotation:360;mso-position-horizontal-relative:page;mso-position-vertical-relative:page">
+              <v:rect id="shape_0" path="m0,0l-2147483645,0l-2147483645,-2147483646l0,-2147483646xe" fillcolor="black" stroked="f" style="position:absolute;left:6123;top:914;width:6;height:9;mso-wrap-style:none;v-text-anchor:middle;rotation:360;mso-position-horizontal-relative:page;mso-position-vertical-relative:page">
                 <v:fill o:detectmouseclick="t" type="solid" color2="white"/>
                 <v:stroke color="#3465a4" joinstyle="round" endcap="flat"/>
               </v:rect>
-              <v:line id="shape_0" from="6131,917" to="10442,919" stroked="t" style="position:absolute;flip:y;mso-position-horizontal-relative:page;mso-position-vertical-relative:page">
+              <v:line id="shape_0" from="6132,917" to="10443,919" stroked="t" style="position:absolute;flip:y;mso-position-horizontal-relative:page;mso-position-vertical-relative:page">
                 <v:stroke color="black" weight="6480" joinstyle="round" endcap="flat"/>
                 <v:fill o:detectmouseclick="t" on="false"/>
               </v:line>
@@ -17310,7 +17124,7 @@
       <mc:AlternateContent>
         <mc:Choice Requires="wps">
           <w:drawing>
-            <wp:anchor behindDoc="1" distT="0" distB="0" distL="0" distR="0" simplePos="0" locked="0" layoutInCell="0" allowOverlap="1" relativeHeight="41" wp14:anchorId="6AE3C3A9">
+            <wp:anchor behindDoc="1" distT="0" distB="0" distL="0" distR="0" simplePos="0" locked="0" layoutInCell="0" allowOverlap="1" relativeHeight="57" wp14:anchorId="6AE3C3A9">
               <wp:simplePos x="0" y="0"/>
               <wp:positionH relativeFrom="page">
                 <wp:posOffset>1198880</wp:posOffset>
@@ -17318,7 +17132,7 @@
               <wp:positionV relativeFrom="page">
                 <wp:posOffset>574675</wp:posOffset>
               </wp:positionV>
-              <wp:extent cx="1327785" cy="151130"/>
+              <wp:extent cx="1328420" cy="151765"/>
               <wp:effectExtent l="0" t="0" r="0" b="0"/>
               <wp:wrapNone/>
               <wp:docPr id="66" name="Text Box 10_0"/>
@@ -17329,7 +17143,7 @@
                     <wps:spPr>
                       <a:xfrm>
                         <a:off x="0" y="0"/>
-                        <a:ext cx="1327320" cy="150480"/>
+                        <a:ext cx="1327680" cy="151200"/>
                       </a:xfrm>
                       <a:prstGeom prst="rect">
                         <a:avLst/>
@@ -17377,7 +17191,7 @@
         </mc:Choice>
         <mc:Fallback>
           <w:pict>
-            <v:rect id="shape_0" ID="Text Box 10_0" path="m0,0l-2147483645,0l-2147483645,-2147483646l0,-2147483646xe" stroked="f" style="position:absolute;margin-left:94.4pt;margin-top:45.25pt;width:104.45pt;height:11.8pt;mso-wrap-style:square;v-text-anchor:top;mso-position-horizontal-relative:page;mso-position-vertical-relative:page" wp14:anchorId="6AE3C3A9">
+            <v:rect id="shape_0" ID="Text Box 10_0" path="m0,0l-2147483645,0l-2147483645,-2147483646l0,-2147483646xe" stroked="f" style="position:absolute;margin-left:94.4pt;margin-top:45.25pt;width:104.5pt;height:11.85pt;mso-wrap-style:square;v-text-anchor:top;mso-position-horizontal-relative:page;mso-position-vertical-relative:page" wp14:anchorId="6AE3C3A9">
               <v:fill o:detectmouseclick="t" on="false"/>
               <v:stroke color="#3465a4" joinstyle="round" endcap="flat"/>
               <v:textbox>
@@ -17409,7 +17223,7 @@
       <mc:AlternateContent>
         <mc:Choice Requires="wps">
           <w:drawing>
-            <wp:anchor behindDoc="1" distT="0" distB="0" distL="0" distR="0" simplePos="0" locked="0" layoutInCell="0" allowOverlap="1" relativeHeight="42" wp14:anchorId="3ED60A74">
+            <wp:anchor behindDoc="1" distT="0" distB="0" distL="0" distR="0" simplePos="0" locked="0" layoutInCell="0" allowOverlap="1" relativeHeight="59" wp14:anchorId="3ED60A74">
               <wp:simplePos x="0" y="0"/>
               <wp:positionH relativeFrom="page">
                 <wp:posOffset>5939790</wp:posOffset>
@@ -17417,7 +17231,7 @@
               <wp:positionV relativeFrom="page">
                 <wp:posOffset>574675</wp:posOffset>
               </wp:positionV>
-              <wp:extent cx="637540" cy="151130"/>
+              <wp:extent cx="638175" cy="151765"/>
               <wp:effectExtent l="0" t="0" r="0" b="0"/>
               <wp:wrapNone/>
               <wp:docPr id="68" name="Text Box 9_0"/>
@@ -17428,7 +17242,7 @@
                     <wps:spPr>
                       <a:xfrm>
                         <a:off x="0" y="0"/>
-                        <a:ext cx="636840" cy="150480"/>
+                        <a:ext cx="637560" cy="151200"/>
                       </a:xfrm>
                       <a:prstGeom prst="rect">
                         <a:avLst/>
@@ -17476,7 +17290,7 @@
         </mc:Choice>
         <mc:Fallback>
           <w:pict>
-            <v:rect id="shape_0" ID="Text Box 9_0" path="m0,0l-2147483645,0l-2147483645,-2147483646l0,-2147483646xe" stroked="f" style="position:absolute;margin-left:467.7pt;margin-top:45.25pt;width:50.1pt;height:11.8pt;mso-wrap-style:square;v-text-anchor:top;mso-position-horizontal-relative:page;mso-position-vertical-relative:page" wp14:anchorId="3ED60A74">
+            <v:rect id="shape_0" ID="Text Box 9_0" path="m0,0l-2147483645,0l-2147483645,-2147483646l0,-2147483646xe" stroked="f" style="position:absolute;margin-left:467.7pt;margin-top:45.25pt;width:50.15pt;height:11.85pt;mso-wrap-style:square;v-text-anchor:top;mso-position-horizontal-relative:page;mso-position-vertical-relative:page" wp14:anchorId="3ED60A74">
               <v:fill o:detectmouseclick="t" on="false"/>
               <v:stroke color="#3465a4" joinstyle="round" endcap="flat"/>
               <v:textbox>
@@ -17515,7 +17329,7 @@
   <w:p>
     <w:pPr>
       <w:pStyle w:val="Corpodotexto"/>
-      <w:spacing w:lineRule="auto" w:line="9"/>
+      <w:spacing w:lineRule="auto" w:line="7"/>
       <w:rPr/>
     </w:pPr>
     <w:r>
@@ -17523,15 +17337,15 @@
       <mc:AlternateContent>
         <mc:Choice Requires="wpg">
           <w:drawing>
-            <wp:anchor behindDoc="1" distT="0" distB="0" distL="0" distR="0" simplePos="0" locked="0" layoutInCell="0" allowOverlap="1" relativeHeight="46" wp14:anchorId="678EC335">
+            <wp:anchor behindDoc="1" distT="0" distB="0" distL="0" distR="0" simplePos="0" locked="0" layoutInCell="0" allowOverlap="1" relativeHeight="66" wp14:anchorId="678EC335">
               <wp:simplePos x="0" y="0"/>
               <wp:positionH relativeFrom="page">
-                <wp:posOffset>1143000</wp:posOffset>
+                <wp:posOffset>1143635</wp:posOffset>
               </wp:positionH>
               <wp:positionV relativeFrom="page">
                 <wp:posOffset>580390</wp:posOffset>
               </wp:positionV>
-              <wp:extent cx="5488940" cy="7620"/>
+              <wp:extent cx="5488940" cy="6985"/>
               <wp:effectExtent l="0" t="0" r="0" b="0"/>
               <wp:wrapNone/>
               <wp:docPr id="76" name="Group 11_1"/>
@@ -17542,9 +17356,9 @@
                     <wpg:grpSpPr>
                       <a:xfrm>
                         <a:off x="0" y="0"/>
-                        <a:ext cx="5488200" cy="6840"/>
-                        <a:chOff x="1143000" y="580320"/>
-                        <a:chExt cx="5488200" cy="6840"/>
+                        <a:ext cx="5488200" cy="6480"/>
+                        <a:chOff x="1143720" y="580320"/>
+                        <a:chExt cx="5488200" cy="6480"/>
                       </a:xfrm>
                     </wpg:grpSpPr>
                     <wps:wsp>
@@ -17577,7 +17391,7 @@
                       <wps:spPr>
                         <a:xfrm rot="21599400">
                           <a:off x="2744640" y="0"/>
-                          <a:ext cx="5040" cy="6840"/>
+                          <a:ext cx="4320" cy="6480"/>
                         </a:xfrm>
                         <a:prstGeom prst="rect">
                           <a:avLst/>
@@ -17630,17 +17444,17 @@
         </mc:Choice>
         <mc:Fallback>
           <w:pict>
-            <v:group id="shape_0" alt="Group 11_1" style="position:absolute;margin-left:90pt;margin-top:45.7pt;width:432.1pt;height:0.55pt" coordorigin="1800,914" coordsize="8642,11">
-              <v:line id="shape_0" from="1800,922" to="6121,922" stroked="t" style="position:absolute;flip:y;mso-position-horizontal-relative:page;mso-position-vertical-relative:page">
+            <v:group id="shape_0" alt="Group 11_1" style="position:absolute;margin-left:90.05pt;margin-top:45.7pt;width:432.1pt;height:0.5pt" coordorigin="1801,914" coordsize="8642,10">
+              <v:line id="shape_0" from="1801,922" to="6122,922" stroked="t" style="position:absolute;flip:y;mso-position-horizontal-relative:page;mso-position-vertical-relative:page">
                 <v:stroke color="black" weight="6480" joinstyle="round" endcap="flat"/>
                 <v:fill o:detectmouseclick="t" on="false"/>
                 <w10:wrap type="none"/>
               </v:line>
-              <v:rect id="shape_0" path="m0,0l-2147483645,0l-2147483645,-2147483646l0,-2147483646xe" fillcolor="black" stroked="f" style="position:absolute;left:6122;top:914;width:7;height:10;mso-wrap-style:none;v-text-anchor:middle;rotation:360;mso-position-horizontal-relative:page;mso-position-vertical-relative:page">
+              <v:rect id="shape_0" path="m0,0l-2147483645,0l-2147483645,-2147483646l0,-2147483646xe" fillcolor="black" stroked="f" style="position:absolute;left:6123;top:914;width:6;height:9;mso-wrap-style:none;v-text-anchor:middle;rotation:360;mso-position-horizontal-relative:page;mso-position-vertical-relative:page">
                 <v:fill o:detectmouseclick="t" type="solid" color2="white"/>
                 <v:stroke color="#3465a4" joinstyle="round" endcap="flat"/>
               </v:rect>
-              <v:line id="shape_0" from="6131,917" to="10442,919" stroked="t" style="position:absolute;flip:y;mso-position-horizontal-relative:page;mso-position-vertical-relative:page">
+              <v:line id="shape_0" from="6132,917" to="10443,919" stroked="t" style="position:absolute;flip:y;mso-position-horizontal-relative:page;mso-position-vertical-relative:page">
                 <v:stroke color="black" weight="6480" joinstyle="round" endcap="flat"/>
                 <v:fill o:detectmouseclick="t" on="false"/>
               </v:line>
@@ -17651,7 +17465,7 @@
       <mc:AlternateContent>
         <mc:Choice Requires="wps">
           <w:drawing>
-            <wp:anchor behindDoc="1" distT="0" distB="0" distL="0" distR="0" simplePos="0" locked="0" layoutInCell="0" allowOverlap="1" relativeHeight="47" wp14:anchorId="6AE3C3A9">
+            <wp:anchor behindDoc="1" distT="0" distB="0" distL="0" distR="0" simplePos="0" locked="0" layoutInCell="0" allowOverlap="1" relativeHeight="67" wp14:anchorId="6AE3C3A9">
               <wp:simplePos x="0" y="0"/>
               <wp:positionH relativeFrom="page">
                 <wp:posOffset>1198880</wp:posOffset>
@@ -17659,7 +17473,7 @@
               <wp:positionV relativeFrom="page">
                 <wp:posOffset>574675</wp:posOffset>
               </wp:positionV>
-              <wp:extent cx="1327785" cy="151130"/>
+              <wp:extent cx="1328420" cy="151765"/>
               <wp:effectExtent l="0" t="0" r="0" b="0"/>
               <wp:wrapNone/>
               <wp:docPr id="77" name="Text Box 10_1"/>
@@ -17670,7 +17484,7 @@
                     <wps:spPr>
                       <a:xfrm>
                         <a:off x="0" y="0"/>
-                        <a:ext cx="1327320" cy="150480"/>
+                        <a:ext cx="1327680" cy="151200"/>
                       </a:xfrm>
                       <a:prstGeom prst="rect">
                         <a:avLst/>
@@ -17718,7 +17532,7 @@
         </mc:Choice>
         <mc:Fallback>
           <w:pict>
-            <v:rect id="shape_0" ID="Text Box 10_1" path="m0,0l-2147483645,0l-2147483645,-2147483646l0,-2147483646xe" stroked="f" style="position:absolute;margin-left:94.4pt;margin-top:45.25pt;width:104.45pt;height:11.8pt;mso-wrap-style:square;v-text-anchor:top;mso-position-horizontal-relative:page;mso-position-vertical-relative:page" wp14:anchorId="6AE3C3A9">
+            <v:rect id="shape_0" ID="Text Box 10_1" path="m0,0l-2147483645,0l-2147483645,-2147483646l0,-2147483646xe" stroked="f" style="position:absolute;margin-left:94.4pt;margin-top:45.25pt;width:104.5pt;height:11.85pt;mso-wrap-style:square;v-text-anchor:top;mso-position-horizontal-relative:page;mso-position-vertical-relative:page" wp14:anchorId="6AE3C3A9">
               <v:fill o:detectmouseclick="t" on="false"/>
               <v:stroke color="#3465a4" joinstyle="round" endcap="flat"/>
               <v:textbox>
@@ -17750,7 +17564,7 @@
       <mc:AlternateContent>
         <mc:Choice Requires="wps">
           <w:drawing>
-            <wp:anchor behindDoc="1" distT="0" distB="0" distL="0" distR="0" simplePos="0" locked="0" layoutInCell="0" allowOverlap="1" relativeHeight="48" wp14:anchorId="3ED60A74">
+            <wp:anchor behindDoc="1" distT="0" distB="0" distL="0" distR="0" simplePos="0" locked="0" layoutInCell="0" allowOverlap="1" relativeHeight="68" wp14:anchorId="3ED60A74">
               <wp:simplePos x="0" y="0"/>
               <wp:positionH relativeFrom="page">
                 <wp:posOffset>5939790</wp:posOffset>
@@ -17758,7 +17572,7 @@
               <wp:positionV relativeFrom="page">
                 <wp:posOffset>574675</wp:posOffset>
               </wp:positionV>
-              <wp:extent cx="637540" cy="151130"/>
+              <wp:extent cx="638175" cy="151765"/>
               <wp:effectExtent l="0" t="0" r="0" b="0"/>
               <wp:wrapNone/>
               <wp:docPr id="79" name="Text Box 9_1"/>
@@ -17769,7 +17583,7 @@
                     <wps:spPr>
                       <a:xfrm>
                         <a:off x="0" y="0"/>
-                        <a:ext cx="636840" cy="150480"/>
+                        <a:ext cx="637560" cy="151200"/>
                       </a:xfrm>
                       <a:prstGeom prst="rect">
                         <a:avLst/>
@@ -17817,7 +17631,7 @@
         </mc:Choice>
         <mc:Fallback>
           <w:pict>
-            <v:rect id="shape_0" ID="Text Box 9_1" path="m0,0l-2147483645,0l-2147483645,-2147483646l0,-2147483646xe" stroked="f" style="position:absolute;margin-left:467.7pt;margin-top:45.25pt;width:50.1pt;height:11.8pt;mso-wrap-style:square;v-text-anchor:top;mso-position-horizontal-relative:page;mso-position-vertical-relative:page" wp14:anchorId="3ED60A74">
+            <v:rect id="shape_0" ID="Text Box 9_1" path="m0,0l-2147483645,0l-2147483645,-2147483646l0,-2147483646xe" stroked="f" style="position:absolute;margin-left:467.7pt;margin-top:45.25pt;width:50.15pt;height:11.85pt;mso-wrap-style:square;v-text-anchor:top;mso-position-horizontal-relative:page;mso-position-vertical-relative:page" wp14:anchorId="3ED60A74">
               <v:fill o:detectmouseclick="t" on="false"/>
               <v:stroke color="#3465a4" joinstyle="round" endcap="flat"/>
               <v:textbox>
@@ -17856,7 +17670,7 @@
   <w:p>
     <w:pPr>
       <w:pStyle w:val="Corpodotexto"/>
-      <w:spacing w:lineRule="auto" w:line="9"/>
+      <w:spacing w:lineRule="auto" w:line="7"/>
       <w:rPr/>
     </w:pPr>
     <w:r>
@@ -17864,15 +17678,15 @@
       <mc:AlternateContent>
         <mc:Choice Requires="wpg">
           <w:drawing>
-            <wp:anchor behindDoc="1" distT="0" distB="0" distL="0" distR="0" simplePos="0" locked="0" layoutInCell="0" allowOverlap="1" relativeHeight="52" wp14:anchorId="678EC335">
+            <wp:anchor behindDoc="1" distT="0" distB="0" distL="0" distR="0" simplePos="0" locked="0" layoutInCell="0" allowOverlap="1" relativeHeight="72" wp14:anchorId="678EC335">
               <wp:simplePos x="0" y="0"/>
               <wp:positionH relativeFrom="page">
-                <wp:posOffset>1143000</wp:posOffset>
+                <wp:posOffset>1143635</wp:posOffset>
               </wp:positionH>
               <wp:positionV relativeFrom="page">
                 <wp:posOffset>580390</wp:posOffset>
               </wp:positionV>
-              <wp:extent cx="5488940" cy="7620"/>
+              <wp:extent cx="5488940" cy="6985"/>
               <wp:effectExtent l="0" t="0" r="0" b="0"/>
               <wp:wrapNone/>
               <wp:docPr id="87" name="Group 11_2"/>
@@ -17883,9 +17697,9 @@
                     <wpg:grpSpPr>
                       <a:xfrm>
                         <a:off x="0" y="0"/>
-                        <a:ext cx="5488200" cy="6840"/>
-                        <a:chOff x="1143000" y="580320"/>
-                        <a:chExt cx="5488200" cy="6840"/>
+                        <a:ext cx="5488200" cy="6480"/>
+                        <a:chOff x="1143720" y="580320"/>
+                        <a:chExt cx="5488200" cy="6480"/>
                       </a:xfrm>
                     </wpg:grpSpPr>
                     <wps:wsp>
@@ -17918,7 +17732,7 @@
                       <wps:spPr>
                         <a:xfrm rot="21599400">
                           <a:off x="2744640" y="0"/>
-                          <a:ext cx="5040" cy="6840"/>
+                          <a:ext cx="4320" cy="6480"/>
                         </a:xfrm>
                         <a:prstGeom prst="rect">
                           <a:avLst/>
@@ -17971,17 +17785,17 @@
         </mc:Choice>
         <mc:Fallback>
           <w:pict>
-            <v:group id="shape_0" alt="Group 11_2" style="position:absolute;margin-left:90pt;margin-top:45.7pt;width:432.1pt;height:0.55pt" coordorigin="1800,914" coordsize="8642,11">
-              <v:line id="shape_0" from="1800,922" to="6121,922" stroked="t" style="position:absolute;flip:y;mso-position-horizontal-relative:page;mso-position-vertical-relative:page">
+            <v:group id="shape_0" alt="Group 11_2" style="position:absolute;margin-left:90.05pt;margin-top:45.7pt;width:432.1pt;height:0.5pt" coordorigin="1801,914" coordsize="8642,10">
+              <v:line id="shape_0" from="1801,922" to="6122,922" stroked="t" style="position:absolute;flip:y;mso-position-horizontal-relative:page;mso-position-vertical-relative:page">
                 <v:stroke color="black" weight="6480" joinstyle="round" endcap="flat"/>
                 <v:fill o:detectmouseclick="t" on="false"/>
                 <w10:wrap type="none"/>
               </v:line>
-              <v:rect id="shape_0" path="m0,0l-2147483645,0l-2147483645,-2147483646l0,-2147483646xe" fillcolor="black" stroked="f" style="position:absolute;left:6122;top:914;width:7;height:10;mso-wrap-style:none;v-text-anchor:middle;rotation:360;mso-position-horizontal-relative:page;mso-position-vertical-relative:page">
+              <v:rect id="shape_0" path="m0,0l-2147483645,0l-2147483645,-2147483646l0,-2147483646xe" fillcolor="black" stroked="f" style="position:absolute;left:6123;top:914;width:6;height:9;mso-wrap-style:none;v-text-anchor:middle;rotation:360;mso-position-horizontal-relative:page;mso-position-vertical-relative:page">
                 <v:fill o:detectmouseclick="t" type="solid" color2="white"/>
                 <v:stroke color="#3465a4" joinstyle="round" endcap="flat"/>
               </v:rect>
-              <v:line id="shape_0" from="6131,917" to="10442,919" stroked="t" style="position:absolute;flip:y;mso-position-horizontal-relative:page;mso-position-vertical-relative:page">
+              <v:line id="shape_0" from="6132,917" to="10443,919" stroked="t" style="position:absolute;flip:y;mso-position-horizontal-relative:page;mso-position-vertical-relative:page">
                 <v:stroke color="black" weight="6480" joinstyle="round" endcap="flat"/>
                 <v:fill o:detectmouseclick="t" on="false"/>
               </v:line>
@@ -17992,7 +17806,7 @@
       <mc:AlternateContent>
         <mc:Choice Requires="wps">
           <w:drawing>
-            <wp:anchor behindDoc="1" distT="0" distB="0" distL="0" distR="0" simplePos="0" locked="0" layoutInCell="0" allowOverlap="1" relativeHeight="53" wp14:anchorId="6AE3C3A9">
+            <wp:anchor behindDoc="1" distT="0" distB="0" distL="0" distR="0" simplePos="0" locked="0" layoutInCell="0" allowOverlap="1" relativeHeight="73" wp14:anchorId="6AE3C3A9">
               <wp:simplePos x="0" y="0"/>
               <wp:positionH relativeFrom="page">
                 <wp:posOffset>1198880</wp:posOffset>
@@ -18000,7 +17814,7 @@
               <wp:positionV relativeFrom="page">
                 <wp:posOffset>574675</wp:posOffset>
               </wp:positionV>
-              <wp:extent cx="1327785" cy="151130"/>
+              <wp:extent cx="1328420" cy="151765"/>
               <wp:effectExtent l="0" t="0" r="0" b="0"/>
               <wp:wrapNone/>
               <wp:docPr id="88" name="Text Box 10_2"/>
@@ -18011,7 +17825,7 @@
                     <wps:spPr>
                       <a:xfrm>
                         <a:off x="0" y="0"/>
-                        <a:ext cx="1327320" cy="150480"/>
+                        <a:ext cx="1327680" cy="151200"/>
                       </a:xfrm>
                       <a:prstGeom prst="rect">
                         <a:avLst/>
@@ -18059,7 +17873,7 @@
         </mc:Choice>
         <mc:Fallback>
           <w:pict>
-            <v:rect id="shape_0" ID="Text Box 10_2" path="m0,0l-2147483645,0l-2147483645,-2147483646l0,-2147483646xe" stroked="f" style="position:absolute;margin-left:94.4pt;margin-top:45.25pt;width:104.45pt;height:11.8pt;mso-wrap-style:square;v-text-anchor:top;mso-position-horizontal-relative:page;mso-position-vertical-relative:page" wp14:anchorId="6AE3C3A9">
+            <v:rect id="shape_0" ID="Text Box 10_2" path="m0,0l-2147483645,0l-2147483645,-2147483646l0,-2147483646xe" stroked="f" style="position:absolute;margin-left:94.4pt;margin-top:45.25pt;width:104.5pt;height:11.85pt;mso-wrap-style:square;v-text-anchor:top;mso-position-horizontal-relative:page;mso-position-vertical-relative:page" wp14:anchorId="6AE3C3A9">
               <v:fill o:detectmouseclick="t" on="false"/>
               <v:stroke color="#3465a4" joinstyle="round" endcap="flat"/>
               <v:textbox>
@@ -18091,7 +17905,7 @@
       <mc:AlternateContent>
         <mc:Choice Requires="wps">
           <w:drawing>
-            <wp:anchor behindDoc="1" distT="0" distB="0" distL="0" distR="0" simplePos="0" locked="0" layoutInCell="0" allowOverlap="1" relativeHeight="54" wp14:anchorId="3ED60A74">
+            <wp:anchor behindDoc="1" distT="0" distB="0" distL="0" distR="0" simplePos="0" locked="0" layoutInCell="0" allowOverlap="1" relativeHeight="74" wp14:anchorId="3ED60A74">
               <wp:simplePos x="0" y="0"/>
               <wp:positionH relativeFrom="page">
                 <wp:posOffset>5939790</wp:posOffset>
@@ -18099,7 +17913,7 @@
               <wp:positionV relativeFrom="page">
                 <wp:posOffset>574675</wp:posOffset>
               </wp:positionV>
-              <wp:extent cx="637540" cy="151130"/>
+              <wp:extent cx="638175" cy="151765"/>
               <wp:effectExtent l="0" t="0" r="0" b="0"/>
               <wp:wrapNone/>
               <wp:docPr id="90" name="Text Box 9_2"/>
@@ -18110,7 +17924,7 @@
                     <wps:spPr>
                       <a:xfrm>
                         <a:off x="0" y="0"/>
-                        <a:ext cx="636840" cy="150480"/>
+                        <a:ext cx="637560" cy="151200"/>
                       </a:xfrm>
                       <a:prstGeom prst="rect">
                         <a:avLst/>
@@ -18158,7 +17972,7 @@
         </mc:Choice>
         <mc:Fallback>
           <w:pict>
-            <v:rect id="shape_0" ID="Text Box 9_2" path="m0,0l-2147483645,0l-2147483645,-2147483646l0,-2147483646xe" stroked="f" style="position:absolute;margin-left:467.7pt;margin-top:45.25pt;width:50.1pt;height:11.8pt;mso-wrap-style:square;v-text-anchor:top;mso-position-horizontal-relative:page;mso-position-vertical-relative:page" wp14:anchorId="3ED60A74">
+            <v:rect id="shape_0" ID="Text Box 9_2" path="m0,0l-2147483645,0l-2147483645,-2147483646l0,-2147483646xe" stroked="f" style="position:absolute;margin-left:467.7pt;margin-top:45.25pt;width:50.15pt;height:11.85pt;mso-wrap-style:square;v-text-anchor:top;mso-position-horizontal-relative:page;mso-position-vertical-relative:page" wp14:anchorId="3ED60A74">
               <v:fill o:detectmouseclick="t" on="false"/>
               <v:stroke color="#3465a4" joinstyle="round" endcap="flat"/>
               <v:textbox>

</xml_diff>

<commit_message>
atualizando o diagrama e o levantamento de requisitos
</commit_message>
<xml_diff>
--- a/Levantamento de Requisitos/Projeto Classificados.docx
+++ b/Levantamento de Requisitos/Projeto Classificados.docx
@@ -230,20 +230,6 @@
         </w:rPr>
         <w:tab/>
         <w:tab/>
-      </w:r>
-    </w:p>
-    <w:p>
-      <w:pPr>
-        <w:pStyle w:val="Corpodotexto"/>
-        <w:rPr>
-          <w:b/>
-          <w:b/>
-        </w:rPr>
-      </w:pPr>
-      <w:r>
-        <w:rPr>
-          <w:b/>
-        </w:rPr>
       </w:r>
     </w:p>
     <w:p>
@@ -1357,7 +1343,7 @@
           <w:docPartGallery w:val="Table of Contents"/>
           <w:docPartUnique w:val="true"/>
         </w:docPartObj>
-        <w:id w:val="1975424669"/>
+        <w:id w:val="355435534"/>
       </w:sdtPr>
       <w:sdtContent>
         <w:p>
@@ -2516,7 +2502,7 @@
               <mc:Choice Requires="wpg">
                 <w:drawing>
                   <wp:inline distT="0" distB="0" distL="0" distR="0" wp14:anchorId="11D5DDC1">
-                    <wp:extent cx="5525770" cy="1270"/>
+                    <wp:extent cx="5526405" cy="1270"/>
                     <wp:effectExtent l="12700" t="0" r="13335" b="0"/>
                     <wp:docPr id="21" name="Forma13"/>
                     <a:graphic xmlns:a="http://schemas.openxmlformats.org/drawingml/2006/main">
@@ -2526,17 +2512,17 @@
                           <wpg:grpSpPr>
                             <a:xfrm>
                               <a:off x="0" y="0"/>
-                              <a:ext cx="5525280" cy="720"/>
+                              <a:ext cx="5525640" cy="720"/>
                               <a:chOff x="0" y="-1440"/>
-                              <a:chExt cx="5525280" cy="720"/>
+                              <a:chExt cx="5525640" cy="720"/>
                             </a:xfrm>
                           </wpg:grpSpPr>
                           <wps:wsp>
                             <wps:cNvSpPr/>
                             <wps:spPr>
-                              <a:xfrm flipV="1">
+                              <a:xfrm>
                                 <a:off x="0" y="0"/>
-                                <a:ext cx="5525280" cy="720"/>
+                                <a:ext cx="5525640" cy="720"/>
                               </a:xfrm>
                               <a:prstGeom prst="line">
                                 <a:avLst/>
@@ -2564,8 +2550,8 @@
               </mc:Choice>
               <mc:Fallback>
                 <w:pict>
-                  <v:group id="shape_0" alt="Forma13" style="position:absolute;margin-left:0pt;margin-top:-0.1pt;width:435pt;height:0pt" coordorigin="0,-2" coordsize="8700,0">
-                    <v:line id="shape_0" from="0,-2" to="8700,-2" stroked="t" style="position:absolute;flip:y;mso-position-vertical:top">
+                  <v:group id="shape_0" alt="Forma13" style="position:absolute;margin-left:0pt;margin-top:-0.1pt;width:435.05pt;height:0pt" coordorigin="0,-2" coordsize="8701,0">
+                    <v:line id="shape_0" from="0,-2" to="8701,-2" stroked="t" style="position:absolute;mso-position-vertical:top">
                       <v:stroke color="#1f487c" weight="27360" joinstyle="round" endcap="flat"/>
                       <v:fill o:detectmouseclick="t" on="false"/>
                       <w10:wrap type="square"/>
@@ -2814,7 +2800,7 @@
               <mc:Choice Requires="wpg">
                 <w:drawing>
                   <wp:inline distT="0" distB="0" distL="0" distR="0" wp14:anchorId="71094257">
-                    <wp:extent cx="5525770" cy="1270"/>
+                    <wp:extent cx="5526405" cy="1270"/>
                     <wp:effectExtent l="12700" t="0" r="13335" b="0"/>
                     <wp:docPr id="32" name="Forma20"/>
                     <a:graphic xmlns:a="http://schemas.openxmlformats.org/drawingml/2006/main">
@@ -2824,17 +2810,17 @@
                           <wpg:grpSpPr>
                             <a:xfrm>
                               <a:off x="0" y="0"/>
-                              <a:ext cx="5525280" cy="720"/>
+                              <a:ext cx="5525640" cy="720"/>
                               <a:chOff x="0" y="-1440"/>
-                              <a:chExt cx="5525280" cy="720"/>
+                              <a:chExt cx="5525640" cy="720"/>
                             </a:xfrm>
                           </wpg:grpSpPr>
                           <wps:wsp>
                             <wps:cNvSpPr/>
                             <wps:spPr>
-                              <a:xfrm flipV="1">
+                              <a:xfrm>
                                 <a:off x="0" y="0"/>
-                                <a:ext cx="5525280" cy="720"/>
+                                <a:ext cx="5525640" cy="720"/>
                               </a:xfrm>
                               <a:prstGeom prst="line">
                                 <a:avLst/>
@@ -2862,8 +2848,8 @@
               </mc:Choice>
               <mc:Fallback>
                 <w:pict>
-                  <v:group id="shape_0" alt="Forma20" style="position:absolute;margin-left:0pt;margin-top:-0.1pt;width:435pt;height:0pt" coordorigin="0,-2" coordsize="8700,0">
-                    <v:line id="shape_0" from="0,-2" to="8700,-2" stroked="t" style="position:absolute;flip:y;mso-position-vertical:top">
+                  <v:group id="shape_0" alt="Forma20" style="position:absolute;margin-left:0pt;margin-top:-0.1pt;width:435.05pt;height:0pt" coordorigin="0,-2" coordsize="8701,0">
+                    <v:line id="shape_0" from="0,-2" to="8701,-2" stroked="t" style="position:absolute;mso-position-vertical:top">
                       <v:stroke color="#1f487c" weight="27360" joinstyle="round" endcap="flat"/>
                       <v:fill o:detectmouseclick="t" on="false"/>
                       <w10:wrap type="square"/>
@@ -3915,7 +3901,7 @@
           <mc:Choice Requires="wpg">
             <w:drawing>
               <wp:inline distT="0" distB="0" distL="0" distR="0" wp14:anchorId="24635478">
-                <wp:extent cx="5525770" cy="1270"/>
+                <wp:extent cx="5526405" cy="1270"/>
                 <wp:effectExtent l="12700" t="0" r="13335" b="0"/>
                 <wp:docPr id="43" name="Forma27"/>
                 <a:graphic xmlns:a="http://schemas.openxmlformats.org/drawingml/2006/main">
@@ -3925,17 +3911,17 @@
                       <wpg:grpSpPr>
                         <a:xfrm>
                           <a:off x="0" y="0"/>
-                          <a:ext cx="5525280" cy="720"/>
+                          <a:ext cx="5525640" cy="720"/>
                           <a:chOff x="0" y="-1440"/>
-                          <a:chExt cx="5525280" cy="720"/>
+                          <a:chExt cx="5525640" cy="720"/>
                         </a:xfrm>
                       </wpg:grpSpPr>
                       <wps:wsp>
                         <wps:cNvSpPr/>
                         <wps:spPr>
-                          <a:xfrm flipV="1">
+                          <a:xfrm>
                             <a:off x="0" y="0"/>
-                            <a:ext cx="5525280" cy="720"/>
+                            <a:ext cx="5525640" cy="720"/>
                           </a:xfrm>
                           <a:prstGeom prst="line">
                             <a:avLst/>
@@ -3963,8 +3949,8 @@
           </mc:Choice>
           <mc:Fallback>
             <w:pict>
-              <v:group id="shape_0" alt="Forma27" style="position:absolute;margin-left:0pt;margin-top:-0.1pt;width:435pt;height:0pt" coordorigin="0,-2" coordsize="8700,0">
-                <v:line id="shape_0" from="0,-2" to="8700,-2" stroked="t" style="position:absolute;flip:y;mso-position-vertical:top">
+              <v:group id="shape_0" alt="Forma27" style="position:absolute;margin-left:0pt;margin-top:-0.1pt;width:435.05pt;height:0pt" coordorigin="0,-2" coordsize="8701,0">
+                <v:line id="shape_0" from="0,-2" to="8701,-2" stroked="t" style="position:absolute;mso-position-vertical:top">
                   <v:stroke color="#1f487c" weight="27360" joinstyle="round" endcap="flat"/>
                   <v:fill o:detectmouseclick="t" on="false"/>
                   <w10:wrap type="square"/>
@@ -4066,8 +4052,8 @@
       </w:tblPr>
       <w:tblGrid>
         <w:gridCol w:w="1024"/>
-        <w:gridCol w:w="5096"/>
-        <w:gridCol w:w="2457"/>
+        <w:gridCol w:w="5095"/>
+        <w:gridCol w:w="2458"/>
       </w:tblGrid>
       <w:tr>
         <w:trPr>
@@ -4107,7 +4093,7 @@
         </w:tc>
         <w:tc>
           <w:tcPr>
-            <w:tcW w:w="5096" w:type="dxa"/>
+            <w:tcW w:w="5095" w:type="dxa"/>
             <w:tcBorders/>
             <w:shd w:color="auto" w:fill="003366" w:val="clear"/>
           </w:tcPr>
@@ -4139,7 +4125,7 @@
         </w:tc>
         <w:tc>
           <w:tcPr>
-            <w:tcW w:w="2457" w:type="dxa"/>
+            <w:tcW w:w="2458" w:type="dxa"/>
             <w:tcBorders/>
             <w:shd w:color="auto" w:fill="003366" w:val="clear"/>
           </w:tcPr>
@@ -4203,7 +4189,7 @@
         </w:tc>
         <w:tc>
           <w:tcPr>
-            <w:tcW w:w="5096" w:type="dxa"/>
+            <w:tcW w:w="5095" w:type="dxa"/>
             <w:tcBorders>
               <w:top w:val="single" w:sz="4" w:space="0" w:color="003366"/>
               <w:left w:val="single" w:sz="4" w:space="0" w:color="003366"/>
@@ -4232,7 +4218,7 @@
         </w:tc>
         <w:tc>
           <w:tcPr>
-            <w:tcW w:w="2457" w:type="dxa"/>
+            <w:tcW w:w="2458" w:type="dxa"/>
             <w:tcBorders>
               <w:top w:val="single" w:sz="4" w:space="0" w:color="003366"/>
               <w:left w:val="single" w:sz="4" w:space="0" w:color="003366"/>
@@ -4294,7 +4280,7 @@
         </w:tc>
         <w:tc>
           <w:tcPr>
-            <w:tcW w:w="5096" w:type="dxa"/>
+            <w:tcW w:w="5095" w:type="dxa"/>
             <w:tcBorders>
               <w:top w:val="single" w:sz="4" w:space="0" w:color="003366"/>
               <w:left w:val="single" w:sz="4" w:space="0" w:color="003366"/>
@@ -4323,7 +4309,7 @@
         </w:tc>
         <w:tc>
           <w:tcPr>
-            <w:tcW w:w="2457" w:type="dxa"/>
+            <w:tcW w:w="2458" w:type="dxa"/>
             <w:tcBorders>
               <w:top w:val="single" w:sz="4" w:space="0" w:color="003366"/>
               <w:left w:val="single" w:sz="4" w:space="0" w:color="003366"/>
@@ -4385,7 +4371,7 @@
         </w:tc>
         <w:tc>
           <w:tcPr>
-            <w:tcW w:w="5096" w:type="dxa"/>
+            <w:tcW w:w="5095" w:type="dxa"/>
             <w:tcBorders>
               <w:top w:val="single" w:sz="4" w:space="0" w:color="003366"/>
               <w:left w:val="single" w:sz="4" w:space="0" w:color="003366"/>
@@ -4425,7 +4411,7 @@
         </w:tc>
         <w:tc>
           <w:tcPr>
-            <w:tcW w:w="2457" w:type="dxa"/>
+            <w:tcW w:w="2458" w:type="dxa"/>
             <w:tcBorders>
               <w:top w:val="single" w:sz="4" w:space="0" w:color="003366"/>
               <w:left w:val="single" w:sz="4" w:space="0" w:color="003366"/>
@@ -4487,7 +4473,7 @@
         </w:tc>
         <w:tc>
           <w:tcPr>
-            <w:tcW w:w="5096" w:type="dxa"/>
+            <w:tcW w:w="5095" w:type="dxa"/>
             <w:tcBorders>
               <w:top w:val="single" w:sz="4" w:space="0" w:color="003366"/>
               <w:left w:val="single" w:sz="4" w:space="0" w:color="003366"/>
@@ -4516,7 +4502,7 @@
         </w:tc>
         <w:tc>
           <w:tcPr>
-            <w:tcW w:w="2457" w:type="dxa"/>
+            <w:tcW w:w="2458" w:type="dxa"/>
             <w:tcBorders>
               <w:top w:val="single" w:sz="4" w:space="0" w:color="003366"/>
               <w:left w:val="single" w:sz="4" w:space="0" w:color="003366"/>
@@ -4571,19 +4557,13 @@
               <w:rPr>
                 <w:sz w:val="20"/>
               </w:rPr>
-              <w:t>RF.</w:t>
-            </w:r>
-            <w:r>
-              <w:rPr>
-                <w:sz w:val="20"/>
-              </w:rPr>
-              <w:t>5</w:t>
+              <w:t>RF.5</w:t>
             </w:r>
           </w:p>
         </w:tc>
         <w:tc>
           <w:tcPr>
-            <w:tcW w:w="5096" w:type="dxa"/>
+            <w:tcW w:w="5095" w:type="dxa"/>
             <w:tcBorders>
               <w:left w:val="single" w:sz="4" w:space="0" w:color="003366"/>
               <w:bottom w:val="single" w:sz="4" w:space="0" w:color="003366"/>
@@ -4611,7 +4591,7 @@
         </w:tc>
         <w:tc>
           <w:tcPr>
-            <w:tcW w:w="2457" w:type="dxa"/>
+            <w:tcW w:w="2458" w:type="dxa"/>
             <w:tcBorders>
               <w:left w:val="single" w:sz="4" w:space="0" w:color="003366"/>
               <w:bottom w:val="single" w:sz="4" w:space="0" w:color="003366"/>
@@ -4665,19 +4645,13 @@
               <w:rPr>
                 <w:sz w:val="20"/>
               </w:rPr>
-              <w:t>RF.</w:t>
-            </w:r>
-            <w:r>
-              <w:rPr>
-                <w:sz w:val="20"/>
-              </w:rPr>
-              <w:t>6</w:t>
+              <w:t>RF.6</w:t>
             </w:r>
           </w:p>
         </w:tc>
         <w:tc>
           <w:tcPr>
-            <w:tcW w:w="5096" w:type="dxa"/>
+            <w:tcW w:w="5095" w:type="dxa"/>
             <w:tcBorders>
               <w:left w:val="single" w:sz="4" w:space="0" w:color="003366"/>
               <w:bottom w:val="single" w:sz="4" w:space="0" w:color="003366"/>
@@ -4705,7 +4679,7 @@
         </w:tc>
         <w:tc>
           <w:tcPr>
-            <w:tcW w:w="2457" w:type="dxa"/>
+            <w:tcW w:w="2458" w:type="dxa"/>
             <w:tcBorders>
               <w:left w:val="single" w:sz="4" w:space="0" w:color="003366"/>
               <w:bottom w:val="single" w:sz="4" w:space="0" w:color="003366"/>
@@ -4759,19 +4733,13 @@
               <w:rPr>
                 <w:sz w:val="20"/>
               </w:rPr>
-              <w:t>RF.</w:t>
-            </w:r>
-            <w:r>
-              <w:rPr>
-                <w:sz w:val="20"/>
-              </w:rPr>
-              <w:t>7</w:t>
+              <w:t>RF.7</w:t>
             </w:r>
           </w:p>
         </w:tc>
         <w:tc>
           <w:tcPr>
-            <w:tcW w:w="5096" w:type="dxa"/>
+            <w:tcW w:w="5095" w:type="dxa"/>
             <w:tcBorders>
               <w:left w:val="single" w:sz="4" w:space="0" w:color="003366"/>
               <w:bottom w:val="single" w:sz="4" w:space="0" w:color="003366"/>
@@ -4793,13 +4761,43 @@
               <w:rPr>
                 <w:sz w:val="20"/>
               </w:rPr>
-              <w:t>Listar Por ID Interesse</w:t>
+              <w:t xml:space="preserve">Listar Interesse </w:t>
+            </w:r>
+            <w:r>
+              <w:rPr>
+                <w:sz w:val="20"/>
+              </w:rPr>
+              <w:t xml:space="preserve">Pelo </w:t>
+            </w:r>
+            <w:r>
+              <w:rPr>
+                <w:sz w:val="20"/>
+              </w:rPr>
+              <w:t xml:space="preserve">ID </w:t>
+            </w:r>
+            <w:r>
+              <w:rPr>
+                <w:sz w:val="20"/>
+              </w:rPr>
+              <w:t>Do An</w:t>
+            </w:r>
+            <w:r>
+              <w:rPr>
+                <w:sz w:val="20"/>
+              </w:rPr>
+              <w:t>ú</w:t>
+            </w:r>
+            <w:r>
+              <w:rPr>
+                <w:sz w:val="20"/>
+              </w:rPr>
+              <w:t>ncio</w:t>
             </w:r>
           </w:p>
         </w:tc>
         <w:tc>
           <w:tcPr>
-            <w:tcW w:w="2457" w:type="dxa"/>
+            <w:tcW w:w="2458" w:type="dxa"/>
             <w:tcBorders>
               <w:left w:val="single" w:sz="4" w:space="0" w:color="003366"/>
               <w:bottom w:val="single" w:sz="4" w:space="0" w:color="003366"/>
@@ -4853,19 +4851,13 @@
               <w:rPr>
                 <w:sz w:val="20"/>
               </w:rPr>
-              <w:t>RF.</w:t>
-            </w:r>
-            <w:r>
-              <w:rPr>
-                <w:sz w:val="20"/>
-              </w:rPr>
-              <w:t>8</w:t>
+              <w:t>RF.8</w:t>
             </w:r>
           </w:p>
         </w:tc>
         <w:tc>
           <w:tcPr>
-            <w:tcW w:w="5096" w:type="dxa"/>
+            <w:tcW w:w="5095" w:type="dxa"/>
             <w:tcBorders>
               <w:left w:val="single" w:sz="4" w:space="0" w:color="003366"/>
               <w:bottom w:val="single" w:sz="4" w:space="0" w:color="003366"/>
@@ -4893,7 +4885,7 @@
         </w:tc>
         <w:tc>
           <w:tcPr>
-            <w:tcW w:w="2457" w:type="dxa"/>
+            <w:tcW w:w="2458" w:type="dxa"/>
             <w:tcBorders>
               <w:left w:val="single" w:sz="4" w:space="0" w:color="003366"/>
               <w:bottom w:val="single" w:sz="4" w:space="0" w:color="003366"/>
@@ -4947,19 +4939,13 @@
               <w:rPr>
                 <w:sz w:val="20"/>
               </w:rPr>
-              <w:t>RF.</w:t>
-            </w:r>
-            <w:r>
-              <w:rPr>
-                <w:sz w:val="20"/>
-              </w:rPr>
-              <w:t>9</w:t>
+              <w:t>RF.9</w:t>
             </w:r>
           </w:p>
         </w:tc>
         <w:tc>
           <w:tcPr>
-            <w:tcW w:w="5096" w:type="dxa"/>
+            <w:tcW w:w="5095" w:type="dxa"/>
             <w:tcBorders>
               <w:left w:val="single" w:sz="4" w:space="0" w:color="003366"/>
               <w:bottom w:val="single" w:sz="4" w:space="0" w:color="003366"/>
@@ -4981,13 +4967,31 @@
               <w:rPr>
                 <w:sz w:val="20"/>
               </w:rPr>
-              <w:t>Cadastrar Produto</w:t>
+              <w:t xml:space="preserve">Cadastrar </w:t>
+            </w:r>
+            <w:r>
+              <w:rPr>
+                <w:sz w:val="20"/>
+              </w:rPr>
+              <w:t>An</w:t>
+            </w:r>
+            <w:r>
+              <w:rPr>
+                <w:sz w:val="20"/>
+              </w:rPr>
+              <w:t>ú</w:t>
+            </w:r>
+            <w:r>
+              <w:rPr>
+                <w:sz w:val="20"/>
+              </w:rPr>
+              <w:t>ncio</w:t>
             </w:r>
           </w:p>
         </w:tc>
         <w:tc>
           <w:tcPr>
-            <w:tcW w:w="2457" w:type="dxa"/>
+            <w:tcW w:w="2458" w:type="dxa"/>
             <w:tcBorders>
               <w:left w:val="single" w:sz="4" w:space="0" w:color="003366"/>
               <w:bottom w:val="single" w:sz="4" w:space="0" w:color="003366"/>
@@ -5041,19 +5045,13 @@
               <w:rPr>
                 <w:sz w:val="20"/>
               </w:rPr>
-              <w:t>RF.1</w:t>
-            </w:r>
-            <w:r>
-              <w:rPr>
-                <w:sz w:val="20"/>
-              </w:rPr>
-              <w:t>0</w:t>
+              <w:t>RF.10</w:t>
             </w:r>
           </w:p>
         </w:tc>
         <w:tc>
           <w:tcPr>
-            <w:tcW w:w="5096" w:type="dxa"/>
+            <w:tcW w:w="5095" w:type="dxa"/>
             <w:tcBorders>
               <w:left w:val="single" w:sz="4" w:space="0" w:color="003366"/>
               <w:bottom w:val="single" w:sz="4" w:space="0" w:color="003366"/>
@@ -5076,13 +5074,31 @@
               <w:rPr>
                 <w:sz w:val="20"/>
               </w:rPr>
-              <w:t>Alterar Produto</w:t>
+              <w:t xml:space="preserve">Alterar </w:t>
+            </w:r>
+            <w:r>
+              <w:rPr>
+                <w:sz w:val="20"/>
+              </w:rPr>
+              <w:t>An</w:t>
+            </w:r>
+            <w:r>
+              <w:rPr>
+                <w:sz w:val="20"/>
+              </w:rPr>
+              <w:t>ú</w:t>
+            </w:r>
+            <w:r>
+              <w:rPr>
+                <w:sz w:val="20"/>
+              </w:rPr>
+              <w:t>ncio</w:t>
             </w:r>
           </w:p>
         </w:tc>
         <w:tc>
           <w:tcPr>
-            <w:tcW w:w="2457" w:type="dxa"/>
+            <w:tcW w:w="2458" w:type="dxa"/>
             <w:tcBorders>
               <w:left w:val="single" w:sz="4" w:space="0" w:color="003366"/>
               <w:bottom w:val="single" w:sz="4" w:space="0" w:color="003366"/>
@@ -5136,19 +5152,13 @@
               <w:rPr>
                 <w:sz w:val="20"/>
               </w:rPr>
-              <w:t>RF.1</w:t>
-            </w:r>
-            <w:r>
-              <w:rPr>
-                <w:sz w:val="20"/>
-              </w:rPr>
-              <w:t>1</w:t>
+              <w:t>RF.11</w:t>
             </w:r>
           </w:p>
         </w:tc>
         <w:tc>
           <w:tcPr>
-            <w:tcW w:w="5096" w:type="dxa"/>
+            <w:tcW w:w="5095" w:type="dxa"/>
             <w:tcBorders>
               <w:left w:val="single" w:sz="4" w:space="0" w:color="003366"/>
               <w:bottom w:val="single" w:sz="4" w:space="0" w:color="003366"/>
@@ -5170,13 +5180,31 @@
               <w:rPr>
                 <w:sz w:val="20"/>
               </w:rPr>
-              <w:t>Excluir Produto</w:t>
+              <w:t xml:space="preserve">Excluir </w:t>
+            </w:r>
+            <w:r>
+              <w:rPr>
+                <w:sz w:val="20"/>
+              </w:rPr>
+              <w:t>An</w:t>
+            </w:r>
+            <w:r>
+              <w:rPr>
+                <w:sz w:val="20"/>
+              </w:rPr>
+              <w:t>ú</w:t>
+            </w:r>
+            <w:r>
+              <w:rPr>
+                <w:sz w:val="20"/>
+              </w:rPr>
+              <w:t>ncio</w:t>
             </w:r>
           </w:p>
         </w:tc>
         <w:tc>
           <w:tcPr>
-            <w:tcW w:w="2457" w:type="dxa"/>
+            <w:tcW w:w="2458" w:type="dxa"/>
             <w:tcBorders>
               <w:left w:val="single" w:sz="4" w:space="0" w:color="003366"/>
               <w:bottom w:val="single" w:sz="4" w:space="0" w:color="003366"/>
@@ -5230,19 +5258,13 @@
               <w:rPr>
                 <w:sz w:val="20"/>
               </w:rPr>
-              <w:t>RF.1</w:t>
-            </w:r>
-            <w:r>
-              <w:rPr>
-                <w:sz w:val="20"/>
-              </w:rPr>
-              <w:t>2</w:t>
+              <w:t>RF.12</w:t>
             </w:r>
           </w:p>
         </w:tc>
         <w:tc>
           <w:tcPr>
-            <w:tcW w:w="5096" w:type="dxa"/>
+            <w:tcW w:w="5095" w:type="dxa"/>
             <w:tcBorders>
               <w:left w:val="single" w:sz="4" w:space="0" w:color="003366"/>
               <w:bottom w:val="single" w:sz="4" w:space="0" w:color="003366"/>
@@ -5264,13 +5286,31 @@
               <w:rPr>
                 <w:sz w:val="20"/>
               </w:rPr>
-              <w:t>Listar Por ID Produto</w:t>
+              <w:t xml:space="preserve">Listar Por ID </w:t>
+            </w:r>
+            <w:r>
+              <w:rPr>
+                <w:sz w:val="20"/>
+              </w:rPr>
+              <w:t>An</w:t>
+            </w:r>
+            <w:r>
+              <w:rPr>
+                <w:sz w:val="20"/>
+              </w:rPr>
+              <w:t>ú</w:t>
+            </w:r>
+            <w:r>
+              <w:rPr>
+                <w:sz w:val="20"/>
+              </w:rPr>
+              <w:t>ncio</w:t>
             </w:r>
           </w:p>
         </w:tc>
         <w:tc>
           <w:tcPr>
-            <w:tcW w:w="2457" w:type="dxa"/>
+            <w:tcW w:w="2458" w:type="dxa"/>
             <w:tcBorders>
               <w:left w:val="single" w:sz="4" w:space="0" w:color="003366"/>
               <w:bottom w:val="single" w:sz="4" w:space="0" w:color="003366"/>
@@ -5324,19 +5364,13 @@
               <w:rPr>
                 <w:sz w:val="20"/>
               </w:rPr>
-              <w:t>RF.1</w:t>
-            </w:r>
-            <w:r>
-              <w:rPr>
-                <w:sz w:val="20"/>
-              </w:rPr>
-              <w:t>3</w:t>
+              <w:t>RF.13</w:t>
             </w:r>
           </w:p>
         </w:tc>
         <w:tc>
           <w:tcPr>
-            <w:tcW w:w="5096" w:type="dxa"/>
+            <w:tcW w:w="5095" w:type="dxa"/>
             <w:tcBorders>
               <w:left w:val="single" w:sz="4" w:space="0" w:color="003366"/>
               <w:bottom w:val="single" w:sz="4" w:space="0" w:color="003366"/>
@@ -5358,13 +5392,31 @@
               <w:rPr>
                 <w:sz w:val="20"/>
               </w:rPr>
-              <w:t>Listar Produtos</w:t>
+              <w:t xml:space="preserve">Listar </w:t>
+            </w:r>
+            <w:r>
+              <w:rPr>
+                <w:sz w:val="20"/>
+              </w:rPr>
+              <w:t>An</w:t>
+            </w:r>
+            <w:r>
+              <w:rPr>
+                <w:sz w:val="20"/>
+              </w:rPr>
+              <w:t>ú</w:t>
+            </w:r>
+            <w:r>
+              <w:rPr>
+                <w:sz w:val="20"/>
+              </w:rPr>
+              <w:t>ncios</w:t>
             </w:r>
           </w:p>
         </w:tc>
         <w:tc>
           <w:tcPr>
-            <w:tcW w:w="2457" w:type="dxa"/>
+            <w:tcW w:w="2458" w:type="dxa"/>
             <w:tcBorders>
               <w:left w:val="single" w:sz="4" w:space="0" w:color="003366"/>
               <w:bottom w:val="single" w:sz="4" w:space="0" w:color="003366"/>
@@ -6048,7 +6100,7 @@
           <mc:Choice Requires="wpg">
             <w:drawing>
               <wp:inline distT="0" distB="0" distL="0" distR="0" wp14:anchorId="18DF0C4E">
-                <wp:extent cx="5525770" cy="1270"/>
+                <wp:extent cx="5526405" cy="1270"/>
                 <wp:effectExtent l="12700" t="0" r="13335" b="0"/>
                 <wp:docPr id="54" name="Forma34"/>
                 <a:graphic xmlns:a="http://schemas.openxmlformats.org/drawingml/2006/main">
@@ -6058,17 +6110,17 @@
                       <wpg:grpSpPr>
                         <a:xfrm>
                           <a:off x="0" y="0"/>
-                          <a:ext cx="5525280" cy="720"/>
+                          <a:ext cx="5525640" cy="720"/>
                           <a:chOff x="0" y="-1440"/>
-                          <a:chExt cx="5525280" cy="720"/>
+                          <a:chExt cx="5525640" cy="720"/>
                         </a:xfrm>
                       </wpg:grpSpPr>
                       <wps:wsp>
                         <wps:cNvSpPr/>
                         <wps:spPr>
-                          <a:xfrm flipV="1">
+                          <a:xfrm>
                             <a:off x="0" y="0"/>
-                            <a:ext cx="5525280" cy="720"/>
+                            <a:ext cx="5525640" cy="720"/>
                           </a:xfrm>
                           <a:prstGeom prst="line">
                             <a:avLst/>
@@ -6096,8 +6148,8 @@
           </mc:Choice>
           <mc:Fallback>
             <w:pict>
-              <v:group id="shape_0" alt="Forma34" style="position:absolute;margin-left:0pt;margin-top:-0.1pt;width:435pt;height:0pt" coordorigin="0,-2" coordsize="8700,0">
-                <v:line id="shape_0" from="0,-2" to="8700,-2" stroked="t" style="position:absolute;flip:y;mso-position-vertical:top">
+              <v:group id="shape_0" alt="Forma34" style="position:absolute;margin-left:0pt;margin-top:-0.1pt;width:435.05pt;height:0pt" coordorigin="0,-2" coordsize="8701,0">
+                <v:line id="shape_0" from="0,-2" to="8701,-2" stroked="t" style="position:absolute;mso-position-vertical:top">
                   <v:stroke color="#1f487c" weight="27360" joinstyle="round" endcap="flat"/>
                   <v:fill o:detectmouseclick="t" on="false"/>
                   <w10:wrap type="square"/>
@@ -6311,7 +6363,21 @@
                 <w:i/>
                 <w:sz w:val="20"/>
               </w:rPr>
-              <w:t>Excluir produtos de outros</w:t>
+              <w:t xml:space="preserve">Excluir </w:t>
+            </w:r>
+            <w:r>
+              <w:rPr>
+                <w:i/>
+                <w:sz w:val="20"/>
+              </w:rPr>
+              <w:t>anúncios</w:t>
+            </w:r>
+            <w:r>
+              <w:rPr>
+                <w:i/>
+                <w:sz w:val="20"/>
+              </w:rPr>
+              <w:t xml:space="preserve"> de outros</w:t>
             </w:r>
           </w:p>
         </w:tc>
@@ -6351,7 +6417,21 @@
                 <w:i/>
                 <w:sz w:val="20"/>
               </w:rPr>
-              <w:t>Somente o administrador pode excluir produtos de outras pessoas.</w:t>
+              <w:t xml:space="preserve">Somente o administrador pode excluir </w:t>
+            </w:r>
+            <w:r>
+              <w:rPr>
+                <w:i/>
+                <w:sz w:val="20"/>
+              </w:rPr>
+              <w:t>anúncios</w:t>
+            </w:r>
+            <w:r>
+              <w:rPr>
+                <w:i/>
+                <w:sz w:val="20"/>
+              </w:rPr>
+              <w:t xml:space="preserve"> de outras pessoas.</w:t>
             </w:r>
           </w:p>
         </w:tc>
@@ -6463,7 +6543,21 @@
                 <w:i/>
                 <w:sz w:val="20"/>
               </w:rPr>
-              <w:t>O usuário só pode alterar as informações do produto que ele cadastrou e também somente o próprio usuário pode alterar as informações de perfil dele.</w:t>
+              <w:t xml:space="preserve">O usuário só pode alterar as informações do </w:t>
+            </w:r>
+            <w:r>
+              <w:rPr>
+                <w:i/>
+                <w:sz w:val="20"/>
+              </w:rPr>
+              <w:t>anúncio</w:t>
+            </w:r>
+            <w:r>
+              <w:rPr>
+                <w:i/>
+                <w:sz w:val="20"/>
+              </w:rPr>
+              <w:t xml:space="preserve"> que ele cadastrou e também somente o próprio usuário pode alterar as informações de perfil dele.</w:t>
             </w:r>
           </w:p>
         </w:tc>
@@ -6572,7 +6666,21 @@
                 <w:i/>
                 <w:sz w:val="20"/>
               </w:rPr>
-              <w:t>O usuário só pode excluir o produto que ele cadastrou e também somente o próprio usuário pode excluir o perfil dele.</w:t>
+              <w:t xml:space="preserve">O usuário só pode excluir o </w:t>
+            </w:r>
+            <w:r>
+              <w:rPr>
+                <w:i/>
+                <w:sz w:val="20"/>
+              </w:rPr>
+              <w:t>anúncio</w:t>
+            </w:r>
+            <w:r>
+              <w:rPr>
+                <w:i/>
+                <w:sz w:val="20"/>
+              </w:rPr>
+              <w:t xml:space="preserve"> que ele cadastrou e também somente o próprio usuário pode excluir o perfil dele.</w:t>
             </w:r>
           </w:p>
         </w:tc>
@@ -8126,7 +8234,10 @@
         </w:rPr>
       </w:pPr>
       <w:r>
-        <w:rPr/>
+        <w:rPr>
+          <w:b/>
+          <w:sz w:val="21"/>
+        </w:rPr>
       </w:r>
     </w:p>
     <w:p>
@@ -8156,9 +8267,12 @@
         </w:rPr>
       </w:pPr>
       <w:r>
-        <w:rPr/>
+        <w:rPr>
+          <w:b/>
+          <w:sz w:val="21"/>
+        </w:rPr>
         <w:drawing>
-          <wp:anchor behindDoc="0" distT="0" distB="0" distL="0" distR="0" simplePos="0" locked="0" layoutInCell="0" allowOverlap="1" relativeHeight="120">
+          <wp:anchor behindDoc="0" distT="0" distB="0" distL="0" distR="0" simplePos="0" locked="0" layoutInCell="0" allowOverlap="1" relativeHeight="71">
             <wp:simplePos x="0" y="0"/>
             <wp:positionH relativeFrom="column">
               <wp:align>center</wp:align>
@@ -8320,7 +8434,7 @@
             <wp:positionV relativeFrom="paragraph">
               <wp:posOffset>635</wp:posOffset>
             </wp:positionV>
-            <wp:extent cx="5842000" cy="1642745"/>
+            <wp:extent cx="5842000" cy="1768475"/>
             <wp:effectExtent l="0" t="0" r="0" b="0"/>
             <wp:wrapSquare wrapText="largest"/>
             <wp:docPr id="86" name="Figura2" descr=""/>
@@ -8345,7 +8459,7 @@
                   <pic:spPr bwMode="auto">
                     <a:xfrm>
                       <a:off x="0" y="0"/>
-                      <a:ext cx="5842000" cy="1642745"/>
+                      <a:ext cx="5842000" cy="1768475"/>
                     </a:xfrm>
                     <a:prstGeom prst="rect">
                       <a:avLst/>
@@ -8443,7 +8557,7 @@
           <mc:Choice Requires="wpg">
             <w:drawing>
               <wp:inline distT="0" distB="0" distL="0" distR="0" wp14:anchorId="6F755C80">
-                <wp:extent cx="5525770" cy="1270"/>
+                <wp:extent cx="5526405" cy="1270"/>
                 <wp:effectExtent l="12700" t="0" r="13335" b="0"/>
                 <wp:docPr id="97" name="Forma59"/>
                 <a:graphic xmlns:a="http://schemas.openxmlformats.org/drawingml/2006/main">
@@ -8453,17 +8567,17 @@
                       <wpg:grpSpPr>
                         <a:xfrm>
                           <a:off x="0" y="0"/>
-                          <a:ext cx="5525280" cy="720"/>
+                          <a:ext cx="5525640" cy="720"/>
                           <a:chOff x="0" y="-1440"/>
-                          <a:chExt cx="5525280" cy="720"/>
+                          <a:chExt cx="5525640" cy="720"/>
                         </a:xfrm>
                       </wpg:grpSpPr>
                       <wps:wsp>
                         <wps:cNvSpPr/>
                         <wps:spPr>
-                          <a:xfrm flipV="1">
+                          <a:xfrm>
                             <a:off x="0" y="0"/>
-                            <a:ext cx="5525280" cy="720"/>
+                            <a:ext cx="5525640" cy="720"/>
                           </a:xfrm>
                           <a:prstGeom prst="line">
                             <a:avLst/>
@@ -8491,8 +8605,8 @@
           </mc:Choice>
           <mc:Fallback>
             <w:pict>
-              <v:group id="shape_0" alt="Forma59" style="position:absolute;margin-left:0pt;margin-top:-0.1pt;width:435pt;height:0pt" coordorigin="0,-2" coordsize="8700,0">
-                <v:line id="shape_0" from="0,-2" to="8700,-2" stroked="t" style="position:absolute;flip:y;mso-position-vertical:top">
+              <v:group id="shape_0" alt="Forma59" style="position:absolute;margin-left:0pt;margin-top:-0.1pt;width:435.05pt;height:0pt" coordorigin="0,-2" coordsize="8701,0">
+                <v:line id="shape_0" from="0,-2" to="8701,-2" stroked="t" style="position:absolute;mso-position-vertical:top">
                   <v:stroke color="#1f487c" weight="27360" joinstyle="round" endcap="flat"/>
                   <v:fill o:detectmouseclick="t" on="false"/>
                   <w10:wrap type="square"/>
@@ -8501,20 +8615,6 @@
             </w:pict>
           </mc:Fallback>
         </mc:AlternateContent>
-      </w:r>
-    </w:p>
-    <w:p>
-      <w:pPr>
-        <w:pStyle w:val="Corpodotexto"/>
-        <w:rPr>
-          <w:b/>
-          <w:b/>
-        </w:rPr>
-      </w:pPr>
-      <w:r>
-        <w:rPr>
-          <w:b/>
-        </w:rPr>
       </w:r>
     </w:p>
     <w:p>
@@ -8861,7 +8961,7 @@
   <w:p>
     <w:pPr>
       <w:pStyle w:val="Corpodotexto"/>
-      <w:spacing w:lineRule="auto" w:line="7"/>
+      <w:spacing w:lineRule="auto" w:line="4"/>
       <w:rPr/>
     </w:pPr>
     <w:r>
@@ -8869,7 +8969,7 @@
       <mc:AlternateContent>
         <mc:Choice Requires="wps">
           <w:drawing>
-            <wp:anchor behindDoc="1" distT="0" distB="0" distL="0" distR="0" simplePos="0" locked="0" layoutInCell="0" allowOverlap="1" relativeHeight="22" wp14:anchorId="729B4932">
+            <wp:anchor behindDoc="1" distT="0" distB="0" distL="0" distR="0" simplePos="0" locked="0" layoutInCell="0" allowOverlap="1" relativeHeight="68" wp14:anchorId="729B4932">
               <wp:simplePos x="0" y="0"/>
               <wp:positionH relativeFrom="page">
                 <wp:posOffset>1198880</wp:posOffset>
@@ -8877,7 +8977,7 @@
               <wp:positionV relativeFrom="page">
                 <wp:posOffset>9343390</wp:posOffset>
               </wp:positionV>
-              <wp:extent cx="2198370" cy="151765"/>
+              <wp:extent cx="2199005" cy="152400"/>
               <wp:effectExtent l="0" t="0" r="0" b="0"/>
               <wp:wrapNone/>
               <wp:docPr id="6" name="Text Box 22"/>
@@ -8888,7 +8988,7 @@
                     <wps:spPr>
                       <a:xfrm>
                         <a:off x="0" y="0"/>
-                        <a:ext cx="2197800" cy="151200"/>
+                        <a:ext cx="2198520" cy="151920"/>
                       </a:xfrm>
                       <a:prstGeom prst="rect">
                         <a:avLst/>
@@ -8936,7 +9036,7 @@
         </mc:Choice>
         <mc:Fallback>
           <w:pict>
-            <v:rect id="shape_0" ID="Text Box 22" path="m0,0l-2147483645,0l-2147483645,-2147483646l0,-2147483646xe" stroked="f" style="position:absolute;margin-left:94.4pt;margin-top:735.7pt;width:173pt;height:11.85pt;mso-wrap-style:square;v-text-anchor:top;mso-position-horizontal-relative:page;mso-position-vertical-relative:page" wp14:anchorId="729B4932">
+            <v:rect id="shape_0" ID="Text Box 22" path="m0,0l-2147483645,0l-2147483645,-2147483646l0,-2147483646xe" stroked="f" style="position:absolute;margin-left:94.4pt;margin-top:735.7pt;width:173.05pt;height:11.9pt;mso-wrap-style:square;v-text-anchor:top;mso-position-horizontal-relative:page;mso-position-vertical-relative:page" wp14:anchorId="729B4932">
               <v:fill o:detectmouseclick="t" on="false"/>
               <v:stroke color="#3465a4" joinstyle="round" endcap="flat"/>
               <v:textbox>
@@ -8968,7 +9068,7 @@
       <mc:AlternateContent>
         <mc:Choice Requires="wps">
           <w:drawing>
-            <wp:anchor behindDoc="1" distT="0" distB="0" distL="0" distR="0" simplePos="0" locked="0" layoutInCell="0" allowOverlap="1" relativeHeight="95" wp14:anchorId="4A5408C3">
+            <wp:anchor behindDoc="1" distT="0" distB="0" distL="0" distR="0" simplePos="0" locked="0" layoutInCell="0" allowOverlap="1" relativeHeight="69" wp14:anchorId="4A5408C3">
               <wp:simplePos x="0" y="0"/>
               <wp:positionH relativeFrom="page">
                 <wp:posOffset>6483350</wp:posOffset>
@@ -8976,7 +9076,7 @@
               <wp:positionV relativeFrom="page">
                 <wp:posOffset>9343390</wp:posOffset>
               </wp:positionV>
-              <wp:extent cx="855345" cy="151765"/>
+              <wp:extent cx="855980" cy="152400"/>
               <wp:effectExtent l="0" t="0" r="0" b="0"/>
               <wp:wrapNone/>
               <wp:docPr id="8" name="Text Box 21"/>
@@ -8987,7 +9087,7 @@
                     <wps:spPr>
                       <a:xfrm>
                         <a:off x="0" y="0"/>
-                        <a:ext cx="854640" cy="151200"/>
+                        <a:ext cx="855360" cy="151920"/>
                       </a:xfrm>
                       <a:prstGeom prst="rect">
                         <a:avLst/>
@@ -9072,7 +9172,7 @@
         </mc:Choice>
         <mc:Fallback>
           <w:pict>
-            <v:rect id="shape_0" ID="Text Box 21" path="m0,0l-2147483645,0l-2147483645,-2147483646l0,-2147483646xe" stroked="f" style="position:absolute;margin-left:510.5pt;margin-top:735.7pt;width:67.25pt;height:11.85pt;mso-wrap-style:square;v-text-anchor:top;mso-position-horizontal-relative:page;mso-position-vertical-relative:page" wp14:anchorId="4A5408C3">
+            <v:rect id="shape_0" ID="Text Box 21" path="m0,0l-2147483645,0l-2147483645,-2147483646l0,-2147483646xe" stroked="f" style="position:absolute;margin-left:510.5pt;margin-top:735.7pt;width:67.3pt;height:11.9pt;mso-wrap-style:square;v-text-anchor:top;mso-position-horizontal-relative:page;mso-position-vertical-relative:page" wp14:anchorId="4A5408C3">
               <v:fill o:detectmouseclick="t" on="false"/>
               <v:stroke color="#3465a4" joinstyle="round" endcap="flat"/>
               <v:textbox>
@@ -9141,7 +9241,7 @@
       <mc:AlternateContent>
         <mc:Choice Requires="wpg">
           <w:drawing>
-            <wp:anchor behindDoc="1" distT="0" distB="0" distL="0" distR="0" simplePos="0" locked="0" layoutInCell="0" allowOverlap="1" relativeHeight="102" wp14:anchorId="51F65803">
+            <wp:anchor behindDoc="1" distT="0" distB="0" distL="0" distR="0" simplePos="0" locked="0" layoutInCell="0" allowOverlap="1" relativeHeight="76" wp14:anchorId="51F65803">
               <wp:simplePos x="0" y="0"/>
               <wp:positionH relativeFrom="page">
                 <wp:posOffset>1143000</wp:posOffset>
@@ -9149,7 +9249,7 @@
               <wp:positionV relativeFrom="page">
                 <wp:posOffset>9349105</wp:posOffset>
               </wp:positionV>
-              <wp:extent cx="6251575" cy="8890"/>
+              <wp:extent cx="6252210" cy="9525"/>
               <wp:effectExtent l="0" t="0" r="0" b="0"/>
               <wp:wrapNone/>
               <wp:docPr id="10" name="Group 23"/>
@@ -9160,16 +9260,16 @@
                     <wpg:grpSpPr>
                       <a:xfrm>
                         <a:off x="0" y="0"/>
-                        <a:ext cx="6251040" cy="8280"/>
+                        <a:ext cx="6251400" cy="9000"/>
                         <a:chOff x="1143000" y="9349200"/>
-                        <a:chExt cx="6251040" cy="8280"/>
+                        <a:chExt cx="6251400" cy="9000"/>
                       </a:xfrm>
                     </wpg:grpSpPr>
                     <wps:wsp>
                       <wps:cNvSpPr/>
                       <wps:spPr>
                         <a:xfrm>
-                          <a:off x="0" y="7560"/>
+                          <a:off x="0" y="8280"/>
                           <a:ext cx="2499840" cy="720"/>
                         </a:xfrm>
                         <a:prstGeom prst="line">
@@ -9195,7 +9295,7 @@
                       <wps:spPr>
                         <a:xfrm>
                           <a:off x="2499840" y="720"/>
-                          <a:ext cx="4320" cy="7560"/>
+                          <a:ext cx="3960" cy="7560"/>
                         </a:xfrm>
                         <a:prstGeom prst="rect">
                           <a:avLst/>
@@ -9219,7 +9319,7 @@
                       <wps:cNvSpPr/>
                       <wps:spPr>
                         <a:xfrm>
-                          <a:off x="2506320" y="6840"/>
+                          <a:off x="2506320" y="7560"/>
                           <a:ext cx="1868040" cy="0"/>
                         </a:xfrm>
                         <a:prstGeom prst="line">
@@ -9244,8 +9344,8 @@
                       <wps:cNvSpPr/>
                       <wps:spPr>
                         <a:xfrm>
-                          <a:off x="4375800" y="0"/>
-                          <a:ext cx="4320" cy="7560"/>
+                          <a:off x="4376520" y="0"/>
+                          <a:ext cx="3960" cy="7560"/>
                         </a:xfrm>
                         <a:prstGeom prst="rect">
                           <a:avLst/>
@@ -9269,7 +9369,7 @@
                       <wps:cNvSpPr/>
                       <wps:spPr>
                         <a:xfrm>
-                          <a:off x="4382280" y="5760"/>
+                          <a:off x="4382640" y="6480"/>
                           <a:ext cx="1868760" cy="720"/>
                         </a:xfrm>
                         <a:prstGeom prst="line">
@@ -9298,25 +9398,25 @@
         </mc:Choice>
         <mc:Fallback>
           <w:pict>
-            <v:group id="shape_0" alt="Group 23" style="position:absolute;margin-left:90pt;margin-top:736.15pt;width:492.15pt;height:0.65pt" coordorigin="1800,14723" coordsize="9843,13">
-              <v:line id="shape_0" from="1800,14735" to="5736,14735" stroked="t" style="position:absolute;mso-position-horizontal-relative:page;mso-position-vertical-relative:page">
+            <v:group id="shape_0" alt="Group 23" style="position:absolute;margin-left:90pt;margin-top:736.15pt;width:492.2pt;height:0.65pt" coordorigin="1800,14723" coordsize="9844,13">
+              <v:line id="shape_0" from="1800,14736" to="5736,14736" stroked="t" style="position:absolute;mso-position-horizontal-relative:page;mso-position-vertical-relative:page">
                 <v:stroke color="black" weight="6480" joinstyle="round" endcap="flat"/>
                 <v:fill o:detectmouseclick="t" on="false"/>
                 <w10:wrap type="none"/>
               </v:line>
-              <v:rect id="shape_0" path="m0,0l-2147483645,0l-2147483645,-2147483646l0,-2147483646xe" fillcolor="black" stroked="f" style="position:absolute;left:5737;top:14724;width:6;height:11;mso-wrap-style:none;v-text-anchor:middle;mso-position-horizontal-relative:page;mso-position-vertical-relative:page">
+              <v:rect id="shape_0" path="m0,0l-2147483645,0l-2147483645,-2147483646l0,-2147483646xe" fillcolor="black" stroked="f" style="position:absolute;left:5737;top:14724;width:5;height:11;mso-wrap-style:none;v-text-anchor:middle;mso-position-horizontal-relative:page;mso-position-vertical-relative:page">
                 <v:fill o:detectmouseclick="t" type="solid" color2="white"/>
                 <v:stroke color="#3465a4" joinstyle="round" endcap="flat"/>
               </v:rect>
-              <v:line id="shape_0" from="5747,14734" to="8688,14734" stroked="t" style="position:absolute;mso-position-horizontal-relative:page;mso-position-vertical-relative:page">
+              <v:line id="shape_0" from="5747,14735" to="8688,14735" stroked="t" style="position:absolute;mso-position-horizontal-relative:page;mso-position-vertical-relative:page">
                 <v:stroke color="black" weight="6480" joinstyle="round" endcap="flat"/>
                 <v:fill o:detectmouseclick="t" on="false"/>
               </v:line>
-              <v:rect id="shape_0" path="m0,0l-2147483645,0l-2147483645,-2147483646l0,-2147483646xe" fillcolor="black" stroked="f" style="position:absolute;left:8691;top:14723;width:6;height:11;mso-wrap-style:none;v-text-anchor:middle;mso-position-horizontal-relative:page;mso-position-vertical-relative:page">
+              <v:rect id="shape_0" path="m0,0l-2147483645,0l-2147483645,-2147483646l0,-2147483646xe" fillcolor="black" stroked="f" style="position:absolute;left:8692;top:14723;width:5;height:11;mso-wrap-style:none;v-text-anchor:middle;mso-position-horizontal-relative:page;mso-position-vertical-relative:page">
                 <v:fill o:detectmouseclick="t" type="solid" color2="white"/>
                 <v:stroke color="#3465a4" joinstyle="round" endcap="flat"/>
               </v:rect>
-              <v:line id="shape_0" from="8701,14732" to="11643,14732" stroked="t" style="position:absolute;mso-position-horizontal-relative:page;mso-position-vertical-relative:page">
+              <v:line id="shape_0" from="8702,14733" to="11644,14733" stroked="t" style="position:absolute;mso-position-horizontal-relative:page;mso-position-vertical-relative:page">
                 <v:stroke color="black" weight="6480" joinstyle="round" endcap="flat"/>
                 <v:fill o:detectmouseclick="t" on="false"/>
               </v:line>
@@ -9334,7 +9434,7 @@
   <w:p>
     <w:pPr>
       <w:pStyle w:val="Corpodotexto"/>
-      <w:spacing w:lineRule="auto" w:line="7"/>
+      <w:spacing w:lineRule="auto" w:line="4"/>
       <w:rPr/>
     </w:pPr>
     <w:r>
@@ -9342,7 +9442,7 @@
       <mc:AlternateContent>
         <mc:Choice Requires="wps">
           <w:drawing>
-            <wp:anchor behindDoc="1" distT="0" distB="0" distL="0" distR="0" simplePos="0" locked="0" layoutInCell="0" allowOverlap="1" relativeHeight="81" wp14:anchorId="729B4932">
+            <wp:anchor behindDoc="1" distT="0" distB="0" distL="0" distR="0" simplePos="0" locked="0" layoutInCell="0" allowOverlap="1" relativeHeight="50" wp14:anchorId="729B4932">
               <wp:simplePos x="0" y="0"/>
               <wp:positionH relativeFrom="page">
                 <wp:posOffset>1198880</wp:posOffset>
@@ -9350,7 +9450,7 @@
               <wp:positionV relativeFrom="page">
                 <wp:posOffset>9343390</wp:posOffset>
               </wp:positionV>
-              <wp:extent cx="2198370" cy="151765"/>
+              <wp:extent cx="2199005" cy="152400"/>
               <wp:effectExtent l="0" t="0" r="0" b="0"/>
               <wp:wrapNone/>
               <wp:docPr id="103" name="Text Box 22_8"/>
@@ -9361,7 +9461,7 @@
                     <wps:spPr>
                       <a:xfrm>
                         <a:off x="0" y="0"/>
-                        <a:ext cx="2197800" cy="151200"/>
+                        <a:ext cx="2198520" cy="151920"/>
                       </a:xfrm>
                       <a:prstGeom prst="rect">
                         <a:avLst/>
@@ -9409,7 +9509,7 @@
         </mc:Choice>
         <mc:Fallback>
           <w:pict>
-            <v:rect id="shape_0" ID="Text Box 22_8" path="m0,0l-2147483645,0l-2147483645,-2147483646l0,-2147483646xe" stroked="f" style="position:absolute;margin-left:94.4pt;margin-top:735.7pt;width:173pt;height:11.85pt;mso-wrap-style:square;v-text-anchor:top;mso-position-horizontal-relative:page;mso-position-vertical-relative:page" wp14:anchorId="729B4932">
+            <v:rect id="shape_0" ID="Text Box 22_8" path="m0,0l-2147483645,0l-2147483645,-2147483646l0,-2147483646xe" stroked="f" style="position:absolute;margin-left:94.4pt;margin-top:735.7pt;width:173.05pt;height:11.9pt;mso-wrap-style:square;v-text-anchor:top;mso-position-horizontal-relative:page;mso-position-vertical-relative:page" wp14:anchorId="729B4932">
               <v:fill o:detectmouseclick="t" on="false"/>
               <v:stroke color="#3465a4" joinstyle="round" endcap="flat"/>
               <v:textbox>
@@ -9441,7 +9541,7 @@
       <mc:AlternateContent>
         <mc:Choice Requires="wps">
           <w:drawing>
-            <wp:anchor behindDoc="1" distT="0" distB="0" distL="0" distR="0" simplePos="0" locked="0" layoutInCell="0" allowOverlap="1" relativeHeight="82" wp14:anchorId="4A5408C3">
+            <wp:anchor behindDoc="1" distT="0" distB="0" distL="0" distR="0" simplePos="0" locked="0" layoutInCell="0" allowOverlap="1" relativeHeight="51" wp14:anchorId="4A5408C3">
               <wp:simplePos x="0" y="0"/>
               <wp:positionH relativeFrom="page">
                 <wp:posOffset>6483350</wp:posOffset>
@@ -9449,7 +9549,7 @@
               <wp:positionV relativeFrom="page">
                 <wp:posOffset>9343390</wp:posOffset>
               </wp:positionV>
-              <wp:extent cx="855345" cy="151765"/>
+              <wp:extent cx="855980" cy="152400"/>
               <wp:effectExtent l="0" t="0" r="0" b="0"/>
               <wp:wrapNone/>
               <wp:docPr id="105" name="Text Box 21_8"/>
@@ -9460,7 +9560,7 @@
                     <wps:spPr>
                       <a:xfrm>
                         <a:off x="0" y="0"/>
-                        <a:ext cx="854640" cy="151200"/>
+                        <a:ext cx="855360" cy="151920"/>
                       </a:xfrm>
                       <a:prstGeom prst="rect">
                         <a:avLst/>
@@ -9545,7 +9645,7 @@
         </mc:Choice>
         <mc:Fallback>
           <w:pict>
-            <v:rect id="shape_0" ID="Text Box 21_8" path="m0,0l-2147483645,0l-2147483645,-2147483646l0,-2147483646xe" stroked="f" style="position:absolute;margin-left:510.5pt;margin-top:735.7pt;width:67.25pt;height:11.85pt;mso-wrap-style:square;v-text-anchor:top;mso-position-horizontal-relative:page;mso-position-vertical-relative:page" wp14:anchorId="4A5408C3">
+            <v:rect id="shape_0" ID="Text Box 21_8" path="m0,0l-2147483645,0l-2147483645,-2147483646l0,-2147483646xe" stroked="f" style="position:absolute;margin-left:510.5pt;margin-top:735.7pt;width:67.3pt;height:11.9pt;mso-wrap-style:square;v-text-anchor:top;mso-position-horizontal-relative:page;mso-position-vertical-relative:page" wp14:anchorId="4A5408C3">
               <v:fill o:detectmouseclick="t" on="false"/>
               <v:stroke color="#3465a4" joinstyle="round" endcap="flat"/>
               <v:textbox>
@@ -9614,7 +9714,7 @@
       <mc:AlternateContent>
         <mc:Choice Requires="wpg">
           <w:drawing>
-            <wp:anchor behindDoc="1" distT="0" distB="0" distL="0" distR="0" simplePos="0" locked="0" layoutInCell="0" allowOverlap="1" relativeHeight="83" wp14:anchorId="51F65803">
+            <wp:anchor behindDoc="1" distT="0" distB="0" distL="0" distR="0" simplePos="0" locked="0" layoutInCell="0" allowOverlap="1" relativeHeight="57" wp14:anchorId="51F65803">
               <wp:simplePos x="0" y="0"/>
               <wp:positionH relativeFrom="page">
                 <wp:posOffset>1143000</wp:posOffset>
@@ -9622,7 +9722,7 @@
               <wp:positionV relativeFrom="page">
                 <wp:posOffset>9349105</wp:posOffset>
               </wp:positionV>
-              <wp:extent cx="6251575" cy="8890"/>
+              <wp:extent cx="6252210" cy="9525"/>
               <wp:effectExtent l="0" t="0" r="0" b="0"/>
               <wp:wrapNone/>
               <wp:docPr id="107" name="Group 23_8"/>
@@ -9633,16 +9733,16 @@
                     <wpg:grpSpPr>
                       <a:xfrm>
                         <a:off x="0" y="0"/>
-                        <a:ext cx="6251040" cy="8280"/>
+                        <a:ext cx="6251400" cy="9000"/>
                         <a:chOff x="1143000" y="9349200"/>
-                        <a:chExt cx="6251040" cy="8280"/>
+                        <a:chExt cx="6251400" cy="9000"/>
                       </a:xfrm>
                     </wpg:grpSpPr>
                     <wps:wsp>
                       <wps:cNvSpPr/>
                       <wps:spPr>
                         <a:xfrm>
-                          <a:off x="0" y="7560"/>
+                          <a:off x="0" y="8280"/>
                           <a:ext cx="2499840" cy="720"/>
                         </a:xfrm>
                         <a:prstGeom prst="line">
@@ -9668,7 +9768,7 @@
                       <wps:spPr>
                         <a:xfrm>
                           <a:off x="2499840" y="720"/>
-                          <a:ext cx="4320" cy="7560"/>
+                          <a:ext cx="3960" cy="7560"/>
                         </a:xfrm>
                         <a:prstGeom prst="rect">
                           <a:avLst/>
@@ -9692,7 +9792,7 @@
                       <wps:cNvSpPr/>
                       <wps:spPr>
                         <a:xfrm>
-                          <a:off x="2506320" y="6840"/>
+                          <a:off x="2506320" y="7560"/>
                           <a:ext cx="1868040" cy="0"/>
                         </a:xfrm>
                         <a:prstGeom prst="line">
@@ -9717,8 +9817,8 @@
                       <wps:cNvSpPr/>
                       <wps:spPr>
                         <a:xfrm>
-                          <a:off x="4375800" y="0"/>
-                          <a:ext cx="4320" cy="7560"/>
+                          <a:off x="4376520" y="0"/>
+                          <a:ext cx="3960" cy="7560"/>
                         </a:xfrm>
                         <a:prstGeom prst="rect">
                           <a:avLst/>
@@ -9742,7 +9842,7 @@
                       <wps:cNvSpPr/>
                       <wps:spPr>
                         <a:xfrm>
-                          <a:off x="4382280" y="5760"/>
+                          <a:off x="4382640" y="6480"/>
                           <a:ext cx="1868760" cy="720"/>
                         </a:xfrm>
                         <a:prstGeom prst="line">
@@ -9771,25 +9871,25 @@
         </mc:Choice>
         <mc:Fallback>
           <w:pict>
-            <v:group id="shape_0" alt="Group 23_8" style="position:absolute;margin-left:90pt;margin-top:736.15pt;width:492.15pt;height:0.65pt" coordorigin="1800,14723" coordsize="9843,13">
-              <v:line id="shape_0" from="1800,14735" to="5736,14735" stroked="t" style="position:absolute;mso-position-horizontal-relative:page;mso-position-vertical-relative:page">
+            <v:group id="shape_0" alt="Group 23_8" style="position:absolute;margin-left:90pt;margin-top:736.15pt;width:492.2pt;height:0.65pt" coordorigin="1800,14723" coordsize="9844,13">
+              <v:line id="shape_0" from="1800,14736" to="5736,14736" stroked="t" style="position:absolute;mso-position-horizontal-relative:page;mso-position-vertical-relative:page">
                 <v:stroke color="black" weight="6480" joinstyle="round" endcap="flat"/>
                 <v:fill o:detectmouseclick="t" on="false"/>
                 <w10:wrap type="none"/>
               </v:line>
-              <v:rect id="shape_0" path="m0,0l-2147483645,0l-2147483645,-2147483646l0,-2147483646xe" fillcolor="black" stroked="f" style="position:absolute;left:5737;top:14724;width:6;height:11;mso-wrap-style:none;v-text-anchor:middle;mso-position-horizontal-relative:page;mso-position-vertical-relative:page">
+              <v:rect id="shape_0" path="m0,0l-2147483645,0l-2147483645,-2147483646l0,-2147483646xe" fillcolor="black" stroked="f" style="position:absolute;left:5737;top:14724;width:5;height:11;mso-wrap-style:none;v-text-anchor:middle;mso-position-horizontal-relative:page;mso-position-vertical-relative:page">
                 <v:fill o:detectmouseclick="t" type="solid" color2="white"/>
                 <v:stroke color="#3465a4" joinstyle="round" endcap="flat"/>
               </v:rect>
-              <v:line id="shape_0" from="5747,14734" to="8688,14734" stroked="t" style="position:absolute;mso-position-horizontal-relative:page;mso-position-vertical-relative:page">
+              <v:line id="shape_0" from="5747,14735" to="8688,14735" stroked="t" style="position:absolute;mso-position-horizontal-relative:page;mso-position-vertical-relative:page">
                 <v:stroke color="black" weight="6480" joinstyle="round" endcap="flat"/>
                 <v:fill o:detectmouseclick="t" on="false"/>
               </v:line>
-              <v:rect id="shape_0" path="m0,0l-2147483645,0l-2147483645,-2147483646l0,-2147483646xe" fillcolor="black" stroked="f" style="position:absolute;left:8691;top:14723;width:6;height:11;mso-wrap-style:none;v-text-anchor:middle;mso-position-horizontal-relative:page;mso-position-vertical-relative:page">
+              <v:rect id="shape_0" path="m0,0l-2147483645,0l-2147483645,-2147483646l0,-2147483646xe" fillcolor="black" stroked="f" style="position:absolute;left:8692;top:14723;width:5;height:11;mso-wrap-style:none;v-text-anchor:middle;mso-position-horizontal-relative:page;mso-position-vertical-relative:page">
                 <v:fill o:detectmouseclick="t" type="solid" color2="white"/>
                 <v:stroke color="#3465a4" joinstyle="round" endcap="flat"/>
               </v:rect>
-              <v:line id="shape_0" from="8701,14732" to="11643,14732" stroked="t" style="position:absolute;mso-position-horizontal-relative:page;mso-position-vertical-relative:page">
+              <v:line id="shape_0" from="8702,14733" to="11644,14733" stroked="t" style="position:absolute;mso-position-horizontal-relative:page;mso-position-vertical-relative:page">
                 <v:stroke color="black" weight="6480" joinstyle="round" endcap="flat"/>
                 <v:fill o:detectmouseclick="t" on="false"/>
               </v:line>
@@ -9807,7 +9907,7 @@
   <w:p>
     <w:pPr>
       <w:pStyle w:val="Corpodotexto"/>
-      <w:spacing w:lineRule="auto" w:line="7"/>
+      <w:spacing w:lineRule="auto" w:line="4"/>
       <w:rPr/>
     </w:pPr>
     <w:r>
@@ -9815,7 +9915,7 @@
       <mc:AlternateContent>
         <mc:Choice Requires="wps">
           <w:drawing>
-            <wp:anchor behindDoc="1" distT="0" distB="0" distL="0" distR="0" simplePos="0" locked="0" layoutInCell="0" allowOverlap="1" relativeHeight="84" wp14:anchorId="729B4932">
+            <wp:anchor behindDoc="1" distT="0" distB="0" distL="0" distR="0" simplePos="0" locked="0" layoutInCell="0" allowOverlap="1" relativeHeight="58" wp14:anchorId="729B4932">
               <wp:simplePos x="0" y="0"/>
               <wp:positionH relativeFrom="page">
                 <wp:posOffset>1198880</wp:posOffset>
@@ -9823,7 +9923,7 @@
               <wp:positionV relativeFrom="page">
                 <wp:posOffset>9343390</wp:posOffset>
               </wp:positionV>
-              <wp:extent cx="2198370" cy="151765"/>
+              <wp:extent cx="2199005" cy="152400"/>
               <wp:effectExtent l="0" t="0" r="0" b="0"/>
               <wp:wrapNone/>
               <wp:docPr id="116" name="Text Box 22_9"/>
@@ -9834,7 +9934,7 @@
                     <wps:spPr>
                       <a:xfrm>
                         <a:off x="0" y="0"/>
-                        <a:ext cx="2197800" cy="151200"/>
+                        <a:ext cx="2198520" cy="151920"/>
                       </a:xfrm>
                       <a:prstGeom prst="rect">
                         <a:avLst/>
@@ -9882,7 +9982,7 @@
         </mc:Choice>
         <mc:Fallback>
           <w:pict>
-            <v:rect id="shape_0" ID="Text Box 22_9" path="m0,0l-2147483645,0l-2147483645,-2147483646l0,-2147483646xe" stroked="f" style="position:absolute;margin-left:94.4pt;margin-top:735.7pt;width:173pt;height:11.85pt;mso-wrap-style:square;v-text-anchor:top;mso-position-horizontal-relative:page;mso-position-vertical-relative:page" wp14:anchorId="729B4932">
+            <v:rect id="shape_0" ID="Text Box 22_9" path="m0,0l-2147483645,0l-2147483645,-2147483646l0,-2147483646xe" stroked="f" style="position:absolute;margin-left:94.4pt;margin-top:735.7pt;width:173.05pt;height:11.9pt;mso-wrap-style:square;v-text-anchor:top;mso-position-horizontal-relative:page;mso-position-vertical-relative:page" wp14:anchorId="729B4932">
               <v:fill o:detectmouseclick="t" on="false"/>
               <v:stroke color="#3465a4" joinstyle="round" endcap="flat"/>
               <v:textbox>
@@ -9914,7 +10014,7 @@
       <mc:AlternateContent>
         <mc:Choice Requires="wps">
           <w:drawing>
-            <wp:anchor behindDoc="1" distT="0" distB="0" distL="0" distR="0" simplePos="0" locked="0" layoutInCell="0" allowOverlap="1" relativeHeight="85" wp14:anchorId="4A5408C3">
+            <wp:anchor behindDoc="1" distT="0" distB="0" distL="0" distR="0" simplePos="0" locked="0" layoutInCell="0" allowOverlap="1" relativeHeight="59" wp14:anchorId="4A5408C3">
               <wp:simplePos x="0" y="0"/>
               <wp:positionH relativeFrom="page">
                 <wp:posOffset>6483350</wp:posOffset>
@@ -9922,7 +10022,7 @@
               <wp:positionV relativeFrom="page">
                 <wp:posOffset>9343390</wp:posOffset>
               </wp:positionV>
-              <wp:extent cx="855345" cy="151765"/>
+              <wp:extent cx="855980" cy="152400"/>
               <wp:effectExtent l="0" t="0" r="0" b="0"/>
               <wp:wrapNone/>
               <wp:docPr id="118" name="Text Box 21_9"/>
@@ -9933,7 +10033,7 @@
                     <wps:spPr>
                       <a:xfrm>
                         <a:off x="0" y="0"/>
-                        <a:ext cx="854640" cy="151200"/>
+                        <a:ext cx="855360" cy="151920"/>
                       </a:xfrm>
                       <a:prstGeom prst="rect">
                         <a:avLst/>
@@ -10018,7 +10118,7 @@
         </mc:Choice>
         <mc:Fallback>
           <w:pict>
-            <v:rect id="shape_0" ID="Text Box 21_9" path="m0,0l-2147483645,0l-2147483645,-2147483646l0,-2147483646xe" stroked="f" style="position:absolute;margin-left:510.5pt;margin-top:735.7pt;width:67.25pt;height:11.85pt;mso-wrap-style:square;v-text-anchor:top;mso-position-horizontal-relative:page;mso-position-vertical-relative:page" wp14:anchorId="4A5408C3">
+            <v:rect id="shape_0" ID="Text Box 21_9" path="m0,0l-2147483645,0l-2147483645,-2147483646l0,-2147483646xe" stroked="f" style="position:absolute;margin-left:510.5pt;margin-top:735.7pt;width:67.3pt;height:11.9pt;mso-wrap-style:square;v-text-anchor:top;mso-position-horizontal-relative:page;mso-position-vertical-relative:page" wp14:anchorId="4A5408C3">
               <v:fill o:detectmouseclick="t" on="false"/>
               <v:stroke color="#3465a4" joinstyle="round" endcap="flat"/>
               <v:textbox>
@@ -10087,7 +10187,7 @@
       <mc:AlternateContent>
         <mc:Choice Requires="wpg">
           <w:drawing>
-            <wp:anchor behindDoc="1" distT="0" distB="0" distL="0" distR="0" simplePos="0" locked="0" layoutInCell="0" allowOverlap="1" relativeHeight="86" wp14:anchorId="51F65803">
+            <wp:anchor behindDoc="1" distT="0" distB="0" distL="0" distR="0" simplePos="0" locked="0" layoutInCell="0" allowOverlap="1" relativeHeight="60" wp14:anchorId="51F65803">
               <wp:simplePos x="0" y="0"/>
               <wp:positionH relativeFrom="page">
                 <wp:posOffset>1143000</wp:posOffset>
@@ -10095,7 +10195,7 @@
               <wp:positionV relativeFrom="page">
                 <wp:posOffset>9349105</wp:posOffset>
               </wp:positionV>
-              <wp:extent cx="6251575" cy="8890"/>
+              <wp:extent cx="6252210" cy="9525"/>
               <wp:effectExtent l="0" t="0" r="0" b="0"/>
               <wp:wrapNone/>
               <wp:docPr id="120" name="Group 23_9"/>
@@ -10106,16 +10206,16 @@
                     <wpg:grpSpPr>
                       <a:xfrm>
                         <a:off x="0" y="0"/>
-                        <a:ext cx="6251040" cy="8280"/>
+                        <a:ext cx="6251400" cy="9000"/>
                         <a:chOff x="1143000" y="9349200"/>
-                        <a:chExt cx="6251040" cy="8280"/>
+                        <a:chExt cx="6251400" cy="9000"/>
                       </a:xfrm>
                     </wpg:grpSpPr>
                     <wps:wsp>
                       <wps:cNvSpPr/>
                       <wps:spPr>
                         <a:xfrm>
-                          <a:off x="0" y="7560"/>
+                          <a:off x="0" y="8280"/>
                           <a:ext cx="2499840" cy="720"/>
                         </a:xfrm>
                         <a:prstGeom prst="line">
@@ -10141,7 +10241,7 @@
                       <wps:spPr>
                         <a:xfrm>
                           <a:off x="2499840" y="720"/>
-                          <a:ext cx="4320" cy="7560"/>
+                          <a:ext cx="3960" cy="7560"/>
                         </a:xfrm>
                         <a:prstGeom prst="rect">
                           <a:avLst/>
@@ -10165,7 +10265,7 @@
                       <wps:cNvSpPr/>
                       <wps:spPr>
                         <a:xfrm>
-                          <a:off x="2506320" y="6840"/>
+                          <a:off x="2506320" y="7560"/>
                           <a:ext cx="1868040" cy="0"/>
                         </a:xfrm>
                         <a:prstGeom prst="line">
@@ -10190,8 +10290,8 @@
                       <wps:cNvSpPr/>
                       <wps:spPr>
                         <a:xfrm>
-                          <a:off x="4375800" y="0"/>
-                          <a:ext cx="4320" cy="7560"/>
+                          <a:off x="4376520" y="0"/>
+                          <a:ext cx="3960" cy="7560"/>
                         </a:xfrm>
                         <a:prstGeom prst="rect">
                           <a:avLst/>
@@ -10215,7 +10315,7 @@
                       <wps:cNvSpPr/>
                       <wps:spPr>
                         <a:xfrm>
-                          <a:off x="4382280" y="5760"/>
+                          <a:off x="4382640" y="6480"/>
                           <a:ext cx="1868760" cy="720"/>
                         </a:xfrm>
                         <a:prstGeom prst="line">
@@ -10244,25 +10344,25 @@
         </mc:Choice>
         <mc:Fallback>
           <w:pict>
-            <v:group id="shape_0" alt="Group 23_9" style="position:absolute;margin-left:90pt;margin-top:736.15pt;width:492.15pt;height:0.65pt" coordorigin="1800,14723" coordsize="9843,13">
-              <v:line id="shape_0" from="1800,14735" to="5736,14735" stroked="t" style="position:absolute;mso-position-horizontal-relative:page;mso-position-vertical-relative:page">
+            <v:group id="shape_0" alt="Group 23_9" style="position:absolute;margin-left:90pt;margin-top:736.15pt;width:492.2pt;height:0.65pt" coordorigin="1800,14723" coordsize="9844,13">
+              <v:line id="shape_0" from="1800,14736" to="5736,14736" stroked="t" style="position:absolute;mso-position-horizontal-relative:page;mso-position-vertical-relative:page">
                 <v:stroke color="black" weight="6480" joinstyle="round" endcap="flat"/>
                 <v:fill o:detectmouseclick="t" on="false"/>
                 <w10:wrap type="none"/>
               </v:line>
-              <v:rect id="shape_0" path="m0,0l-2147483645,0l-2147483645,-2147483646l0,-2147483646xe" fillcolor="black" stroked="f" style="position:absolute;left:5737;top:14724;width:6;height:11;mso-wrap-style:none;v-text-anchor:middle;mso-position-horizontal-relative:page;mso-position-vertical-relative:page">
+              <v:rect id="shape_0" path="m0,0l-2147483645,0l-2147483645,-2147483646l0,-2147483646xe" fillcolor="black" stroked="f" style="position:absolute;left:5737;top:14724;width:5;height:11;mso-wrap-style:none;v-text-anchor:middle;mso-position-horizontal-relative:page;mso-position-vertical-relative:page">
                 <v:fill o:detectmouseclick="t" type="solid" color2="white"/>
                 <v:stroke color="#3465a4" joinstyle="round" endcap="flat"/>
               </v:rect>
-              <v:line id="shape_0" from="5747,14734" to="8688,14734" stroked="t" style="position:absolute;mso-position-horizontal-relative:page;mso-position-vertical-relative:page">
+              <v:line id="shape_0" from="5747,14735" to="8688,14735" stroked="t" style="position:absolute;mso-position-horizontal-relative:page;mso-position-vertical-relative:page">
                 <v:stroke color="black" weight="6480" joinstyle="round" endcap="flat"/>
                 <v:fill o:detectmouseclick="t" on="false"/>
               </v:line>
-              <v:rect id="shape_0" path="m0,0l-2147483645,0l-2147483645,-2147483646l0,-2147483646xe" fillcolor="black" stroked="f" style="position:absolute;left:8691;top:14723;width:6;height:11;mso-wrap-style:none;v-text-anchor:middle;mso-position-horizontal-relative:page;mso-position-vertical-relative:page">
+              <v:rect id="shape_0" path="m0,0l-2147483645,0l-2147483645,-2147483646l0,-2147483646xe" fillcolor="black" stroked="f" style="position:absolute;left:8692;top:14723;width:5;height:11;mso-wrap-style:none;v-text-anchor:middle;mso-position-horizontal-relative:page;mso-position-vertical-relative:page">
                 <v:fill o:detectmouseclick="t" type="solid" color2="white"/>
                 <v:stroke color="#3465a4" joinstyle="round" endcap="flat"/>
               </v:rect>
-              <v:line id="shape_0" from="8701,14732" to="11643,14732" stroked="t" style="position:absolute;mso-position-horizontal-relative:page;mso-position-vertical-relative:page">
+              <v:line id="shape_0" from="8702,14733" to="11644,14733" stroked="t" style="position:absolute;mso-position-horizontal-relative:page;mso-position-vertical-relative:page">
                 <v:stroke color="black" weight="6480" joinstyle="round" endcap="flat"/>
                 <v:fill o:detectmouseclick="t" on="false"/>
               </v:line>
@@ -10280,7 +10380,7 @@
   <w:p>
     <w:pPr>
       <w:pStyle w:val="Corpodotexto"/>
-      <w:spacing w:lineRule="auto" w:line="7"/>
+      <w:spacing w:lineRule="auto" w:line="4"/>
       <w:rPr/>
     </w:pPr>
     <w:r>
@@ -10288,7 +10388,7 @@
       <mc:AlternateContent>
         <mc:Choice Requires="wps">
           <w:drawing>
-            <wp:anchor behindDoc="1" distT="0" distB="0" distL="0" distR="0" simplePos="0" locked="0" layoutInCell="0" allowOverlap="1" relativeHeight="87" wp14:anchorId="729B4932">
+            <wp:anchor behindDoc="1" distT="0" distB="0" distL="0" distR="0" simplePos="0" locked="0" layoutInCell="0" allowOverlap="1" relativeHeight="62" wp14:anchorId="729B4932">
               <wp:simplePos x="0" y="0"/>
               <wp:positionH relativeFrom="page">
                 <wp:posOffset>1198880</wp:posOffset>
@@ -10296,7 +10396,7 @@
               <wp:positionV relativeFrom="page">
                 <wp:posOffset>9343390</wp:posOffset>
               </wp:positionV>
-              <wp:extent cx="2198370" cy="151765"/>
+              <wp:extent cx="2199005" cy="152400"/>
               <wp:effectExtent l="0" t="0" r="0" b="0"/>
               <wp:wrapNone/>
               <wp:docPr id="16" name="Text Box 22_0"/>
@@ -10307,7 +10407,7 @@
                     <wps:spPr>
                       <a:xfrm>
                         <a:off x="0" y="0"/>
-                        <a:ext cx="2197800" cy="151200"/>
+                        <a:ext cx="2198520" cy="151920"/>
                       </a:xfrm>
                       <a:prstGeom prst="rect">
                         <a:avLst/>
@@ -10355,7 +10455,7 @@
         </mc:Choice>
         <mc:Fallback>
           <w:pict>
-            <v:rect id="shape_0" ID="Text Box 22_0" path="m0,0l-2147483645,0l-2147483645,-2147483646l0,-2147483646xe" stroked="f" style="position:absolute;margin-left:94.4pt;margin-top:735.7pt;width:173pt;height:11.85pt;mso-wrap-style:square;v-text-anchor:top;mso-position-horizontal-relative:page;mso-position-vertical-relative:page" wp14:anchorId="729B4932">
+            <v:rect id="shape_0" ID="Text Box 22_0" path="m0,0l-2147483645,0l-2147483645,-2147483646l0,-2147483646xe" stroked="f" style="position:absolute;margin-left:94.4pt;margin-top:735.7pt;width:173.05pt;height:11.9pt;mso-wrap-style:square;v-text-anchor:top;mso-position-horizontal-relative:page;mso-position-vertical-relative:page" wp14:anchorId="729B4932">
               <v:fill o:detectmouseclick="t" on="false"/>
               <v:stroke color="#3465a4" joinstyle="round" endcap="flat"/>
               <v:textbox>
@@ -10387,7 +10487,7 @@
       <mc:AlternateContent>
         <mc:Choice Requires="wps">
           <w:drawing>
-            <wp:anchor behindDoc="1" distT="0" distB="0" distL="0" distR="0" simplePos="0" locked="0" layoutInCell="0" allowOverlap="1" relativeHeight="89" wp14:anchorId="4A5408C3">
+            <wp:anchor behindDoc="1" distT="0" distB="0" distL="0" distR="0" simplePos="0" locked="0" layoutInCell="0" allowOverlap="1" relativeHeight="63" wp14:anchorId="4A5408C3">
               <wp:simplePos x="0" y="0"/>
               <wp:positionH relativeFrom="page">
                 <wp:posOffset>6483350</wp:posOffset>
@@ -10395,7 +10495,7 @@
               <wp:positionV relativeFrom="page">
                 <wp:posOffset>9343390</wp:posOffset>
               </wp:positionV>
-              <wp:extent cx="855345" cy="151765"/>
+              <wp:extent cx="855980" cy="152400"/>
               <wp:effectExtent l="0" t="0" r="0" b="0"/>
               <wp:wrapNone/>
               <wp:docPr id="18" name="Text Box 21_0"/>
@@ -10406,7 +10506,7 @@
                     <wps:spPr>
                       <a:xfrm>
                         <a:off x="0" y="0"/>
-                        <a:ext cx="854640" cy="151200"/>
+                        <a:ext cx="855360" cy="151920"/>
                       </a:xfrm>
                       <a:prstGeom prst="rect">
                         <a:avLst/>
@@ -10491,7 +10591,7 @@
         </mc:Choice>
         <mc:Fallback>
           <w:pict>
-            <v:rect id="shape_0" ID="Text Box 21_0" path="m0,0l-2147483645,0l-2147483645,-2147483646l0,-2147483646xe" stroked="f" style="position:absolute;margin-left:510.5pt;margin-top:735.7pt;width:67.25pt;height:11.85pt;mso-wrap-style:square;v-text-anchor:top;mso-position-horizontal-relative:page;mso-position-vertical-relative:page" wp14:anchorId="4A5408C3">
+            <v:rect id="shape_0" ID="Text Box 21_0" path="m0,0l-2147483645,0l-2147483645,-2147483646l0,-2147483646xe" stroked="f" style="position:absolute;margin-left:510.5pt;margin-top:735.7pt;width:67.3pt;height:11.9pt;mso-wrap-style:square;v-text-anchor:top;mso-position-horizontal-relative:page;mso-position-vertical-relative:page" wp14:anchorId="4A5408C3">
               <v:fill o:detectmouseclick="t" on="false"/>
               <v:stroke color="#3465a4" joinstyle="round" endcap="flat"/>
               <v:textbox>
@@ -10560,7 +10660,7 @@
       <mc:AlternateContent>
         <mc:Choice Requires="wpg">
           <w:drawing>
-            <wp:anchor behindDoc="1" distT="0" distB="0" distL="0" distR="0" simplePos="0" locked="0" layoutInCell="0" allowOverlap="1" relativeHeight="91" wp14:anchorId="51F65803">
+            <wp:anchor behindDoc="1" distT="0" distB="0" distL="0" distR="0" simplePos="0" locked="0" layoutInCell="0" allowOverlap="1" relativeHeight="64" wp14:anchorId="51F65803">
               <wp:simplePos x="0" y="0"/>
               <wp:positionH relativeFrom="page">
                 <wp:posOffset>1143000</wp:posOffset>
@@ -10568,7 +10668,7 @@
               <wp:positionV relativeFrom="page">
                 <wp:posOffset>9349105</wp:posOffset>
               </wp:positionV>
-              <wp:extent cx="6251575" cy="8890"/>
+              <wp:extent cx="6252210" cy="9525"/>
               <wp:effectExtent l="0" t="0" r="0" b="0"/>
               <wp:wrapNone/>
               <wp:docPr id="20" name="Group 23_0"/>
@@ -10579,16 +10679,16 @@
                     <wpg:grpSpPr>
                       <a:xfrm>
                         <a:off x="0" y="0"/>
-                        <a:ext cx="6251040" cy="8280"/>
+                        <a:ext cx="6251400" cy="9000"/>
                         <a:chOff x="1143000" y="9349200"/>
-                        <a:chExt cx="6251040" cy="8280"/>
+                        <a:chExt cx="6251400" cy="9000"/>
                       </a:xfrm>
                     </wpg:grpSpPr>
                     <wps:wsp>
                       <wps:cNvSpPr/>
                       <wps:spPr>
                         <a:xfrm>
-                          <a:off x="0" y="7560"/>
+                          <a:off x="0" y="8280"/>
                           <a:ext cx="2499840" cy="720"/>
                         </a:xfrm>
                         <a:prstGeom prst="line">
@@ -10614,7 +10714,7 @@
                       <wps:spPr>
                         <a:xfrm>
                           <a:off x="2499840" y="720"/>
-                          <a:ext cx="4320" cy="7560"/>
+                          <a:ext cx="3960" cy="7560"/>
                         </a:xfrm>
                         <a:prstGeom prst="rect">
                           <a:avLst/>
@@ -10638,7 +10738,7 @@
                       <wps:cNvSpPr/>
                       <wps:spPr>
                         <a:xfrm>
-                          <a:off x="2506320" y="6840"/>
+                          <a:off x="2506320" y="7560"/>
                           <a:ext cx="1868040" cy="0"/>
                         </a:xfrm>
                         <a:prstGeom prst="line">
@@ -10663,8 +10763,8 @@
                       <wps:cNvSpPr/>
                       <wps:spPr>
                         <a:xfrm>
-                          <a:off x="4375800" y="0"/>
-                          <a:ext cx="4320" cy="7560"/>
+                          <a:off x="4376520" y="0"/>
+                          <a:ext cx="3960" cy="7560"/>
                         </a:xfrm>
                         <a:prstGeom prst="rect">
                           <a:avLst/>
@@ -10688,7 +10788,7 @@
                       <wps:cNvSpPr/>
                       <wps:spPr>
                         <a:xfrm>
-                          <a:off x="4382280" y="5760"/>
+                          <a:off x="4382640" y="6480"/>
                           <a:ext cx="1868760" cy="720"/>
                         </a:xfrm>
                         <a:prstGeom prst="line">
@@ -10717,25 +10817,25 @@
         </mc:Choice>
         <mc:Fallback>
           <w:pict>
-            <v:group id="shape_0" alt="Group 23_0" style="position:absolute;margin-left:90pt;margin-top:736.15pt;width:492.15pt;height:0.65pt" coordorigin="1800,14723" coordsize="9843,13">
-              <v:line id="shape_0" from="1800,14735" to="5736,14735" stroked="t" style="position:absolute;mso-position-horizontal-relative:page;mso-position-vertical-relative:page">
+            <v:group id="shape_0" alt="Group 23_0" style="position:absolute;margin-left:90pt;margin-top:736.15pt;width:492.2pt;height:0.65pt" coordorigin="1800,14723" coordsize="9844,13">
+              <v:line id="shape_0" from="1800,14736" to="5736,14736" stroked="t" style="position:absolute;mso-position-horizontal-relative:page;mso-position-vertical-relative:page">
                 <v:stroke color="black" weight="6480" joinstyle="round" endcap="flat"/>
                 <v:fill o:detectmouseclick="t" on="false"/>
                 <w10:wrap type="none"/>
               </v:line>
-              <v:rect id="shape_0" path="m0,0l-2147483645,0l-2147483645,-2147483646l0,-2147483646xe" fillcolor="black" stroked="f" style="position:absolute;left:5737;top:14724;width:6;height:11;mso-wrap-style:none;v-text-anchor:middle;mso-position-horizontal-relative:page;mso-position-vertical-relative:page">
+              <v:rect id="shape_0" path="m0,0l-2147483645,0l-2147483645,-2147483646l0,-2147483646xe" fillcolor="black" stroked="f" style="position:absolute;left:5737;top:14724;width:5;height:11;mso-wrap-style:none;v-text-anchor:middle;mso-position-horizontal-relative:page;mso-position-vertical-relative:page">
                 <v:fill o:detectmouseclick="t" type="solid" color2="white"/>
                 <v:stroke color="#3465a4" joinstyle="round" endcap="flat"/>
               </v:rect>
-              <v:line id="shape_0" from="5747,14734" to="8688,14734" stroked="t" style="position:absolute;mso-position-horizontal-relative:page;mso-position-vertical-relative:page">
+              <v:line id="shape_0" from="5747,14735" to="8688,14735" stroked="t" style="position:absolute;mso-position-horizontal-relative:page;mso-position-vertical-relative:page">
                 <v:stroke color="black" weight="6480" joinstyle="round" endcap="flat"/>
                 <v:fill o:detectmouseclick="t" on="false"/>
               </v:line>
-              <v:rect id="shape_0" path="m0,0l-2147483645,0l-2147483645,-2147483646l0,-2147483646xe" fillcolor="black" stroked="f" style="position:absolute;left:8691;top:14723;width:6;height:11;mso-wrap-style:none;v-text-anchor:middle;mso-position-horizontal-relative:page;mso-position-vertical-relative:page">
+              <v:rect id="shape_0" path="m0,0l-2147483645,0l-2147483645,-2147483646l0,-2147483646xe" fillcolor="black" stroked="f" style="position:absolute;left:8692;top:14723;width:5;height:11;mso-wrap-style:none;v-text-anchor:middle;mso-position-horizontal-relative:page;mso-position-vertical-relative:page">
                 <v:fill o:detectmouseclick="t" type="solid" color2="white"/>
                 <v:stroke color="#3465a4" joinstyle="round" endcap="flat"/>
               </v:rect>
-              <v:line id="shape_0" from="8701,14732" to="11643,14732" stroked="t" style="position:absolute;mso-position-horizontal-relative:page;mso-position-vertical-relative:page">
+              <v:line id="shape_0" from="8702,14733" to="11644,14733" stroked="t" style="position:absolute;mso-position-horizontal-relative:page;mso-position-vertical-relative:page">
                 <v:stroke color="black" weight="6480" joinstyle="round" endcap="flat"/>
                 <v:fill o:detectmouseclick="t" on="false"/>
               </v:line>
@@ -10753,7 +10853,7 @@
   <w:p>
     <w:pPr>
       <w:pStyle w:val="Corpodotexto"/>
-      <w:spacing w:lineRule="auto" w:line="7"/>
+      <w:spacing w:lineRule="auto" w:line="4"/>
       <w:rPr/>
     </w:pPr>
     <w:r>
@@ -10761,7 +10861,7 @@
       <mc:AlternateContent>
         <mc:Choice Requires="wps">
           <w:drawing>
-            <wp:anchor behindDoc="1" distT="0" distB="0" distL="0" distR="0" simplePos="0" locked="0" layoutInCell="0" allowOverlap="1" relativeHeight="31" wp14:anchorId="729B4932">
+            <wp:anchor behindDoc="1" distT="0" distB="0" distL="0" distR="0" simplePos="0" locked="0" layoutInCell="0" allowOverlap="1" relativeHeight="8" wp14:anchorId="729B4932">
               <wp:simplePos x="0" y="0"/>
               <wp:positionH relativeFrom="page">
                 <wp:posOffset>1198880</wp:posOffset>
@@ -10769,7 +10869,7 @@
               <wp:positionV relativeFrom="page">
                 <wp:posOffset>9343390</wp:posOffset>
               </wp:positionV>
-              <wp:extent cx="2198370" cy="151765"/>
+              <wp:extent cx="2199005" cy="152400"/>
               <wp:effectExtent l="0" t="0" r="0" b="0"/>
               <wp:wrapNone/>
               <wp:docPr id="27" name="Text Box 22_1"/>
@@ -10780,7 +10880,7 @@
                     <wps:spPr>
                       <a:xfrm>
                         <a:off x="0" y="0"/>
-                        <a:ext cx="2197800" cy="151200"/>
+                        <a:ext cx="2198520" cy="151920"/>
                       </a:xfrm>
                       <a:prstGeom prst="rect">
                         <a:avLst/>
@@ -10828,7 +10928,7 @@
         </mc:Choice>
         <mc:Fallback>
           <w:pict>
-            <v:rect id="shape_0" ID="Text Box 22_1" path="m0,0l-2147483645,0l-2147483645,-2147483646l0,-2147483646xe" stroked="f" style="position:absolute;margin-left:94.4pt;margin-top:735.7pt;width:173pt;height:11.85pt;mso-wrap-style:square;v-text-anchor:top;mso-position-horizontal-relative:page;mso-position-vertical-relative:page" wp14:anchorId="729B4932">
+            <v:rect id="shape_0" ID="Text Box 22_1" path="m0,0l-2147483645,0l-2147483645,-2147483646l0,-2147483646xe" stroked="f" style="position:absolute;margin-left:94.4pt;margin-top:735.7pt;width:173.05pt;height:11.9pt;mso-wrap-style:square;v-text-anchor:top;mso-position-horizontal-relative:page;mso-position-vertical-relative:page" wp14:anchorId="729B4932">
               <v:fill o:detectmouseclick="t" on="false"/>
               <v:stroke color="#3465a4" joinstyle="round" endcap="flat"/>
               <v:textbox>
@@ -10860,7 +10960,7 @@
       <mc:AlternateContent>
         <mc:Choice Requires="wps">
           <w:drawing>
-            <wp:anchor behindDoc="1" distT="0" distB="0" distL="0" distR="0" simplePos="0" locked="0" layoutInCell="0" allowOverlap="1" relativeHeight="33" wp14:anchorId="4A5408C3">
+            <wp:anchor behindDoc="1" distT="0" distB="0" distL="0" distR="0" simplePos="0" locked="0" layoutInCell="0" allowOverlap="1" relativeHeight="9" wp14:anchorId="4A5408C3">
               <wp:simplePos x="0" y="0"/>
               <wp:positionH relativeFrom="page">
                 <wp:posOffset>6483350</wp:posOffset>
@@ -10868,7 +10968,7 @@
               <wp:positionV relativeFrom="page">
                 <wp:posOffset>9343390</wp:posOffset>
               </wp:positionV>
-              <wp:extent cx="855345" cy="151765"/>
+              <wp:extent cx="855980" cy="152400"/>
               <wp:effectExtent l="0" t="0" r="0" b="0"/>
               <wp:wrapNone/>
               <wp:docPr id="29" name="Text Box 21_1"/>
@@ -10879,7 +10979,7 @@
                     <wps:spPr>
                       <a:xfrm>
                         <a:off x="0" y="0"/>
-                        <a:ext cx="854640" cy="151200"/>
+                        <a:ext cx="855360" cy="151920"/>
                       </a:xfrm>
                       <a:prstGeom prst="rect">
                         <a:avLst/>
@@ -10964,7 +11064,7 @@
         </mc:Choice>
         <mc:Fallback>
           <w:pict>
-            <v:rect id="shape_0" ID="Text Box 21_1" path="m0,0l-2147483645,0l-2147483645,-2147483646l0,-2147483646xe" stroked="f" style="position:absolute;margin-left:510.5pt;margin-top:735.7pt;width:67.25pt;height:11.85pt;mso-wrap-style:square;v-text-anchor:top;mso-position-horizontal-relative:page;mso-position-vertical-relative:page" wp14:anchorId="4A5408C3">
+            <v:rect id="shape_0" ID="Text Box 21_1" path="m0,0l-2147483645,0l-2147483645,-2147483646l0,-2147483646xe" stroked="f" style="position:absolute;margin-left:510.5pt;margin-top:735.7pt;width:67.3pt;height:11.9pt;mso-wrap-style:square;v-text-anchor:top;mso-position-horizontal-relative:page;mso-position-vertical-relative:page" wp14:anchorId="4A5408C3">
               <v:fill o:detectmouseclick="t" on="false"/>
               <v:stroke color="#3465a4" joinstyle="round" endcap="flat"/>
               <v:textbox>
@@ -11033,7 +11133,7 @@
       <mc:AlternateContent>
         <mc:Choice Requires="wpg">
           <w:drawing>
-            <wp:anchor behindDoc="1" distT="0" distB="0" distL="0" distR="0" simplePos="0" locked="0" layoutInCell="0" allowOverlap="1" relativeHeight="35" wp14:anchorId="51F65803">
+            <wp:anchor behindDoc="1" distT="0" distB="0" distL="0" distR="0" simplePos="0" locked="0" layoutInCell="0" allowOverlap="1" relativeHeight="13" wp14:anchorId="51F65803">
               <wp:simplePos x="0" y="0"/>
               <wp:positionH relativeFrom="page">
                 <wp:posOffset>1143000</wp:posOffset>
@@ -11041,7 +11141,7 @@
               <wp:positionV relativeFrom="page">
                 <wp:posOffset>9349105</wp:posOffset>
               </wp:positionV>
-              <wp:extent cx="6251575" cy="8890"/>
+              <wp:extent cx="6252210" cy="9525"/>
               <wp:effectExtent l="0" t="0" r="0" b="0"/>
               <wp:wrapNone/>
               <wp:docPr id="31" name="Group 23_1"/>
@@ -11052,16 +11152,16 @@
                     <wpg:grpSpPr>
                       <a:xfrm>
                         <a:off x="0" y="0"/>
-                        <a:ext cx="6251040" cy="8280"/>
+                        <a:ext cx="6251400" cy="9000"/>
                         <a:chOff x="1143000" y="9349200"/>
-                        <a:chExt cx="6251040" cy="8280"/>
+                        <a:chExt cx="6251400" cy="9000"/>
                       </a:xfrm>
                     </wpg:grpSpPr>
                     <wps:wsp>
                       <wps:cNvSpPr/>
                       <wps:spPr>
                         <a:xfrm>
-                          <a:off x="0" y="7560"/>
+                          <a:off x="0" y="8280"/>
                           <a:ext cx="2499840" cy="720"/>
                         </a:xfrm>
                         <a:prstGeom prst="line">
@@ -11087,7 +11187,7 @@
                       <wps:spPr>
                         <a:xfrm>
                           <a:off x="2499840" y="720"/>
-                          <a:ext cx="4320" cy="7560"/>
+                          <a:ext cx="3960" cy="7560"/>
                         </a:xfrm>
                         <a:prstGeom prst="rect">
                           <a:avLst/>
@@ -11111,7 +11211,7 @@
                       <wps:cNvSpPr/>
                       <wps:spPr>
                         <a:xfrm>
-                          <a:off x="2506320" y="6840"/>
+                          <a:off x="2506320" y="7560"/>
                           <a:ext cx="1868040" cy="0"/>
                         </a:xfrm>
                         <a:prstGeom prst="line">
@@ -11136,8 +11236,8 @@
                       <wps:cNvSpPr/>
                       <wps:spPr>
                         <a:xfrm>
-                          <a:off x="4375800" y="0"/>
-                          <a:ext cx="4320" cy="7560"/>
+                          <a:off x="4376520" y="0"/>
+                          <a:ext cx="3960" cy="7560"/>
                         </a:xfrm>
                         <a:prstGeom prst="rect">
                           <a:avLst/>
@@ -11161,7 +11261,7 @@
                       <wps:cNvSpPr/>
                       <wps:spPr>
                         <a:xfrm>
-                          <a:off x="4382280" y="5760"/>
+                          <a:off x="4382640" y="6480"/>
                           <a:ext cx="1868760" cy="720"/>
                         </a:xfrm>
                         <a:prstGeom prst="line">
@@ -11190,25 +11290,25 @@
         </mc:Choice>
         <mc:Fallback>
           <w:pict>
-            <v:group id="shape_0" alt="Group 23_1" style="position:absolute;margin-left:90pt;margin-top:736.15pt;width:492.15pt;height:0.65pt" coordorigin="1800,14723" coordsize="9843,13">
-              <v:line id="shape_0" from="1800,14735" to="5736,14735" stroked="t" style="position:absolute;mso-position-horizontal-relative:page;mso-position-vertical-relative:page">
+            <v:group id="shape_0" alt="Group 23_1" style="position:absolute;margin-left:90pt;margin-top:736.15pt;width:492.2pt;height:0.65pt" coordorigin="1800,14723" coordsize="9844,13">
+              <v:line id="shape_0" from="1800,14736" to="5736,14736" stroked="t" style="position:absolute;mso-position-horizontal-relative:page;mso-position-vertical-relative:page">
                 <v:stroke color="black" weight="6480" joinstyle="round" endcap="flat"/>
                 <v:fill o:detectmouseclick="t" on="false"/>
                 <w10:wrap type="none"/>
               </v:line>
-              <v:rect id="shape_0" path="m0,0l-2147483645,0l-2147483645,-2147483646l0,-2147483646xe" fillcolor="black" stroked="f" style="position:absolute;left:5737;top:14724;width:6;height:11;mso-wrap-style:none;v-text-anchor:middle;mso-position-horizontal-relative:page;mso-position-vertical-relative:page">
+              <v:rect id="shape_0" path="m0,0l-2147483645,0l-2147483645,-2147483646l0,-2147483646xe" fillcolor="black" stroked="f" style="position:absolute;left:5737;top:14724;width:5;height:11;mso-wrap-style:none;v-text-anchor:middle;mso-position-horizontal-relative:page;mso-position-vertical-relative:page">
                 <v:fill o:detectmouseclick="t" type="solid" color2="white"/>
                 <v:stroke color="#3465a4" joinstyle="round" endcap="flat"/>
               </v:rect>
-              <v:line id="shape_0" from="5747,14734" to="8688,14734" stroked="t" style="position:absolute;mso-position-horizontal-relative:page;mso-position-vertical-relative:page">
+              <v:line id="shape_0" from="5747,14735" to="8688,14735" stroked="t" style="position:absolute;mso-position-horizontal-relative:page;mso-position-vertical-relative:page">
                 <v:stroke color="black" weight="6480" joinstyle="round" endcap="flat"/>
                 <v:fill o:detectmouseclick="t" on="false"/>
               </v:line>
-              <v:rect id="shape_0" path="m0,0l-2147483645,0l-2147483645,-2147483646l0,-2147483646xe" fillcolor="black" stroked="f" style="position:absolute;left:8691;top:14723;width:6;height:11;mso-wrap-style:none;v-text-anchor:middle;mso-position-horizontal-relative:page;mso-position-vertical-relative:page">
+              <v:rect id="shape_0" path="m0,0l-2147483645,0l-2147483645,-2147483646l0,-2147483646xe" fillcolor="black" stroked="f" style="position:absolute;left:8692;top:14723;width:5;height:11;mso-wrap-style:none;v-text-anchor:middle;mso-position-horizontal-relative:page;mso-position-vertical-relative:page">
                 <v:fill o:detectmouseclick="t" type="solid" color2="white"/>
                 <v:stroke color="#3465a4" joinstyle="round" endcap="flat"/>
               </v:rect>
-              <v:line id="shape_0" from="8701,14732" to="11643,14732" stroked="t" style="position:absolute;mso-position-horizontal-relative:page;mso-position-vertical-relative:page">
+              <v:line id="shape_0" from="8702,14733" to="11644,14733" stroked="t" style="position:absolute;mso-position-horizontal-relative:page;mso-position-vertical-relative:page">
                 <v:stroke color="black" weight="6480" joinstyle="round" endcap="flat"/>
                 <v:fill o:detectmouseclick="t" on="false"/>
               </v:line>
@@ -11226,7 +11326,7 @@
   <w:p>
     <w:pPr>
       <w:pStyle w:val="Corpodotexto"/>
-      <w:spacing w:lineRule="auto" w:line="7"/>
+      <w:spacing w:lineRule="auto" w:line="4"/>
       <w:rPr/>
     </w:pPr>
     <w:r>
@@ -11234,7 +11334,7 @@
       <mc:AlternateContent>
         <mc:Choice Requires="wps">
           <w:drawing>
-            <wp:anchor behindDoc="1" distT="0" distB="0" distL="0" distR="0" simplePos="0" locked="0" layoutInCell="0" allowOverlap="1" relativeHeight="36" wp14:anchorId="729B4932">
+            <wp:anchor behindDoc="1" distT="0" distB="0" distL="0" distR="0" simplePos="0" locked="0" layoutInCell="0" allowOverlap="1" relativeHeight="14" wp14:anchorId="729B4932">
               <wp:simplePos x="0" y="0"/>
               <wp:positionH relativeFrom="page">
                 <wp:posOffset>1198880</wp:posOffset>
@@ -11242,7 +11342,7 @@
               <wp:positionV relativeFrom="page">
                 <wp:posOffset>9343390</wp:posOffset>
               </wp:positionV>
-              <wp:extent cx="2198370" cy="151765"/>
+              <wp:extent cx="2199005" cy="152400"/>
               <wp:effectExtent l="0" t="0" r="0" b="0"/>
               <wp:wrapNone/>
               <wp:docPr id="38" name="Text Box 22_2"/>
@@ -11253,7 +11353,7 @@
                     <wps:spPr>
                       <a:xfrm>
                         <a:off x="0" y="0"/>
-                        <a:ext cx="2197800" cy="151200"/>
+                        <a:ext cx="2198520" cy="151920"/>
                       </a:xfrm>
                       <a:prstGeom prst="rect">
                         <a:avLst/>
@@ -11301,7 +11401,7 @@
         </mc:Choice>
         <mc:Fallback>
           <w:pict>
-            <v:rect id="shape_0" ID="Text Box 22_2" path="m0,0l-2147483645,0l-2147483645,-2147483646l0,-2147483646xe" stroked="f" style="position:absolute;margin-left:94.4pt;margin-top:735.7pt;width:173pt;height:11.85pt;mso-wrap-style:square;v-text-anchor:top;mso-position-horizontal-relative:page;mso-position-vertical-relative:page" wp14:anchorId="729B4932">
+            <v:rect id="shape_0" ID="Text Box 22_2" path="m0,0l-2147483645,0l-2147483645,-2147483646l0,-2147483646xe" stroked="f" style="position:absolute;margin-left:94.4pt;margin-top:735.7pt;width:173.05pt;height:11.9pt;mso-wrap-style:square;v-text-anchor:top;mso-position-horizontal-relative:page;mso-position-vertical-relative:page" wp14:anchorId="729B4932">
               <v:fill o:detectmouseclick="t" on="false"/>
               <v:stroke color="#3465a4" joinstyle="round" endcap="flat"/>
               <v:textbox>
@@ -11333,7 +11433,7 @@
       <mc:AlternateContent>
         <mc:Choice Requires="wps">
           <w:drawing>
-            <wp:anchor behindDoc="1" distT="0" distB="0" distL="0" distR="0" simplePos="0" locked="0" layoutInCell="0" allowOverlap="1" relativeHeight="38" wp14:anchorId="4A5408C3">
+            <wp:anchor behindDoc="1" distT="0" distB="0" distL="0" distR="0" simplePos="0" locked="0" layoutInCell="0" allowOverlap="1" relativeHeight="15" wp14:anchorId="4A5408C3">
               <wp:simplePos x="0" y="0"/>
               <wp:positionH relativeFrom="page">
                 <wp:posOffset>6483350</wp:posOffset>
@@ -11341,7 +11441,7 @@
               <wp:positionV relativeFrom="page">
                 <wp:posOffset>9343390</wp:posOffset>
               </wp:positionV>
-              <wp:extent cx="855345" cy="151765"/>
+              <wp:extent cx="855980" cy="152400"/>
               <wp:effectExtent l="0" t="0" r="0" b="0"/>
               <wp:wrapNone/>
               <wp:docPr id="40" name="Text Box 21_2"/>
@@ -11352,7 +11452,7 @@
                     <wps:spPr>
                       <a:xfrm>
                         <a:off x="0" y="0"/>
-                        <a:ext cx="854640" cy="151200"/>
+                        <a:ext cx="855360" cy="151920"/>
                       </a:xfrm>
                       <a:prstGeom prst="rect">
                         <a:avLst/>
@@ -11437,7 +11537,7 @@
         </mc:Choice>
         <mc:Fallback>
           <w:pict>
-            <v:rect id="shape_0" ID="Text Box 21_2" path="m0,0l-2147483645,0l-2147483645,-2147483646l0,-2147483646xe" stroked="f" style="position:absolute;margin-left:510.5pt;margin-top:735.7pt;width:67.25pt;height:11.85pt;mso-wrap-style:square;v-text-anchor:top;mso-position-horizontal-relative:page;mso-position-vertical-relative:page" wp14:anchorId="4A5408C3">
+            <v:rect id="shape_0" ID="Text Box 21_2" path="m0,0l-2147483645,0l-2147483645,-2147483646l0,-2147483646xe" stroked="f" style="position:absolute;margin-left:510.5pt;margin-top:735.7pt;width:67.3pt;height:11.9pt;mso-wrap-style:square;v-text-anchor:top;mso-position-horizontal-relative:page;mso-position-vertical-relative:page" wp14:anchorId="4A5408C3">
               <v:fill o:detectmouseclick="t" on="false"/>
               <v:stroke color="#3465a4" joinstyle="round" endcap="flat"/>
               <v:textbox>
@@ -11506,7 +11606,7 @@
       <mc:AlternateContent>
         <mc:Choice Requires="wpg">
           <w:drawing>
-            <wp:anchor behindDoc="1" distT="0" distB="0" distL="0" distR="0" simplePos="0" locked="0" layoutInCell="0" allowOverlap="1" relativeHeight="40" wp14:anchorId="51F65803">
+            <wp:anchor behindDoc="1" distT="0" distB="0" distL="0" distR="0" simplePos="0" locked="0" layoutInCell="0" allowOverlap="1" relativeHeight="16" wp14:anchorId="51F65803">
               <wp:simplePos x="0" y="0"/>
               <wp:positionH relativeFrom="page">
                 <wp:posOffset>1143000</wp:posOffset>
@@ -11514,7 +11614,7 @@
               <wp:positionV relativeFrom="page">
                 <wp:posOffset>9349105</wp:posOffset>
               </wp:positionV>
-              <wp:extent cx="6251575" cy="8890"/>
+              <wp:extent cx="6252210" cy="9525"/>
               <wp:effectExtent l="0" t="0" r="0" b="0"/>
               <wp:wrapNone/>
               <wp:docPr id="42" name="Group 23_2"/>
@@ -11525,16 +11625,16 @@
                     <wpg:grpSpPr>
                       <a:xfrm>
                         <a:off x="0" y="0"/>
-                        <a:ext cx="6251040" cy="8280"/>
+                        <a:ext cx="6251400" cy="9000"/>
                         <a:chOff x="1143000" y="9349200"/>
-                        <a:chExt cx="6251040" cy="8280"/>
+                        <a:chExt cx="6251400" cy="9000"/>
                       </a:xfrm>
                     </wpg:grpSpPr>
                     <wps:wsp>
                       <wps:cNvSpPr/>
                       <wps:spPr>
                         <a:xfrm>
-                          <a:off x="0" y="7560"/>
+                          <a:off x="0" y="8280"/>
                           <a:ext cx="2499840" cy="720"/>
                         </a:xfrm>
                         <a:prstGeom prst="line">
@@ -11560,7 +11660,7 @@
                       <wps:spPr>
                         <a:xfrm>
                           <a:off x="2499840" y="720"/>
-                          <a:ext cx="4320" cy="7560"/>
+                          <a:ext cx="3960" cy="7560"/>
                         </a:xfrm>
                         <a:prstGeom prst="rect">
                           <a:avLst/>
@@ -11584,7 +11684,7 @@
                       <wps:cNvSpPr/>
                       <wps:spPr>
                         <a:xfrm>
-                          <a:off x="2506320" y="6840"/>
+                          <a:off x="2506320" y="7560"/>
                           <a:ext cx="1868040" cy="0"/>
                         </a:xfrm>
                         <a:prstGeom prst="line">
@@ -11609,8 +11709,8 @@
                       <wps:cNvSpPr/>
                       <wps:spPr>
                         <a:xfrm>
-                          <a:off x="4375800" y="0"/>
-                          <a:ext cx="4320" cy="7560"/>
+                          <a:off x="4376520" y="0"/>
+                          <a:ext cx="3960" cy="7560"/>
                         </a:xfrm>
                         <a:prstGeom prst="rect">
                           <a:avLst/>
@@ -11634,7 +11734,7 @@
                       <wps:cNvSpPr/>
                       <wps:spPr>
                         <a:xfrm>
-                          <a:off x="4382280" y="5760"/>
+                          <a:off x="4382640" y="6480"/>
                           <a:ext cx="1868760" cy="720"/>
                         </a:xfrm>
                         <a:prstGeom prst="line">
@@ -11663,25 +11763,25 @@
         </mc:Choice>
         <mc:Fallback>
           <w:pict>
-            <v:group id="shape_0" alt="Group 23_2" style="position:absolute;margin-left:90pt;margin-top:736.15pt;width:492.15pt;height:0.65pt" coordorigin="1800,14723" coordsize="9843,13">
-              <v:line id="shape_0" from="1800,14735" to="5736,14735" stroked="t" style="position:absolute;mso-position-horizontal-relative:page;mso-position-vertical-relative:page">
+            <v:group id="shape_0" alt="Group 23_2" style="position:absolute;margin-left:90pt;margin-top:736.15pt;width:492.2pt;height:0.65pt" coordorigin="1800,14723" coordsize="9844,13">
+              <v:line id="shape_0" from="1800,14736" to="5736,14736" stroked="t" style="position:absolute;mso-position-horizontal-relative:page;mso-position-vertical-relative:page">
                 <v:stroke color="black" weight="6480" joinstyle="round" endcap="flat"/>
                 <v:fill o:detectmouseclick="t" on="false"/>
                 <w10:wrap type="none"/>
               </v:line>
-              <v:rect id="shape_0" path="m0,0l-2147483645,0l-2147483645,-2147483646l0,-2147483646xe" fillcolor="black" stroked="f" style="position:absolute;left:5737;top:14724;width:6;height:11;mso-wrap-style:none;v-text-anchor:middle;mso-position-horizontal-relative:page;mso-position-vertical-relative:page">
+              <v:rect id="shape_0" path="m0,0l-2147483645,0l-2147483645,-2147483646l0,-2147483646xe" fillcolor="black" stroked="f" style="position:absolute;left:5737;top:14724;width:5;height:11;mso-wrap-style:none;v-text-anchor:middle;mso-position-horizontal-relative:page;mso-position-vertical-relative:page">
                 <v:fill o:detectmouseclick="t" type="solid" color2="white"/>
                 <v:stroke color="#3465a4" joinstyle="round" endcap="flat"/>
               </v:rect>
-              <v:line id="shape_0" from="5747,14734" to="8688,14734" stroked="t" style="position:absolute;mso-position-horizontal-relative:page;mso-position-vertical-relative:page">
+              <v:line id="shape_0" from="5747,14735" to="8688,14735" stroked="t" style="position:absolute;mso-position-horizontal-relative:page;mso-position-vertical-relative:page">
                 <v:stroke color="black" weight="6480" joinstyle="round" endcap="flat"/>
                 <v:fill o:detectmouseclick="t" on="false"/>
               </v:line>
-              <v:rect id="shape_0" path="m0,0l-2147483645,0l-2147483645,-2147483646l0,-2147483646xe" fillcolor="black" stroked="f" style="position:absolute;left:8691;top:14723;width:6;height:11;mso-wrap-style:none;v-text-anchor:middle;mso-position-horizontal-relative:page;mso-position-vertical-relative:page">
+              <v:rect id="shape_0" path="m0,0l-2147483645,0l-2147483645,-2147483646l0,-2147483646xe" fillcolor="black" stroked="f" style="position:absolute;left:8692;top:14723;width:5;height:11;mso-wrap-style:none;v-text-anchor:middle;mso-position-horizontal-relative:page;mso-position-vertical-relative:page">
                 <v:fill o:detectmouseclick="t" type="solid" color2="white"/>
                 <v:stroke color="#3465a4" joinstyle="round" endcap="flat"/>
               </v:rect>
-              <v:line id="shape_0" from="8701,14732" to="11643,14732" stroked="t" style="position:absolute;mso-position-horizontal-relative:page;mso-position-vertical-relative:page">
+              <v:line id="shape_0" from="8702,14733" to="11644,14733" stroked="t" style="position:absolute;mso-position-horizontal-relative:page;mso-position-vertical-relative:page">
                 <v:stroke color="black" weight="6480" joinstyle="round" endcap="flat"/>
                 <v:fill o:detectmouseclick="t" on="false"/>
               </v:line>
@@ -11699,7 +11799,7 @@
   <w:p>
     <w:pPr>
       <w:pStyle w:val="Corpodotexto"/>
-      <w:spacing w:lineRule="auto" w:line="7"/>
+      <w:spacing w:lineRule="auto" w:line="4"/>
       <w:rPr/>
     </w:pPr>
     <w:r>
@@ -11707,7 +11807,7 @@
       <mc:AlternateContent>
         <mc:Choice Requires="wps">
           <w:drawing>
-            <wp:anchor behindDoc="1" distT="0" distB="0" distL="0" distR="0" simplePos="0" locked="0" layoutInCell="0" allowOverlap="1" relativeHeight="46" wp14:anchorId="729B4932">
+            <wp:anchor behindDoc="1" distT="0" distB="0" distL="0" distR="0" simplePos="0" locked="0" layoutInCell="0" allowOverlap="1" relativeHeight="20" wp14:anchorId="729B4932">
               <wp:simplePos x="0" y="0"/>
               <wp:positionH relativeFrom="page">
                 <wp:posOffset>1198880</wp:posOffset>
@@ -11715,7 +11815,7 @@
               <wp:positionV relativeFrom="page">
                 <wp:posOffset>9343390</wp:posOffset>
               </wp:positionV>
-              <wp:extent cx="2198370" cy="151765"/>
+              <wp:extent cx="2199005" cy="152400"/>
               <wp:effectExtent l="0" t="0" r="0" b="0"/>
               <wp:wrapNone/>
               <wp:docPr id="49" name="Text Box 22_3"/>
@@ -11726,7 +11826,7 @@
                     <wps:spPr>
                       <a:xfrm>
                         <a:off x="0" y="0"/>
-                        <a:ext cx="2197800" cy="151200"/>
+                        <a:ext cx="2198520" cy="151920"/>
                       </a:xfrm>
                       <a:prstGeom prst="rect">
                         <a:avLst/>
@@ -11774,7 +11874,7 @@
         </mc:Choice>
         <mc:Fallback>
           <w:pict>
-            <v:rect id="shape_0" ID="Text Box 22_3" path="m0,0l-2147483645,0l-2147483645,-2147483646l0,-2147483646xe" stroked="f" style="position:absolute;margin-left:94.4pt;margin-top:735.7pt;width:173pt;height:11.85pt;mso-wrap-style:square;v-text-anchor:top;mso-position-horizontal-relative:page;mso-position-vertical-relative:page" wp14:anchorId="729B4932">
+            <v:rect id="shape_0" ID="Text Box 22_3" path="m0,0l-2147483645,0l-2147483645,-2147483646l0,-2147483646xe" stroked="f" style="position:absolute;margin-left:94.4pt;margin-top:735.7pt;width:173.05pt;height:11.9pt;mso-wrap-style:square;v-text-anchor:top;mso-position-horizontal-relative:page;mso-position-vertical-relative:page" wp14:anchorId="729B4932">
               <v:fill o:detectmouseclick="t" on="false"/>
               <v:stroke color="#3465a4" joinstyle="round" endcap="flat"/>
               <v:textbox>
@@ -11806,7 +11906,7 @@
       <mc:AlternateContent>
         <mc:Choice Requires="wps">
           <w:drawing>
-            <wp:anchor behindDoc="1" distT="0" distB="0" distL="0" distR="0" simplePos="0" locked="0" layoutInCell="0" allowOverlap="1" relativeHeight="48" wp14:anchorId="4A5408C3">
+            <wp:anchor behindDoc="1" distT="0" distB="0" distL="0" distR="0" simplePos="0" locked="0" layoutInCell="0" allowOverlap="1" relativeHeight="21" wp14:anchorId="4A5408C3">
               <wp:simplePos x="0" y="0"/>
               <wp:positionH relativeFrom="page">
                 <wp:posOffset>6483350</wp:posOffset>
@@ -11814,7 +11914,7 @@
               <wp:positionV relativeFrom="page">
                 <wp:posOffset>9343390</wp:posOffset>
               </wp:positionV>
-              <wp:extent cx="855345" cy="151765"/>
+              <wp:extent cx="855980" cy="152400"/>
               <wp:effectExtent l="0" t="0" r="0" b="0"/>
               <wp:wrapNone/>
               <wp:docPr id="51" name="Text Box 21_3"/>
@@ -11825,7 +11925,7 @@
                     <wps:spPr>
                       <a:xfrm>
                         <a:off x="0" y="0"/>
-                        <a:ext cx="854640" cy="151200"/>
+                        <a:ext cx="855360" cy="151920"/>
                       </a:xfrm>
                       <a:prstGeom prst="rect">
                         <a:avLst/>
@@ -11910,7 +12010,7 @@
         </mc:Choice>
         <mc:Fallback>
           <w:pict>
-            <v:rect id="shape_0" ID="Text Box 21_3" path="m0,0l-2147483645,0l-2147483645,-2147483646l0,-2147483646xe" stroked="f" style="position:absolute;margin-left:510.5pt;margin-top:735.7pt;width:67.25pt;height:11.85pt;mso-wrap-style:square;v-text-anchor:top;mso-position-horizontal-relative:page;mso-position-vertical-relative:page" wp14:anchorId="4A5408C3">
+            <v:rect id="shape_0" ID="Text Box 21_3" path="m0,0l-2147483645,0l-2147483645,-2147483646l0,-2147483646xe" stroked="f" style="position:absolute;margin-left:510.5pt;margin-top:735.7pt;width:67.3pt;height:11.9pt;mso-wrap-style:square;v-text-anchor:top;mso-position-horizontal-relative:page;mso-position-vertical-relative:page" wp14:anchorId="4A5408C3">
               <v:fill o:detectmouseclick="t" on="false"/>
               <v:stroke color="#3465a4" joinstyle="round" endcap="flat"/>
               <v:textbox>
@@ -11979,7 +12079,7 @@
       <mc:AlternateContent>
         <mc:Choice Requires="wpg">
           <w:drawing>
-            <wp:anchor behindDoc="1" distT="0" distB="0" distL="0" distR="0" simplePos="0" locked="0" layoutInCell="0" allowOverlap="1" relativeHeight="50" wp14:anchorId="51F65803">
+            <wp:anchor behindDoc="1" distT="0" distB="0" distL="0" distR="0" simplePos="0" locked="0" layoutInCell="0" allowOverlap="1" relativeHeight="25" wp14:anchorId="51F65803">
               <wp:simplePos x="0" y="0"/>
               <wp:positionH relativeFrom="page">
                 <wp:posOffset>1143000</wp:posOffset>
@@ -11987,7 +12087,7 @@
               <wp:positionV relativeFrom="page">
                 <wp:posOffset>9349105</wp:posOffset>
               </wp:positionV>
-              <wp:extent cx="6251575" cy="8890"/>
+              <wp:extent cx="6252210" cy="9525"/>
               <wp:effectExtent l="0" t="0" r="0" b="0"/>
               <wp:wrapNone/>
               <wp:docPr id="53" name="Group 23_3"/>
@@ -11998,16 +12098,16 @@
                     <wpg:grpSpPr>
                       <a:xfrm>
                         <a:off x="0" y="0"/>
-                        <a:ext cx="6251040" cy="8280"/>
+                        <a:ext cx="6251400" cy="9000"/>
                         <a:chOff x="1143000" y="9349200"/>
-                        <a:chExt cx="6251040" cy="8280"/>
+                        <a:chExt cx="6251400" cy="9000"/>
                       </a:xfrm>
                     </wpg:grpSpPr>
                     <wps:wsp>
                       <wps:cNvSpPr/>
                       <wps:spPr>
                         <a:xfrm>
-                          <a:off x="0" y="7560"/>
+                          <a:off x="0" y="8280"/>
                           <a:ext cx="2499840" cy="720"/>
                         </a:xfrm>
                         <a:prstGeom prst="line">
@@ -12033,7 +12133,7 @@
                       <wps:spPr>
                         <a:xfrm>
                           <a:off x="2499840" y="720"/>
-                          <a:ext cx="4320" cy="7560"/>
+                          <a:ext cx="3960" cy="7560"/>
                         </a:xfrm>
                         <a:prstGeom prst="rect">
                           <a:avLst/>
@@ -12057,7 +12157,7 @@
                       <wps:cNvSpPr/>
                       <wps:spPr>
                         <a:xfrm>
-                          <a:off x="2506320" y="6840"/>
+                          <a:off x="2506320" y="7560"/>
                           <a:ext cx="1868040" cy="0"/>
                         </a:xfrm>
                         <a:prstGeom prst="line">
@@ -12082,8 +12182,8 @@
                       <wps:cNvSpPr/>
                       <wps:spPr>
                         <a:xfrm>
-                          <a:off x="4375800" y="0"/>
-                          <a:ext cx="4320" cy="7560"/>
+                          <a:off x="4376520" y="0"/>
+                          <a:ext cx="3960" cy="7560"/>
                         </a:xfrm>
                         <a:prstGeom prst="rect">
                           <a:avLst/>
@@ -12107,7 +12207,7 @@
                       <wps:cNvSpPr/>
                       <wps:spPr>
                         <a:xfrm>
-                          <a:off x="4382280" y="5760"/>
+                          <a:off x="4382640" y="6480"/>
                           <a:ext cx="1868760" cy="720"/>
                         </a:xfrm>
                         <a:prstGeom prst="line">
@@ -12136,25 +12236,25 @@
         </mc:Choice>
         <mc:Fallback>
           <w:pict>
-            <v:group id="shape_0" alt="Group 23_3" style="position:absolute;margin-left:90pt;margin-top:736.15pt;width:492.15pt;height:0.65pt" coordorigin="1800,14723" coordsize="9843,13">
-              <v:line id="shape_0" from="1800,14735" to="5736,14735" stroked="t" style="position:absolute;mso-position-horizontal-relative:page;mso-position-vertical-relative:page">
+            <v:group id="shape_0" alt="Group 23_3" style="position:absolute;margin-left:90pt;margin-top:736.15pt;width:492.2pt;height:0.65pt" coordorigin="1800,14723" coordsize="9844,13">
+              <v:line id="shape_0" from="1800,14736" to="5736,14736" stroked="t" style="position:absolute;mso-position-horizontal-relative:page;mso-position-vertical-relative:page">
                 <v:stroke color="black" weight="6480" joinstyle="round" endcap="flat"/>
                 <v:fill o:detectmouseclick="t" on="false"/>
                 <w10:wrap type="none"/>
               </v:line>
-              <v:rect id="shape_0" path="m0,0l-2147483645,0l-2147483645,-2147483646l0,-2147483646xe" fillcolor="black" stroked="f" style="position:absolute;left:5737;top:14724;width:6;height:11;mso-wrap-style:none;v-text-anchor:middle;mso-position-horizontal-relative:page;mso-position-vertical-relative:page">
+              <v:rect id="shape_0" path="m0,0l-2147483645,0l-2147483645,-2147483646l0,-2147483646xe" fillcolor="black" stroked="f" style="position:absolute;left:5737;top:14724;width:5;height:11;mso-wrap-style:none;v-text-anchor:middle;mso-position-horizontal-relative:page;mso-position-vertical-relative:page">
                 <v:fill o:detectmouseclick="t" type="solid" color2="white"/>
                 <v:stroke color="#3465a4" joinstyle="round" endcap="flat"/>
               </v:rect>
-              <v:line id="shape_0" from="5747,14734" to="8688,14734" stroked="t" style="position:absolute;mso-position-horizontal-relative:page;mso-position-vertical-relative:page">
+              <v:line id="shape_0" from="5747,14735" to="8688,14735" stroked="t" style="position:absolute;mso-position-horizontal-relative:page;mso-position-vertical-relative:page">
                 <v:stroke color="black" weight="6480" joinstyle="round" endcap="flat"/>
                 <v:fill o:detectmouseclick="t" on="false"/>
               </v:line>
-              <v:rect id="shape_0" path="m0,0l-2147483645,0l-2147483645,-2147483646l0,-2147483646xe" fillcolor="black" stroked="f" style="position:absolute;left:8691;top:14723;width:6;height:11;mso-wrap-style:none;v-text-anchor:middle;mso-position-horizontal-relative:page;mso-position-vertical-relative:page">
+              <v:rect id="shape_0" path="m0,0l-2147483645,0l-2147483645,-2147483646l0,-2147483646xe" fillcolor="black" stroked="f" style="position:absolute;left:8692;top:14723;width:5;height:11;mso-wrap-style:none;v-text-anchor:middle;mso-position-horizontal-relative:page;mso-position-vertical-relative:page">
                 <v:fill o:detectmouseclick="t" type="solid" color2="white"/>
                 <v:stroke color="#3465a4" joinstyle="round" endcap="flat"/>
               </v:rect>
-              <v:line id="shape_0" from="8701,14732" to="11643,14732" stroked="t" style="position:absolute;mso-position-horizontal-relative:page;mso-position-vertical-relative:page">
+              <v:line id="shape_0" from="8702,14733" to="11644,14733" stroked="t" style="position:absolute;mso-position-horizontal-relative:page;mso-position-vertical-relative:page">
                 <v:stroke color="black" weight="6480" joinstyle="round" endcap="flat"/>
                 <v:fill o:detectmouseclick="t" on="false"/>
               </v:line>
@@ -12172,7 +12272,7 @@
   <w:p>
     <w:pPr>
       <w:pStyle w:val="Corpodotexto"/>
-      <w:spacing w:lineRule="auto" w:line="7"/>
+      <w:spacing w:lineRule="auto" w:line="4"/>
       <w:rPr/>
     </w:pPr>
     <w:r>
@@ -12180,7 +12280,7 @@
       <mc:AlternateContent>
         <mc:Choice Requires="wps">
           <w:drawing>
-            <wp:anchor behindDoc="1" distT="0" distB="0" distL="0" distR="0" simplePos="0" locked="0" layoutInCell="0" allowOverlap="1" relativeHeight="51" wp14:anchorId="729B4932">
+            <wp:anchor behindDoc="1" distT="0" distB="0" distL="0" distR="0" simplePos="0" locked="0" layoutInCell="0" allowOverlap="1" relativeHeight="26" wp14:anchorId="729B4932">
               <wp:simplePos x="0" y="0"/>
               <wp:positionH relativeFrom="page">
                 <wp:posOffset>1198880</wp:posOffset>
@@ -12188,7 +12288,7 @@
               <wp:positionV relativeFrom="page">
                 <wp:posOffset>9343390</wp:posOffset>
               </wp:positionV>
-              <wp:extent cx="2198370" cy="151765"/>
+              <wp:extent cx="2199005" cy="152400"/>
               <wp:effectExtent l="0" t="0" r="0" b="0"/>
               <wp:wrapNone/>
               <wp:docPr id="60" name="Text Box 22_4"/>
@@ -12199,7 +12299,7 @@
                     <wps:spPr>
                       <a:xfrm>
                         <a:off x="0" y="0"/>
-                        <a:ext cx="2197800" cy="151200"/>
+                        <a:ext cx="2198520" cy="151920"/>
                       </a:xfrm>
                       <a:prstGeom prst="rect">
                         <a:avLst/>
@@ -12247,7 +12347,7 @@
         </mc:Choice>
         <mc:Fallback>
           <w:pict>
-            <v:rect id="shape_0" ID="Text Box 22_4" path="m0,0l-2147483645,0l-2147483645,-2147483646l0,-2147483646xe" stroked="f" style="position:absolute;margin-left:94.4pt;margin-top:735.7pt;width:173pt;height:11.85pt;mso-wrap-style:square;v-text-anchor:top;mso-position-horizontal-relative:page;mso-position-vertical-relative:page" wp14:anchorId="729B4932">
+            <v:rect id="shape_0" ID="Text Box 22_4" path="m0,0l-2147483645,0l-2147483645,-2147483646l0,-2147483646xe" stroked="f" style="position:absolute;margin-left:94.4pt;margin-top:735.7pt;width:173.05pt;height:11.9pt;mso-wrap-style:square;v-text-anchor:top;mso-position-horizontal-relative:page;mso-position-vertical-relative:page" wp14:anchorId="729B4932">
               <v:fill o:detectmouseclick="t" on="false"/>
               <v:stroke color="#3465a4" joinstyle="round" endcap="flat"/>
               <v:textbox>
@@ -12279,7 +12379,7 @@
       <mc:AlternateContent>
         <mc:Choice Requires="wps">
           <w:drawing>
-            <wp:anchor behindDoc="1" distT="0" distB="0" distL="0" distR="0" simplePos="0" locked="0" layoutInCell="0" allowOverlap="1" relativeHeight="53" wp14:anchorId="4A5408C3">
+            <wp:anchor behindDoc="1" distT="0" distB="0" distL="0" distR="0" simplePos="0" locked="0" layoutInCell="0" allowOverlap="1" relativeHeight="27" wp14:anchorId="4A5408C3">
               <wp:simplePos x="0" y="0"/>
               <wp:positionH relativeFrom="page">
                 <wp:posOffset>6483350</wp:posOffset>
@@ -12287,7 +12387,7 @@
               <wp:positionV relativeFrom="page">
                 <wp:posOffset>9343390</wp:posOffset>
               </wp:positionV>
-              <wp:extent cx="855345" cy="151765"/>
+              <wp:extent cx="855980" cy="152400"/>
               <wp:effectExtent l="0" t="0" r="0" b="0"/>
               <wp:wrapNone/>
               <wp:docPr id="62" name="Text Box 21_4"/>
@@ -12298,7 +12398,7 @@
                     <wps:spPr>
                       <a:xfrm>
                         <a:off x="0" y="0"/>
-                        <a:ext cx="854640" cy="151200"/>
+                        <a:ext cx="855360" cy="151920"/>
                       </a:xfrm>
                       <a:prstGeom prst="rect">
                         <a:avLst/>
@@ -12383,7 +12483,7 @@
         </mc:Choice>
         <mc:Fallback>
           <w:pict>
-            <v:rect id="shape_0" ID="Text Box 21_4" path="m0,0l-2147483645,0l-2147483645,-2147483646l0,-2147483646xe" stroked="f" style="position:absolute;margin-left:510.5pt;margin-top:735.7pt;width:67.25pt;height:11.85pt;mso-wrap-style:square;v-text-anchor:top;mso-position-horizontal-relative:page;mso-position-vertical-relative:page" wp14:anchorId="4A5408C3">
+            <v:rect id="shape_0" ID="Text Box 21_4" path="m0,0l-2147483645,0l-2147483645,-2147483646l0,-2147483646xe" stroked="f" style="position:absolute;margin-left:510.5pt;margin-top:735.7pt;width:67.3pt;height:11.9pt;mso-wrap-style:square;v-text-anchor:top;mso-position-horizontal-relative:page;mso-position-vertical-relative:page" wp14:anchorId="4A5408C3">
               <v:fill o:detectmouseclick="t" on="false"/>
               <v:stroke color="#3465a4" joinstyle="round" endcap="flat"/>
               <v:textbox>
@@ -12452,7 +12552,7 @@
       <mc:AlternateContent>
         <mc:Choice Requires="wpg">
           <w:drawing>
-            <wp:anchor behindDoc="1" distT="0" distB="0" distL="0" distR="0" simplePos="0" locked="0" layoutInCell="0" allowOverlap="1" relativeHeight="55" wp14:anchorId="51F65803">
+            <wp:anchor behindDoc="1" distT="0" distB="0" distL="0" distR="0" simplePos="0" locked="0" layoutInCell="0" allowOverlap="1" relativeHeight="28" wp14:anchorId="51F65803">
               <wp:simplePos x="0" y="0"/>
               <wp:positionH relativeFrom="page">
                 <wp:posOffset>1143000</wp:posOffset>
@@ -12460,7 +12560,7 @@
               <wp:positionV relativeFrom="page">
                 <wp:posOffset>9349105</wp:posOffset>
               </wp:positionV>
-              <wp:extent cx="6251575" cy="8890"/>
+              <wp:extent cx="6252210" cy="9525"/>
               <wp:effectExtent l="0" t="0" r="0" b="0"/>
               <wp:wrapNone/>
               <wp:docPr id="64" name="Group 23_4"/>
@@ -12471,16 +12571,16 @@
                     <wpg:grpSpPr>
                       <a:xfrm>
                         <a:off x="0" y="0"/>
-                        <a:ext cx="6251040" cy="8280"/>
+                        <a:ext cx="6251400" cy="9000"/>
                         <a:chOff x="1143000" y="9349200"/>
-                        <a:chExt cx="6251040" cy="8280"/>
+                        <a:chExt cx="6251400" cy="9000"/>
                       </a:xfrm>
                     </wpg:grpSpPr>
                     <wps:wsp>
                       <wps:cNvSpPr/>
                       <wps:spPr>
                         <a:xfrm>
-                          <a:off x="0" y="7560"/>
+                          <a:off x="0" y="8280"/>
                           <a:ext cx="2499840" cy="720"/>
                         </a:xfrm>
                         <a:prstGeom prst="line">
@@ -12506,7 +12606,7 @@
                       <wps:spPr>
                         <a:xfrm>
                           <a:off x="2499840" y="720"/>
-                          <a:ext cx="4320" cy="7560"/>
+                          <a:ext cx="3960" cy="7560"/>
                         </a:xfrm>
                         <a:prstGeom prst="rect">
                           <a:avLst/>
@@ -12530,7 +12630,7 @@
                       <wps:cNvSpPr/>
                       <wps:spPr>
                         <a:xfrm>
-                          <a:off x="2506320" y="6840"/>
+                          <a:off x="2506320" y="7560"/>
                           <a:ext cx="1868040" cy="0"/>
                         </a:xfrm>
                         <a:prstGeom prst="line">
@@ -12555,8 +12655,8 @@
                       <wps:cNvSpPr/>
                       <wps:spPr>
                         <a:xfrm>
-                          <a:off x="4375800" y="0"/>
-                          <a:ext cx="4320" cy="7560"/>
+                          <a:off x="4376520" y="0"/>
+                          <a:ext cx="3960" cy="7560"/>
                         </a:xfrm>
                         <a:prstGeom prst="rect">
                           <a:avLst/>
@@ -12580,7 +12680,7 @@
                       <wps:cNvSpPr/>
                       <wps:spPr>
                         <a:xfrm>
-                          <a:off x="4382280" y="5760"/>
+                          <a:off x="4382640" y="6480"/>
                           <a:ext cx="1868760" cy="720"/>
                         </a:xfrm>
                         <a:prstGeom prst="line">
@@ -12609,25 +12709,25 @@
         </mc:Choice>
         <mc:Fallback>
           <w:pict>
-            <v:group id="shape_0" alt="Group 23_4" style="position:absolute;margin-left:90pt;margin-top:736.15pt;width:492.15pt;height:0.65pt" coordorigin="1800,14723" coordsize="9843,13">
-              <v:line id="shape_0" from="1800,14735" to="5736,14735" stroked="t" style="position:absolute;mso-position-horizontal-relative:page;mso-position-vertical-relative:page">
+            <v:group id="shape_0" alt="Group 23_4" style="position:absolute;margin-left:90pt;margin-top:736.15pt;width:492.2pt;height:0.65pt" coordorigin="1800,14723" coordsize="9844,13">
+              <v:line id="shape_0" from="1800,14736" to="5736,14736" stroked="t" style="position:absolute;mso-position-horizontal-relative:page;mso-position-vertical-relative:page">
                 <v:stroke color="black" weight="6480" joinstyle="round" endcap="flat"/>
                 <v:fill o:detectmouseclick="t" on="false"/>
                 <w10:wrap type="none"/>
               </v:line>
-              <v:rect id="shape_0" path="m0,0l-2147483645,0l-2147483645,-2147483646l0,-2147483646xe" fillcolor="black" stroked="f" style="position:absolute;left:5737;top:14724;width:6;height:11;mso-wrap-style:none;v-text-anchor:middle;mso-position-horizontal-relative:page;mso-position-vertical-relative:page">
+              <v:rect id="shape_0" path="m0,0l-2147483645,0l-2147483645,-2147483646l0,-2147483646xe" fillcolor="black" stroked="f" style="position:absolute;left:5737;top:14724;width:5;height:11;mso-wrap-style:none;v-text-anchor:middle;mso-position-horizontal-relative:page;mso-position-vertical-relative:page">
                 <v:fill o:detectmouseclick="t" type="solid" color2="white"/>
                 <v:stroke color="#3465a4" joinstyle="round" endcap="flat"/>
               </v:rect>
-              <v:line id="shape_0" from="5747,14734" to="8688,14734" stroked="t" style="position:absolute;mso-position-horizontal-relative:page;mso-position-vertical-relative:page">
+              <v:line id="shape_0" from="5747,14735" to="8688,14735" stroked="t" style="position:absolute;mso-position-horizontal-relative:page;mso-position-vertical-relative:page">
                 <v:stroke color="black" weight="6480" joinstyle="round" endcap="flat"/>
                 <v:fill o:detectmouseclick="t" on="false"/>
               </v:line>
-              <v:rect id="shape_0" path="m0,0l-2147483645,0l-2147483645,-2147483646l0,-2147483646xe" fillcolor="black" stroked="f" style="position:absolute;left:8691;top:14723;width:6;height:11;mso-wrap-style:none;v-text-anchor:middle;mso-position-horizontal-relative:page;mso-position-vertical-relative:page">
+              <v:rect id="shape_0" path="m0,0l-2147483645,0l-2147483645,-2147483646l0,-2147483646xe" fillcolor="black" stroked="f" style="position:absolute;left:8692;top:14723;width:5;height:11;mso-wrap-style:none;v-text-anchor:middle;mso-position-horizontal-relative:page;mso-position-vertical-relative:page">
                 <v:fill o:detectmouseclick="t" type="solid" color2="white"/>
                 <v:stroke color="#3465a4" joinstyle="round" endcap="flat"/>
               </v:rect>
-              <v:line id="shape_0" from="8701,14732" to="11643,14732" stroked="t" style="position:absolute;mso-position-horizontal-relative:page;mso-position-vertical-relative:page">
+              <v:line id="shape_0" from="8702,14733" to="11644,14733" stroked="t" style="position:absolute;mso-position-horizontal-relative:page;mso-position-vertical-relative:page">
                 <v:stroke color="black" weight="6480" joinstyle="round" endcap="flat"/>
                 <v:fill o:detectmouseclick="t" on="false"/>
               </v:line>
@@ -12645,7 +12745,7 @@
   <w:p>
     <w:pPr>
       <w:pStyle w:val="Corpodotexto"/>
-      <w:spacing w:lineRule="auto" w:line="7"/>
+      <w:spacing w:lineRule="auto" w:line="4"/>
       <w:rPr/>
     </w:pPr>
     <w:r>
@@ -12653,7 +12753,7 @@
       <mc:AlternateContent>
         <mc:Choice Requires="wps">
           <w:drawing>
-            <wp:anchor behindDoc="1" distT="0" distB="0" distL="0" distR="0" simplePos="0" locked="0" layoutInCell="0" allowOverlap="1" relativeHeight="61" wp14:anchorId="729B4932">
+            <wp:anchor behindDoc="1" distT="0" distB="0" distL="0" distR="0" simplePos="0" locked="0" layoutInCell="0" allowOverlap="1" relativeHeight="32" wp14:anchorId="729B4932">
               <wp:simplePos x="0" y="0"/>
               <wp:positionH relativeFrom="page">
                 <wp:posOffset>1198880</wp:posOffset>
@@ -12661,7 +12761,7 @@
               <wp:positionV relativeFrom="page">
                 <wp:posOffset>9343390</wp:posOffset>
               </wp:positionV>
-              <wp:extent cx="2198370" cy="151765"/>
+              <wp:extent cx="2199005" cy="152400"/>
               <wp:effectExtent l="0" t="0" r="0" b="0"/>
               <wp:wrapNone/>
               <wp:docPr id="70" name="Text Box 22_5"/>
@@ -12672,7 +12772,7 @@
                     <wps:spPr>
                       <a:xfrm>
                         <a:off x="0" y="0"/>
-                        <a:ext cx="2197800" cy="151200"/>
+                        <a:ext cx="2198520" cy="151920"/>
                       </a:xfrm>
                       <a:prstGeom prst="rect">
                         <a:avLst/>
@@ -12720,7 +12820,7 @@
         </mc:Choice>
         <mc:Fallback>
           <w:pict>
-            <v:rect id="shape_0" ID="Text Box 22_5" path="m0,0l-2147483645,0l-2147483645,-2147483646l0,-2147483646xe" stroked="f" style="position:absolute;margin-left:94.4pt;margin-top:735.7pt;width:173pt;height:11.85pt;mso-wrap-style:square;v-text-anchor:top;mso-position-horizontal-relative:page;mso-position-vertical-relative:page" wp14:anchorId="729B4932">
+            <v:rect id="shape_0" ID="Text Box 22_5" path="m0,0l-2147483645,0l-2147483645,-2147483646l0,-2147483646xe" stroked="f" style="position:absolute;margin-left:94.4pt;margin-top:735.7pt;width:173.05pt;height:11.9pt;mso-wrap-style:square;v-text-anchor:top;mso-position-horizontal-relative:page;mso-position-vertical-relative:page" wp14:anchorId="729B4932">
               <v:fill o:detectmouseclick="t" on="false"/>
               <v:stroke color="#3465a4" joinstyle="round" endcap="flat"/>
               <v:textbox>
@@ -12752,7 +12852,7 @@
       <mc:AlternateContent>
         <mc:Choice Requires="wps">
           <w:drawing>
-            <wp:anchor behindDoc="1" distT="0" distB="0" distL="0" distR="0" simplePos="0" locked="0" layoutInCell="0" allowOverlap="1" relativeHeight="63" wp14:anchorId="4A5408C3">
+            <wp:anchor behindDoc="1" distT="0" distB="0" distL="0" distR="0" simplePos="0" locked="0" layoutInCell="0" allowOverlap="1" relativeHeight="33" wp14:anchorId="4A5408C3">
               <wp:simplePos x="0" y="0"/>
               <wp:positionH relativeFrom="page">
                 <wp:posOffset>6483350</wp:posOffset>
@@ -12760,7 +12860,7 @@
               <wp:positionV relativeFrom="page">
                 <wp:posOffset>9343390</wp:posOffset>
               </wp:positionV>
-              <wp:extent cx="855345" cy="151765"/>
+              <wp:extent cx="855980" cy="152400"/>
               <wp:effectExtent l="0" t="0" r="0" b="0"/>
               <wp:wrapNone/>
               <wp:docPr id="72" name="Text Box 21_5"/>
@@ -12771,7 +12871,7 @@
                     <wps:spPr>
                       <a:xfrm>
                         <a:off x="0" y="0"/>
-                        <a:ext cx="854640" cy="151200"/>
+                        <a:ext cx="855360" cy="151920"/>
                       </a:xfrm>
                       <a:prstGeom prst="rect">
                         <a:avLst/>
@@ -12856,7 +12956,7 @@
         </mc:Choice>
         <mc:Fallback>
           <w:pict>
-            <v:rect id="shape_0" ID="Text Box 21_5" path="m0,0l-2147483645,0l-2147483645,-2147483646l0,-2147483646xe" stroked="f" style="position:absolute;margin-left:510.5pt;margin-top:735.7pt;width:67.25pt;height:11.85pt;mso-wrap-style:square;v-text-anchor:top;mso-position-horizontal-relative:page;mso-position-vertical-relative:page" wp14:anchorId="4A5408C3">
+            <v:rect id="shape_0" ID="Text Box 21_5" path="m0,0l-2147483645,0l-2147483645,-2147483646l0,-2147483646xe" stroked="f" style="position:absolute;margin-left:510.5pt;margin-top:735.7pt;width:67.3pt;height:11.9pt;mso-wrap-style:square;v-text-anchor:top;mso-position-horizontal-relative:page;mso-position-vertical-relative:page" wp14:anchorId="4A5408C3">
               <v:fill o:detectmouseclick="t" on="false"/>
               <v:stroke color="#3465a4" joinstyle="round" endcap="flat"/>
               <v:textbox>
@@ -12925,7 +13025,7 @@
       <mc:AlternateContent>
         <mc:Choice Requires="wpg">
           <w:drawing>
-            <wp:anchor behindDoc="1" distT="0" distB="0" distL="0" distR="0" simplePos="0" locked="0" layoutInCell="0" allowOverlap="1" relativeHeight="65" wp14:anchorId="51F65803">
+            <wp:anchor behindDoc="1" distT="0" distB="0" distL="0" distR="0" simplePos="0" locked="0" layoutInCell="0" allowOverlap="1" relativeHeight="34" wp14:anchorId="51F65803">
               <wp:simplePos x="0" y="0"/>
               <wp:positionH relativeFrom="page">
                 <wp:posOffset>1143000</wp:posOffset>
@@ -12933,7 +13033,7 @@
               <wp:positionV relativeFrom="page">
                 <wp:posOffset>9349105</wp:posOffset>
               </wp:positionV>
-              <wp:extent cx="6251575" cy="8890"/>
+              <wp:extent cx="6252210" cy="9525"/>
               <wp:effectExtent l="0" t="0" r="0" b="0"/>
               <wp:wrapNone/>
               <wp:docPr id="74" name="Group 23_5"/>
@@ -12944,16 +13044,16 @@
                     <wpg:grpSpPr>
                       <a:xfrm>
                         <a:off x="0" y="0"/>
-                        <a:ext cx="6251040" cy="8280"/>
+                        <a:ext cx="6251400" cy="9000"/>
                         <a:chOff x="1143000" y="9349200"/>
-                        <a:chExt cx="6251040" cy="8280"/>
+                        <a:chExt cx="6251400" cy="9000"/>
                       </a:xfrm>
                     </wpg:grpSpPr>
                     <wps:wsp>
                       <wps:cNvSpPr/>
                       <wps:spPr>
                         <a:xfrm>
-                          <a:off x="0" y="7560"/>
+                          <a:off x="0" y="8280"/>
                           <a:ext cx="2499840" cy="720"/>
                         </a:xfrm>
                         <a:prstGeom prst="line">
@@ -12979,7 +13079,7 @@
                       <wps:spPr>
                         <a:xfrm>
                           <a:off x="2499840" y="720"/>
-                          <a:ext cx="4320" cy="7560"/>
+                          <a:ext cx="3960" cy="7560"/>
                         </a:xfrm>
                         <a:prstGeom prst="rect">
                           <a:avLst/>
@@ -13003,7 +13103,7 @@
                       <wps:cNvSpPr/>
                       <wps:spPr>
                         <a:xfrm>
-                          <a:off x="2506320" y="6840"/>
+                          <a:off x="2506320" y="7560"/>
                           <a:ext cx="1868040" cy="0"/>
                         </a:xfrm>
                         <a:prstGeom prst="line">
@@ -13028,8 +13128,8 @@
                       <wps:cNvSpPr/>
                       <wps:spPr>
                         <a:xfrm>
-                          <a:off x="4375800" y="0"/>
-                          <a:ext cx="4320" cy="7560"/>
+                          <a:off x="4376520" y="0"/>
+                          <a:ext cx="3960" cy="7560"/>
                         </a:xfrm>
                         <a:prstGeom prst="rect">
                           <a:avLst/>
@@ -13053,7 +13153,7 @@
                       <wps:cNvSpPr/>
                       <wps:spPr>
                         <a:xfrm>
-                          <a:off x="4382280" y="5760"/>
+                          <a:off x="4382640" y="6480"/>
                           <a:ext cx="1868760" cy="720"/>
                         </a:xfrm>
                         <a:prstGeom prst="line">
@@ -13082,25 +13182,25 @@
         </mc:Choice>
         <mc:Fallback>
           <w:pict>
-            <v:group id="shape_0" alt="Group 23_5" style="position:absolute;margin-left:90pt;margin-top:736.15pt;width:492.15pt;height:0.65pt" coordorigin="1800,14723" coordsize="9843,13">
-              <v:line id="shape_0" from="1800,14735" to="5736,14735" stroked="t" style="position:absolute;mso-position-horizontal-relative:page;mso-position-vertical-relative:page">
+            <v:group id="shape_0" alt="Group 23_5" style="position:absolute;margin-left:90pt;margin-top:736.15pt;width:492.2pt;height:0.65pt" coordorigin="1800,14723" coordsize="9844,13">
+              <v:line id="shape_0" from="1800,14736" to="5736,14736" stroked="t" style="position:absolute;mso-position-horizontal-relative:page;mso-position-vertical-relative:page">
                 <v:stroke color="black" weight="6480" joinstyle="round" endcap="flat"/>
                 <v:fill o:detectmouseclick="t" on="false"/>
                 <w10:wrap type="none"/>
               </v:line>
-              <v:rect id="shape_0" path="m0,0l-2147483645,0l-2147483645,-2147483646l0,-2147483646xe" fillcolor="black" stroked="f" style="position:absolute;left:5737;top:14724;width:6;height:11;mso-wrap-style:none;v-text-anchor:middle;mso-position-horizontal-relative:page;mso-position-vertical-relative:page">
+              <v:rect id="shape_0" path="m0,0l-2147483645,0l-2147483645,-2147483646l0,-2147483646xe" fillcolor="black" stroked="f" style="position:absolute;left:5737;top:14724;width:5;height:11;mso-wrap-style:none;v-text-anchor:middle;mso-position-horizontal-relative:page;mso-position-vertical-relative:page">
                 <v:fill o:detectmouseclick="t" type="solid" color2="white"/>
                 <v:stroke color="#3465a4" joinstyle="round" endcap="flat"/>
               </v:rect>
-              <v:line id="shape_0" from="5747,14734" to="8688,14734" stroked="t" style="position:absolute;mso-position-horizontal-relative:page;mso-position-vertical-relative:page">
+              <v:line id="shape_0" from="5747,14735" to="8688,14735" stroked="t" style="position:absolute;mso-position-horizontal-relative:page;mso-position-vertical-relative:page">
                 <v:stroke color="black" weight="6480" joinstyle="round" endcap="flat"/>
                 <v:fill o:detectmouseclick="t" on="false"/>
               </v:line>
-              <v:rect id="shape_0" path="m0,0l-2147483645,0l-2147483645,-2147483646l0,-2147483646xe" fillcolor="black" stroked="f" style="position:absolute;left:8691;top:14723;width:6;height:11;mso-wrap-style:none;v-text-anchor:middle;mso-position-horizontal-relative:page;mso-position-vertical-relative:page">
+              <v:rect id="shape_0" path="m0,0l-2147483645,0l-2147483645,-2147483646l0,-2147483646xe" fillcolor="black" stroked="f" style="position:absolute;left:8692;top:14723;width:5;height:11;mso-wrap-style:none;v-text-anchor:middle;mso-position-horizontal-relative:page;mso-position-vertical-relative:page">
                 <v:fill o:detectmouseclick="t" type="solid" color2="white"/>
                 <v:stroke color="#3465a4" joinstyle="round" endcap="flat"/>
               </v:rect>
-              <v:line id="shape_0" from="8701,14732" to="11643,14732" stroked="t" style="position:absolute;mso-position-horizontal-relative:page;mso-position-vertical-relative:page">
+              <v:line id="shape_0" from="8702,14733" to="11644,14733" stroked="t" style="position:absolute;mso-position-horizontal-relative:page;mso-position-vertical-relative:page">
                 <v:stroke color="black" weight="6480" joinstyle="round" endcap="flat"/>
                 <v:fill o:detectmouseclick="t" on="false"/>
               </v:line>
@@ -13118,7 +13218,7 @@
   <w:p>
     <w:pPr>
       <w:pStyle w:val="Corpodotexto"/>
-      <w:spacing w:lineRule="auto" w:line="7"/>
+      <w:spacing w:lineRule="auto" w:line="4"/>
       <w:rPr/>
     </w:pPr>
     <w:r>
@@ -13126,7 +13226,7 @@
       <mc:AlternateContent>
         <mc:Choice Requires="wps">
           <w:drawing>
-            <wp:anchor behindDoc="1" distT="0" distB="0" distL="0" distR="0" simplePos="0" locked="0" layoutInCell="0" allowOverlap="1" relativeHeight="69" wp14:anchorId="729B4932">
+            <wp:anchor behindDoc="1" distT="0" distB="0" distL="0" distR="0" simplePos="0" locked="0" layoutInCell="0" allowOverlap="1" relativeHeight="38" wp14:anchorId="729B4932">
               <wp:simplePos x="0" y="0"/>
               <wp:positionH relativeFrom="page">
                 <wp:posOffset>1198880</wp:posOffset>
@@ -13134,7 +13234,7 @@
               <wp:positionV relativeFrom="page">
                 <wp:posOffset>9343390</wp:posOffset>
               </wp:positionV>
-              <wp:extent cx="2198370" cy="151765"/>
+              <wp:extent cx="2199005" cy="152400"/>
               <wp:effectExtent l="0" t="0" r="0" b="0"/>
               <wp:wrapNone/>
               <wp:docPr id="81" name="Text Box 22_6"/>
@@ -13145,7 +13245,7 @@
                     <wps:spPr>
                       <a:xfrm>
                         <a:off x="0" y="0"/>
-                        <a:ext cx="2197800" cy="151200"/>
+                        <a:ext cx="2198520" cy="151920"/>
                       </a:xfrm>
                       <a:prstGeom prst="rect">
                         <a:avLst/>
@@ -13193,7 +13293,7 @@
         </mc:Choice>
         <mc:Fallback>
           <w:pict>
-            <v:rect id="shape_0" ID="Text Box 22_6" path="m0,0l-2147483645,0l-2147483645,-2147483646l0,-2147483646xe" stroked="f" style="position:absolute;margin-left:94.4pt;margin-top:735.7pt;width:173pt;height:11.85pt;mso-wrap-style:square;v-text-anchor:top;mso-position-horizontal-relative:page;mso-position-vertical-relative:page" wp14:anchorId="729B4932">
+            <v:rect id="shape_0" ID="Text Box 22_6" path="m0,0l-2147483645,0l-2147483645,-2147483646l0,-2147483646xe" stroked="f" style="position:absolute;margin-left:94.4pt;margin-top:735.7pt;width:173.05pt;height:11.9pt;mso-wrap-style:square;v-text-anchor:top;mso-position-horizontal-relative:page;mso-position-vertical-relative:page" wp14:anchorId="729B4932">
               <v:fill o:detectmouseclick="t" on="false"/>
               <v:stroke color="#3465a4" joinstyle="round" endcap="flat"/>
               <v:textbox>
@@ -13225,7 +13325,7 @@
       <mc:AlternateContent>
         <mc:Choice Requires="wps">
           <w:drawing>
-            <wp:anchor behindDoc="1" distT="0" distB="0" distL="0" distR="0" simplePos="0" locked="0" layoutInCell="0" allowOverlap="1" relativeHeight="70" wp14:anchorId="4A5408C3">
+            <wp:anchor behindDoc="1" distT="0" distB="0" distL="0" distR="0" simplePos="0" locked="0" layoutInCell="0" allowOverlap="1" relativeHeight="39" wp14:anchorId="4A5408C3">
               <wp:simplePos x="0" y="0"/>
               <wp:positionH relativeFrom="page">
                 <wp:posOffset>6483350</wp:posOffset>
@@ -13233,7 +13333,7 @@
               <wp:positionV relativeFrom="page">
                 <wp:posOffset>9343390</wp:posOffset>
               </wp:positionV>
-              <wp:extent cx="855345" cy="151765"/>
+              <wp:extent cx="855980" cy="152400"/>
               <wp:effectExtent l="0" t="0" r="0" b="0"/>
               <wp:wrapNone/>
               <wp:docPr id="83" name="Text Box 21_6"/>
@@ -13244,7 +13344,7 @@
                     <wps:spPr>
                       <a:xfrm>
                         <a:off x="0" y="0"/>
-                        <a:ext cx="854640" cy="151200"/>
+                        <a:ext cx="855360" cy="151920"/>
                       </a:xfrm>
                       <a:prstGeom prst="rect">
                         <a:avLst/>
@@ -13329,7 +13429,7 @@
         </mc:Choice>
         <mc:Fallback>
           <w:pict>
-            <v:rect id="shape_0" ID="Text Box 21_6" path="m0,0l-2147483645,0l-2147483645,-2147483646l0,-2147483646xe" stroked="f" style="position:absolute;margin-left:510.5pt;margin-top:735.7pt;width:67.25pt;height:11.85pt;mso-wrap-style:square;v-text-anchor:top;mso-position-horizontal-relative:page;mso-position-vertical-relative:page" wp14:anchorId="4A5408C3">
+            <v:rect id="shape_0" ID="Text Box 21_6" path="m0,0l-2147483645,0l-2147483645,-2147483646l0,-2147483646xe" stroked="f" style="position:absolute;margin-left:510.5pt;margin-top:735.7pt;width:67.3pt;height:11.9pt;mso-wrap-style:square;v-text-anchor:top;mso-position-horizontal-relative:page;mso-position-vertical-relative:page" wp14:anchorId="4A5408C3">
               <v:fill o:detectmouseclick="t" on="false"/>
               <v:stroke color="#3465a4" joinstyle="round" endcap="flat"/>
               <v:textbox>
@@ -13398,7 +13498,7 @@
       <mc:AlternateContent>
         <mc:Choice Requires="wpg">
           <w:drawing>
-            <wp:anchor behindDoc="1" distT="0" distB="0" distL="0" distR="0" simplePos="0" locked="0" layoutInCell="0" allowOverlap="1" relativeHeight="71" wp14:anchorId="51F65803">
+            <wp:anchor behindDoc="1" distT="0" distB="0" distL="0" distR="0" simplePos="0" locked="0" layoutInCell="0" allowOverlap="1" relativeHeight="40" wp14:anchorId="51F65803">
               <wp:simplePos x="0" y="0"/>
               <wp:positionH relativeFrom="page">
                 <wp:posOffset>1143000</wp:posOffset>
@@ -13406,7 +13506,7 @@
               <wp:positionV relativeFrom="page">
                 <wp:posOffset>9349105</wp:posOffset>
               </wp:positionV>
-              <wp:extent cx="6251575" cy="8890"/>
+              <wp:extent cx="6252210" cy="9525"/>
               <wp:effectExtent l="0" t="0" r="0" b="0"/>
               <wp:wrapNone/>
               <wp:docPr id="85" name="Group 23_6"/>
@@ -13417,16 +13517,16 @@
                     <wpg:grpSpPr>
                       <a:xfrm>
                         <a:off x="0" y="0"/>
-                        <a:ext cx="6251040" cy="8280"/>
+                        <a:ext cx="6251400" cy="9000"/>
                         <a:chOff x="1143000" y="9349200"/>
-                        <a:chExt cx="6251040" cy="8280"/>
+                        <a:chExt cx="6251400" cy="9000"/>
                       </a:xfrm>
                     </wpg:grpSpPr>
                     <wps:wsp>
                       <wps:cNvSpPr/>
                       <wps:spPr>
                         <a:xfrm>
-                          <a:off x="0" y="7560"/>
+                          <a:off x="0" y="8280"/>
                           <a:ext cx="2499840" cy="720"/>
                         </a:xfrm>
                         <a:prstGeom prst="line">
@@ -13452,7 +13552,7 @@
                       <wps:spPr>
                         <a:xfrm>
                           <a:off x="2499840" y="720"/>
-                          <a:ext cx="4320" cy="7560"/>
+                          <a:ext cx="3960" cy="7560"/>
                         </a:xfrm>
                         <a:prstGeom prst="rect">
                           <a:avLst/>
@@ -13476,7 +13576,7 @@
                       <wps:cNvSpPr/>
                       <wps:spPr>
                         <a:xfrm>
-                          <a:off x="2506320" y="6840"/>
+                          <a:off x="2506320" y="7560"/>
                           <a:ext cx="1868040" cy="0"/>
                         </a:xfrm>
                         <a:prstGeom prst="line">
@@ -13501,8 +13601,8 @@
                       <wps:cNvSpPr/>
                       <wps:spPr>
                         <a:xfrm>
-                          <a:off x="4375800" y="0"/>
-                          <a:ext cx="4320" cy="7560"/>
+                          <a:off x="4376520" y="0"/>
+                          <a:ext cx="3960" cy="7560"/>
                         </a:xfrm>
                         <a:prstGeom prst="rect">
                           <a:avLst/>
@@ -13526,7 +13626,7 @@
                       <wps:cNvSpPr/>
                       <wps:spPr>
                         <a:xfrm>
-                          <a:off x="4382280" y="5760"/>
+                          <a:off x="4382640" y="6480"/>
                           <a:ext cx="1868760" cy="720"/>
                         </a:xfrm>
                         <a:prstGeom prst="line">
@@ -13555,25 +13655,25 @@
         </mc:Choice>
         <mc:Fallback>
           <w:pict>
-            <v:group id="shape_0" alt="Group 23_6" style="position:absolute;margin-left:90pt;margin-top:736.15pt;width:492.15pt;height:0.65pt" coordorigin="1800,14723" coordsize="9843,13">
-              <v:line id="shape_0" from="1800,14735" to="5736,14735" stroked="t" style="position:absolute;mso-position-horizontal-relative:page;mso-position-vertical-relative:page">
+            <v:group id="shape_0" alt="Group 23_6" style="position:absolute;margin-left:90pt;margin-top:736.15pt;width:492.2pt;height:0.65pt" coordorigin="1800,14723" coordsize="9844,13">
+              <v:line id="shape_0" from="1800,14736" to="5736,14736" stroked="t" style="position:absolute;mso-position-horizontal-relative:page;mso-position-vertical-relative:page">
                 <v:stroke color="black" weight="6480" joinstyle="round" endcap="flat"/>
                 <v:fill o:detectmouseclick="t" on="false"/>
                 <w10:wrap type="none"/>
               </v:line>
-              <v:rect id="shape_0" path="m0,0l-2147483645,0l-2147483645,-2147483646l0,-2147483646xe" fillcolor="black" stroked="f" style="position:absolute;left:5737;top:14724;width:6;height:11;mso-wrap-style:none;v-text-anchor:middle;mso-position-horizontal-relative:page;mso-position-vertical-relative:page">
+              <v:rect id="shape_0" path="m0,0l-2147483645,0l-2147483645,-2147483646l0,-2147483646xe" fillcolor="black" stroked="f" style="position:absolute;left:5737;top:14724;width:5;height:11;mso-wrap-style:none;v-text-anchor:middle;mso-position-horizontal-relative:page;mso-position-vertical-relative:page">
                 <v:fill o:detectmouseclick="t" type="solid" color2="white"/>
                 <v:stroke color="#3465a4" joinstyle="round" endcap="flat"/>
               </v:rect>
-              <v:line id="shape_0" from="5747,14734" to="8688,14734" stroked="t" style="position:absolute;mso-position-horizontal-relative:page;mso-position-vertical-relative:page">
+              <v:line id="shape_0" from="5747,14735" to="8688,14735" stroked="t" style="position:absolute;mso-position-horizontal-relative:page;mso-position-vertical-relative:page">
                 <v:stroke color="black" weight="6480" joinstyle="round" endcap="flat"/>
                 <v:fill o:detectmouseclick="t" on="false"/>
               </v:line>
-              <v:rect id="shape_0" path="m0,0l-2147483645,0l-2147483645,-2147483646l0,-2147483646xe" fillcolor="black" stroked="f" style="position:absolute;left:8691;top:14723;width:6;height:11;mso-wrap-style:none;v-text-anchor:middle;mso-position-horizontal-relative:page;mso-position-vertical-relative:page">
+              <v:rect id="shape_0" path="m0,0l-2147483645,0l-2147483645,-2147483646l0,-2147483646xe" fillcolor="black" stroked="f" style="position:absolute;left:8692;top:14723;width:5;height:11;mso-wrap-style:none;v-text-anchor:middle;mso-position-horizontal-relative:page;mso-position-vertical-relative:page">
                 <v:fill o:detectmouseclick="t" type="solid" color2="white"/>
                 <v:stroke color="#3465a4" joinstyle="round" endcap="flat"/>
               </v:rect>
-              <v:line id="shape_0" from="8701,14732" to="11643,14732" stroked="t" style="position:absolute;mso-position-horizontal-relative:page;mso-position-vertical-relative:page">
+              <v:line id="shape_0" from="8702,14733" to="11644,14733" stroked="t" style="position:absolute;mso-position-horizontal-relative:page;mso-position-vertical-relative:page">
                 <v:stroke color="black" weight="6480" joinstyle="round" endcap="flat"/>
                 <v:fill o:detectmouseclick="t" on="false"/>
               </v:line>
@@ -13591,7 +13691,7 @@
   <w:p>
     <w:pPr>
       <w:pStyle w:val="Corpodotexto"/>
-      <w:spacing w:lineRule="auto" w:line="7"/>
+      <w:spacing w:lineRule="auto" w:line="4"/>
       <w:rPr/>
     </w:pPr>
     <w:r>
@@ -13599,7 +13699,7 @@
       <mc:AlternateContent>
         <mc:Choice Requires="wps">
           <w:drawing>
-            <wp:anchor behindDoc="1" distT="0" distB="0" distL="0" distR="0" simplePos="0" locked="0" layoutInCell="0" allowOverlap="1" relativeHeight="75" wp14:anchorId="729B4932">
+            <wp:anchor behindDoc="1" distT="0" distB="0" distL="0" distR="0" simplePos="0" locked="0" layoutInCell="0" allowOverlap="1" relativeHeight="44" wp14:anchorId="729B4932">
               <wp:simplePos x="0" y="0"/>
               <wp:positionH relativeFrom="page">
                 <wp:posOffset>1198880</wp:posOffset>
@@ -13607,7 +13707,7 @@
               <wp:positionV relativeFrom="page">
                 <wp:posOffset>9343390</wp:posOffset>
               </wp:positionV>
-              <wp:extent cx="2198370" cy="151765"/>
+              <wp:extent cx="2199005" cy="152400"/>
               <wp:effectExtent l="0" t="0" r="0" b="0"/>
               <wp:wrapNone/>
               <wp:docPr id="92" name="Text Box 22_7"/>
@@ -13618,7 +13718,7 @@
                     <wps:spPr>
                       <a:xfrm>
                         <a:off x="0" y="0"/>
-                        <a:ext cx="2197800" cy="151200"/>
+                        <a:ext cx="2198520" cy="151920"/>
                       </a:xfrm>
                       <a:prstGeom prst="rect">
                         <a:avLst/>
@@ -13666,7 +13766,7 @@
         </mc:Choice>
         <mc:Fallback>
           <w:pict>
-            <v:rect id="shape_0" ID="Text Box 22_7" path="m0,0l-2147483645,0l-2147483645,-2147483646l0,-2147483646xe" stroked="f" style="position:absolute;margin-left:94.4pt;margin-top:735.7pt;width:173pt;height:11.85pt;mso-wrap-style:square;v-text-anchor:top;mso-position-horizontal-relative:page;mso-position-vertical-relative:page" wp14:anchorId="729B4932">
+            <v:rect id="shape_0" ID="Text Box 22_7" path="m0,0l-2147483645,0l-2147483645,-2147483646l0,-2147483646xe" stroked="f" style="position:absolute;margin-left:94.4pt;margin-top:735.7pt;width:173.05pt;height:11.9pt;mso-wrap-style:square;v-text-anchor:top;mso-position-horizontal-relative:page;mso-position-vertical-relative:page" wp14:anchorId="729B4932">
               <v:fill o:detectmouseclick="t" on="false"/>
               <v:stroke color="#3465a4" joinstyle="round" endcap="flat"/>
               <v:textbox>
@@ -13698,7 +13798,7 @@
       <mc:AlternateContent>
         <mc:Choice Requires="wps">
           <w:drawing>
-            <wp:anchor behindDoc="1" distT="0" distB="0" distL="0" distR="0" simplePos="0" locked="0" layoutInCell="0" allowOverlap="1" relativeHeight="76" wp14:anchorId="4A5408C3">
+            <wp:anchor behindDoc="1" distT="0" distB="0" distL="0" distR="0" simplePos="0" locked="0" layoutInCell="0" allowOverlap="1" relativeHeight="45" wp14:anchorId="4A5408C3">
               <wp:simplePos x="0" y="0"/>
               <wp:positionH relativeFrom="page">
                 <wp:posOffset>6483350</wp:posOffset>
@@ -13706,7 +13806,7 @@
               <wp:positionV relativeFrom="page">
                 <wp:posOffset>9343390</wp:posOffset>
               </wp:positionV>
-              <wp:extent cx="855345" cy="151765"/>
+              <wp:extent cx="855980" cy="152400"/>
               <wp:effectExtent l="0" t="0" r="0" b="0"/>
               <wp:wrapNone/>
               <wp:docPr id="94" name="Text Box 21_7"/>
@@ -13717,7 +13817,7 @@
                     <wps:spPr>
                       <a:xfrm>
                         <a:off x="0" y="0"/>
-                        <a:ext cx="854640" cy="151200"/>
+                        <a:ext cx="855360" cy="151920"/>
                       </a:xfrm>
                       <a:prstGeom prst="rect">
                         <a:avLst/>
@@ -13802,7 +13902,7 @@
         </mc:Choice>
         <mc:Fallback>
           <w:pict>
-            <v:rect id="shape_0" ID="Text Box 21_7" path="m0,0l-2147483645,0l-2147483645,-2147483646l0,-2147483646xe" stroked="f" style="position:absolute;margin-left:510.5pt;margin-top:735.7pt;width:67.25pt;height:11.85pt;mso-wrap-style:square;v-text-anchor:top;mso-position-horizontal-relative:page;mso-position-vertical-relative:page" wp14:anchorId="4A5408C3">
+            <v:rect id="shape_0" ID="Text Box 21_7" path="m0,0l-2147483645,0l-2147483645,-2147483646l0,-2147483646xe" stroked="f" style="position:absolute;margin-left:510.5pt;margin-top:735.7pt;width:67.3pt;height:11.9pt;mso-wrap-style:square;v-text-anchor:top;mso-position-horizontal-relative:page;mso-position-vertical-relative:page" wp14:anchorId="4A5408C3">
               <v:fill o:detectmouseclick="t" on="false"/>
               <v:stroke color="#3465a4" joinstyle="round" endcap="flat"/>
               <v:textbox>
@@ -13871,7 +13971,7 @@
       <mc:AlternateContent>
         <mc:Choice Requires="wpg">
           <w:drawing>
-            <wp:anchor behindDoc="1" distT="0" distB="0" distL="0" distR="0" simplePos="0" locked="0" layoutInCell="0" allowOverlap="1" relativeHeight="77" wp14:anchorId="51F65803">
+            <wp:anchor behindDoc="1" distT="0" distB="0" distL="0" distR="0" simplePos="0" locked="0" layoutInCell="0" allowOverlap="1" relativeHeight="46" wp14:anchorId="51F65803">
               <wp:simplePos x="0" y="0"/>
               <wp:positionH relativeFrom="page">
                 <wp:posOffset>1143000</wp:posOffset>
@@ -13879,7 +13979,7 @@
               <wp:positionV relativeFrom="page">
                 <wp:posOffset>9349105</wp:posOffset>
               </wp:positionV>
-              <wp:extent cx="6251575" cy="8890"/>
+              <wp:extent cx="6252210" cy="9525"/>
               <wp:effectExtent l="0" t="0" r="0" b="0"/>
               <wp:wrapNone/>
               <wp:docPr id="96" name="Group 23_7"/>
@@ -13890,16 +13990,16 @@
                     <wpg:grpSpPr>
                       <a:xfrm>
                         <a:off x="0" y="0"/>
-                        <a:ext cx="6251040" cy="8280"/>
+                        <a:ext cx="6251400" cy="9000"/>
                         <a:chOff x="1143000" y="9349200"/>
-                        <a:chExt cx="6251040" cy="8280"/>
+                        <a:chExt cx="6251400" cy="9000"/>
                       </a:xfrm>
                     </wpg:grpSpPr>
                     <wps:wsp>
                       <wps:cNvSpPr/>
                       <wps:spPr>
                         <a:xfrm>
-                          <a:off x="0" y="7560"/>
+                          <a:off x="0" y="8280"/>
                           <a:ext cx="2499840" cy="720"/>
                         </a:xfrm>
                         <a:prstGeom prst="line">
@@ -13925,7 +14025,7 @@
                       <wps:spPr>
                         <a:xfrm>
                           <a:off x="2499840" y="720"/>
-                          <a:ext cx="4320" cy="7560"/>
+                          <a:ext cx="3960" cy="7560"/>
                         </a:xfrm>
                         <a:prstGeom prst="rect">
                           <a:avLst/>
@@ -13949,7 +14049,7 @@
                       <wps:cNvSpPr/>
                       <wps:spPr>
                         <a:xfrm>
-                          <a:off x="2506320" y="6840"/>
+                          <a:off x="2506320" y="7560"/>
                           <a:ext cx="1868040" cy="0"/>
                         </a:xfrm>
                         <a:prstGeom prst="line">
@@ -13974,8 +14074,8 @@
                       <wps:cNvSpPr/>
                       <wps:spPr>
                         <a:xfrm>
-                          <a:off x="4375800" y="0"/>
-                          <a:ext cx="4320" cy="7560"/>
+                          <a:off x="4376520" y="0"/>
+                          <a:ext cx="3960" cy="7560"/>
                         </a:xfrm>
                         <a:prstGeom prst="rect">
                           <a:avLst/>
@@ -13999,7 +14099,7 @@
                       <wps:cNvSpPr/>
                       <wps:spPr>
                         <a:xfrm>
-                          <a:off x="4382280" y="5760"/>
+                          <a:off x="4382640" y="6480"/>
                           <a:ext cx="1868760" cy="720"/>
                         </a:xfrm>
                         <a:prstGeom prst="line">
@@ -14028,25 +14128,25 @@
         </mc:Choice>
         <mc:Fallback>
           <w:pict>
-            <v:group id="shape_0" alt="Group 23_7" style="position:absolute;margin-left:90pt;margin-top:736.15pt;width:492.15pt;height:0.65pt" coordorigin="1800,14723" coordsize="9843,13">
-              <v:line id="shape_0" from="1800,14735" to="5736,14735" stroked="t" style="position:absolute;mso-position-horizontal-relative:page;mso-position-vertical-relative:page">
+            <v:group id="shape_0" alt="Group 23_7" style="position:absolute;margin-left:90pt;margin-top:736.15pt;width:492.2pt;height:0.65pt" coordorigin="1800,14723" coordsize="9844,13">
+              <v:line id="shape_0" from="1800,14736" to="5736,14736" stroked="t" style="position:absolute;mso-position-horizontal-relative:page;mso-position-vertical-relative:page">
                 <v:stroke color="black" weight="6480" joinstyle="round" endcap="flat"/>
                 <v:fill o:detectmouseclick="t" on="false"/>
                 <w10:wrap type="none"/>
               </v:line>
-              <v:rect id="shape_0" path="m0,0l-2147483645,0l-2147483645,-2147483646l0,-2147483646xe" fillcolor="black" stroked="f" style="position:absolute;left:5737;top:14724;width:6;height:11;mso-wrap-style:none;v-text-anchor:middle;mso-position-horizontal-relative:page;mso-position-vertical-relative:page">
+              <v:rect id="shape_0" path="m0,0l-2147483645,0l-2147483645,-2147483646l0,-2147483646xe" fillcolor="black" stroked="f" style="position:absolute;left:5737;top:14724;width:5;height:11;mso-wrap-style:none;v-text-anchor:middle;mso-position-horizontal-relative:page;mso-position-vertical-relative:page">
                 <v:fill o:detectmouseclick="t" type="solid" color2="white"/>
                 <v:stroke color="#3465a4" joinstyle="round" endcap="flat"/>
               </v:rect>
-              <v:line id="shape_0" from="5747,14734" to="8688,14734" stroked="t" style="position:absolute;mso-position-horizontal-relative:page;mso-position-vertical-relative:page">
+              <v:line id="shape_0" from="5747,14735" to="8688,14735" stroked="t" style="position:absolute;mso-position-horizontal-relative:page;mso-position-vertical-relative:page">
                 <v:stroke color="black" weight="6480" joinstyle="round" endcap="flat"/>
                 <v:fill o:detectmouseclick="t" on="false"/>
               </v:line>
-              <v:rect id="shape_0" path="m0,0l-2147483645,0l-2147483645,-2147483646l0,-2147483646xe" fillcolor="black" stroked="f" style="position:absolute;left:8691;top:14723;width:6;height:11;mso-wrap-style:none;v-text-anchor:middle;mso-position-horizontal-relative:page;mso-position-vertical-relative:page">
+              <v:rect id="shape_0" path="m0,0l-2147483645,0l-2147483645,-2147483646l0,-2147483646xe" fillcolor="black" stroked="f" style="position:absolute;left:8692;top:14723;width:5;height:11;mso-wrap-style:none;v-text-anchor:middle;mso-position-horizontal-relative:page;mso-position-vertical-relative:page">
                 <v:fill o:detectmouseclick="t" type="solid" color2="white"/>
                 <v:stroke color="#3465a4" joinstyle="round" endcap="flat"/>
               </v:rect>
-              <v:line id="shape_0" from="8701,14732" to="11643,14732" stroked="t" style="position:absolute;mso-position-horizontal-relative:page;mso-position-vertical-relative:page">
+              <v:line id="shape_0" from="8702,14733" to="11644,14733" stroked="t" style="position:absolute;mso-position-horizontal-relative:page;mso-position-vertical-relative:page">
                 <v:stroke color="black" weight="6480" joinstyle="round" endcap="flat"/>
                 <v:fill o:detectmouseclick="t" on="false"/>
               </v:line>
@@ -14064,7 +14164,7 @@
   <w:p>
     <w:pPr>
       <w:pStyle w:val="Corpodotexto"/>
-      <w:spacing w:lineRule="auto" w:line="7"/>
+      <w:spacing w:lineRule="auto" w:line="4"/>
       <w:rPr/>
     </w:pPr>
     <w:r>
@@ -14075,12 +14175,12 @@
             <wp:anchor behindDoc="1" distT="0" distB="0" distL="0" distR="0" simplePos="0" locked="0" layoutInCell="0" allowOverlap="1" relativeHeight="2" wp14:anchorId="5C3C6D75">
               <wp:simplePos x="0" y="0"/>
               <wp:positionH relativeFrom="page">
-                <wp:posOffset>1143635</wp:posOffset>
+                <wp:posOffset>1144270</wp:posOffset>
               </wp:positionH>
               <wp:positionV relativeFrom="page">
                 <wp:posOffset>580390</wp:posOffset>
               </wp:positionV>
-              <wp:extent cx="5488940" cy="6985"/>
+              <wp:extent cx="5488940" cy="6350"/>
               <wp:effectExtent l="0" t="0" r="0" b="0"/>
               <wp:wrapNone/>
               <wp:docPr id="1" name="Group 31"/>
@@ -14091,9 +14191,9 @@
                     <wpg:grpSpPr>
                       <a:xfrm>
                         <a:off x="0" y="0"/>
-                        <a:ext cx="5488200" cy="6480"/>
-                        <a:chOff x="1143720" y="580320"/>
-                        <a:chExt cx="5488200" cy="6480"/>
+                        <a:ext cx="5488200" cy="5760"/>
+                        <a:chOff x="1144440" y="580320"/>
+                        <a:chExt cx="5488200" cy="5760"/>
                       </a:xfrm>
                     </wpg:grpSpPr>
                     <wps:wsp>
@@ -14126,7 +14226,7 @@
                       <wps:spPr>
                         <a:xfrm rot="21599400">
                           <a:off x="2744640" y="0"/>
-                          <a:ext cx="4320" cy="6480"/>
+                          <a:ext cx="3960" cy="5760"/>
                         </a:xfrm>
                         <a:prstGeom prst="rect">
                           <a:avLst/>
@@ -14179,17 +14279,17 @@
         </mc:Choice>
         <mc:Fallback>
           <w:pict>
-            <v:group id="shape_0" alt="Group 31" style="position:absolute;margin-left:90.05pt;margin-top:45.7pt;width:432.1pt;height:0.5pt" coordorigin="1801,914" coordsize="8642,10">
-              <v:line id="shape_0" from="1801,922" to="6122,922" stroked="t" style="position:absolute;flip:y;mso-position-horizontal-relative:page;mso-position-vertical-relative:page">
+            <v:group id="shape_0" alt="Group 31" style="position:absolute;margin-left:90.1pt;margin-top:45.7pt;width:432.05pt;height:0.45pt" coordorigin="1802,914" coordsize="8641,9">
+              <v:line id="shape_0" from="1802,922" to="6123,922" stroked="t" style="position:absolute;flip:y;mso-position-horizontal-relative:page;mso-position-vertical-relative:page">
                 <v:stroke color="black" weight="6480" joinstyle="round" endcap="flat"/>
                 <v:fill o:detectmouseclick="t" on="false"/>
                 <w10:wrap type="none"/>
               </v:line>
-              <v:rect id="shape_0" path="m0,0l-2147483645,0l-2147483645,-2147483646l0,-2147483646xe" fillcolor="black" stroked="f" style="position:absolute;left:6123;top:914;width:6;height:9;mso-wrap-style:none;v-text-anchor:middle;rotation:360;mso-position-horizontal-relative:page;mso-position-vertical-relative:page">
+              <v:rect id="shape_0" path="m0,0l-2147483645,0l-2147483645,-2147483646l0,-2147483646xe" fillcolor="black" stroked="f" style="position:absolute;left:6125;top:914;width:5;height:8;mso-wrap-style:none;v-text-anchor:middle;rotation:360;mso-position-horizontal-relative:page;mso-position-vertical-relative:page">
                 <v:fill o:detectmouseclick="t" type="solid" color2="white"/>
                 <v:stroke color="#3465a4" joinstyle="round" endcap="flat"/>
               </v:rect>
-              <v:line id="shape_0" from="6132,917" to="10443,919" stroked="t" style="position:absolute;flip:y;mso-position-horizontal-relative:page;mso-position-vertical-relative:page">
+              <v:line id="shape_0" from="6133,917" to="10444,919" stroked="t" style="position:absolute;flip:y;mso-position-horizontal-relative:page;mso-position-vertical-relative:page">
                 <v:stroke color="black" weight="6480" joinstyle="round" endcap="flat"/>
                 <v:fill o:detectmouseclick="t" on="false"/>
               </v:line>
@@ -14208,7 +14308,7 @@
               <wp:positionV relativeFrom="page">
                 <wp:posOffset>574675</wp:posOffset>
               </wp:positionV>
-              <wp:extent cx="1328420" cy="151765"/>
+              <wp:extent cx="1329055" cy="152400"/>
               <wp:effectExtent l="0" t="0" r="0" b="0"/>
               <wp:wrapNone/>
               <wp:docPr id="2" name="Text Box 30"/>
@@ -14219,7 +14319,7 @@
                     <wps:spPr>
                       <a:xfrm>
                         <a:off x="0" y="0"/>
-                        <a:ext cx="1327680" cy="151200"/>
+                        <a:ext cx="1328400" cy="151920"/>
                       </a:xfrm>
                       <a:prstGeom prst="rect">
                         <a:avLst/>
@@ -14267,7 +14367,7 @@
         </mc:Choice>
         <mc:Fallback>
           <w:pict>
-            <v:rect id="shape_0" ID="Text Box 30" path="m0,0l-2147483645,0l-2147483645,-2147483646l0,-2147483646xe" stroked="f" style="position:absolute;margin-left:94.4pt;margin-top:45.25pt;width:104.5pt;height:11.85pt;mso-wrap-style:square;v-text-anchor:top;mso-position-horizontal-relative:page;mso-position-vertical-relative:page" wp14:anchorId="153FF713">
+            <v:rect id="shape_0" ID="Text Box 30" path="m0,0l-2147483645,0l-2147483645,-2147483646l0,-2147483646xe" stroked="f" style="position:absolute;margin-left:94.4pt;margin-top:45.25pt;width:104.55pt;height:11.9pt;mso-wrap-style:square;v-text-anchor:top;mso-position-horizontal-relative:page;mso-position-vertical-relative:page" wp14:anchorId="153FF713">
               <v:fill o:detectmouseclick="t" on="false"/>
               <v:stroke color="#3465a4" joinstyle="round" endcap="flat"/>
               <v:textbox>
@@ -14299,7 +14399,7 @@
       <mc:AlternateContent>
         <mc:Choice Requires="wps">
           <w:drawing>
-            <wp:anchor behindDoc="1" distT="0" distB="0" distL="0" distR="0" simplePos="0" locked="0" layoutInCell="0" allowOverlap="1" relativeHeight="20" wp14:anchorId="115A9CC2">
+            <wp:anchor behindDoc="1" distT="0" distB="0" distL="0" distR="0" simplePos="0" locked="0" layoutInCell="0" allowOverlap="1" relativeHeight="61" wp14:anchorId="115A9CC2">
               <wp:simplePos x="0" y="0"/>
               <wp:positionH relativeFrom="page">
                 <wp:posOffset>5899785</wp:posOffset>
@@ -14307,7 +14407,7 @@
               <wp:positionV relativeFrom="page">
                 <wp:posOffset>574040</wp:posOffset>
               </wp:positionV>
-              <wp:extent cx="638175" cy="151765"/>
+              <wp:extent cx="638810" cy="152400"/>
               <wp:effectExtent l="0" t="0" r="0" b="0"/>
               <wp:wrapNone/>
               <wp:docPr id="4" name="Text Box 29"/>
@@ -14318,7 +14418,7 @@
                     <wps:spPr>
                       <a:xfrm>
                         <a:off x="0" y="0"/>
-                        <a:ext cx="637560" cy="151200"/>
+                        <a:ext cx="638280" cy="151920"/>
                       </a:xfrm>
                       <a:prstGeom prst="rect">
                         <a:avLst/>
@@ -14366,7 +14466,7 @@
         </mc:Choice>
         <mc:Fallback>
           <w:pict>
-            <v:rect id="shape_0" ID="Text Box 29" path="m0,0l-2147483645,0l-2147483645,-2147483646l0,-2147483646xe" stroked="f" style="position:absolute;margin-left:464.55pt;margin-top:45.2pt;width:50.15pt;height:11.85pt;mso-wrap-style:square;v-text-anchor:top;mso-position-horizontal-relative:page;mso-position-vertical-relative:page" wp14:anchorId="115A9CC2">
+            <v:rect id="shape_0" ID="Text Box 29" path="m0,0l-2147483645,0l-2147483645,-2147483646l0,-2147483646xe" stroked="f" style="position:absolute;margin-left:464.55pt;margin-top:45.2pt;width:50.2pt;height:11.9pt;mso-wrap-style:square;v-text-anchor:top;mso-position-horizontal-relative:page;mso-position-vertical-relative:page" wp14:anchorId="115A9CC2">
               <v:fill o:detectmouseclick="t" on="false"/>
               <v:stroke color="#3465a4" joinstyle="round" endcap="flat"/>
               <v:textbox>
@@ -14405,7 +14505,7 @@
   <w:p>
     <w:pPr>
       <w:pStyle w:val="Corpodotexto"/>
-      <w:spacing w:lineRule="auto" w:line="7"/>
+      <w:spacing w:lineRule="auto" w:line="4"/>
       <w:rPr/>
     </w:pPr>
     <w:r>
@@ -14413,15 +14513,15 @@
       <mc:AlternateContent>
         <mc:Choice Requires="wpg">
           <w:drawing>
-            <wp:anchor behindDoc="1" distT="0" distB="0" distL="0" distR="0" simplePos="0" locked="0" layoutInCell="0" allowOverlap="1" relativeHeight="78" wp14:anchorId="678EC335">
+            <wp:anchor behindDoc="1" distT="0" distB="0" distL="0" distR="0" simplePos="0" locked="0" layoutInCell="0" allowOverlap="1" relativeHeight="47" wp14:anchorId="678EC335">
               <wp:simplePos x="0" y="0"/>
               <wp:positionH relativeFrom="page">
-                <wp:posOffset>1143635</wp:posOffset>
+                <wp:posOffset>1144270</wp:posOffset>
               </wp:positionH>
               <wp:positionV relativeFrom="page">
                 <wp:posOffset>580390</wp:posOffset>
               </wp:positionV>
-              <wp:extent cx="5488940" cy="6985"/>
+              <wp:extent cx="5488940" cy="6350"/>
               <wp:effectExtent l="0" t="0" r="0" b="0"/>
               <wp:wrapNone/>
               <wp:docPr id="98" name="Group 11_3"/>
@@ -14432,9 +14532,9 @@
                     <wpg:grpSpPr>
                       <a:xfrm>
                         <a:off x="0" y="0"/>
-                        <a:ext cx="5488200" cy="6480"/>
-                        <a:chOff x="1143720" y="580320"/>
-                        <a:chExt cx="5488200" cy="6480"/>
+                        <a:ext cx="5488200" cy="5760"/>
+                        <a:chOff x="1144440" y="580320"/>
+                        <a:chExt cx="5488200" cy="5760"/>
                       </a:xfrm>
                     </wpg:grpSpPr>
                     <wps:wsp>
@@ -14467,7 +14567,7 @@
                       <wps:spPr>
                         <a:xfrm rot="21599400">
                           <a:off x="2744640" y="0"/>
-                          <a:ext cx="4320" cy="6480"/>
+                          <a:ext cx="3960" cy="5760"/>
                         </a:xfrm>
                         <a:prstGeom prst="rect">
                           <a:avLst/>
@@ -14520,17 +14620,17 @@
         </mc:Choice>
         <mc:Fallback>
           <w:pict>
-            <v:group id="shape_0" alt="Group 11_3" style="position:absolute;margin-left:90.05pt;margin-top:45.7pt;width:432.1pt;height:0.5pt" coordorigin="1801,914" coordsize="8642,10">
-              <v:line id="shape_0" from="1801,922" to="6122,922" stroked="t" style="position:absolute;flip:y;mso-position-horizontal-relative:page;mso-position-vertical-relative:page">
+            <v:group id="shape_0" alt="Group 11_3" style="position:absolute;margin-left:90.1pt;margin-top:45.7pt;width:432.05pt;height:0.45pt" coordorigin="1802,914" coordsize="8641,9">
+              <v:line id="shape_0" from="1802,922" to="6123,922" stroked="t" style="position:absolute;flip:y;mso-position-horizontal-relative:page;mso-position-vertical-relative:page">
                 <v:stroke color="black" weight="6480" joinstyle="round" endcap="flat"/>
                 <v:fill o:detectmouseclick="t" on="false"/>
                 <w10:wrap type="none"/>
               </v:line>
-              <v:rect id="shape_0" path="m0,0l-2147483645,0l-2147483645,-2147483646l0,-2147483646xe" fillcolor="black" stroked="f" style="position:absolute;left:6123;top:914;width:6;height:9;mso-wrap-style:none;v-text-anchor:middle;rotation:360;mso-position-horizontal-relative:page;mso-position-vertical-relative:page">
+              <v:rect id="shape_0" path="m0,0l-2147483645,0l-2147483645,-2147483646l0,-2147483646xe" fillcolor="black" stroked="f" style="position:absolute;left:6125;top:914;width:5;height:8;mso-wrap-style:none;v-text-anchor:middle;rotation:360;mso-position-horizontal-relative:page;mso-position-vertical-relative:page">
                 <v:fill o:detectmouseclick="t" type="solid" color2="white"/>
                 <v:stroke color="#3465a4" joinstyle="round" endcap="flat"/>
               </v:rect>
-              <v:line id="shape_0" from="6132,917" to="10443,919" stroked="t" style="position:absolute;flip:y;mso-position-horizontal-relative:page;mso-position-vertical-relative:page">
+              <v:line id="shape_0" from="6133,917" to="10444,919" stroked="t" style="position:absolute;flip:y;mso-position-horizontal-relative:page;mso-position-vertical-relative:page">
                 <v:stroke color="black" weight="6480" joinstyle="round" endcap="flat"/>
                 <v:fill o:detectmouseclick="t" on="false"/>
               </v:line>
@@ -14541,7 +14641,7 @@
       <mc:AlternateContent>
         <mc:Choice Requires="wps">
           <w:drawing>
-            <wp:anchor behindDoc="1" distT="0" distB="0" distL="0" distR="0" simplePos="0" locked="0" layoutInCell="0" allowOverlap="1" relativeHeight="79" wp14:anchorId="6AE3C3A9">
+            <wp:anchor behindDoc="1" distT="0" distB="0" distL="0" distR="0" simplePos="0" locked="0" layoutInCell="0" allowOverlap="1" relativeHeight="48" wp14:anchorId="6AE3C3A9">
               <wp:simplePos x="0" y="0"/>
               <wp:positionH relativeFrom="page">
                 <wp:posOffset>1198880</wp:posOffset>
@@ -14549,7 +14649,7 @@
               <wp:positionV relativeFrom="page">
                 <wp:posOffset>574675</wp:posOffset>
               </wp:positionV>
-              <wp:extent cx="1328420" cy="151765"/>
+              <wp:extent cx="1329055" cy="152400"/>
               <wp:effectExtent l="0" t="0" r="0" b="0"/>
               <wp:wrapNone/>
               <wp:docPr id="99" name="Text Box 10_3"/>
@@ -14560,7 +14660,7 @@
                     <wps:spPr>
                       <a:xfrm>
                         <a:off x="0" y="0"/>
-                        <a:ext cx="1327680" cy="151200"/>
+                        <a:ext cx="1328400" cy="151920"/>
                       </a:xfrm>
                       <a:prstGeom prst="rect">
                         <a:avLst/>
@@ -14608,7 +14708,7 @@
         </mc:Choice>
         <mc:Fallback>
           <w:pict>
-            <v:rect id="shape_0" ID="Text Box 10_3" path="m0,0l-2147483645,0l-2147483645,-2147483646l0,-2147483646xe" stroked="f" style="position:absolute;margin-left:94.4pt;margin-top:45.25pt;width:104.5pt;height:11.85pt;mso-wrap-style:square;v-text-anchor:top;mso-position-horizontal-relative:page;mso-position-vertical-relative:page" wp14:anchorId="6AE3C3A9">
+            <v:rect id="shape_0" ID="Text Box 10_3" path="m0,0l-2147483645,0l-2147483645,-2147483646l0,-2147483646xe" stroked="f" style="position:absolute;margin-left:94.4pt;margin-top:45.25pt;width:104.55pt;height:11.9pt;mso-wrap-style:square;v-text-anchor:top;mso-position-horizontal-relative:page;mso-position-vertical-relative:page" wp14:anchorId="6AE3C3A9">
               <v:fill o:detectmouseclick="t" on="false"/>
               <v:stroke color="#3465a4" joinstyle="round" endcap="flat"/>
               <v:textbox>
@@ -14640,7 +14740,7 @@
       <mc:AlternateContent>
         <mc:Choice Requires="wps">
           <w:drawing>
-            <wp:anchor behindDoc="1" distT="0" distB="0" distL="0" distR="0" simplePos="0" locked="0" layoutInCell="0" allowOverlap="1" relativeHeight="80" wp14:anchorId="3ED60A74">
+            <wp:anchor behindDoc="1" distT="0" distB="0" distL="0" distR="0" simplePos="0" locked="0" layoutInCell="0" allowOverlap="1" relativeHeight="49" wp14:anchorId="3ED60A74">
               <wp:simplePos x="0" y="0"/>
               <wp:positionH relativeFrom="page">
                 <wp:posOffset>5939790</wp:posOffset>
@@ -14648,7 +14748,7 @@
               <wp:positionV relativeFrom="page">
                 <wp:posOffset>574675</wp:posOffset>
               </wp:positionV>
-              <wp:extent cx="638175" cy="151765"/>
+              <wp:extent cx="638810" cy="152400"/>
               <wp:effectExtent l="0" t="0" r="0" b="0"/>
               <wp:wrapNone/>
               <wp:docPr id="101" name="Text Box 9_3"/>
@@ -14659,7 +14759,7 @@
                     <wps:spPr>
                       <a:xfrm>
                         <a:off x="0" y="0"/>
-                        <a:ext cx="637560" cy="151200"/>
+                        <a:ext cx="638280" cy="151920"/>
                       </a:xfrm>
                       <a:prstGeom prst="rect">
                         <a:avLst/>
@@ -14707,7 +14807,7 @@
         </mc:Choice>
         <mc:Fallback>
           <w:pict>
-            <v:rect id="shape_0" ID="Text Box 9_3" path="m0,0l-2147483645,0l-2147483645,-2147483646l0,-2147483646xe" stroked="f" style="position:absolute;margin-left:467.7pt;margin-top:45.25pt;width:50.15pt;height:11.85pt;mso-wrap-style:square;v-text-anchor:top;mso-position-horizontal-relative:page;mso-position-vertical-relative:page" wp14:anchorId="3ED60A74">
+            <v:rect id="shape_0" ID="Text Box 9_3" path="m0,0l-2147483645,0l-2147483645,-2147483646l0,-2147483646xe" stroked="f" style="position:absolute;margin-left:467.7pt;margin-top:45.25pt;width:50.2pt;height:11.9pt;mso-wrap-style:square;v-text-anchor:top;mso-position-horizontal-relative:page;mso-position-vertical-relative:page" wp14:anchorId="3ED60A74">
               <v:fill o:detectmouseclick="t" on="false"/>
               <v:stroke color="#3465a4" joinstyle="round" endcap="flat"/>
               <v:textbox>
@@ -14746,7 +14846,7 @@
   <w:p>
     <w:pPr>
       <w:pStyle w:val="Corpodotexto"/>
-      <w:spacing w:lineRule="auto" w:line="7"/>
+      <w:spacing w:lineRule="auto" w:line="4"/>
       <w:rPr/>
     </w:pPr>
     <w:r>
@@ -14754,15 +14854,15 @@
       <mc:AlternateContent>
         <mc:Choice Requires="wpg">
           <w:drawing>
-            <wp:anchor behindDoc="1" distT="0" distB="0" distL="0" distR="0" simplePos="0" locked="0" layoutInCell="0" allowOverlap="1" relativeHeight="15" wp14:anchorId="345BD8E3">
+            <wp:anchor behindDoc="1" distT="0" distB="0" distL="0" distR="0" simplePos="0" locked="0" layoutInCell="0" allowOverlap="1" relativeHeight="52" wp14:anchorId="345BD8E3">
               <wp:simplePos x="0" y="0"/>
               <wp:positionH relativeFrom="page">
-                <wp:posOffset>1143635</wp:posOffset>
+                <wp:posOffset>1144270</wp:posOffset>
               </wp:positionH>
               <wp:positionV relativeFrom="page">
                 <wp:posOffset>580390</wp:posOffset>
               </wp:positionV>
-              <wp:extent cx="5488940" cy="6985"/>
+              <wp:extent cx="5488940" cy="6350"/>
               <wp:effectExtent l="0" t="0" r="0" b="0"/>
               <wp:wrapNone/>
               <wp:docPr id="108" name="Group 5"/>
@@ -14773,9 +14873,9 @@
                     <wpg:grpSpPr>
                       <a:xfrm>
                         <a:off x="0" y="0"/>
-                        <a:ext cx="5488200" cy="6480"/>
-                        <a:chOff x="1143720" y="580320"/>
-                        <a:chExt cx="5488200" cy="6480"/>
+                        <a:ext cx="5488200" cy="5760"/>
+                        <a:chOff x="1144440" y="580320"/>
+                        <a:chExt cx="5488200" cy="5760"/>
                       </a:xfrm>
                     </wpg:grpSpPr>
                     <wps:wsp>
@@ -14808,7 +14908,7 @@
                       <wps:spPr>
                         <a:xfrm rot="21599400">
                           <a:off x="2744640" y="0"/>
-                          <a:ext cx="4320" cy="6480"/>
+                          <a:ext cx="3960" cy="5760"/>
                         </a:xfrm>
                         <a:prstGeom prst="rect">
                           <a:avLst/>
@@ -14861,17 +14961,17 @@
         </mc:Choice>
         <mc:Fallback>
           <w:pict>
-            <v:group id="shape_0" alt="Group 5" style="position:absolute;margin-left:90.05pt;margin-top:45.7pt;width:432.1pt;height:0.5pt" coordorigin="1801,914" coordsize="8642,10">
-              <v:line id="shape_0" from="1801,922" to="6122,922" stroked="t" style="position:absolute;flip:y;mso-position-horizontal-relative:page;mso-position-vertical-relative:page">
+            <v:group id="shape_0" alt="Group 5" style="position:absolute;margin-left:90.1pt;margin-top:45.7pt;width:432.05pt;height:0.45pt" coordorigin="1802,914" coordsize="8641,9">
+              <v:line id="shape_0" from="1802,922" to="6123,922" stroked="t" style="position:absolute;flip:y;mso-position-horizontal-relative:page;mso-position-vertical-relative:page">
                 <v:stroke color="black" weight="6480" joinstyle="round" endcap="flat"/>
                 <v:fill o:detectmouseclick="t" on="false"/>
                 <w10:wrap type="none"/>
               </v:line>
-              <v:rect id="shape_0" path="m0,0l-2147483645,0l-2147483645,-2147483646l0,-2147483646xe" fillcolor="black" stroked="f" style="position:absolute;left:6123;top:914;width:6;height:9;mso-wrap-style:none;v-text-anchor:middle;rotation:360;mso-position-horizontal-relative:page;mso-position-vertical-relative:page">
+              <v:rect id="shape_0" path="m0,0l-2147483645,0l-2147483645,-2147483646l0,-2147483646xe" fillcolor="black" stroked="f" style="position:absolute;left:6125;top:914;width:5;height:8;mso-wrap-style:none;v-text-anchor:middle;rotation:360;mso-position-horizontal-relative:page;mso-position-vertical-relative:page">
                 <v:fill o:detectmouseclick="t" type="solid" color2="white"/>
                 <v:stroke color="#3465a4" joinstyle="round" endcap="flat"/>
               </v:rect>
-              <v:line id="shape_0" from="6132,917" to="10443,919" stroked="t" style="position:absolute;flip:y;mso-position-horizontal-relative:page;mso-position-vertical-relative:page">
+              <v:line id="shape_0" from="6133,917" to="10444,919" stroked="t" style="position:absolute;flip:y;mso-position-horizontal-relative:page;mso-position-vertical-relative:page">
                 <v:stroke color="black" weight="6480" joinstyle="round" endcap="flat"/>
                 <v:fill o:detectmouseclick="t" on="false"/>
               </v:line>
@@ -14882,7 +14982,7 @@
       <mc:AlternateContent>
         <mc:Choice Requires="wps">
           <w:drawing>
-            <wp:anchor behindDoc="1" distT="13335" distB="13335" distL="13335" distR="13335" simplePos="0" locked="0" layoutInCell="0" allowOverlap="1" relativeHeight="16" wp14:anchorId="429C40A6">
+            <wp:anchor behindDoc="1" distT="13335" distB="13335" distL="13335" distR="13335" simplePos="0" locked="0" layoutInCell="0" allowOverlap="1" relativeHeight="53" wp14:anchorId="429C40A6">
               <wp:simplePos x="0" y="0"/>
               <wp:positionH relativeFrom="page">
                 <wp:posOffset>1124585</wp:posOffset>
@@ -14890,7 +14990,7 @@
               <wp:positionV relativeFrom="page">
                 <wp:posOffset>1188085</wp:posOffset>
               </wp:positionV>
-              <wp:extent cx="5525770" cy="2540"/>
+              <wp:extent cx="5526405" cy="3175"/>
               <wp:effectExtent l="0" t="0" r="0" b="0"/>
               <wp:wrapNone/>
               <wp:docPr id="109" name="Line 4"/>
@@ -14899,9 +14999,9 @@
                   <wps:wsp>
                     <wps:cNvSpPr/>
                     <wps:spPr>
-                      <a:xfrm>
+                      <a:xfrm flipV="1">
                         <a:off x="0" y="0"/>
-                        <a:ext cx="5525280" cy="720"/>
+                        <a:ext cx="5525640" cy="1440"/>
                       </a:xfrm>
                       <a:prstGeom prst="line">
                         <a:avLst/>
@@ -14928,7 +15028,7 @@
         </mc:Choice>
         <mc:Fallback>
           <w:pict>
-            <v:line id="shape_0" from="88.55pt,93.55pt" to="523.55pt,93.55pt" ID="Line 4" stroked="t" style="position:absolute;mso-position-horizontal-relative:page;mso-position-vertical-relative:page" wp14:anchorId="429C40A6">
+            <v:line id="shape_0" from="88.55pt,93.55pt" to="523.6pt,93.6pt" ID="Line 4" stroked="t" style="position:absolute;flip:y;mso-position-horizontal-relative:page;mso-position-vertical-relative:page" wp14:anchorId="429C40A6">
               <v:stroke color="#1f487c" weight="27360" joinstyle="round" endcap="flat"/>
               <v:fill o:detectmouseclick="t" on="false"/>
               <w10:wrap type="none"/>
@@ -14939,7 +15039,7 @@
       <mc:AlternateContent>
         <mc:Choice Requires="wps">
           <w:drawing>
-            <wp:anchor behindDoc="1" distT="0" distB="0" distL="0" distR="0" simplePos="0" locked="0" layoutInCell="0" allowOverlap="1" relativeHeight="17" wp14:anchorId="7F690561">
+            <wp:anchor behindDoc="1" distT="0" distB="0" distL="0" distR="0" simplePos="0" locked="0" layoutInCell="0" allowOverlap="1" relativeHeight="54" wp14:anchorId="7F690561">
               <wp:simplePos x="0" y="0"/>
               <wp:positionH relativeFrom="page">
                 <wp:posOffset>1198880</wp:posOffset>
@@ -14947,7 +15047,7 @@
               <wp:positionV relativeFrom="page">
                 <wp:posOffset>574675</wp:posOffset>
               </wp:positionV>
-              <wp:extent cx="1328420" cy="151765"/>
+              <wp:extent cx="1329055" cy="152400"/>
               <wp:effectExtent l="0" t="0" r="0" b="0"/>
               <wp:wrapNone/>
               <wp:docPr id="110" name="Text Box 3"/>
@@ -14958,7 +15058,7 @@
                     <wps:spPr>
                       <a:xfrm>
                         <a:off x="0" y="0"/>
-                        <a:ext cx="1327680" cy="151200"/>
+                        <a:ext cx="1328400" cy="151920"/>
                       </a:xfrm>
                       <a:prstGeom prst="rect">
                         <a:avLst/>
@@ -15006,7 +15106,7 @@
         </mc:Choice>
         <mc:Fallback>
           <w:pict>
-            <v:rect id="shape_0" ID="Text Box 3" path="m0,0l-2147483645,0l-2147483645,-2147483646l0,-2147483646xe" stroked="f" style="position:absolute;margin-left:94.4pt;margin-top:45.25pt;width:104.5pt;height:11.85pt;mso-wrap-style:square;v-text-anchor:top;mso-position-horizontal-relative:page;mso-position-vertical-relative:page" wp14:anchorId="7F690561">
+            <v:rect id="shape_0" ID="Text Box 3" path="m0,0l-2147483645,0l-2147483645,-2147483646l0,-2147483646xe" stroked="f" style="position:absolute;margin-left:94.4pt;margin-top:45.25pt;width:104.55pt;height:11.9pt;mso-wrap-style:square;v-text-anchor:top;mso-position-horizontal-relative:page;mso-position-vertical-relative:page" wp14:anchorId="7F690561">
               <v:fill o:detectmouseclick="t" on="false"/>
               <v:stroke color="#3465a4" joinstyle="round" endcap="flat"/>
               <v:textbox>
@@ -15038,7 +15138,7 @@
       <mc:AlternateContent>
         <mc:Choice Requires="wps">
           <w:drawing>
-            <wp:anchor behindDoc="1" distT="0" distB="0" distL="0" distR="0" simplePos="0" locked="0" layoutInCell="0" allowOverlap="1" relativeHeight="18" wp14:anchorId="7B005BB6">
+            <wp:anchor behindDoc="1" distT="0" distB="0" distL="0" distR="0" simplePos="0" locked="0" layoutInCell="0" allowOverlap="1" relativeHeight="55" wp14:anchorId="7B005BB6">
               <wp:simplePos x="0" y="0"/>
               <wp:positionH relativeFrom="page">
                 <wp:posOffset>5939790</wp:posOffset>
@@ -15046,7 +15146,7 @@
               <wp:positionV relativeFrom="page">
                 <wp:posOffset>574675</wp:posOffset>
               </wp:positionV>
-              <wp:extent cx="638175" cy="151765"/>
+              <wp:extent cx="638810" cy="152400"/>
               <wp:effectExtent l="0" t="0" r="0" b="0"/>
               <wp:wrapNone/>
               <wp:docPr id="112" name="Text Box 2"/>
@@ -15057,7 +15157,7 @@
                     <wps:spPr>
                       <a:xfrm>
                         <a:off x="0" y="0"/>
-                        <a:ext cx="637560" cy="151200"/>
+                        <a:ext cx="638280" cy="151920"/>
                       </a:xfrm>
                       <a:prstGeom prst="rect">
                         <a:avLst/>
@@ -15105,7 +15205,7 @@
         </mc:Choice>
         <mc:Fallback>
           <w:pict>
-            <v:rect id="shape_0" ID="Text Box 2" path="m0,0l-2147483645,0l-2147483645,-2147483646l0,-2147483646xe" stroked="f" style="position:absolute;margin-left:467.7pt;margin-top:45.25pt;width:50.15pt;height:11.85pt;mso-wrap-style:square;v-text-anchor:top;mso-position-horizontal-relative:page;mso-position-vertical-relative:page" wp14:anchorId="7B005BB6">
+            <v:rect id="shape_0" ID="Text Box 2" path="m0,0l-2147483645,0l-2147483645,-2147483646l0,-2147483646xe" stroked="f" style="position:absolute;margin-left:467.7pt;margin-top:45.25pt;width:50.2pt;height:11.9pt;mso-wrap-style:square;v-text-anchor:top;mso-position-horizontal-relative:page;mso-position-vertical-relative:page" wp14:anchorId="7B005BB6">
               <v:fill o:detectmouseclick="t" on="false"/>
               <v:stroke color="#3465a4" joinstyle="round" endcap="flat"/>
               <v:textbox>
@@ -15137,7 +15237,7 @@
       <mc:AlternateContent>
         <mc:Choice Requires="wps">
           <w:drawing>
-            <wp:anchor behindDoc="1" distT="0" distB="0" distL="0" distR="0" simplePos="0" locked="0" layoutInCell="0" allowOverlap="1" relativeHeight="19" wp14:anchorId="57CB5086">
+            <wp:anchor behindDoc="1" distT="0" distB="0" distL="0" distR="0" simplePos="0" locked="0" layoutInCell="0" allowOverlap="1" relativeHeight="56" wp14:anchorId="57CB5086">
               <wp:simplePos x="0" y="0"/>
               <wp:positionH relativeFrom="page">
                 <wp:posOffset>1130300</wp:posOffset>
@@ -15145,7 +15245,7 @@
               <wp:positionV relativeFrom="page">
                 <wp:posOffset>903605</wp:posOffset>
               </wp:positionV>
-              <wp:extent cx="1503045" cy="273685"/>
+              <wp:extent cx="1503680" cy="274320"/>
               <wp:effectExtent l="0" t="0" r="0" b="0"/>
               <wp:wrapNone/>
               <wp:docPr id="114" name="Text Box 1"/>
@@ -15156,7 +15256,7 @@
                     <wps:spPr>
                       <a:xfrm>
                         <a:off x="0" y="0"/>
-                        <a:ext cx="1502280" cy="272880"/>
+                        <a:ext cx="1503000" cy="273600"/>
                       </a:xfrm>
                       <a:prstGeom prst="rect">
                         <a:avLst/>
@@ -15224,7 +15324,7 @@
         </mc:Choice>
         <mc:Fallback>
           <w:pict>
-            <v:rect id="shape_0" ID="Text Box 1" path="m0,0l-2147483645,0l-2147483645,-2147483646l0,-2147483646xe" stroked="f" style="position:absolute;margin-left:89pt;margin-top:71.15pt;width:118.25pt;height:21.45pt;mso-wrap-style:square;v-text-anchor:top;mso-position-horizontal-relative:page;mso-position-vertical-relative:page" wp14:anchorId="57CB5086">
+            <v:rect id="shape_0" ID="Text Box 1" path="m0,0l-2147483645,0l-2147483645,-2147483646l0,-2147483646xe" stroked="f" style="position:absolute;margin-left:89pt;margin-top:71.15pt;width:118.3pt;height:21.5pt;mso-wrap-style:square;v-text-anchor:top;mso-position-horizontal-relative:page;mso-position-vertical-relative:page" wp14:anchorId="57CB5086">
               <v:fill o:detectmouseclick="t" on="false"/>
               <v:stroke color="#3465a4" joinstyle="round" endcap="flat"/>
               <v:textbox>
@@ -15283,7 +15383,7 @@
   <w:p>
     <w:pPr>
       <w:pStyle w:val="Corpodotexto"/>
-      <w:spacing w:lineRule="auto" w:line="7"/>
+      <w:spacing w:lineRule="auto" w:line="4"/>
       <w:rPr/>
     </w:pPr>
     <w:r>
@@ -15291,7 +15391,7 @@
       <mc:AlternateContent>
         <mc:Choice Requires="wps">
           <w:drawing>
-            <wp:anchor behindDoc="1" distT="0" distB="0" distL="0" distR="0" simplePos="0" locked="0" layoutInCell="0" allowOverlap="1" relativeHeight="24" wp14:anchorId="153FF713">
+            <wp:anchor behindDoc="1" distT="0" distB="0" distL="0" distR="0" simplePos="0" locked="0" layoutInCell="0" allowOverlap="1" relativeHeight="65" wp14:anchorId="153FF713">
               <wp:simplePos x="0" y="0"/>
               <wp:positionH relativeFrom="page">
                 <wp:posOffset>1198880</wp:posOffset>
@@ -15299,7 +15399,7 @@
               <wp:positionV relativeFrom="page">
                 <wp:posOffset>574675</wp:posOffset>
               </wp:positionV>
-              <wp:extent cx="1328420" cy="151765"/>
+              <wp:extent cx="1329055" cy="152400"/>
               <wp:effectExtent l="0" t="0" r="0" b="0"/>
               <wp:wrapNone/>
               <wp:docPr id="11" name="Text Box 30_0"/>
@@ -15310,7 +15410,7 @@
                     <wps:spPr>
                       <a:xfrm>
                         <a:off x="0" y="0"/>
-                        <a:ext cx="1327680" cy="151200"/>
+                        <a:ext cx="1328400" cy="151920"/>
                       </a:xfrm>
                       <a:prstGeom prst="rect">
                         <a:avLst/>
@@ -15358,7 +15458,7 @@
         </mc:Choice>
         <mc:Fallback>
           <w:pict>
-            <v:rect id="shape_0" ID="Text Box 30_0" path="m0,0l-2147483645,0l-2147483645,-2147483646l0,-2147483646xe" stroked="f" style="position:absolute;margin-left:94.4pt;margin-top:45.25pt;width:104.5pt;height:11.85pt;mso-wrap-style:square;v-text-anchor:top;mso-position-horizontal-relative:page;mso-position-vertical-relative:page" wp14:anchorId="153FF713">
+            <v:rect id="shape_0" ID="Text Box 30_0" path="m0,0l-2147483645,0l-2147483645,-2147483646l0,-2147483646xe" stroked="f" style="position:absolute;margin-left:94.4pt;margin-top:45.25pt;width:104.55pt;height:11.9pt;mso-wrap-style:square;v-text-anchor:top;mso-position-horizontal-relative:page;mso-position-vertical-relative:page" wp14:anchorId="153FF713">
               <v:fill o:detectmouseclick="t" on="false"/>
               <v:stroke color="#3465a4" joinstyle="round" endcap="flat"/>
               <v:textbox>
@@ -15390,7 +15490,7 @@
       <mc:AlternateContent>
         <mc:Choice Requires="wps">
           <w:drawing>
-            <wp:anchor behindDoc="1" distT="0" distB="0" distL="0" distR="0" simplePos="0" locked="0" layoutInCell="0" allowOverlap="1" relativeHeight="92" wp14:anchorId="115A9CC2">
+            <wp:anchor behindDoc="1" distT="0" distB="0" distL="0" distR="0" simplePos="0" locked="0" layoutInCell="0" allowOverlap="1" relativeHeight="66" wp14:anchorId="115A9CC2">
               <wp:simplePos x="0" y="0"/>
               <wp:positionH relativeFrom="page">
                 <wp:posOffset>5899785</wp:posOffset>
@@ -15398,7 +15498,7 @@
               <wp:positionV relativeFrom="page">
                 <wp:posOffset>574040</wp:posOffset>
               </wp:positionV>
-              <wp:extent cx="638175" cy="151765"/>
+              <wp:extent cx="638810" cy="152400"/>
               <wp:effectExtent l="0" t="0" r="0" b="0"/>
               <wp:wrapNone/>
               <wp:docPr id="13" name="Text Box 29_0"/>
@@ -15409,7 +15509,7 @@
                     <wps:spPr>
                       <a:xfrm>
                         <a:off x="0" y="0"/>
-                        <a:ext cx="637560" cy="151200"/>
+                        <a:ext cx="638280" cy="151920"/>
                       </a:xfrm>
                       <a:prstGeom prst="rect">
                         <a:avLst/>
@@ -15457,7 +15557,7 @@
         </mc:Choice>
         <mc:Fallback>
           <w:pict>
-            <v:rect id="shape_0" ID="Text Box 29_0" path="m0,0l-2147483645,0l-2147483645,-2147483646l0,-2147483646xe" stroked="f" style="position:absolute;margin-left:464.55pt;margin-top:45.2pt;width:50.15pt;height:11.85pt;mso-wrap-style:square;v-text-anchor:top;mso-position-horizontal-relative:page;mso-position-vertical-relative:page" wp14:anchorId="115A9CC2">
+            <v:rect id="shape_0" ID="Text Box 29_0" path="m0,0l-2147483645,0l-2147483645,-2147483646l0,-2147483646xe" stroked="f" style="position:absolute;margin-left:464.55pt;margin-top:45.2pt;width:50.2pt;height:11.9pt;mso-wrap-style:square;v-text-anchor:top;mso-position-horizontal-relative:page;mso-position-vertical-relative:page" wp14:anchorId="115A9CC2">
               <v:fill o:detectmouseclick="t" on="false"/>
               <v:stroke color="#3465a4" joinstyle="round" endcap="flat"/>
               <v:textbox>
@@ -15489,15 +15589,15 @@
       <mc:AlternateContent>
         <mc:Choice Requires="wpg">
           <w:drawing>
-            <wp:anchor behindDoc="1" distT="0" distB="0" distL="0" distR="0" simplePos="0" locked="0" layoutInCell="0" allowOverlap="1" relativeHeight="94" wp14:anchorId="5C3C6D75">
+            <wp:anchor behindDoc="1" distT="0" distB="0" distL="0" distR="0" simplePos="0" locked="0" layoutInCell="0" allowOverlap="1" relativeHeight="67" wp14:anchorId="5C3C6D75">
               <wp:simplePos x="0" y="0"/>
               <wp:positionH relativeFrom="page">
-                <wp:posOffset>1143635</wp:posOffset>
+                <wp:posOffset>1144270</wp:posOffset>
               </wp:positionH>
               <wp:positionV relativeFrom="page">
                 <wp:posOffset>580390</wp:posOffset>
               </wp:positionV>
-              <wp:extent cx="5488940" cy="6985"/>
+              <wp:extent cx="5488940" cy="6350"/>
               <wp:effectExtent l="0" t="0" r="0" b="0"/>
               <wp:wrapNone/>
               <wp:docPr id="15" name="Group 31_0"/>
@@ -15508,9 +15608,9 @@
                     <wpg:grpSpPr>
                       <a:xfrm>
                         <a:off x="0" y="0"/>
-                        <a:ext cx="5488200" cy="6480"/>
-                        <a:chOff x="1143720" y="580320"/>
-                        <a:chExt cx="5488200" cy="6480"/>
+                        <a:ext cx="5488200" cy="5760"/>
+                        <a:chOff x="1144440" y="580320"/>
+                        <a:chExt cx="5488200" cy="5760"/>
                       </a:xfrm>
                     </wpg:grpSpPr>
                     <wps:wsp>
@@ -15543,7 +15643,7 @@
                       <wps:spPr>
                         <a:xfrm rot="21599400">
                           <a:off x="2744640" y="0"/>
-                          <a:ext cx="4320" cy="6480"/>
+                          <a:ext cx="3960" cy="5760"/>
                         </a:xfrm>
                         <a:prstGeom prst="rect">
                           <a:avLst/>
@@ -15596,17 +15696,17 @@
         </mc:Choice>
         <mc:Fallback>
           <w:pict>
-            <v:group id="shape_0" alt="Group 31_0" style="position:absolute;margin-left:90.05pt;margin-top:45.7pt;width:432.1pt;height:0.5pt" coordorigin="1801,914" coordsize="8642,10">
-              <v:line id="shape_0" from="1801,922" to="6122,922" stroked="t" style="position:absolute;flip:y;mso-position-horizontal-relative:page;mso-position-vertical-relative:page">
+            <v:group id="shape_0" alt="Group 31_0" style="position:absolute;margin-left:90.1pt;margin-top:45.7pt;width:432.05pt;height:0.45pt" coordorigin="1802,914" coordsize="8641,9">
+              <v:line id="shape_0" from="1802,922" to="6123,922" stroked="t" style="position:absolute;flip:y;mso-position-horizontal-relative:page;mso-position-vertical-relative:page">
                 <v:stroke color="black" weight="6480" joinstyle="round" endcap="flat"/>
                 <v:fill o:detectmouseclick="t" on="false"/>
                 <w10:wrap type="none"/>
               </v:line>
-              <v:rect id="shape_0" path="m0,0l-2147483645,0l-2147483645,-2147483646l0,-2147483646xe" fillcolor="black" stroked="f" style="position:absolute;left:6123;top:914;width:6;height:9;mso-wrap-style:none;v-text-anchor:middle;rotation:360;mso-position-horizontal-relative:page;mso-position-vertical-relative:page">
+              <v:rect id="shape_0" path="m0,0l-2147483645,0l-2147483645,-2147483646l0,-2147483646xe" fillcolor="black" stroked="f" style="position:absolute;left:6125;top:914;width:5;height:8;mso-wrap-style:none;v-text-anchor:middle;rotation:360;mso-position-horizontal-relative:page;mso-position-vertical-relative:page">
                 <v:fill o:detectmouseclick="t" type="solid" color2="white"/>
                 <v:stroke color="#3465a4" joinstyle="round" endcap="flat"/>
               </v:rect>
-              <v:line id="shape_0" from="6132,917" to="10443,919" stroked="t" style="position:absolute;flip:y;mso-position-horizontal-relative:page;mso-position-vertical-relative:page">
+              <v:line id="shape_0" from="6133,917" to="10444,919" stroked="t" style="position:absolute;flip:y;mso-position-horizontal-relative:page;mso-position-vertical-relative:page">
                 <v:stroke color="black" weight="6480" joinstyle="round" endcap="flat"/>
                 <v:fill o:detectmouseclick="t" on="false"/>
               </v:line>
@@ -15624,7 +15724,7 @@
   <w:p>
     <w:pPr>
       <w:pStyle w:val="Corpodotexto"/>
-      <w:spacing w:lineRule="auto" w:line="7"/>
+      <w:spacing w:lineRule="auto" w:line="4"/>
       <w:rPr/>
     </w:pPr>
     <w:r>
@@ -15632,15 +15732,15 @@
       <mc:AlternateContent>
         <mc:Choice Requires="wpg">
           <w:drawing>
-            <wp:anchor behindDoc="1" distT="0" distB="0" distL="0" distR="0" simplePos="0" locked="0" layoutInCell="0" allowOverlap="1" relativeHeight="26" wp14:anchorId="5C3C6D75">
+            <wp:anchor behindDoc="1" distT="0" distB="0" distL="0" distR="0" simplePos="0" locked="0" layoutInCell="0" allowOverlap="1" relativeHeight="5" wp14:anchorId="5C3C6D75">
               <wp:simplePos x="0" y="0"/>
               <wp:positionH relativeFrom="page">
-                <wp:posOffset>1143635</wp:posOffset>
+                <wp:posOffset>1144270</wp:posOffset>
               </wp:positionH>
               <wp:positionV relativeFrom="page">
                 <wp:posOffset>580390</wp:posOffset>
               </wp:positionV>
-              <wp:extent cx="5488940" cy="6985"/>
+              <wp:extent cx="5488940" cy="6350"/>
               <wp:effectExtent l="0" t="0" r="0" b="0"/>
               <wp:wrapNone/>
               <wp:docPr id="22" name="Group 31_1"/>
@@ -15651,9 +15751,9 @@
                     <wpg:grpSpPr>
                       <a:xfrm>
                         <a:off x="0" y="0"/>
-                        <a:ext cx="5488200" cy="6480"/>
-                        <a:chOff x="1143720" y="580320"/>
-                        <a:chExt cx="5488200" cy="6480"/>
+                        <a:ext cx="5488200" cy="5760"/>
+                        <a:chOff x="1144440" y="580320"/>
+                        <a:chExt cx="5488200" cy="5760"/>
                       </a:xfrm>
                     </wpg:grpSpPr>
                     <wps:wsp>
@@ -15686,7 +15786,7 @@
                       <wps:spPr>
                         <a:xfrm rot="21599400">
                           <a:off x="2744640" y="0"/>
-                          <a:ext cx="4320" cy="6480"/>
+                          <a:ext cx="3960" cy="5760"/>
                         </a:xfrm>
                         <a:prstGeom prst="rect">
                           <a:avLst/>
@@ -15739,17 +15839,17 @@
         </mc:Choice>
         <mc:Fallback>
           <w:pict>
-            <v:group id="shape_0" alt="Group 31_1" style="position:absolute;margin-left:90.05pt;margin-top:45.7pt;width:432.1pt;height:0.5pt" coordorigin="1801,914" coordsize="8642,10">
-              <v:line id="shape_0" from="1801,922" to="6122,922" stroked="t" style="position:absolute;flip:y;mso-position-horizontal-relative:page;mso-position-vertical-relative:page">
+            <v:group id="shape_0" alt="Group 31_1" style="position:absolute;margin-left:90.1pt;margin-top:45.7pt;width:432.05pt;height:0.45pt" coordorigin="1802,914" coordsize="8641,9">
+              <v:line id="shape_0" from="1802,922" to="6123,922" stroked="t" style="position:absolute;flip:y;mso-position-horizontal-relative:page;mso-position-vertical-relative:page">
                 <v:stroke color="black" weight="6480" joinstyle="round" endcap="flat"/>
                 <v:fill o:detectmouseclick="t" on="false"/>
                 <w10:wrap type="none"/>
               </v:line>
-              <v:rect id="shape_0" path="m0,0l-2147483645,0l-2147483645,-2147483646l0,-2147483646xe" fillcolor="black" stroked="f" style="position:absolute;left:6123;top:914;width:6;height:9;mso-wrap-style:none;v-text-anchor:middle;rotation:360;mso-position-horizontal-relative:page;mso-position-vertical-relative:page">
+              <v:rect id="shape_0" path="m0,0l-2147483645,0l-2147483645,-2147483646l0,-2147483646xe" fillcolor="black" stroked="f" style="position:absolute;left:6125;top:914;width:5;height:8;mso-wrap-style:none;v-text-anchor:middle;rotation:360;mso-position-horizontal-relative:page;mso-position-vertical-relative:page">
                 <v:fill o:detectmouseclick="t" type="solid" color2="white"/>
                 <v:stroke color="#3465a4" joinstyle="round" endcap="flat"/>
               </v:rect>
-              <v:line id="shape_0" from="6132,917" to="10443,919" stroked="t" style="position:absolute;flip:y;mso-position-horizontal-relative:page;mso-position-vertical-relative:page">
+              <v:line id="shape_0" from="6133,917" to="10444,919" stroked="t" style="position:absolute;flip:y;mso-position-horizontal-relative:page;mso-position-vertical-relative:page">
                 <v:stroke color="black" weight="6480" joinstyle="round" endcap="flat"/>
                 <v:fill o:detectmouseclick="t" on="false"/>
               </v:line>
@@ -15760,7 +15860,7 @@
       <mc:AlternateContent>
         <mc:Choice Requires="wps">
           <w:drawing>
-            <wp:anchor behindDoc="1" distT="0" distB="0" distL="0" distR="0" simplePos="0" locked="0" layoutInCell="0" allowOverlap="1" relativeHeight="27" wp14:anchorId="153FF713">
+            <wp:anchor behindDoc="1" distT="0" distB="0" distL="0" distR="0" simplePos="0" locked="0" layoutInCell="0" allowOverlap="1" relativeHeight="6" wp14:anchorId="153FF713">
               <wp:simplePos x="0" y="0"/>
               <wp:positionH relativeFrom="page">
                 <wp:posOffset>1198880</wp:posOffset>
@@ -15768,7 +15868,7 @@
               <wp:positionV relativeFrom="page">
                 <wp:posOffset>574675</wp:posOffset>
               </wp:positionV>
-              <wp:extent cx="1328420" cy="151765"/>
+              <wp:extent cx="1329055" cy="152400"/>
               <wp:effectExtent l="0" t="0" r="0" b="0"/>
               <wp:wrapNone/>
               <wp:docPr id="23" name="Text Box 30_1"/>
@@ -15779,7 +15879,7 @@
                     <wps:spPr>
                       <a:xfrm>
                         <a:off x="0" y="0"/>
-                        <a:ext cx="1327680" cy="151200"/>
+                        <a:ext cx="1328400" cy="151920"/>
                       </a:xfrm>
                       <a:prstGeom prst="rect">
                         <a:avLst/>
@@ -15827,7 +15927,7 @@
         </mc:Choice>
         <mc:Fallback>
           <w:pict>
-            <v:rect id="shape_0" ID="Text Box 30_1" path="m0,0l-2147483645,0l-2147483645,-2147483646l0,-2147483646xe" stroked="f" style="position:absolute;margin-left:94.4pt;margin-top:45.25pt;width:104.5pt;height:11.85pt;mso-wrap-style:square;v-text-anchor:top;mso-position-horizontal-relative:page;mso-position-vertical-relative:page" wp14:anchorId="153FF713">
+            <v:rect id="shape_0" ID="Text Box 30_1" path="m0,0l-2147483645,0l-2147483645,-2147483646l0,-2147483646xe" stroked="f" style="position:absolute;margin-left:94.4pt;margin-top:45.25pt;width:104.55pt;height:11.9pt;mso-wrap-style:square;v-text-anchor:top;mso-position-horizontal-relative:page;mso-position-vertical-relative:page" wp14:anchorId="153FF713">
               <v:fill o:detectmouseclick="t" on="false"/>
               <v:stroke color="#3465a4" joinstyle="round" endcap="flat"/>
               <v:textbox>
@@ -15859,7 +15959,7 @@
       <mc:AlternateContent>
         <mc:Choice Requires="wps">
           <w:drawing>
-            <wp:anchor behindDoc="1" distT="0" distB="0" distL="0" distR="0" simplePos="0" locked="0" layoutInCell="0" allowOverlap="1" relativeHeight="29" wp14:anchorId="115A9CC2">
+            <wp:anchor behindDoc="1" distT="0" distB="0" distL="0" distR="0" simplePos="0" locked="0" layoutInCell="0" allowOverlap="1" relativeHeight="7" wp14:anchorId="115A9CC2">
               <wp:simplePos x="0" y="0"/>
               <wp:positionH relativeFrom="page">
                 <wp:posOffset>5899785</wp:posOffset>
@@ -15867,7 +15967,7 @@
               <wp:positionV relativeFrom="page">
                 <wp:posOffset>574040</wp:posOffset>
               </wp:positionV>
-              <wp:extent cx="638175" cy="151765"/>
+              <wp:extent cx="638810" cy="152400"/>
               <wp:effectExtent l="0" t="0" r="0" b="0"/>
               <wp:wrapNone/>
               <wp:docPr id="25" name="Text Box 29_1"/>
@@ -15878,7 +15978,7 @@
                     <wps:spPr>
                       <a:xfrm>
                         <a:off x="0" y="0"/>
-                        <a:ext cx="637560" cy="151200"/>
+                        <a:ext cx="638280" cy="151920"/>
                       </a:xfrm>
                       <a:prstGeom prst="rect">
                         <a:avLst/>
@@ -15926,7 +16026,7 @@
         </mc:Choice>
         <mc:Fallback>
           <w:pict>
-            <v:rect id="shape_0" ID="Text Box 29_1" path="m0,0l-2147483645,0l-2147483645,-2147483646l0,-2147483646xe" stroked="f" style="position:absolute;margin-left:464.55pt;margin-top:45.2pt;width:50.15pt;height:11.85pt;mso-wrap-style:square;v-text-anchor:top;mso-position-horizontal-relative:page;mso-position-vertical-relative:page" wp14:anchorId="115A9CC2">
+            <v:rect id="shape_0" ID="Text Box 29_1" path="m0,0l-2147483645,0l-2147483645,-2147483646l0,-2147483646xe" stroked="f" style="position:absolute;margin-left:464.55pt;margin-top:45.2pt;width:50.2pt;height:11.9pt;mso-wrap-style:square;v-text-anchor:top;mso-position-horizontal-relative:page;mso-position-vertical-relative:page" wp14:anchorId="115A9CC2">
               <v:fill o:detectmouseclick="t" on="false"/>
               <v:stroke color="#3465a4" joinstyle="round" endcap="flat"/>
               <v:textbox>
@@ -15965,7 +16065,7 @@
   <w:p>
     <w:pPr>
       <w:pStyle w:val="Corpodotexto"/>
-      <w:spacing w:lineRule="auto" w:line="7"/>
+      <w:spacing w:lineRule="auto" w:line="4"/>
       <w:rPr/>
     </w:pPr>
     <w:r>
@@ -15973,15 +16073,15 @@
       <mc:AlternateContent>
         <mc:Choice Requires="wpg">
           <w:drawing>
-            <wp:anchor behindDoc="1" distT="0" distB="0" distL="0" distR="0" simplePos="0" locked="0" layoutInCell="0" allowOverlap="1" relativeHeight="5" wp14:anchorId="14E0F596">
+            <wp:anchor behindDoc="1" distT="0" distB="0" distL="0" distR="0" simplePos="0" locked="0" layoutInCell="0" allowOverlap="1" relativeHeight="10" wp14:anchorId="14E0F596">
               <wp:simplePos x="0" y="0"/>
               <wp:positionH relativeFrom="page">
-                <wp:posOffset>1143635</wp:posOffset>
+                <wp:posOffset>1144270</wp:posOffset>
               </wp:positionH>
               <wp:positionV relativeFrom="page">
                 <wp:posOffset>580390</wp:posOffset>
               </wp:positionV>
-              <wp:extent cx="5488940" cy="6985"/>
+              <wp:extent cx="5488940" cy="6350"/>
               <wp:effectExtent l="0" t="0" r="0" b="0"/>
               <wp:wrapNone/>
               <wp:docPr id="33" name="Group 17"/>
@@ -15992,9 +16092,9 @@
                     <wpg:grpSpPr>
                       <a:xfrm>
                         <a:off x="0" y="0"/>
-                        <a:ext cx="5488200" cy="6480"/>
-                        <a:chOff x="1143720" y="580320"/>
-                        <a:chExt cx="5488200" cy="6480"/>
+                        <a:ext cx="5488200" cy="5760"/>
+                        <a:chOff x="1144440" y="580320"/>
+                        <a:chExt cx="5488200" cy="5760"/>
                       </a:xfrm>
                     </wpg:grpSpPr>
                     <wps:wsp>
@@ -16027,7 +16127,7 @@
                       <wps:spPr>
                         <a:xfrm rot="21599400">
                           <a:off x="2744640" y="0"/>
-                          <a:ext cx="4320" cy="6480"/>
+                          <a:ext cx="3960" cy="5760"/>
                         </a:xfrm>
                         <a:prstGeom prst="rect">
                           <a:avLst/>
@@ -16080,17 +16180,17 @@
         </mc:Choice>
         <mc:Fallback>
           <w:pict>
-            <v:group id="shape_0" alt="Group 17" style="position:absolute;margin-left:90.05pt;margin-top:45.7pt;width:432.1pt;height:0.5pt" coordorigin="1801,914" coordsize="8642,10">
-              <v:line id="shape_0" from="1801,922" to="6122,922" stroked="t" style="position:absolute;flip:y;mso-position-horizontal-relative:page;mso-position-vertical-relative:page">
+            <v:group id="shape_0" alt="Group 17" style="position:absolute;margin-left:90.1pt;margin-top:45.7pt;width:432.05pt;height:0.45pt" coordorigin="1802,914" coordsize="8641,9">
+              <v:line id="shape_0" from="1802,922" to="6123,922" stroked="t" style="position:absolute;flip:y;mso-position-horizontal-relative:page;mso-position-vertical-relative:page">
                 <v:stroke color="black" weight="6480" joinstyle="round" endcap="flat"/>
                 <v:fill o:detectmouseclick="t" on="false"/>
                 <w10:wrap type="none"/>
               </v:line>
-              <v:rect id="shape_0" path="m0,0l-2147483645,0l-2147483645,-2147483646l0,-2147483646xe" fillcolor="black" stroked="f" style="position:absolute;left:6123;top:914;width:6;height:9;mso-wrap-style:none;v-text-anchor:middle;rotation:360;mso-position-horizontal-relative:page;mso-position-vertical-relative:page">
+              <v:rect id="shape_0" path="m0,0l-2147483645,0l-2147483645,-2147483646l0,-2147483646xe" fillcolor="black" stroked="f" style="position:absolute;left:6125;top:914;width:5;height:8;mso-wrap-style:none;v-text-anchor:middle;rotation:360;mso-position-horizontal-relative:page;mso-position-vertical-relative:page">
                 <v:fill o:detectmouseclick="t" type="solid" color2="white"/>
                 <v:stroke color="#3465a4" joinstyle="round" endcap="flat"/>
               </v:rect>
-              <v:line id="shape_0" from="6132,917" to="10443,919" stroked="t" style="position:absolute;flip:y;mso-position-horizontal-relative:page;mso-position-vertical-relative:page">
+              <v:line id="shape_0" from="6133,917" to="10444,919" stroked="t" style="position:absolute;flip:y;mso-position-horizontal-relative:page;mso-position-vertical-relative:page">
                 <v:stroke color="black" weight="6480" joinstyle="round" endcap="flat"/>
                 <v:fill o:detectmouseclick="t" on="false"/>
               </v:line>
@@ -16101,7 +16201,7 @@
       <mc:AlternateContent>
         <mc:Choice Requires="wps">
           <w:drawing>
-            <wp:anchor behindDoc="1" distT="0" distB="0" distL="0" distR="0" simplePos="0" locked="0" layoutInCell="0" allowOverlap="1" relativeHeight="6" wp14:anchorId="153A3FAE">
+            <wp:anchor behindDoc="1" distT="0" distB="0" distL="0" distR="0" simplePos="0" locked="0" layoutInCell="0" allowOverlap="1" relativeHeight="11" wp14:anchorId="153A3FAE">
               <wp:simplePos x="0" y="0"/>
               <wp:positionH relativeFrom="page">
                 <wp:posOffset>1198880</wp:posOffset>
@@ -16109,7 +16209,7 @@
               <wp:positionV relativeFrom="page">
                 <wp:posOffset>574675</wp:posOffset>
               </wp:positionV>
-              <wp:extent cx="1328420" cy="151765"/>
+              <wp:extent cx="1329055" cy="152400"/>
               <wp:effectExtent l="0" t="0" r="0" b="0"/>
               <wp:wrapNone/>
               <wp:docPr id="34" name="Text Box 16"/>
@@ -16120,7 +16220,7 @@
                     <wps:spPr>
                       <a:xfrm>
                         <a:off x="0" y="0"/>
-                        <a:ext cx="1327680" cy="151200"/>
+                        <a:ext cx="1328400" cy="151920"/>
                       </a:xfrm>
                       <a:prstGeom prst="rect">
                         <a:avLst/>
@@ -16168,7 +16268,7 @@
         </mc:Choice>
         <mc:Fallback>
           <w:pict>
-            <v:rect id="shape_0" ID="Text Box 16" path="m0,0l-2147483645,0l-2147483645,-2147483646l0,-2147483646xe" stroked="f" style="position:absolute;margin-left:94.4pt;margin-top:45.25pt;width:104.5pt;height:11.85pt;mso-wrap-style:square;v-text-anchor:top;mso-position-horizontal-relative:page;mso-position-vertical-relative:page" wp14:anchorId="153A3FAE">
+            <v:rect id="shape_0" ID="Text Box 16" path="m0,0l-2147483645,0l-2147483645,-2147483646l0,-2147483646xe" stroked="f" style="position:absolute;margin-left:94.4pt;margin-top:45.25pt;width:104.55pt;height:11.9pt;mso-wrap-style:square;v-text-anchor:top;mso-position-horizontal-relative:page;mso-position-vertical-relative:page" wp14:anchorId="153A3FAE">
               <v:fill o:detectmouseclick="t" on="false"/>
               <v:stroke color="#3465a4" joinstyle="round" endcap="flat"/>
               <v:textbox>
@@ -16200,7 +16300,7 @@
       <mc:AlternateContent>
         <mc:Choice Requires="wps">
           <w:drawing>
-            <wp:anchor behindDoc="1" distT="0" distB="0" distL="0" distR="0" simplePos="0" locked="0" layoutInCell="0" allowOverlap="1" relativeHeight="8" wp14:anchorId="76A9B4EC">
+            <wp:anchor behindDoc="1" distT="0" distB="0" distL="0" distR="0" simplePos="0" locked="0" layoutInCell="0" allowOverlap="1" relativeHeight="12" wp14:anchorId="76A9B4EC">
               <wp:simplePos x="0" y="0"/>
               <wp:positionH relativeFrom="page">
                 <wp:posOffset>5939790</wp:posOffset>
@@ -16208,7 +16308,7 @@
               <wp:positionV relativeFrom="page">
                 <wp:posOffset>574675</wp:posOffset>
               </wp:positionV>
-              <wp:extent cx="638175" cy="151765"/>
+              <wp:extent cx="638810" cy="152400"/>
               <wp:effectExtent l="0" t="0" r="0" b="0"/>
               <wp:wrapNone/>
               <wp:docPr id="36" name="Text Box 15"/>
@@ -16219,7 +16319,7 @@
                     <wps:spPr>
                       <a:xfrm>
                         <a:off x="0" y="0"/>
-                        <a:ext cx="637560" cy="151200"/>
+                        <a:ext cx="638280" cy="151920"/>
                       </a:xfrm>
                       <a:prstGeom prst="rect">
                         <a:avLst/>
@@ -16267,7 +16367,7 @@
         </mc:Choice>
         <mc:Fallback>
           <w:pict>
-            <v:rect id="shape_0" ID="Text Box 15" path="m0,0l-2147483645,0l-2147483645,-2147483646l0,-2147483646xe" stroked="f" style="position:absolute;margin-left:467.7pt;margin-top:45.25pt;width:50.15pt;height:11.85pt;mso-wrap-style:square;v-text-anchor:top;mso-position-horizontal-relative:page;mso-position-vertical-relative:page" wp14:anchorId="76A9B4EC">
+            <v:rect id="shape_0" ID="Text Box 15" path="m0,0l-2147483645,0l-2147483645,-2147483646l0,-2147483646xe" stroked="f" style="position:absolute;margin-left:467.7pt;margin-top:45.25pt;width:50.2pt;height:11.9pt;mso-wrap-style:square;v-text-anchor:top;mso-position-horizontal-relative:page;mso-position-vertical-relative:page" wp14:anchorId="76A9B4EC">
               <v:fill o:detectmouseclick="t" on="false"/>
               <v:stroke color="#3465a4" joinstyle="round" endcap="flat"/>
               <v:textbox>
@@ -16306,7 +16406,7 @@
   <w:p>
     <w:pPr>
       <w:pStyle w:val="Corpodotexto"/>
-      <w:spacing w:lineRule="auto" w:line="7"/>
+      <w:spacing w:lineRule="auto" w:line="4"/>
       <w:rPr/>
     </w:pPr>
     <w:r>
@@ -16314,15 +16414,15 @@
       <mc:AlternateContent>
         <mc:Choice Requires="wpg">
           <w:drawing>
-            <wp:anchor behindDoc="1" distT="0" distB="0" distL="0" distR="0" simplePos="0" locked="0" layoutInCell="0" allowOverlap="1" relativeHeight="41" wp14:anchorId="14E0F596">
+            <wp:anchor behindDoc="1" distT="0" distB="0" distL="0" distR="0" simplePos="0" locked="0" layoutInCell="0" allowOverlap="1" relativeHeight="17" wp14:anchorId="14E0F596">
               <wp:simplePos x="0" y="0"/>
               <wp:positionH relativeFrom="page">
-                <wp:posOffset>1143635</wp:posOffset>
+                <wp:posOffset>1144270</wp:posOffset>
               </wp:positionH>
               <wp:positionV relativeFrom="page">
                 <wp:posOffset>580390</wp:posOffset>
               </wp:positionV>
-              <wp:extent cx="5488940" cy="6985"/>
+              <wp:extent cx="5488940" cy="6350"/>
               <wp:effectExtent l="0" t="0" r="0" b="0"/>
               <wp:wrapNone/>
               <wp:docPr id="44" name="Group 17_0"/>
@@ -16333,9 +16433,9 @@
                     <wpg:grpSpPr>
                       <a:xfrm>
                         <a:off x="0" y="0"/>
-                        <a:ext cx="5488200" cy="6480"/>
-                        <a:chOff x="1143720" y="580320"/>
-                        <a:chExt cx="5488200" cy="6480"/>
+                        <a:ext cx="5488200" cy="5760"/>
+                        <a:chOff x="1144440" y="580320"/>
+                        <a:chExt cx="5488200" cy="5760"/>
                       </a:xfrm>
                     </wpg:grpSpPr>
                     <wps:wsp>
@@ -16368,7 +16468,7 @@
                       <wps:spPr>
                         <a:xfrm rot="21599400">
                           <a:off x="2744640" y="0"/>
-                          <a:ext cx="4320" cy="6480"/>
+                          <a:ext cx="3960" cy="5760"/>
                         </a:xfrm>
                         <a:prstGeom prst="rect">
                           <a:avLst/>
@@ -16421,17 +16521,17 @@
         </mc:Choice>
         <mc:Fallback>
           <w:pict>
-            <v:group id="shape_0" alt="Group 17_0" style="position:absolute;margin-left:90.05pt;margin-top:45.7pt;width:432.1pt;height:0.5pt" coordorigin="1801,914" coordsize="8642,10">
-              <v:line id="shape_0" from="1801,922" to="6122,922" stroked="t" style="position:absolute;flip:y;mso-position-horizontal-relative:page;mso-position-vertical-relative:page">
+            <v:group id="shape_0" alt="Group 17_0" style="position:absolute;margin-left:90.1pt;margin-top:45.7pt;width:432.05pt;height:0.45pt" coordorigin="1802,914" coordsize="8641,9">
+              <v:line id="shape_0" from="1802,922" to="6123,922" stroked="t" style="position:absolute;flip:y;mso-position-horizontal-relative:page;mso-position-vertical-relative:page">
                 <v:stroke color="black" weight="6480" joinstyle="round" endcap="flat"/>
                 <v:fill o:detectmouseclick="t" on="false"/>
                 <w10:wrap type="none"/>
               </v:line>
-              <v:rect id="shape_0" path="m0,0l-2147483645,0l-2147483645,-2147483646l0,-2147483646xe" fillcolor="black" stroked="f" style="position:absolute;left:6123;top:914;width:6;height:9;mso-wrap-style:none;v-text-anchor:middle;rotation:360;mso-position-horizontal-relative:page;mso-position-vertical-relative:page">
+              <v:rect id="shape_0" path="m0,0l-2147483645,0l-2147483645,-2147483646l0,-2147483646xe" fillcolor="black" stroked="f" style="position:absolute;left:6125;top:914;width:5;height:8;mso-wrap-style:none;v-text-anchor:middle;rotation:360;mso-position-horizontal-relative:page;mso-position-vertical-relative:page">
                 <v:fill o:detectmouseclick="t" type="solid" color2="white"/>
                 <v:stroke color="#3465a4" joinstyle="round" endcap="flat"/>
               </v:rect>
-              <v:line id="shape_0" from="6132,917" to="10443,919" stroked="t" style="position:absolute;flip:y;mso-position-horizontal-relative:page;mso-position-vertical-relative:page">
+              <v:line id="shape_0" from="6133,917" to="10444,919" stroked="t" style="position:absolute;flip:y;mso-position-horizontal-relative:page;mso-position-vertical-relative:page">
                 <v:stroke color="black" weight="6480" joinstyle="round" endcap="flat"/>
                 <v:fill o:detectmouseclick="t" on="false"/>
               </v:line>
@@ -16442,7 +16542,7 @@
       <mc:AlternateContent>
         <mc:Choice Requires="wps">
           <w:drawing>
-            <wp:anchor behindDoc="1" distT="0" distB="0" distL="0" distR="0" simplePos="0" locked="0" layoutInCell="0" allowOverlap="1" relativeHeight="42" wp14:anchorId="153A3FAE">
+            <wp:anchor behindDoc="1" distT="0" distB="0" distL="0" distR="0" simplePos="0" locked="0" layoutInCell="0" allowOverlap="1" relativeHeight="18" wp14:anchorId="153A3FAE">
               <wp:simplePos x="0" y="0"/>
               <wp:positionH relativeFrom="page">
                 <wp:posOffset>1198880</wp:posOffset>
@@ -16450,7 +16550,7 @@
               <wp:positionV relativeFrom="page">
                 <wp:posOffset>574675</wp:posOffset>
               </wp:positionV>
-              <wp:extent cx="1328420" cy="151765"/>
+              <wp:extent cx="1329055" cy="152400"/>
               <wp:effectExtent l="0" t="0" r="0" b="0"/>
               <wp:wrapNone/>
               <wp:docPr id="45" name="Text Box 16_0"/>
@@ -16461,7 +16561,7 @@
                     <wps:spPr>
                       <a:xfrm>
                         <a:off x="0" y="0"/>
-                        <a:ext cx="1327680" cy="151200"/>
+                        <a:ext cx="1328400" cy="151920"/>
                       </a:xfrm>
                       <a:prstGeom prst="rect">
                         <a:avLst/>
@@ -16509,7 +16609,7 @@
         </mc:Choice>
         <mc:Fallback>
           <w:pict>
-            <v:rect id="shape_0" ID="Text Box 16_0" path="m0,0l-2147483645,0l-2147483645,-2147483646l0,-2147483646xe" stroked="f" style="position:absolute;margin-left:94.4pt;margin-top:45.25pt;width:104.5pt;height:11.85pt;mso-wrap-style:square;v-text-anchor:top;mso-position-horizontal-relative:page;mso-position-vertical-relative:page" wp14:anchorId="153A3FAE">
+            <v:rect id="shape_0" ID="Text Box 16_0" path="m0,0l-2147483645,0l-2147483645,-2147483646l0,-2147483646xe" stroked="f" style="position:absolute;margin-left:94.4pt;margin-top:45.25pt;width:104.55pt;height:11.9pt;mso-wrap-style:square;v-text-anchor:top;mso-position-horizontal-relative:page;mso-position-vertical-relative:page" wp14:anchorId="153A3FAE">
               <v:fill o:detectmouseclick="t" on="false"/>
               <v:stroke color="#3465a4" joinstyle="round" endcap="flat"/>
               <v:textbox>
@@ -16541,7 +16641,7 @@
       <mc:AlternateContent>
         <mc:Choice Requires="wps">
           <w:drawing>
-            <wp:anchor behindDoc="1" distT="0" distB="0" distL="0" distR="0" simplePos="0" locked="0" layoutInCell="0" allowOverlap="1" relativeHeight="44" wp14:anchorId="76A9B4EC">
+            <wp:anchor behindDoc="1" distT="0" distB="0" distL="0" distR="0" simplePos="0" locked="0" layoutInCell="0" allowOverlap="1" relativeHeight="19" wp14:anchorId="76A9B4EC">
               <wp:simplePos x="0" y="0"/>
               <wp:positionH relativeFrom="page">
                 <wp:posOffset>5939790</wp:posOffset>
@@ -16549,7 +16649,7 @@
               <wp:positionV relativeFrom="page">
                 <wp:posOffset>574675</wp:posOffset>
               </wp:positionV>
-              <wp:extent cx="638175" cy="151765"/>
+              <wp:extent cx="638810" cy="152400"/>
               <wp:effectExtent l="0" t="0" r="0" b="0"/>
               <wp:wrapNone/>
               <wp:docPr id="47" name="Text Box 15_0"/>
@@ -16560,7 +16660,7 @@
                     <wps:spPr>
                       <a:xfrm>
                         <a:off x="0" y="0"/>
-                        <a:ext cx="637560" cy="151200"/>
+                        <a:ext cx="638280" cy="151920"/>
                       </a:xfrm>
                       <a:prstGeom prst="rect">
                         <a:avLst/>
@@ -16608,7 +16708,7 @@
         </mc:Choice>
         <mc:Fallback>
           <w:pict>
-            <v:rect id="shape_0" ID="Text Box 15_0" path="m0,0l-2147483645,0l-2147483645,-2147483646l0,-2147483646xe" stroked="f" style="position:absolute;margin-left:467.7pt;margin-top:45.25pt;width:50.15pt;height:11.85pt;mso-wrap-style:square;v-text-anchor:top;mso-position-horizontal-relative:page;mso-position-vertical-relative:page" wp14:anchorId="76A9B4EC">
+            <v:rect id="shape_0" ID="Text Box 15_0" path="m0,0l-2147483645,0l-2147483645,-2147483646l0,-2147483646xe" stroked="f" style="position:absolute;margin-left:467.7pt;margin-top:45.25pt;width:50.2pt;height:11.9pt;mso-wrap-style:square;v-text-anchor:top;mso-position-horizontal-relative:page;mso-position-vertical-relative:page" wp14:anchorId="76A9B4EC">
               <v:fill o:detectmouseclick="t" on="false"/>
               <v:stroke color="#3465a4" joinstyle="round" endcap="flat"/>
               <v:textbox>
@@ -16647,7 +16747,7 @@
   <w:p>
     <w:pPr>
       <w:pStyle w:val="Corpodotexto"/>
-      <w:spacing w:lineRule="auto" w:line="7"/>
+      <w:spacing w:lineRule="auto" w:line="4"/>
       <w:rPr/>
     </w:pPr>
     <w:r>
@@ -16655,15 +16755,15 @@
       <mc:AlternateContent>
         <mc:Choice Requires="wpg">
           <w:drawing>
-            <wp:anchor behindDoc="1" distT="0" distB="0" distL="0" distR="0" simplePos="0" locked="0" layoutInCell="0" allowOverlap="1" relativeHeight="10" wp14:anchorId="678EC335">
+            <wp:anchor behindDoc="1" distT="0" distB="0" distL="0" distR="0" simplePos="0" locked="0" layoutInCell="0" allowOverlap="1" relativeHeight="22" wp14:anchorId="678EC335">
               <wp:simplePos x="0" y="0"/>
               <wp:positionH relativeFrom="page">
-                <wp:posOffset>1143635</wp:posOffset>
+                <wp:posOffset>1144270</wp:posOffset>
               </wp:positionH>
               <wp:positionV relativeFrom="page">
                 <wp:posOffset>580390</wp:posOffset>
               </wp:positionV>
-              <wp:extent cx="5488940" cy="6985"/>
+              <wp:extent cx="5488940" cy="6350"/>
               <wp:effectExtent l="0" t="0" r="0" b="0"/>
               <wp:wrapNone/>
               <wp:docPr id="55" name="Group 11"/>
@@ -16674,9 +16774,9 @@
                     <wpg:grpSpPr>
                       <a:xfrm>
                         <a:off x="0" y="0"/>
-                        <a:ext cx="5488200" cy="6480"/>
-                        <a:chOff x="1143720" y="580320"/>
-                        <a:chExt cx="5488200" cy="6480"/>
+                        <a:ext cx="5488200" cy="5760"/>
+                        <a:chOff x="1144440" y="580320"/>
+                        <a:chExt cx="5488200" cy="5760"/>
                       </a:xfrm>
                     </wpg:grpSpPr>
                     <wps:wsp>
@@ -16709,7 +16809,7 @@
                       <wps:spPr>
                         <a:xfrm rot="21599400">
                           <a:off x="2744640" y="0"/>
-                          <a:ext cx="4320" cy="6480"/>
+                          <a:ext cx="3960" cy="5760"/>
                         </a:xfrm>
                         <a:prstGeom prst="rect">
                           <a:avLst/>
@@ -16762,17 +16862,17 @@
         </mc:Choice>
         <mc:Fallback>
           <w:pict>
-            <v:group id="shape_0" alt="Group 11" style="position:absolute;margin-left:90.05pt;margin-top:45.7pt;width:432.1pt;height:0.5pt" coordorigin="1801,914" coordsize="8642,10">
-              <v:line id="shape_0" from="1801,922" to="6122,922" stroked="t" style="position:absolute;flip:y;mso-position-horizontal-relative:page;mso-position-vertical-relative:page">
+            <v:group id="shape_0" alt="Group 11" style="position:absolute;margin-left:90.1pt;margin-top:45.7pt;width:432.05pt;height:0.45pt" coordorigin="1802,914" coordsize="8641,9">
+              <v:line id="shape_0" from="1802,922" to="6123,922" stroked="t" style="position:absolute;flip:y;mso-position-horizontal-relative:page;mso-position-vertical-relative:page">
                 <v:stroke color="black" weight="6480" joinstyle="round" endcap="flat"/>
                 <v:fill o:detectmouseclick="t" on="false"/>
                 <w10:wrap type="none"/>
               </v:line>
-              <v:rect id="shape_0" path="m0,0l-2147483645,0l-2147483645,-2147483646l0,-2147483646xe" fillcolor="black" stroked="f" style="position:absolute;left:6123;top:914;width:6;height:9;mso-wrap-style:none;v-text-anchor:middle;rotation:360;mso-position-horizontal-relative:page;mso-position-vertical-relative:page">
+              <v:rect id="shape_0" path="m0,0l-2147483645,0l-2147483645,-2147483646l0,-2147483646xe" fillcolor="black" stroked="f" style="position:absolute;left:6125;top:914;width:5;height:8;mso-wrap-style:none;v-text-anchor:middle;rotation:360;mso-position-horizontal-relative:page;mso-position-vertical-relative:page">
                 <v:fill o:detectmouseclick="t" type="solid" color2="white"/>
                 <v:stroke color="#3465a4" joinstyle="round" endcap="flat"/>
               </v:rect>
-              <v:line id="shape_0" from="6132,917" to="10443,919" stroked="t" style="position:absolute;flip:y;mso-position-horizontal-relative:page;mso-position-vertical-relative:page">
+              <v:line id="shape_0" from="6133,917" to="10444,919" stroked="t" style="position:absolute;flip:y;mso-position-horizontal-relative:page;mso-position-vertical-relative:page">
                 <v:stroke color="black" weight="6480" joinstyle="round" endcap="flat"/>
                 <v:fill o:detectmouseclick="t" on="false"/>
               </v:line>
@@ -16783,7 +16883,7 @@
       <mc:AlternateContent>
         <mc:Choice Requires="wps">
           <w:drawing>
-            <wp:anchor behindDoc="1" distT="0" distB="0" distL="0" distR="0" simplePos="0" locked="0" layoutInCell="0" allowOverlap="1" relativeHeight="11" wp14:anchorId="6AE3C3A9">
+            <wp:anchor behindDoc="1" distT="0" distB="0" distL="0" distR="0" simplePos="0" locked="0" layoutInCell="0" allowOverlap="1" relativeHeight="23" wp14:anchorId="6AE3C3A9">
               <wp:simplePos x="0" y="0"/>
               <wp:positionH relativeFrom="page">
                 <wp:posOffset>1198880</wp:posOffset>
@@ -16791,7 +16891,7 @@
               <wp:positionV relativeFrom="page">
                 <wp:posOffset>574675</wp:posOffset>
               </wp:positionV>
-              <wp:extent cx="1328420" cy="151765"/>
+              <wp:extent cx="1329055" cy="152400"/>
               <wp:effectExtent l="0" t="0" r="0" b="0"/>
               <wp:wrapNone/>
               <wp:docPr id="56" name="Text Box 10"/>
@@ -16802,7 +16902,7 @@
                     <wps:spPr>
                       <a:xfrm>
                         <a:off x="0" y="0"/>
-                        <a:ext cx="1327680" cy="151200"/>
+                        <a:ext cx="1328400" cy="151920"/>
                       </a:xfrm>
                       <a:prstGeom prst="rect">
                         <a:avLst/>
@@ -16850,7 +16950,7 @@
         </mc:Choice>
         <mc:Fallback>
           <w:pict>
-            <v:rect id="shape_0" ID="Text Box 10" path="m0,0l-2147483645,0l-2147483645,-2147483646l0,-2147483646xe" stroked="f" style="position:absolute;margin-left:94.4pt;margin-top:45.25pt;width:104.5pt;height:11.85pt;mso-wrap-style:square;v-text-anchor:top;mso-position-horizontal-relative:page;mso-position-vertical-relative:page" wp14:anchorId="6AE3C3A9">
+            <v:rect id="shape_0" ID="Text Box 10" path="m0,0l-2147483645,0l-2147483645,-2147483646l0,-2147483646xe" stroked="f" style="position:absolute;margin-left:94.4pt;margin-top:45.25pt;width:104.55pt;height:11.9pt;mso-wrap-style:square;v-text-anchor:top;mso-position-horizontal-relative:page;mso-position-vertical-relative:page" wp14:anchorId="6AE3C3A9">
               <v:fill o:detectmouseclick="t" on="false"/>
               <v:stroke color="#3465a4" joinstyle="round" endcap="flat"/>
               <v:textbox>
@@ -16882,7 +16982,7 @@
       <mc:AlternateContent>
         <mc:Choice Requires="wps">
           <w:drawing>
-            <wp:anchor behindDoc="1" distT="0" distB="0" distL="0" distR="0" simplePos="0" locked="0" layoutInCell="0" allowOverlap="1" relativeHeight="13" wp14:anchorId="3ED60A74">
+            <wp:anchor behindDoc="1" distT="0" distB="0" distL="0" distR="0" simplePos="0" locked="0" layoutInCell="0" allowOverlap="1" relativeHeight="24" wp14:anchorId="3ED60A74">
               <wp:simplePos x="0" y="0"/>
               <wp:positionH relativeFrom="page">
                 <wp:posOffset>5939790</wp:posOffset>
@@ -16890,7 +16990,7 @@
               <wp:positionV relativeFrom="page">
                 <wp:posOffset>574675</wp:posOffset>
               </wp:positionV>
-              <wp:extent cx="638175" cy="151765"/>
+              <wp:extent cx="638810" cy="152400"/>
               <wp:effectExtent l="0" t="0" r="0" b="0"/>
               <wp:wrapNone/>
               <wp:docPr id="58" name="Text Box 9"/>
@@ -16901,7 +17001,7 @@
                     <wps:spPr>
                       <a:xfrm>
                         <a:off x="0" y="0"/>
-                        <a:ext cx="637560" cy="151200"/>
+                        <a:ext cx="638280" cy="151920"/>
                       </a:xfrm>
                       <a:prstGeom prst="rect">
                         <a:avLst/>
@@ -16949,7 +17049,7 @@
         </mc:Choice>
         <mc:Fallback>
           <w:pict>
-            <v:rect id="shape_0" ID="Text Box 9" path="m0,0l-2147483645,0l-2147483645,-2147483646l0,-2147483646xe" stroked="f" style="position:absolute;margin-left:467.7pt;margin-top:45.25pt;width:50.15pt;height:11.85pt;mso-wrap-style:square;v-text-anchor:top;mso-position-horizontal-relative:page;mso-position-vertical-relative:page" wp14:anchorId="3ED60A74">
+            <v:rect id="shape_0" ID="Text Box 9" path="m0,0l-2147483645,0l-2147483645,-2147483646l0,-2147483646xe" stroked="f" style="position:absolute;margin-left:467.7pt;margin-top:45.25pt;width:50.2pt;height:11.9pt;mso-wrap-style:square;v-text-anchor:top;mso-position-horizontal-relative:page;mso-position-vertical-relative:page" wp14:anchorId="3ED60A74">
               <v:fill o:detectmouseclick="t" on="false"/>
               <v:stroke color="#3465a4" joinstyle="round" endcap="flat"/>
               <v:textbox>
@@ -16988,7 +17088,7 @@
   <w:p>
     <w:pPr>
       <w:pStyle w:val="Corpodotexto"/>
-      <w:spacing w:lineRule="auto" w:line="7"/>
+      <w:spacing w:lineRule="auto" w:line="4"/>
       <w:rPr/>
     </w:pPr>
     <w:r>
@@ -16996,15 +17096,15 @@
       <mc:AlternateContent>
         <mc:Choice Requires="wpg">
           <w:drawing>
-            <wp:anchor behindDoc="1" distT="0" distB="0" distL="0" distR="0" simplePos="0" locked="0" layoutInCell="0" allowOverlap="1" relativeHeight="56" wp14:anchorId="678EC335">
+            <wp:anchor behindDoc="1" distT="0" distB="0" distL="0" distR="0" simplePos="0" locked="0" layoutInCell="0" allowOverlap="1" relativeHeight="29" wp14:anchorId="678EC335">
               <wp:simplePos x="0" y="0"/>
               <wp:positionH relativeFrom="page">
-                <wp:posOffset>1143635</wp:posOffset>
+                <wp:posOffset>1144270</wp:posOffset>
               </wp:positionH>
               <wp:positionV relativeFrom="page">
                 <wp:posOffset>580390</wp:posOffset>
               </wp:positionV>
-              <wp:extent cx="5488940" cy="6985"/>
+              <wp:extent cx="5488940" cy="6350"/>
               <wp:effectExtent l="0" t="0" r="0" b="0"/>
               <wp:wrapNone/>
               <wp:docPr id="65" name="Group 11_0"/>
@@ -17015,9 +17115,9 @@
                     <wpg:grpSpPr>
                       <a:xfrm>
                         <a:off x="0" y="0"/>
-                        <a:ext cx="5488200" cy="6480"/>
-                        <a:chOff x="1143720" y="580320"/>
-                        <a:chExt cx="5488200" cy="6480"/>
+                        <a:ext cx="5488200" cy="5760"/>
+                        <a:chOff x="1144440" y="580320"/>
+                        <a:chExt cx="5488200" cy="5760"/>
                       </a:xfrm>
                     </wpg:grpSpPr>
                     <wps:wsp>
@@ -17050,7 +17150,7 @@
                       <wps:spPr>
                         <a:xfrm rot="21599400">
                           <a:off x="2744640" y="0"/>
-                          <a:ext cx="4320" cy="6480"/>
+                          <a:ext cx="3960" cy="5760"/>
                         </a:xfrm>
                         <a:prstGeom prst="rect">
                           <a:avLst/>
@@ -17103,17 +17203,17 @@
         </mc:Choice>
         <mc:Fallback>
           <w:pict>
-            <v:group id="shape_0" alt="Group 11_0" style="position:absolute;margin-left:90.05pt;margin-top:45.7pt;width:432.1pt;height:0.5pt" coordorigin="1801,914" coordsize="8642,10">
-              <v:line id="shape_0" from="1801,922" to="6122,922" stroked="t" style="position:absolute;flip:y;mso-position-horizontal-relative:page;mso-position-vertical-relative:page">
+            <v:group id="shape_0" alt="Group 11_0" style="position:absolute;margin-left:90.1pt;margin-top:45.7pt;width:432.05pt;height:0.45pt" coordorigin="1802,914" coordsize="8641,9">
+              <v:line id="shape_0" from="1802,922" to="6123,922" stroked="t" style="position:absolute;flip:y;mso-position-horizontal-relative:page;mso-position-vertical-relative:page">
                 <v:stroke color="black" weight="6480" joinstyle="round" endcap="flat"/>
                 <v:fill o:detectmouseclick="t" on="false"/>
                 <w10:wrap type="none"/>
               </v:line>
-              <v:rect id="shape_0" path="m0,0l-2147483645,0l-2147483645,-2147483646l0,-2147483646xe" fillcolor="black" stroked="f" style="position:absolute;left:6123;top:914;width:6;height:9;mso-wrap-style:none;v-text-anchor:middle;rotation:360;mso-position-horizontal-relative:page;mso-position-vertical-relative:page">
+              <v:rect id="shape_0" path="m0,0l-2147483645,0l-2147483645,-2147483646l0,-2147483646xe" fillcolor="black" stroked="f" style="position:absolute;left:6125;top:914;width:5;height:8;mso-wrap-style:none;v-text-anchor:middle;rotation:360;mso-position-horizontal-relative:page;mso-position-vertical-relative:page">
                 <v:fill o:detectmouseclick="t" type="solid" color2="white"/>
                 <v:stroke color="#3465a4" joinstyle="round" endcap="flat"/>
               </v:rect>
-              <v:line id="shape_0" from="6132,917" to="10443,919" stroked="t" style="position:absolute;flip:y;mso-position-horizontal-relative:page;mso-position-vertical-relative:page">
+              <v:line id="shape_0" from="6133,917" to="10444,919" stroked="t" style="position:absolute;flip:y;mso-position-horizontal-relative:page;mso-position-vertical-relative:page">
                 <v:stroke color="black" weight="6480" joinstyle="round" endcap="flat"/>
                 <v:fill o:detectmouseclick="t" on="false"/>
               </v:line>
@@ -17124,7 +17224,7 @@
       <mc:AlternateContent>
         <mc:Choice Requires="wps">
           <w:drawing>
-            <wp:anchor behindDoc="1" distT="0" distB="0" distL="0" distR="0" simplePos="0" locked="0" layoutInCell="0" allowOverlap="1" relativeHeight="57" wp14:anchorId="6AE3C3A9">
+            <wp:anchor behindDoc="1" distT="0" distB="0" distL="0" distR="0" simplePos="0" locked="0" layoutInCell="0" allowOverlap="1" relativeHeight="30" wp14:anchorId="6AE3C3A9">
               <wp:simplePos x="0" y="0"/>
               <wp:positionH relativeFrom="page">
                 <wp:posOffset>1198880</wp:posOffset>
@@ -17132,7 +17232,7 @@
               <wp:positionV relativeFrom="page">
                 <wp:posOffset>574675</wp:posOffset>
               </wp:positionV>
-              <wp:extent cx="1328420" cy="151765"/>
+              <wp:extent cx="1329055" cy="152400"/>
               <wp:effectExtent l="0" t="0" r="0" b="0"/>
               <wp:wrapNone/>
               <wp:docPr id="66" name="Text Box 10_0"/>
@@ -17143,7 +17243,7 @@
                     <wps:spPr>
                       <a:xfrm>
                         <a:off x="0" y="0"/>
-                        <a:ext cx="1327680" cy="151200"/>
+                        <a:ext cx="1328400" cy="151920"/>
                       </a:xfrm>
                       <a:prstGeom prst="rect">
                         <a:avLst/>
@@ -17191,7 +17291,7 @@
         </mc:Choice>
         <mc:Fallback>
           <w:pict>
-            <v:rect id="shape_0" ID="Text Box 10_0" path="m0,0l-2147483645,0l-2147483645,-2147483646l0,-2147483646xe" stroked="f" style="position:absolute;margin-left:94.4pt;margin-top:45.25pt;width:104.5pt;height:11.85pt;mso-wrap-style:square;v-text-anchor:top;mso-position-horizontal-relative:page;mso-position-vertical-relative:page" wp14:anchorId="6AE3C3A9">
+            <v:rect id="shape_0" ID="Text Box 10_0" path="m0,0l-2147483645,0l-2147483645,-2147483646l0,-2147483646xe" stroked="f" style="position:absolute;margin-left:94.4pt;margin-top:45.25pt;width:104.55pt;height:11.9pt;mso-wrap-style:square;v-text-anchor:top;mso-position-horizontal-relative:page;mso-position-vertical-relative:page" wp14:anchorId="6AE3C3A9">
               <v:fill o:detectmouseclick="t" on="false"/>
               <v:stroke color="#3465a4" joinstyle="round" endcap="flat"/>
               <v:textbox>
@@ -17223,7 +17323,7 @@
       <mc:AlternateContent>
         <mc:Choice Requires="wps">
           <w:drawing>
-            <wp:anchor behindDoc="1" distT="0" distB="0" distL="0" distR="0" simplePos="0" locked="0" layoutInCell="0" allowOverlap="1" relativeHeight="59" wp14:anchorId="3ED60A74">
+            <wp:anchor behindDoc="1" distT="0" distB="0" distL="0" distR="0" simplePos="0" locked="0" layoutInCell="0" allowOverlap="1" relativeHeight="31" wp14:anchorId="3ED60A74">
               <wp:simplePos x="0" y="0"/>
               <wp:positionH relativeFrom="page">
                 <wp:posOffset>5939790</wp:posOffset>
@@ -17231,7 +17331,7 @@
               <wp:positionV relativeFrom="page">
                 <wp:posOffset>574675</wp:posOffset>
               </wp:positionV>
-              <wp:extent cx="638175" cy="151765"/>
+              <wp:extent cx="638810" cy="152400"/>
               <wp:effectExtent l="0" t="0" r="0" b="0"/>
               <wp:wrapNone/>
               <wp:docPr id="68" name="Text Box 9_0"/>
@@ -17242,7 +17342,7 @@
                     <wps:spPr>
                       <a:xfrm>
                         <a:off x="0" y="0"/>
-                        <a:ext cx="637560" cy="151200"/>
+                        <a:ext cx="638280" cy="151920"/>
                       </a:xfrm>
                       <a:prstGeom prst="rect">
                         <a:avLst/>
@@ -17290,7 +17390,7 @@
         </mc:Choice>
         <mc:Fallback>
           <w:pict>
-            <v:rect id="shape_0" ID="Text Box 9_0" path="m0,0l-2147483645,0l-2147483645,-2147483646l0,-2147483646xe" stroked="f" style="position:absolute;margin-left:467.7pt;margin-top:45.25pt;width:50.15pt;height:11.85pt;mso-wrap-style:square;v-text-anchor:top;mso-position-horizontal-relative:page;mso-position-vertical-relative:page" wp14:anchorId="3ED60A74">
+            <v:rect id="shape_0" ID="Text Box 9_0" path="m0,0l-2147483645,0l-2147483645,-2147483646l0,-2147483646xe" stroked="f" style="position:absolute;margin-left:467.7pt;margin-top:45.25pt;width:50.2pt;height:11.9pt;mso-wrap-style:square;v-text-anchor:top;mso-position-horizontal-relative:page;mso-position-vertical-relative:page" wp14:anchorId="3ED60A74">
               <v:fill o:detectmouseclick="t" on="false"/>
               <v:stroke color="#3465a4" joinstyle="round" endcap="flat"/>
               <v:textbox>
@@ -17329,7 +17429,7 @@
   <w:p>
     <w:pPr>
       <w:pStyle w:val="Corpodotexto"/>
-      <w:spacing w:lineRule="auto" w:line="7"/>
+      <w:spacing w:lineRule="auto" w:line="4"/>
       <w:rPr/>
     </w:pPr>
     <w:r>
@@ -17337,15 +17437,15 @@
       <mc:AlternateContent>
         <mc:Choice Requires="wpg">
           <w:drawing>
-            <wp:anchor behindDoc="1" distT="0" distB="0" distL="0" distR="0" simplePos="0" locked="0" layoutInCell="0" allowOverlap="1" relativeHeight="66" wp14:anchorId="678EC335">
+            <wp:anchor behindDoc="1" distT="0" distB="0" distL="0" distR="0" simplePos="0" locked="0" layoutInCell="0" allowOverlap="1" relativeHeight="35" wp14:anchorId="678EC335">
               <wp:simplePos x="0" y="0"/>
               <wp:positionH relativeFrom="page">
-                <wp:posOffset>1143635</wp:posOffset>
+                <wp:posOffset>1144270</wp:posOffset>
               </wp:positionH>
               <wp:positionV relativeFrom="page">
                 <wp:posOffset>580390</wp:posOffset>
               </wp:positionV>
-              <wp:extent cx="5488940" cy="6985"/>
+              <wp:extent cx="5488940" cy="6350"/>
               <wp:effectExtent l="0" t="0" r="0" b="0"/>
               <wp:wrapNone/>
               <wp:docPr id="76" name="Group 11_1"/>
@@ -17356,9 +17456,9 @@
                     <wpg:grpSpPr>
                       <a:xfrm>
                         <a:off x="0" y="0"/>
-                        <a:ext cx="5488200" cy="6480"/>
-                        <a:chOff x="1143720" y="580320"/>
-                        <a:chExt cx="5488200" cy="6480"/>
+                        <a:ext cx="5488200" cy="5760"/>
+                        <a:chOff x="1144440" y="580320"/>
+                        <a:chExt cx="5488200" cy="5760"/>
                       </a:xfrm>
                     </wpg:grpSpPr>
                     <wps:wsp>
@@ -17391,7 +17491,7 @@
                       <wps:spPr>
                         <a:xfrm rot="21599400">
                           <a:off x="2744640" y="0"/>
-                          <a:ext cx="4320" cy="6480"/>
+                          <a:ext cx="3960" cy="5760"/>
                         </a:xfrm>
                         <a:prstGeom prst="rect">
                           <a:avLst/>
@@ -17444,17 +17544,17 @@
         </mc:Choice>
         <mc:Fallback>
           <w:pict>
-            <v:group id="shape_0" alt="Group 11_1" style="position:absolute;margin-left:90.05pt;margin-top:45.7pt;width:432.1pt;height:0.5pt" coordorigin="1801,914" coordsize="8642,10">
-              <v:line id="shape_0" from="1801,922" to="6122,922" stroked="t" style="position:absolute;flip:y;mso-position-horizontal-relative:page;mso-position-vertical-relative:page">
+            <v:group id="shape_0" alt="Group 11_1" style="position:absolute;margin-left:90.1pt;margin-top:45.7pt;width:432.05pt;height:0.45pt" coordorigin="1802,914" coordsize="8641,9">
+              <v:line id="shape_0" from="1802,922" to="6123,922" stroked="t" style="position:absolute;flip:y;mso-position-horizontal-relative:page;mso-position-vertical-relative:page">
                 <v:stroke color="black" weight="6480" joinstyle="round" endcap="flat"/>
                 <v:fill o:detectmouseclick="t" on="false"/>
                 <w10:wrap type="none"/>
               </v:line>
-              <v:rect id="shape_0" path="m0,0l-2147483645,0l-2147483645,-2147483646l0,-2147483646xe" fillcolor="black" stroked="f" style="position:absolute;left:6123;top:914;width:6;height:9;mso-wrap-style:none;v-text-anchor:middle;rotation:360;mso-position-horizontal-relative:page;mso-position-vertical-relative:page">
+              <v:rect id="shape_0" path="m0,0l-2147483645,0l-2147483645,-2147483646l0,-2147483646xe" fillcolor="black" stroked="f" style="position:absolute;left:6125;top:914;width:5;height:8;mso-wrap-style:none;v-text-anchor:middle;rotation:360;mso-position-horizontal-relative:page;mso-position-vertical-relative:page">
                 <v:fill o:detectmouseclick="t" type="solid" color2="white"/>
                 <v:stroke color="#3465a4" joinstyle="round" endcap="flat"/>
               </v:rect>
-              <v:line id="shape_0" from="6132,917" to="10443,919" stroked="t" style="position:absolute;flip:y;mso-position-horizontal-relative:page;mso-position-vertical-relative:page">
+              <v:line id="shape_0" from="6133,917" to="10444,919" stroked="t" style="position:absolute;flip:y;mso-position-horizontal-relative:page;mso-position-vertical-relative:page">
                 <v:stroke color="black" weight="6480" joinstyle="round" endcap="flat"/>
                 <v:fill o:detectmouseclick="t" on="false"/>
               </v:line>
@@ -17465,7 +17565,7 @@
       <mc:AlternateContent>
         <mc:Choice Requires="wps">
           <w:drawing>
-            <wp:anchor behindDoc="1" distT="0" distB="0" distL="0" distR="0" simplePos="0" locked="0" layoutInCell="0" allowOverlap="1" relativeHeight="67" wp14:anchorId="6AE3C3A9">
+            <wp:anchor behindDoc="1" distT="0" distB="0" distL="0" distR="0" simplePos="0" locked="0" layoutInCell="0" allowOverlap="1" relativeHeight="36" wp14:anchorId="6AE3C3A9">
               <wp:simplePos x="0" y="0"/>
               <wp:positionH relativeFrom="page">
                 <wp:posOffset>1198880</wp:posOffset>
@@ -17473,7 +17573,7 @@
               <wp:positionV relativeFrom="page">
                 <wp:posOffset>574675</wp:posOffset>
               </wp:positionV>
-              <wp:extent cx="1328420" cy="151765"/>
+              <wp:extent cx="1329055" cy="152400"/>
               <wp:effectExtent l="0" t="0" r="0" b="0"/>
               <wp:wrapNone/>
               <wp:docPr id="77" name="Text Box 10_1"/>
@@ -17484,7 +17584,7 @@
                     <wps:spPr>
                       <a:xfrm>
                         <a:off x="0" y="0"/>
-                        <a:ext cx="1327680" cy="151200"/>
+                        <a:ext cx="1328400" cy="151920"/>
                       </a:xfrm>
                       <a:prstGeom prst="rect">
                         <a:avLst/>
@@ -17532,7 +17632,7 @@
         </mc:Choice>
         <mc:Fallback>
           <w:pict>
-            <v:rect id="shape_0" ID="Text Box 10_1" path="m0,0l-2147483645,0l-2147483645,-2147483646l0,-2147483646xe" stroked="f" style="position:absolute;margin-left:94.4pt;margin-top:45.25pt;width:104.5pt;height:11.85pt;mso-wrap-style:square;v-text-anchor:top;mso-position-horizontal-relative:page;mso-position-vertical-relative:page" wp14:anchorId="6AE3C3A9">
+            <v:rect id="shape_0" ID="Text Box 10_1" path="m0,0l-2147483645,0l-2147483645,-2147483646l0,-2147483646xe" stroked="f" style="position:absolute;margin-left:94.4pt;margin-top:45.25pt;width:104.55pt;height:11.9pt;mso-wrap-style:square;v-text-anchor:top;mso-position-horizontal-relative:page;mso-position-vertical-relative:page" wp14:anchorId="6AE3C3A9">
               <v:fill o:detectmouseclick="t" on="false"/>
               <v:stroke color="#3465a4" joinstyle="round" endcap="flat"/>
               <v:textbox>
@@ -17564,7 +17664,7 @@
       <mc:AlternateContent>
         <mc:Choice Requires="wps">
           <w:drawing>
-            <wp:anchor behindDoc="1" distT="0" distB="0" distL="0" distR="0" simplePos="0" locked="0" layoutInCell="0" allowOverlap="1" relativeHeight="68" wp14:anchorId="3ED60A74">
+            <wp:anchor behindDoc="1" distT="0" distB="0" distL="0" distR="0" simplePos="0" locked="0" layoutInCell="0" allowOverlap="1" relativeHeight="37" wp14:anchorId="3ED60A74">
               <wp:simplePos x="0" y="0"/>
               <wp:positionH relativeFrom="page">
                 <wp:posOffset>5939790</wp:posOffset>
@@ -17572,7 +17672,7 @@
               <wp:positionV relativeFrom="page">
                 <wp:posOffset>574675</wp:posOffset>
               </wp:positionV>
-              <wp:extent cx="638175" cy="151765"/>
+              <wp:extent cx="638810" cy="152400"/>
               <wp:effectExtent l="0" t="0" r="0" b="0"/>
               <wp:wrapNone/>
               <wp:docPr id="79" name="Text Box 9_1"/>
@@ -17583,7 +17683,7 @@
                     <wps:spPr>
                       <a:xfrm>
                         <a:off x="0" y="0"/>
-                        <a:ext cx="637560" cy="151200"/>
+                        <a:ext cx="638280" cy="151920"/>
                       </a:xfrm>
                       <a:prstGeom prst="rect">
                         <a:avLst/>
@@ -17631,7 +17731,7 @@
         </mc:Choice>
         <mc:Fallback>
           <w:pict>
-            <v:rect id="shape_0" ID="Text Box 9_1" path="m0,0l-2147483645,0l-2147483645,-2147483646l0,-2147483646xe" stroked="f" style="position:absolute;margin-left:467.7pt;margin-top:45.25pt;width:50.15pt;height:11.85pt;mso-wrap-style:square;v-text-anchor:top;mso-position-horizontal-relative:page;mso-position-vertical-relative:page" wp14:anchorId="3ED60A74">
+            <v:rect id="shape_0" ID="Text Box 9_1" path="m0,0l-2147483645,0l-2147483645,-2147483646l0,-2147483646xe" stroked="f" style="position:absolute;margin-left:467.7pt;margin-top:45.25pt;width:50.2pt;height:11.9pt;mso-wrap-style:square;v-text-anchor:top;mso-position-horizontal-relative:page;mso-position-vertical-relative:page" wp14:anchorId="3ED60A74">
               <v:fill o:detectmouseclick="t" on="false"/>
               <v:stroke color="#3465a4" joinstyle="round" endcap="flat"/>
               <v:textbox>
@@ -17670,7 +17770,7 @@
   <w:p>
     <w:pPr>
       <w:pStyle w:val="Corpodotexto"/>
-      <w:spacing w:lineRule="auto" w:line="7"/>
+      <w:spacing w:lineRule="auto" w:line="4"/>
       <w:rPr/>
     </w:pPr>
     <w:r>
@@ -17678,15 +17778,15 @@
       <mc:AlternateContent>
         <mc:Choice Requires="wpg">
           <w:drawing>
-            <wp:anchor behindDoc="1" distT="0" distB="0" distL="0" distR="0" simplePos="0" locked="0" layoutInCell="0" allowOverlap="1" relativeHeight="72" wp14:anchorId="678EC335">
+            <wp:anchor behindDoc="1" distT="0" distB="0" distL="0" distR="0" simplePos="0" locked="0" layoutInCell="0" allowOverlap="1" relativeHeight="41" wp14:anchorId="678EC335">
               <wp:simplePos x="0" y="0"/>
               <wp:positionH relativeFrom="page">
-                <wp:posOffset>1143635</wp:posOffset>
+                <wp:posOffset>1144270</wp:posOffset>
               </wp:positionH>
               <wp:positionV relativeFrom="page">
                 <wp:posOffset>580390</wp:posOffset>
               </wp:positionV>
-              <wp:extent cx="5488940" cy="6985"/>
+              <wp:extent cx="5488940" cy="6350"/>
               <wp:effectExtent l="0" t="0" r="0" b="0"/>
               <wp:wrapNone/>
               <wp:docPr id="87" name="Group 11_2"/>
@@ -17697,9 +17797,9 @@
                     <wpg:grpSpPr>
                       <a:xfrm>
                         <a:off x="0" y="0"/>
-                        <a:ext cx="5488200" cy="6480"/>
-                        <a:chOff x="1143720" y="580320"/>
-                        <a:chExt cx="5488200" cy="6480"/>
+                        <a:ext cx="5488200" cy="5760"/>
+                        <a:chOff x="1144440" y="580320"/>
+                        <a:chExt cx="5488200" cy="5760"/>
                       </a:xfrm>
                     </wpg:grpSpPr>
                     <wps:wsp>
@@ -17732,7 +17832,7 @@
                       <wps:spPr>
                         <a:xfrm rot="21599400">
                           <a:off x="2744640" y="0"/>
-                          <a:ext cx="4320" cy="6480"/>
+                          <a:ext cx="3960" cy="5760"/>
                         </a:xfrm>
                         <a:prstGeom prst="rect">
                           <a:avLst/>
@@ -17785,17 +17885,17 @@
         </mc:Choice>
         <mc:Fallback>
           <w:pict>
-            <v:group id="shape_0" alt="Group 11_2" style="position:absolute;margin-left:90.05pt;margin-top:45.7pt;width:432.1pt;height:0.5pt" coordorigin="1801,914" coordsize="8642,10">
-              <v:line id="shape_0" from="1801,922" to="6122,922" stroked="t" style="position:absolute;flip:y;mso-position-horizontal-relative:page;mso-position-vertical-relative:page">
+            <v:group id="shape_0" alt="Group 11_2" style="position:absolute;margin-left:90.1pt;margin-top:45.7pt;width:432.05pt;height:0.45pt" coordorigin="1802,914" coordsize="8641,9">
+              <v:line id="shape_0" from="1802,922" to="6123,922" stroked="t" style="position:absolute;flip:y;mso-position-horizontal-relative:page;mso-position-vertical-relative:page">
                 <v:stroke color="black" weight="6480" joinstyle="round" endcap="flat"/>
                 <v:fill o:detectmouseclick="t" on="false"/>
                 <w10:wrap type="none"/>
               </v:line>
-              <v:rect id="shape_0" path="m0,0l-2147483645,0l-2147483645,-2147483646l0,-2147483646xe" fillcolor="black" stroked="f" style="position:absolute;left:6123;top:914;width:6;height:9;mso-wrap-style:none;v-text-anchor:middle;rotation:360;mso-position-horizontal-relative:page;mso-position-vertical-relative:page">
+              <v:rect id="shape_0" path="m0,0l-2147483645,0l-2147483645,-2147483646l0,-2147483646xe" fillcolor="black" stroked="f" style="position:absolute;left:6125;top:914;width:5;height:8;mso-wrap-style:none;v-text-anchor:middle;rotation:360;mso-position-horizontal-relative:page;mso-position-vertical-relative:page">
                 <v:fill o:detectmouseclick="t" type="solid" color2="white"/>
                 <v:stroke color="#3465a4" joinstyle="round" endcap="flat"/>
               </v:rect>
-              <v:line id="shape_0" from="6132,917" to="10443,919" stroked="t" style="position:absolute;flip:y;mso-position-horizontal-relative:page;mso-position-vertical-relative:page">
+              <v:line id="shape_0" from="6133,917" to="10444,919" stroked="t" style="position:absolute;flip:y;mso-position-horizontal-relative:page;mso-position-vertical-relative:page">
                 <v:stroke color="black" weight="6480" joinstyle="round" endcap="flat"/>
                 <v:fill o:detectmouseclick="t" on="false"/>
               </v:line>
@@ -17806,7 +17906,7 @@
       <mc:AlternateContent>
         <mc:Choice Requires="wps">
           <w:drawing>
-            <wp:anchor behindDoc="1" distT="0" distB="0" distL="0" distR="0" simplePos="0" locked="0" layoutInCell="0" allowOverlap="1" relativeHeight="73" wp14:anchorId="6AE3C3A9">
+            <wp:anchor behindDoc="1" distT="0" distB="0" distL="0" distR="0" simplePos="0" locked="0" layoutInCell="0" allowOverlap="1" relativeHeight="42" wp14:anchorId="6AE3C3A9">
               <wp:simplePos x="0" y="0"/>
               <wp:positionH relativeFrom="page">
                 <wp:posOffset>1198880</wp:posOffset>
@@ -17814,7 +17914,7 @@
               <wp:positionV relativeFrom="page">
                 <wp:posOffset>574675</wp:posOffset>
               </wp:positionV>
-              <wp:extent cx="1328420" cy="151765"/>
+              <wp:extent cx="1329055" cy="152400"/>
               <wp:effectExtent l="0" t="0" r="0" b="0"/>
               <wp:wrapNone/>
               <wp:docPr id="88" name="Text Box 10_2"/>
@@ -17825,7 +17925,7 @@
                     <wps:spPr>
                       <a:xfrm>
                         <a:off x="0" y="0"/>
-                        <a:ext cx="1327680" cy="151200"/>
+                        <a:ext cx="1328400" cy="151920"/>
                       </a:xfrm>
                       <a:prstGeom prst="rect">
                         <a:avLst/>
@@ -17873,7 +17973,7 @@
         </mc:Choice>
         <mc:Fallback>
           <w:pict>
-            <v:rect id="shape_0" ID="Text Box 10_2" path="m0,0l-2147483645,0l-2147483645,-2147483646l0,-2147483646xe" stroked="f" style="position:absolute;margin-left:94.4pt;margin-top:45.25pt;width:104.5pt;height:11.85pt;mso-wrap-style:square;v-text-anchor:top;mso-position-horizontal-relative:page;mso-position-vertical-relative:page" wp14:anchorId="6AE3C3A9">
+            <v:rect id="shape_0" ID="Text Box 10_2" path="m0,0l-2147483645,0l-2147483645,-2147483646l0,-2147483646xe" stroked="f" style="position:absolute;margin-left:94.4pt;margin-top:45.25pt;width:104.55pt;height:11.9pt;mso-wrap-style:square;v-text-anchor:top;mso-position-horizontal-relative:page;mso-position-vertical-relative:page" wp14:anchorId="6AE3C3A9">
               <v:fill o:detectmouseclick="t" on="false"/>
               <v:stroke color="#3465a4" joinstyle="round" endcap="flat"/>
               <v:textbox>
@@ -17905,7 +18005,7 @@
       <mc:AlternateContent>
         <mc:Choice Requires="wps">
           <w:drawing>
-            <wp:anchor behindDoc="1" distT="0" distB="0" distL="0" distR="0" simplePos="0" locked="0" layoutInCell="0" allowOverlap="1" relativeHeight="74" wp14:anchorId="3ED60A74">
+            <wp:anchor behindDoc="1" distT="0" distB="0" distL="0" distR="0" simplePos="0" locked="0" layoutInCell="0" allowOverlap="1" relativeHeight="43" wp14:anchorId="3ED60A74">
               <wp:simplePos x="0" y="0"/>
               <wp:positionH relativeFrom="page">
                 <wp:posOffset>5939790</wp:posOffset>
@@ -17913,7 +18013,7 @@
               <wp:positionV relativeFrom="page">
                 <wp:posOffset>574675</wp:posOffset>
               </wp:positionV>
-              <wp:extent cx="638175" cy="151765"/>
+              <wp:extent cx="638810" cy="152400"/>
               <wp:effectExtent l="0" t="0" r="0" b="0"/>
               <wp:wrapNone/>
               <wp:docPr id="90" name="Text Box 9_2"/>
@@ -17924,7 +18024,7 @@
                     <wps:spPr>
                       <a:xfrm>
                         <a:off x="0" y="0"/>
-                        <a:ext cx="637560" cy="151200"/>
+                        <a:ext cx="638280" cy="151920"/>
                       </a:xfrm>
                       <a:prstGeom prst="rect">
                         <a:avLst/>
@@ -17972,7 +18072,7 @@
         </mc:Choice>
         <mc:Fallback>
           <w:pict>
-            <v:rect id="shape_0" ID="Text Box 9_2" path="m0,0l-2147483645,0l-2147483645,-2147483646l0,-2147483646xe" stroked="f" style="position:absolute;margin-left:467.7pt;margin-top:45.25pt;width:50.15pt;height:11.85pt;mso-wrap-style:square;v-text-anchor:top;mso-position-horizontal-relative:page;mso-position-vertical-relative:page" wp14:anchorId="3ED60A74">
+            <v:rect id="shape_0" ID="Text Box 9_2" path="m0,0l-2147483645,0l-2147483645,-2147483646l0,-2147483646xe" stroked="f" style="position:absolute;margin-left:467.7pt;margin-top:45.25pt;width:50.2pt;height:11.9pt;mso-wrap-style:square;v-text-anchor:top;mso-position-horizontal-relative:page;mso-position-vertical-relative:page" wp14:anchorId="3ED60A74">
               <v:fill o:detectmouseclick="t" on="false"/>
               <v:stroke color="#3465a4" joinstyle="round" endcap="flat"/>
               <v:textbox>

</xml_diff>